<commit_message>
Lecture 2 summary added
</commit_message>
<xml_diff>
--- a/CS231_Lecture_note.docx
+++ b/CS231_Lecture_note.docx
@@ -700,6 +700,2227 @@
       </w:pPr>
       <w:r>
         <w:t># of labeled data</w:t>
+      </w:r>
+    </w:p>
+    <w:p>
+      <w:pPr>
+        <w:widowControl/>
+        <w:wordWrap/>
+        <w:autoSpaceDE/>
+        <w:autoSpaceDN/>
+      </w:pPr>
+      <w:r>
+        <w:br w:type="page"/>
+      </w:r>
+    </w:p>
+    <w:p>
+      <w:pPr>
+        <w:spacing w:after="0" w:line="276" w:lineRule="auto"/>
+        <w:rPr>
+          <w:b/>
+          <w:bCs/>
+        </w:rPr>
+      </w:pPr>
+      <w:r>
+        <w:rPr>
+          <w:rFonts w:hint="eastAsia"/>
+          <w:b/>
+          <w:bCs/>
+        </w:rPr>
+        <w:lastRenderedPageBreak/>
+        <w:t>L</w:t>
+      </w:r>
+      <w:r>
+        <w:rPr>
+          <w:b/>
+          <w:bCs/>
+        </w:rPr>
+        <w:t xml:space="preserve">ecture 2 </w:t>
+      </w:r>
+      <w:r>
+        <w:rPr>
+          <w:b/>
+          <w:bCs/>
+        </w:rPr>
+        <w:t>| Image Classification</w:t>
+      </w:r>
+    </w:p>
+    <w:p>
+      <w:pPr>
+        <w:spacing w:after="0" w:line="276" w:lineRule="auto"/>
+      </w:pPr>
+      <w:r>
+        <w:rPr>
+          <w:rFonts w:hint="eastAsia"/>
+        </w:rPr>
+        <w:t>I</w:t>
+      </w:r>
+      <w:r>
+        <w:t>mage classification: a core task in computer vision</w:t>
+      </w:r>
+    </w:p>
+    <w:p>
+      <w:pPr>
+        <w:pStyle w:val="a3"/>
+        <w:numPr>
+          <w:ilvl w:val="0"/>
+          <w:numId w:val="1"/>
+        </w:numPr>
+        <w:spacing w:after="0" w:line="276" w:lineRule="auto"/>
+        <w:ind w:leftChars="0"/>
+      </w:pPr>
+      <w:r>
+        <w:t>Assume given set of discrete labels and recognize the object</w:t>
+      </w:r>
+    </w:p>
+    <w:p>
+      <w:pPr>
+        <w:pStyle w:val="a3"/>
+        <w:numPr>
+          <w:ilvl w:val="0"/>
+          <w:numId w:val="1"/>
+        </w:numPr>
+        <w:spacing w:after="0" w:line="276" w:lineRule="auto"/>
+        <w:ind w:leftChars="0"/>
+      </w:pPr>
+      <w:r>
+        <w:t>Image is just a big grid of numbers between [0,255] for 3 channels RGB</w:t>
+      </w:r>
+    </w:p>
+    <w:p>
+      <w:pPr>
+        <w:pStyle w:val="a3"/>
+        <w:numPr>
+          <w:ilvl w:val="0"/>
+          <w:numId w:val="1"/>
+        </w:numPr>
+        <w:spacing w:after="0" w:line="276" w:lineRule="auto"/>
+        <w:ind w:leftChars="0"/>
+      </w:pPr>
+      <w:r>
+        <w:t>Problem: semantic gap</w:t>
+      </w:r>
+    </w:p>
+    <w:p>
+      <w:pPr>
+        <w:pStyle w:val="a3"/>
+        <w:numPr>
+          <w:ilvl w:val="1"/>
+          <w:numId w:val="1"/>
+        </w:numPr>
+        <w:spacing w:after="0" w:line="276" w:lineRule="auto"/>
+        <w:ind w:leftChars="0"/>
+      </w:pPr>
+      <w:r>
+        <w:t xml:space="preserve">Computer may recognize pixels, but don’t understand that the pixels are for one same object. We need ML </w:t>
+      </w:r>
+      <w:r>
+        <w:t>to make computer learn this pattern and recognize the pattern</w:t>
+      </w:r>
+    </w:p>
+    <w:p>
+      <w:pPr>
+        <w:pStyle w:val="a3"/>
+        <w:numPr>
+          <w:ilvl w:val="1"/>
+          <w:numId w:val="1"/>
+        </w:numPr>
+        <w:spacing w:after="0" w:line="276" w:lineRule="auto"/>
+        <w:ind w:leftChars="0"/>
+      </w:pPr>
+      <w:r>
+        <w:t>Pixel-level to semantic-level</w:t>
+      </w:r>
+    </w:p>
+    <w:p>
+      <w:pPr>
+        <w:pStyle w:val="a3"/>
+        <w:numPr>
+          <w:ilvl w:val="0"/>
+          <w:numId w:val="1"/>
+        </w:numPr>
+        <w:spacing w:after="0" w:line="276" w:lineRule="auto"/>
+        <w:ind w:leftChars="0"/>
+      </w:pPr>
+      <w:r>
+        <w:t>Challenges</w:t>
+      </w:r>
+    </w:p>
+    <w:p>
+      <w:pPr>
+        <w:pStyle w:val="a3"/>
+        <w:numPr>
+          <w:ilvl w:val="1"/>
+          <w:numId w:val="1"/>
+        </w:numPr>
+        <w:spacing w:after="0" w:line="276" w:lineRule="auto"/>
+        <w:ind w:leftChars="0"/>
+      </w:pPr>
+      <w:r>
+        <w:t>Viewpoint variation: tilting camera</w:t>
+      </w:r>
+    </w:p>
+    <w:p>
+      <w:pPr>
+        <w:pStyle w:val="a3"/>
+        <w:numPr>
+          <w:ilvl w:val="1"/>
+          <w:numId w:val="1"/>
+        </w:numPr>
+        <w:spacing w:after="0" w:line="276" w:lineRule="auto"/>
+        <w:ind w:leftChars="0"/>
+      </w:pPr>
+      <w:r>
+        <w:t>Illumination: different light condition</w:t>
+      </w:r>
+    </w:p>
+    <w:p>
+      <w:pPr>
+        <w:pStyle w:val="a3"/>
+        <w:numPr>
+          <w:ilvl w:val="1"/>
+          <w:numId w:val="1"/>
+        </w:numPr>
+        <w:spacing w:after="0" w:line="276" w:lineRule="auto"/>
+        <w:ind w:leftChars="0"/>
+      </w:pPr>
+      <w:r>
+        <w:t>Deformation: cat’s various position</w:t>
+      </w:r>
+    </w:p>
+    <w:p>
+      <w:pPr>
+        <w:pStyle w:val="a3"/>
+        <w:numPr>
+          <w:ilvl w:val="1"/>
+          <w:numId w:val="1"/>
+        </w:numPr>
+        <w:spacing w:after="0" w:line="276" w:lineRule="auto"/>
+        <w:ind w:leftChars="0"/>
+      </w:pPr>
+      <w:r>
+        <w:t>Occlusion: we can see only a part of cat</w:t>
+      </w:r>
+    </w:p>
+    <w:p>
+      <w:pPr>
+        <w:pStyle w:val="a3"/>
+        <w:numPr>
+          <w:ilvl w:val="1"/>
+          <w:numId w:val="1"/>
+        </w:numPr>
+        <w:spacing w:after="0" w:line="276" w:lineRule="auto"/>
+        <w:ind w:leftChars="0"/>
+      </w:pPr>
+      <w:r>
+        <w:t xml:space="preserve">Background clutter: cat’s color may </w:t>
+      </w:r>
+      <w:proofErr w:type="gramStart"/>
+      <w:r>
+        <w:t>similar to</w:t>
+      </w:r>
+      <w:proofErr w:type="gramEnd"/>
+      <w:r>
+        <w:t xml:space="preserve"> environment</w:t>
+      </w:r>
+    </w:p>
+    <w:p>
+      <w:pPr>
+        <w:pStyle w:val="a3"/>
+        <w:numPr>
+          <w:ilvl w:val="1"/>
+          <w:numId w:val="1"/>
+        </w:numPr>
+        <w:spacing w:after="0" w:line="276" w:lineRule="auto"/>
+        <w:ind w:leftChars="0"/>
+      </w:pPr>
+      <w:r>
+        <w:t>Intraclass variation: cat has various color and age(representation)</w:t>
+      </w:r>
+    </w:p>
+    <w:p>
+      <w:pPr>
+        <w:pStyle w:val="a3"/>
+        <w:numPr>
+          <w:ilvl w:val="0"/>
+          <w:numId w:val="1"/>
+        </w:numPr>
+        <w:spacing w:after="0" w:line="276" w:lineRule="auto"/>
+        <w:ind w:leftChars="0"/>
+      </w:pPr>
+      <w:r>
+        <w:t>Algorithm is unlike simple sorting numbers</w:t>
+      </w:r>
+    </w:p>
+    <w:p>
+      <w:pPr>
+        <w:pStyle w:val="a3"/>
+        <w:numPr>
+          <w:ilvl w:val="0"/>
+          <w:numId w:val="1"/>
+        </w:numPr>
+        <w:spacing w:after="0" w:line="276" w:lineRule="auto"/>
+        <w:ind w:leftChars="0"/>
+      </w:pPr>
+      <w:r>
+        <w:t xml:space="preserve">No obvious way to </w:t>
+      </w:r>
+      <w:proofErr w:type="gramStart"/>
+      <w:r>
+        <w:t>hard-code</w:t>
+      </w:r>
+      <w:proofErr w:type="gramEnd"/>
+      <w:r>
+        <w:t xml:space="preserve"> the algorithm for recognizing a cat, or other classes</w:t>
+      </w:r>
+    </w:p>
+    <w:p>
+      <w:pPr>
+        <w:spacing w:after="0" w:line="276" w:lineRule="auto"/>
+      </w:pPr>
+      <w:r>
+        <w:t>Attempts have been made</w:t>
+      </w:r>
+    </w:p>
+    <w:p>
+      <w:pPr>
+        <w:pStyle w:val="a3"/>
+        <w:numPr>
+          <w:ilvl w:val="0"/>
+          <w:numId w:val="1"/>
+        </w:numPr>
+        <w:spacing w:after="0" w:line="276" w:lineRule="auto"/>
+        <w:ind w:leftChars="0"/>
+      </w:pPr>
+      <w:r>
+        <w:t>Find edges and corners</w:t>
+      </w:r>
+    </w:p>
+    <w:p>
+      <w:pPr>
+        <w:pStyle w:val="a3"/>
+        <w:numPr>
+          <w:ilvl w:val="1"/>
+          <w:numId w:val="1"/>
+        </w:numPr>
+        <w:spacing w:after="0" w:line="276" w:lineRule="auto"/>
+        <w:ind w:leftChars="0"/>
+      </w:pPr>
+      <w:r>
+        <w:t>Edge is one of important point to classify objects</w:t>
+      </w:r>
+    </w:p>
+    <w:p>
+      <w:pPr>
+        <w:pStyle w:val="a3"/>
+        <w:numPr>
+          <w:ilvl w:val="2"/>
+          <w:numId w:val="1"/>
+        </w:numPr>
+        <w:spacing w:after="0" w:line="276" w:lineRule="auto"/>
+        <w:ind w:leftChars="0"/>
+      </w:pPr>
+      <w:r>
+        <w:t xml:space="preserve">Doesn’t work well: brittle and </w:t>
+      </w:r>
+      <w:proofErr w:type="gramStart"/>
+      <w:r>
+        <w:t>have to</w:t>
+      </w:r>
+      <w:proofErr w:type="gramEnd"/>
+      <w:r>
+        <w:t xml:space="preserve"> start all over again for other objects</w:t>
+      </w:r>
+    </w:p>
+    <w:p>
+      <w:pPr>
+        <w:pStyle w:val="a3"/>
+        <w:numPr>
+          <w:ilvl w:val="0"/>
+          <w:numId w:val="1"/>
+        </w:numPr>
+        <w:spacing w:after="0" w:line="276" w:lineRule="auto"/>
+        <w:ind w:leftChars="0"/>
+      </w:pPr>
+      <w:r>
+        <w:t>Data-driven approach</w:t>
+      </w:r>
+    </w:p>
+    <w:p>
+      <w:pPr>
+        <w:pStyle w:val="a3"/>
+        <w:numPr>
+          <w:ilvl w:val="1"/>
+          <w:numId w:val="1"/>
+        </w:numPr>
+        <w:spacing w:after="0" w:line="276" w:lineRule="auto"/>
+        <w:ind w:leftChars="0"/>
+      </w:pPr>
+      <w:r>
+        <w:rPr>
+          <w:rFonts w:hint="eastAsia"/>
+        </w:rPr>
+        <w:t>1</w:t>
+      </w:r>
+      <w:r>
+        <w:t>. Collect a dataset of images and labels</w:t>
+      </w:r>
+    </w:p>
+    <w:p>
+      <w:pPr>
+        <w:pStyle w:val="a3"/>
+        <w:numPr>
+          <w:ilvl w:val="1"/>
+          <w:numId w:val="1"/>
+        </w:numPr>
+        <w:spacing w:after="0" w:line="276" w:lineRule="auto"/>
+        <w:ind w:leftChars="0"/>
+      </w:pPr>
+      <w:r>
+        <w:rPr>
+          <w:rFonts w:hint="eastAsia"/>
+        </w:rPr>
+        <w:t>2</w:t>
+      </w:r>
+      <w:r>
+        <w:t>. Use machine learning to train a classifier</w:t>
+      </w:r>
+    </w:p>
+    <w:p>
+      <w:pPr>
+        <w:pStyle w:val="a3"/>
+        <w:numPr>
+          <w:ilvl w:val="1"/>
+          <w:numId w:val="1"/>
+        </w:numPr>
+        <w:spacing w:after="0" w:line="276" w:lineRule="auto"/>
+        <w:ind w:leftChars="0"/>
+      </w:pPr>
+      <w:r>
+        <w:rPr>
+          <w:rFonts w:hint="eastAsia"/>
+        </w:rPr>
+        <w:t>3</w:t>
+      </w:r>
+      <w:r>
+        <w:t>. Evaluate the classifier on new images</w:t>
+      </w:r>
+    </w:p>
+    <w:p>
+      <w:pPr>
+        <w:pStyle w:val="a3"/>
+        <w:numPr>
+          <w:ilvl w:val="1"/>
+          <w:numId w:val="1"/>
+        </w:numPr>
+        <w:spacing w:after="0" w:line="276" w:lineRule="auto"/>
+        <w:ind w:leftChars="0"/>
+      </w:pPr>
+      <w:r>
+        <w:t>Has two key modules: train, predict</w:t>
+      </w:r>
+    </w:p>
+    <w:p>
+      <w:pPr>
+        <w:pStyle w:val="a3"/>
+        <w:numPr>
+          <w:ilvl w:val="1"/>
+          <w:numId w:val="1"/>
+        </w:numPr>
+        <w:spacing w:after="0" w:line="276" w:lineRule="auto"/>
+        <w:ind w:leftChars="0"/>
+      </w:pPr>
+      <w:r>
+        <w:t>First classifier: nearest neighbor</w:t>
+      </w:r>
+    </w:p>
+    <w:p>
+      <w:pPr>
+        <w:pStyle w:val="a3"/>
+        <w:numPr>
+          <w:ilvl w:val="2"/>
+          <w:numId w:val="1"/>
+        </w:numPr>
+        <w:spacing w:after="0" w:line="276" w:lineRule="auto"/>
+        <w:ind w:leftChars="0"/>
+      </w:pPr>
+      <w:r>
+        <w:t>Train: memorize all data and labels</w:t>
+      </w:r>
+    </w:p>
+    <w:p>
+      <w:pPr>
+        <w:pStyle w:val="a3"/>
+        <w:numPr>
+          <w:ilvl w:val="2"/>
+          <w:numId w:val="1"/>
+        </w:numPr>
+        <w:spacing w:after="0" w:line="276" w:lineRule="auto"/>
+        <w:ind w:leftChars="0"/>
+      </w:pPr>
+      <w:r>
+        <w:t>Predict: predict the label of the most similar training image</w:t>
+      </w:r>
+    </w:p>
+    <w:p>
+      <w:pPr>
+        <w:pStyle w:val="a3"/>
+        <w:numPr>
+          <w:ilvl w:val="1"/>
+          <w:numId w:val="1"/>
+        </w:numPr>
+        <w:spacing w:after="0" w:line="276" w:lineRule="auto"/>
+        <w:ind w:leftChars="0"/>
+      </w:pPr>
+      <w:r>
+        <w:t>Example dataset: CIFAR10</w:t>
+      </w:r>
+    </w:p>
+    <w:p>
+      <w:pPr>
+        <w:pStyle w:val="a3"/>
+        <w:numPr>
+          <w:ilvl w:val="2"/>
+          <w:numId w:val="1"/>
+        </w:numPr>
+        <w:spacing w:after="0" w:line="276" w:lineRule="auto"/>
+        <w:ind w:leftChars="0"/>
+      </w:pPr>
+      <w:r>
+        <w:rPr>
+          <w:rFonts w:hint="eastAsia"/>
+        </w:rPr>
+        <w:t>1</w:t>
+      </w:r>
+      <w:r>
+        <w:t>0 classes, 50k training images, 10k testing images</w:t>
+      </w:r>
+    </w:p>
+    <w:p>
+      <w:pPr>
+        <w:spacing w:after="0" w:line="276" w:lineRule="auto"/>
+      </w:pPr>
+    </w:p>
+    <w:p>
+      <w:pPr>
+        <w:spacing w:after="0" w:line="276" w:lineRule="auto"/>
+      </w:pPr>
+    </w:p>
+    <w:p>
+      <w:pPr>
+        <w:spacing w:after="0" w:line="276" w:lineRule="auto"/>
+      </w:pPr>
+    </w:p>
+    <w:p>
+      <w:pPr>
+        <w:spacing w:after="0" w:line="276" w:lineRule="auto"/>
+        <w:rPr>
+          <w:b/>
+          <w:bCs/>
+        </w:rPr>
+      </w:pPr>
+      <w:r>
+        <w:rPr>
+          <w:rFonts w:hint="eastAsia"/>
+          <w:b/>
+          <w:bCs/>
+        </w:rPr>
+        <w:lastRenderedPageBreak/>
+        <w:t>K</w:t>
+      </w:r>
+      <w:r>
+        <w:rPr>
+          <w:b/>
+          <w:bCs/>
+        </w:rPr>
+        <w:t>-nearest neighbors</w:t>
+      </w:r>
+    </w:p>
+    <w:p>
+      <w:pPr>
+        <w:spacing w:after="0" w:line="276" w:lineRule="auto"/>
+      </w:pPr>
+      <w:r>
+        <w:t>How to compare images? – Distance metric to compare images</w:t>
+      </w:r>
+    </w:p>
+    <w:p>
+      <w:pPr>
+        <w:pStyle w:val="a3"/>
+        <w:numPr>
+          <w:ilvl w:val="0"/>
+          <w:numId w:val="1"/>
+        </w:numPr>
+        <w:spacing w:after="0" w:line="276" w:lineRule="auto"/>
+        <w:ind w:leftChars="0"/>
+      </w:pPr>
+      <w:r>
+        <w:rPr>
+          <w:rFonts w:hint="eastAsia"/>
+        </w:rPr>
+        <w:t>L</w:t>
+      </w:r>
+      <w:r>
+        <w:t>1 distance</w:t>
+      </w:r>
+      <w:r>
+        <w:t xml:space="preserve"> (Manhattan)</w:t>
+      </w:r>
+    </w:p>
+    <w:p>
+      <w:pPr>
+        <w:pStyle w:val="a3"/>
+        <w:numPr>
+          <w:ilvl w:val="1"/>
+          <w:numId w:val="1"/>
+        </w:numPr>
+        <w:spacing w:after="0" w:line="276" w:lineRule="auto"/>
+        <w:ind w:leftChars="0"/>
+      </w:pPr>
+      <m:oMath>
+        <m:sSub>
+          <m:sSubPr>
+            <m:ctrlPr>
+              <w:rPr>
+                <w:rFonts w:ascii="Cambria Math" w:hAnsi="Cambria Math"/>
+                <w:i/>
+              </w:rPr>
+            </m:ctrlPr>
+          </m:sSubPr>
+          <m:e>
+            <m:r>
+              <w:rPr>
+                <w:rFonts w:ascii="Cambria Math" w:hAnsi="Cambria Math"/>
+              </w:rPr>
+              <m:t>d</m:t>
+            </m:r>
+          </m:e>
+          <m:sub>
+            <m:r>
+              <w:rPr>
+                <w:rFonts w:ascii="Cambria Math" w:hAnsi="Cambria Math"/>
+              </w:rPr>
+              <m:t>1</m:t>
+            </m:r>
+          </m:sub>
+        </m:sSub>
+        <m:d>
+          <m:dPr>
+            <m:ctrlPr>
+              <w:rPr>
+                <w:rFonts w:ascii="Cambria Math" w:hAnsi="Cambria Math"/>
+                <w:i/>
+              </w:rPr>
+            </m:ctrlPr>
+          </m:dPr>
+          <m:e>
+            <m:sSub>
+              <m:sSubPr>
+                <m:ctrlPr>
+                  <w:rPr>
+                    <w:rFonts w:ascii="Cambria Math" w:hAnsi="Cambria Math"/>
+                    <w:i/>
+                  </w:rPr>
+                </m:ctrlPr>
+              </m:sSubPr>
+              <m:e>
+                <m:r>
+                  <w:rPr>
+                    <w:rFonts w:ascii="Cambria Math" w:hAnsi="Cambria Math"/>
+                  </w:rPr>
+                  <m:t>I</m:t>
+                </m:r>
+              </m:e>
+              <m:sub>
+                <m:r>
+                  <w:rPr>
+                    <w:rFonts w:ascii="Cambria Math" w:hAnsi="Cambria Math"/>
+                  </w:rPr>
+                  <m:t>1</m:t>
+                </m:r>
+              </m:sub>
+            </m:sSub>
+            <m:r>
+              <w:rPr>
+                <w:rFonts w:ascii="Cambria Math" w:hAnsi="Cambria Math"/>
+              </w:rPr>
+              <m:t>,</m:t>
+            </m:r>
+            <m:sSub>
+              <m:sSubPr>
+                <m:ctrlPr>
+                  <w:rPr>
+                    <w:rFonts w:ascii="Cambria Math" w:hAnsi="Cambria Math"/>
+                    <w:i/>
+                  </w:rPr>
+                </m:ctrlPr>
+              </m:sSubPr>
+              <m:e>
+                <m:r>
+                  <w:rPr>
+                    <w:rFonts w:ascii="Cambria Math" w:hAnsi="Cambria Math"/>
+                  </w:rPr>
+                  <m:t>I</m:t>
+                </m:r>
+              </m:e>
+              <m:sub>
+                <m:r>
+                  <w:rPr>
+                    <w:rFonts w:ascii="Cambria Math" w:hAnsi="Cambria Math"/>
+                  </w:rPr>
+                  <m:t>2</m:t>
+                </m:r>
+              </m:sub>
+            </m:sSub>
+          </m:e>
+        </m:d>
+        <m:r>
+          <w:rPr>
+            <w:rFonts w:ascii="Cambria Math" w:hAnsi="Cambria Math"/>
+          </w:rPr>
+          <m:t>=</m:t>
+        </m:r>
+        <m:nary>
+          <m:naryPr>
+            <m:chr m:val="∑"/>
+            <m:limLoc m:val="subSup"/>
+            <m:supHide m:val="1"/>
+            <m:ctrlPr>
+              <w:rPr>
+                <w:rFonts w:ascii="Cambria Math" w:hAnsi="Cambria Math"/>
+                <w:i/>
+              </w:rPr>
+            </m:ctrlPr>
+          </m:naryPr>
+          <m:sub>
+            <m:r>
+              <w:rPr>
+                <w:rFonts w:ascii="Cambria Math" w:hAnsi="Cambria Math"/>
+              </w:rPr>
+              <m:t>p</m:t>
+            </m:r>
+          </m:sub>
+          <m:sup/>
+          <m:e>
+            <m:r>
+              <w:rPr>
+                <w:rFonts w:ascii="Cambria Math" w:hAnsi="Cambria Math"/>
+              </w:rPr>
+              <m:t>|</m:t>
+            </m:r>
+            <m:sSubSup>
+              <m:sSubSupPr>
+                <m:ctrlPr>
+                  <w:rPr>
+                    <w:rFonts w:ascii="Cambria Math" w:hAnsi="Cambria Math"/>
+                    <w:i/>
+                  </w:rPr>
+                </m:ctrlPr>
+              </m:sSubSupPr>
+              <m:e>
+                <m:r>
+                  <w:rPr>
+                    <w:rFonts w:ascii="Cambria Math" w:hAnsi="Cambria Math"/>
+                  </w:rPr>
+                  <m:t>I</m:t>
+                </m:r>
+              </m:e>
+              <m:sub>
+                <m:r>
+                  <w:rPr>
+                    <w:rFonts w:ascii="Cambria Math" w:hAnsi="Cambria Math"/>
+                  </w:rPr>
+                  <m:t>1</m:t>
+                </m:r>
+              </m:sub>
+              <m:sup>
+                <m:r>
+                  <w:rPr>
+                    <w:rFonts w:ascii="Cambria Math" w:hAnsi="Cambria Math"/>
+                  </w:rPr>
+                  <m:t>p</m:t>
+                </m:r>
+              </m:sup>
+            </m:sSubSup>
+            <m:r>
+              <w:rPr>
+                <w:rFonts w:ascii="Cambria Math" w:hAnsi="Cambria Math"/>
+              </w:rPr>
+              <m:t>-</m:t>
+            </m:r>
+            <m:sSubSup>
+              <m:sSubSupPr>
+                <m:ctrlPr>
+                  <w:rPr>
+                    <w:rFonts w:ascii="Cambria Math" w:hAnsi="Cambria Math"/>
+                    <w:i/>
+                  </w:rPr>
+                </m:ctrlPr>
+              </m:sSubSupPr>
+              <m:e>
+                <m:r>
+                  <w:rPr>
+                    <w:rFonts w:ascii="Cambria Math" w:hAnsi="Cambria Math"/>
+                  </w:rPr>
+                  <m:t>I</m:t>
+                </m:r>
+              </m:e>
+              <m:sub>
+                <m:r>
+                  <w:rPr>
+                    <w:rFonts w:ascii="Cambria Math" w:hAnsi="Cambria Math"/>
+                  </w:rPr>
+                  <m:t>2</m:t>
+                </m:r>
+              </m:sub>
+              <m:sup>
+                <m:r>
+                  <w:rPr>
+                    <w:rFonts w:ascii="Cambria Math" w:hAnsi="Cambria Math"/>
+                  </w:rPr>
+                  <m:t>p</m:t>
+                </m:r>
+              </m:sup>
+            </m:sSubSup>
+            <m:r>
+              <w:rPr>
+                <w:rFonts w:ascii="Cambria Math" w:hAnsi="Cambria Math"/>
+              </w:rPr>
+              <m:t>|</m:t>
+            </m:r>
+          </m:e>
+        </m:nary>
+      </m:oMath>
+    </w:p>
+    <w:p>
+      <w:pPr>
+        <w:pStyle w:val="a3"/>
+        <w:numPr>
+          <w:ilvl w:val="1"/>
+          <w:numId w:val="1"/>
+        </w:numPr>
+        <w:spacing w:after="0" w:line="276" w:lineRule="auto"/>
+        <w:ind w:leftChars="0"/>
+      </w:pPr>
+      <w:r>
+        <w:t>Comparing single pixel of images</w:t>
+      </w:r>
+    </w:p>
+    <w:p>
+      <w:pPr>
+        <w:pStyle w:val="a3"/>
+        <w:numPr>
+          <w:ilvl w:val="1"/>
+          <w:numId w:val="1"/>
+        </w:numPr>
+        <w:spacing w:after="0" w:line="276" w:lineRule="auto"/>
+        <w:ind w:leftChars="0"/>
+      </w:pPr>
+      <w:r>
+        <w:t>Add pixel-wise absolute value differences</w:t>
+      </w:r>
+    </w:p>
+    <w:p>
+      <w:pPr>
+        <w:pStyle w:val="a3"/>
+        <w:numPr>
+          <w:ilvl w:val="0"/>
+          <w:numId w:val="1"/>
+        </w:numPr>
+        <w:spacing w:after="0" w:line="276" w:lineRule="auto"/>
+        <w:ind w:leftChars="0"/>
+      </w:pPr>
+      <w:r>
+        <w:t>With N examples, how fast are training and prediction?</w:t>
+      </w:r>
+    </w:p>
+    <w:p>
+      <w:pPr>
+        <w:pStyle w:val="a3"/>
+        <w:numPr>
+          <w:ilvl w:val="1"/>
+          <w:numId w:val="1"/>
+        </w:numPr>
+        <w:spacing w:after="0" w:line="276" w:lineRule="auto"/>
+        <w:ind w:leftChars="0"/>
+      </w:pPr>
+      <w:r>
+        <w:t>Train O(1), predict O(N)</w:t>
+      </w:r>
+    </w:p>
+    <w:p>
+      <w:pPr>
+        <w:pStyle w:val="a3"/>
+        <w:numPr>
+          <w:ilvl w:val="1"/>
+          <w:numId w:val="1"/>
+        </w:numPr>
+        <w:spacing w:after="0" w:line="276" w:lineRule="auto"/>
+        <w:ind w:leftChars="0"/>
+      </w:pPr>
+      <w:r>
+        <w:t>Not good: we want fast at prediction. Slow for training is okay</w:t>
+      </w:r>
+    </w:p>
+    <w:p>
+      <w:pPr>
+        <w:pStyle w:val="a3"/>
+        <w:numPr>
+          <w:ilvl w:val="0"/>
+          <w:numId w:val="1"/>
+        </w:numPr>
+        <w:spacing w:after="0" w:line="276" w:lineRule="auto"/>
+        <w:ind w:leftChars="0"/>
+      </w:pPr>
+      <w:r>
+        <w:rPr>
+          <w:rFonts w:hint="eastAsia"/>
+        </w:rPr>
+        <w:t>K</w:t>
+      </w:r>
+      <w:r>
+        <w:t>-nearest neighbors</w:t>
+      </w:r>
+    </w:p>
+    <w:p>
+      <w:pPr>
+        <w:pStyle w:val="a3"/>
+        <w:numPr>
+          <w:ilvl w:val="1"/>
+          <w:numId w:val="1"/>
+        </w:numPr>
+        <w:spacing w:after="0" w:line="276" w:lineRule="auto"/>
+        <w:ind w:leftChars="0"/>
+      </w:pPr>
+      <w:r>
+        <w:t>Instead of copying label from nearest neighbor, take majority vote from K closest points</w:t>
+      </w:r>
+    </w:p>
+    <w:p>
+      <w:pPr>
+        <w:pStyle w:val="a3"/>
+        <w:numPr>
+          <w:ilvl w:val="1"/>
+          <w:numId w:val="1"/>
+        </w:numPr>
+        <w:spacing w:after="0" w:line="276" w:lineRule="auto"/>
+        <w:ind w:leftChars="0"/>
+      </w:pPr>
+      <w:r>
+        <w:t>If K is big, tends smother edges</w:t>
+      </w:r>
+    </w:p>
+    <w:p>
+      <w:pPr>
+        <w:pStyle w:val="a3"/>
+        <w:spacing w:after="0" w:line="276" w:lineRule="auto"/>
+        <w:ind w:leftChars="0" w:left="760"/>
+      </w:pPr>
+      <w:r>
+        <w:drawing>
+          <wp:inline distT="0" distB="0" distL="0" distR="0" wp14:anchorId="22DAAA0E" wp14:editId="3925D7A8">
+            <wp:extent cx="5250180" cy="1413465"/>
+            <wp:effectExtent l="0" t="0" r="0" b="0"/>
+            <wp:docPr id="1" name="그림 1"/>
+            <wp:cNvGraphicFramePr>
+              <a:graphicFrameLocks xmlns:a="http://schemas.openxmlformats.org/drawingml/2006/main" noChangeAspect="1"/>
+            </wp:cNvGraphicFramePr>
+            <a:graphic xmlns:a="http://schemas.openxmlformats.org/drawingml/2006/main">
+              <a:graphicData uri="http://schemas.openxmlformats.org/drawingml/2006/picture">
+                <pic:pic xmlns:pic="http://schemas.openxmlformats.org/drawingml/2006/picture">
+                  <pic:nvPicPr>
+                    <pic:cNvPr id="1" name=""/>
+                    <pic:cNvPicPr/>
+                  </pic:nvPicPr>
+                  <pic:blipFill>
+                    <a:blip r:embed="rId8"/>
+                    <a:stretch>
+                      <a:fillRect/>
+                    </a:stretch>
+                  </pic:blipFill>
+                  <pic:spPr>
+                    <a:xfrm>
+                      <a:off x="0" y="0"/>
+                      <a:ext cx="5265427" cy="1417570"/>
+                    </a:xfrm>
+                    <a:prstGeom prst="rect">
+                      <a:avLst/>
+                    </a:prstGeom>
+                  </pic:spPr>
+                </pic:pic>
+              </a:graphicData>
+            </a:graphic>
+          </wp:inline>
+        </w:drawing>
+      </w:r>
+    </w:p>
+    <w:p>
+      <w:pPr>
+        <w:pStyle w:val="a3"/>
+        <w:numPr>
+          <w:ilvl w:val="0"/>
+          <w:numId w:val="1"/>
+        </w:numPr>
+        <w:spacing w:after="0" w:line="276" w:lineRule="auto"/>
+        <w:ind w:leftChars="0"/>
+      </w:pPr>
+      <w:r>
+        <w:rPr>
+          <w:rFonts w:hint="eastAsia"/>
+        </w:rPr>
+        <w:t>L</w:t>
+      </w:r>
+      <w:r>
+        <w:t>2 distance (Euclidean)</w:t>
+      </w:r>
+    </w:p>
+    <w:p>
+      <w:pPr>
+        <w:pStyle w:val="a3"/>
+        <w:numPr>
+          <w:ilvl w:val="1"/>
+          <w:numId w:val="1"/>
+        </w:numPr>
+        <w:spacing w:after="0" w:line="276" w:lineRule="auto"/>
+        <w:ind w:leftChars="0"/>
+      </w:pPr>
+      <m:oMath>
+        <m:sSub>
+          <m:sSubPr>
+            <m:ctrlPr>
+              <w:rPr>
+                <w:rFonts w:ascii="Cambria Math" w:hAnsi="Cambria Math"/>
+                <w:i/>
+              </w:rPr>
+            </m:ctrlPr>
+          </m:sSubPr>
+          <m:e>
+            <m:r>
+              <w:rPr>
+                <w:rFonts w:ascii="Cambria Math" w:hAnsi="Cambria Math"/>
+              </w:rPr>
+              <m:t>d</m:t>
+            </m:r>
+          </m:e>
+          <m:sub>
+            <m:r>
+              <w:rPr>
+                <w:rFonts w:ascii="Cambria Math" w:hAnsi="Cambria Math"/>
+              </w:rPr>
+              <m:t>2</m:t>
+            </m:r>
+          </m:sub>
+        </m:sSub>
+        <m:d>
+          <m:dPr>
+            <m:ctrlPr>
+              <w:rPr>
+                <w:rFonts w:ascii="Cambria Math" w:hAnsi="Cambria Math"/>
+                <w:i/>
+              </w:rPr>
+            </m:ctrlPr>
+          </m:dPr>
+          <m:e>
+            <m:sSub>
+              <m:sSubPr>
+                <m:ctrlPr>
+                  <w:rPr>
+                    <w:rFonts w:ascii="Cambria Math" w:hAnsi="Cambria Math"/>
+                    <w:i/>
+                  </w:rPr>
+                </m:ctrlPr>
+              </m:sSubPr>
+              <m:e>
+                <m:r>
+                  <w:rPr>
+                    <w:rFonts w:ascii="Cambria Math" w:hAnsi="Cambria Math"/>
+                  </w:rPr>
+                  <m:t>I</m:t>
+                </m:r>
+              </m:e>
+              <m:sub>
+                <m:r>
+                  <w:rPr>
+                    <w:rFonts w:ascii="Cambria Math" w:hAnsi="Cambria Math"/>
+                  </w:rPr>
+                  <m:t>1</m:t>
+                </m:r>
+              </m:sub>
+            </m:sSub>
+            <m:r>
+              <w:rPr>
+                <w:rFonts w:ascii="Cambria Math" w:hAnsi="Cambria Math"/>
+              </w:rPr>
+              <m:t>,</m:t>
+            </m:r>
+            <m:sSub>
+              <m:sSubPr>
+                <m:ctrlPr>
+                  <w:rPr>
+                    <w:rFonts w:ascii="Cambria Math" w:hAnsi="Cambria Math"/>
+                    <w:i/>
+                  </w:rPr>
+                </m:ctrlPr>
+              </m:sSubPr>
+              <m:e>
+                <m:r>
+                  <w:rPr>
+                    <w:rFonts w:ascii="Cambria Math" w:hAnsi="Cambria Math"/>
+                  </w:rPr>
+                  <m:t>I</m:t>
+                </m:r>
+              </m:e>
+              <m:sub>
+                <m:r>
+                  <w:rPr>
+                    <w:rFonts w:ascii="Cambria Math" w:hAnsi="Cambria Math"/>
+                  </w:rPr>
+                  <m:t>2</m:t>
+                </m:r>
+              </m:sub>
+            </m:sSub>
+          </m:e>
+        </m:d>
+        <m:r>
+          <w:rPr>
+            <w:rFonts w:ascii="Cambria Math" w:hAnsi="Cambria Math"/>
+          </w:rPr>
+          <m:t>=</m:t>
+        </m:r>
+        <m:rad>
+          <m:radPr>
+            <m:degHide m:val="1"/>
+            <m:ctrlPr>
+              <w:rPr>
+                <w:rFonts w:ascii="Cambria Math" w:hAnsi="Cambria Math"/>
+                <w:i/>
+              </w:rPr>
+            </m:ctrlPr>
+          </m:radPr>
+          <m:deg/>
+          <m:e>
+            <m:nary>
+              <m:naryPr>
+                <m:chr m:val="∑"/>
+                <m:limLoc m:val="subSup"/>
+                <m:supHide m:val="1"/>
+                <m:ctrlPr>
+                  <w:rPr>
+                    <w:rFonts w:ascii="Cambria Math" w:hAnsi="Cambria Math"/>
+                    <w:i/>
+                  </w:rPr>
+                </m:ctrlPr>
+              </m:naryPr>
+              <m:sub>
+                <m:r>
+                  <w:rPr>
+                    <w:rFonts w:ascii="Cambria Math" w:hAnsi="Cambria Math"/>
+                  </w:rPr>
+                  <m:t>p</m:t>
+                </m:r>
+              </m:sub>
+              <m:sup/>
+              <m:e>
+                <m:sSup>
+                  <m:sSupPr>
+                    <m:ctrlPr>
+                      <w:rPr>
+                        <w:rFonts w:ascii="Cambria Math" w:hAnsi="Cambria Math"/>
+                        <w:i/>
+                      </w:rPr>
+                    </m:ctrlPr>
+                  </m:sSupPr>
+                  <m:e>
+                    <m:d>
+                      <m:dPr>
+                        <m:ctrlPr>
+                          <w:rPr>
+                            <w:rFonts w:ascii="Cambria Math" w:hAnsi="Cambria Math"/>
+                            <w:i/>
+                          </w:rPr>
+                        </m:ctrlPr>
+                      </m:dPr>
+                      <m:e>
+                        <m:sSubSup>
+                          <m:sSubSupPr>
+                            <m:ctrlPr>
+                              <w:rPr>
+                                <w:rFonts w:ascii="Cambria Math" w:hAnsi="Cambria Math"/>
+                                <w:i/>
+                              </w:rPr>
+                            </m:ctrlPr>
+                          </m:sSubSupPr>
+                          <m:e>
+                            <m:r>
+                              <w:rPr>
+                                <w:rFonts w:ascii="Cambria Math" w:hAnsi="Cambria Math"/>
+                              </w:rPr>
+                              <m:t>I</m:t>
+                            </m:r>
+                          </m:e>
+                          <m:sub>
+                            <m:r>
+                              <w:rPr>
+                                <w:rFonts w:ascii="Cambria Math" w:hAnsi="Cambria Math"/>
+                              </w:rPr>
+                              <m:t>1</m:t>
+                            </m:r>
+                          </m:sub>
+                          <m:sup>
+                            <m:r>
+                              <w:rPr>
+                                <w:rFonts w:ascii="Cambria Math" w:hAnsi="Cambria Math"/>
+                              </w:rPr>
+                              <m:t>p</m:t>
+                            </m:r>
+                          </m:sup>
+                        </m:sSubSup>
+                        <m:r>
+                          <w:rPr>
+                            <w:rFonts w:ascii="Cambria Math" w:hAnsi="Cambria Math"/>
+                          </w:rPr>
+                          <m:t>-</m:t>
+                        </m:r>
+                        <m:sSubSup>
+                          <m:sSubSupPr>
+                            <m:ctrlPr>
+                              <w:rPr>
+                                <w:rFonts w:ascii="Cambria Math" w:hAnsi="Cambria Math"/>
+                                <w:i/>
+                              </w:rPr>
+                            </m:ctrlPr>
+                          </m:sSubSupPr>
+                          <m:e>
+                            <m:r>
+                              <w:rPr>
+                                <w:rFonts w:ascii="Cambria Math" w:hAnsi="Cambria Math"/>
+                              </w:rPr>
+                              <m:t>I</m:t>
+                            </m:r>
+                          </m:e>
+                          <m:sub>
+                            <m:r>
+                              <w:rPr>
+                                <w:rFonts w:ascii="Cambria Math" w:hAnsi="Cambria Math"/>
+                              </w:rPr>
+                              <m:t>2</m:t>
+                            </m:r>
+                          </m:sub>
+                          <m:sup>
+                            <m:r>
+                              <w:rPr>
+                                <w:rFonts w:ascii="Cambria Math" w:hAnsi="Cambria Math"/>
+                              </w:rPr>
+                              <m:t>p</m:t>
+                            </m:r>
+                          </m:sup>
+                        </m:sSubSup>
+                      </m:e>
+                    </m:d>
+                  </m:e>
+                  <m:sup>
+                    <m:r>
+                      <w:rPr>
+                        <w:rFonts w:ascii="Cambria Math" w:hAnsi="Cambria Math"/>
+                      </w:rPr>
+                      <m:t>2</m:t>
+                    </m:r>
+                  </m:sup>
+                </m:sSup>
+              </m:e>
+            </m:nary>
+          </m:e>
+        </m:rad>
+      </m:oMath>
+    </w:p>
+    <w:p>
+      <w:pPr>
+        <w:pStyle w:val="a3"/>
+        <w:spacing w:after="0" w:line="276" w:lineRule="auto"/>
+        <w:ind w:leftChars="0" w:left="1200"/>
+      </w:pPr>
+      <w:r>
+        <w:drawing>
+          <wp:inline distT="0" distB="0" distL="0" distR="0" wp14:anchorId="429923BB" wp14:editId="513BE0E0">
+            <wp:extent cx="3068955" cy="1371600"/>
+            <wp:effectExtent l="0" t="0" r="0" b="0"/>
+            <wp:docPr id="2" name="그림 2"/>
+            <wp:cNvGraphicFramePr>
+              <a:graphicFrameLocks xmlns:a="http://schemas.openxmlformats.org/drawingml/2006/main" noChangeAspect="1"/>
+            </wp:cNvGraphicFramePr>
+            <a:graphic xmlns:a="http://schemas.openxmlformats.org/drawingml/2006/main">
+              <a:graphicData uri="http://schemas.openxmlformats.org/drawingml/2006/picture">
+                <pic:pic xmlns:pic="http://schemas.openxmlformats.org/drawingml/2006/picture">
+                  <pic:nvPicPr>
+                    <pic:cNvPr id="1" name=""/>
+                    <pic:cNvPicPr/>
+                  </pic:nvPicPr>
+                  <pic:blipFill>
+                    <a:blip r:embed="rId9"/>
+                    <a:stretch>
+                      <a:fillRect/>
+                    </a:stretch>
+                  </pic:blipFill>
+                  <pic:spPr>
+                    <a:xfrm>
+                      <a:off x="0" y="0"/>
+                      <a:ext cx="3073424" cy="1373597"/>
+                    </a:xfrm>
+                    <a:prstGeom prst="rect">
+                      <a:avLst/>
+                    </a:prstGeom>
+                  </pic:spPr>
+                </pic:pic>
+              </a:graphicData>
+            </a:graphic>
+          </wp:inline>
+        </w:drawing>
+      </w:r>
+    </w:p>
+    <w:p>
+      <w:pPr>
+        <w:pStyle w:val="a3"/>
+        <w:numPr>
+          <w:ilvl w:val="0"/>
+          <w:numId w:val="1"/>
+        </w:numPr>
+        <w:spacing w:after="0" w:line="276" w:lineRule="auto"/>
+        <w:ind w:leftChars="0"/>
+      </w:pPr>
+      <w:r>
+        <w:rPr>
+          <w:rFonts w:hint="eastAsia"/>
+        </w:rPr>
+        <w:t>L</w:t>
+      </w:r>
+      <w:r>
+        <w:t>1 and L2 distance</w:t>
+      </w:r>
+    </w:p>
+    <w:p>
+      <w:pPr>
+        <w:pStyle w:val="a3"/>
+        <w:numPr>
+          <w:ilvl w:val="1"/>
+          <w:numId w:val="1"/>
+        </w:numPr>
+        <w:spacing w:after="0" w:line="276" w:lineRule="auto"/>
+        <w:ind w:leftChars="0"/>
+      </w:pPr>
+      <w:r>
+        <w:rPr>
+          <w:rFonts w:hint="eastAsia"/>
+        </w:rPr>
+        <w:t>L</w:t>
+      </w:r>
+      <w:r>
+        <w:t>1</w:t>
+      </w:r>
+      <w:r>
+        <w:t xml:space="preserve"> </w:t>
+      </w:r>
+      <w:r>
+        <w:t>depends on choice o</w:t>
+      </w:r>
+      <w:r>
+        <w:t>f</w:t>
+      </w:r>
+      <w:r>
+        <w:t xml:space="preserve"> coordinate system</w:t>
+      </w:r>
+    </w:p>
+    <w:p>
+      <w:pPr>
+        <w:pStyle w:val="a3"/>
+        <w:numPr>
+          <w:ilvl w:val="1"/>
+          <w:numId w:val="1"/>
+        </w:numPr>
+        <w:spacing w:after="0" w:line="276" w:lineRule="auto"/>
+        <w:ind w:leftChars="0"/>
+      </w:pPr>
+      <w:r>
+        <w:t>If we rotate the coordinate frame, L1 distance changes but L2 doesn’t.</w:t>
+      </w:r>
+    </w:p>
+    <w:p>
+      <w:pPr>
+        <w:pStyle w:val="a3"/>
+        <w:numPr>
+          <w:ilvl w:val="1"/>
+          <w:numId w:val="1"/>
+        </w:numPr>
+        <w:spacing w:after="0" w:line="276" w:lineRule="auto"/>
+        <w:ind w:leftChars="0"/>
+      </w:pPr>
+      <w:r>
+        <w:t>If the input features or individual entries in vector has some important meaning for task, L1 distance is a natural fit</w:t>
+      </w:r>
+    </w:p>
+    <w:p>
+      <w:pPr>
+        <w:pStyle w:val="a3"/>
+        <w:numPr>
+          <w:ilvl w:val="1"/>
+          <w:numId w:val="1"/>
+        </w:numPr>
+        <w:spacing w:after="0" w:line="276" w:lineRule="auto"/>
+        <w:ind w:leftChars="0"/>
+      </w:pPr>
+      <w:r>
+        <w:t xml:space="preserve">If the input vector is a generic vector in some space and don’t know which of the different elements does </w:t>
+      </w:r>
+      <w:proofErr w:type="gramStart"/>
+      <w:r>
+        <w:t>actually mean</w:t>
+      </w:r>
+      <w:proofErr w:type="gramEnd"/>
+      <w:r>
+        <w:t>, L2 distance is a natural fit.</w:t>
+      </w:r>
+    </w:p>
+    <w:p>
+      <w:pPr>
+        <w:pStyle w:val="a3"/>
+        <w:numPr>
+          <w:ilvl w:val="0"/>
+          <w:numId w:val="1"/>
+        </w:numPr>
+        <w:spacing w:after="0" w:line="276" w:lineRule="auto"/>
+        <w:ind w:leftChars="0"/>
+      </w:pPr>
+      <w:r>
+        <w:rPr>
+          <w:rFonts w:hint="eastAsia"/>
+        </w:rPr>
+        <w:t>K</w:t>
+      </w:r>
+      <w:r>
+        <w:t>-nearest neighbors with L1/L2 distance</w:t>
+      </w:r>
+    </w:p>
+    <w:p>
+      <w:pPr>
+        <w:pStyle w:val="a3"/>
+        <w:numPr>
+          <w:ilvl w:val="1"/>
+          <w:numId w:val="1"/>
+        </w:numPr>
+        <w:spacing w:after="0" w:line="276" w:lineRule="auto"/>
+        <w:ind w:leftChars="0"/>
+      </w:pPr>
+      <w:r>
+        <w:t>Boundaries changes slightly for each method.</w:t>
+      </w:r>
+    </w:p>
+    <w:p>
+      <w:pPr>
+        <w:spacing w:after="0" w:line="276" w:lineRule="auto"/>
+      </w:pPr>
+      <w:r>
+        <w:lastRenderedPageBreak/>
+        <w:t>Hyperparameters</w:t>
+      </w:r>
+    </w:p>
+    <w:p>
+      <w:pPr>
+        <w:pStyle w:val="a3"/>
+        <w:numPr>
+          <w:ilvl w:val="0"/>
+          <w:numId w:val="1"/>
+        </w:numPr>
+        <w:spacing w:after="0" w:line="276" w:lineRule="auto"/>
+        <w:ind w:leftChars="0"/>
+      </w:pPr>
+      <w:r>
+        <w:t xml:space="preserve">What is the best value of </w:t>
+      </w:r>
+      <w:r>
+        <w:rPr>
+          <w:b/>
+          <w:bCs/>
+        </w:rPr>
+        <w:t xml:space="preserve">k </w:t>
+      </w:r>
+      <w:r>
+        <w:t>to use?</w:t>
+      </w:r>
+    </w:p>
+    <w:p>
+      <w:pPr>
+        <w:pStyle w:val="a3"/>
+        <w:numPr>
+          <w:ilvl w:val="0"/>
+          <w:numId w:val="1"/>
+        </w:numPr>
+        <w:spacing w:after="0" w:line="276" w:lineRule="auto"/>
+        <w:ind w:leftChars="0"/>
+      </w:pPr>
+      <w:r>
+        <w:t xml:space="preserve">What is the best </w:t>
+      </w:r>
+      <w:r>
+        <w:rPr>
+          <w:b/>
+          <w:bCs/>
+        </w:rPr>
+        <w:t>distance</w:t>
+      </w:r>
+      <w:r>
+        <w:t xml:space="preserve"> to use?</w:t>
+      </w:r>
+    </w:p>
+    <w:p>
+      <w:pPr>
+        <w:pStyle w:val="a3"/>
+        <w:numPr>
+          <w:ilvl w:val="0"/>
+          <w:numId w:val="1"/>
+        </w:numPr>
+        <w:spacing w:after="0" w:line="276" w:lineRule="auto"/>
+        <w:ind w:leftChars="0"/>
+      </w:pPr>
+      <w:r>
+        <w:t>Hyperparameter: k and distance, choices about the algorithm that we set rather than learn</w:t>
+      </w:r>
+    </w:p>
+    <w:p>
+      <w:pPr>
+        <w:pStyle w:val="a3"/>
+        <w:numPr>
+          <w:ilvl w:val="0"/>
+          <w:numId w:val="1"/>
+        </w:numPr>
+        <w:spacing w:after="0" w:line="276" w:lineRule="auto"/>
+        <w:ind w:leftChars="0"/>
+      </w:pPr>
+      <w:r>
+        <w:t>Problem dependent, must try them all out and see what works best</w:t>
+      </w:r>
+    </w:p>
+    <w:p>
+      <w:pPr>
+        <w:spacing w:after="0" w:line="276" w:lineRule="auto"/>
+      </w:pPr>
+      <w:r>
+        <w:t>Setting hyperparameters</w:t>
+      </w:r>
+    </w:p>
+    <w:p>
+      <w:pPr>
+        <w:pStyle w:val="a3"/>
+        <w:numPr>
+          <w:ilvl w:val="0"/>
+          <w:numId w:val="1"/>
+        </w:numPr>
+        <w:spacing w:after="0" w:line="276" w:lineRule="auto"/>
+        <w:ind w:leftChars="0"/>
+      </w:pPr>
+      <w:r>
+        <w:rPr>
+          <w:rFonts w:hint="eastAsia"/>
+        </w:rPr>
+        <w:t>I</w:t>
+      </w:r>
+      <w:r>
+        <w:t>dea 1: choose hyperparameters that works best on the data</w:t>
+      </w:r>
+    </w:p>
+    <w:p>
+      <w:pPr>
+        <w:pStyle w:val="a3"/>
+        <w:numPr>
+          <w:ilvl w:val="1"/>
+          <w:numId w:val="1"/>
+        </w:numPr>
+        <w:spacing w:after="0" w:line="276" w:lineRule="auto"/>
+        <w:ind w:leftChars="0"/>
+      </w:pPr>
+      <w:r>
+        <w:t>Very bad idea: k=1 always works perfectly on training data</w:t>
+      </w:r>
+    </w:p>
+    <w:p>
+      <w:pPr>
+        <w:pStyle w:val="a3"/>
+        <w:numPr>
+          <w:ilvl w:val="1"/>
+          <w:numId w:val="1"/>
+        </w:numPr>
+        <w:spacing w:after="0" w:line="276" w:lineRule="auto"/>
+        <w:ind w:leftChars="0"/>
+      </w:pPr>
+      <w:r>
+        <w:t>If the k gets bigger, it might cause us to misclassify some of the training data.</w:t>
+      </w:r>
+    </w:p>
+    <w:p>
+      <w:pPr>
+        <w:pStyle w:val="a3"/>
+        <w:numPr>
+          <w:ilvl w:val="1"/>
+          <w:numId w:val="1"/>
+        </w:numPr>
+        <w:spacing w:after="0" w:line="276" w:lineRule="auto"/>
+        <w:ind w:leftChars="0"/>
+      </w:pPr>
+      <w:r>
+        <w:t>But it leads to better performance on the data which were not in training data</w:t>
+      </w:r>
+    </w:p>
+    <w:p>
+      <w:pPr>
+        <w:pStyle w:val="a3"/>
+        <w:numPr>
+          <w:ilvl w:val="1"/>
+          <w:numId w:val="1"/>
+        </w:numPr>
+        <w:spacing w:after="0" w:line="276" w:lineRule="auto"/>
+        <w:ind w:leftChars="0"/>
+      </w:pPr>
+      <w:r>
+        <w:t>Ultimately, we really care about how our classifier or method performs on unseen data out of training data.</w:t>
+      </w:r>
+    </w:p>
+    <w:p>
+      <w:pPr>
+        <w:pStyle w:val="a3"/>
+        <w:numPr>
+          <w:ilvl w:val="0"/>
+          <w:numId w:val="1"/>
+        </w:numPr>
+        <w:spacing w:after="0" w:line="276" w:lineRule="auto"/>
+        <w:ind w:leftChars="0"/>
+      </w:pPr>
+      <w:r>
+        <w:t>Idea 2: split data into train and test, choose hyperparameters that work best on test data</w:t>
+      </w:r>
+    </w:p>
+    <w:p>
+      <w:pPr>
+        <w:pStyle w:val="a3"/>
+        <w:numPr>
+          <w:ilvl w:val="1"/>
+          <w:numId w:val="1"/>
+        </w:numPr>
+        <w:spacing w:after="0" w:line="276" w:lineRule="auto"/>
+        <w:ind w:leftChars="0"/>
+      </w:pPr>
+      <w:r>
+        <w:t>Seems more reasonable, but also a terrible idea.</w:t>
+      </w:r>
+    </w:p>
+    <w:p>
+      <w:pPr>
+        <w:pStyle w:val="a3"/>
+        <w:numPr>
+          <w:ilvl w:val="1"/>
+          <w:numId w:val="1"/>
+        </w:numPr>
+        <w:spacing w:after="0" w:line="276" w:lineRule="auto"/>
+        <w:ind w:leftChars="0"/>
+      </w:pPr>
+      <w:r>
+        <w:t>No idea how algorithm will perform on new data</w:t>
+      </w:r>
+    </w:p>
+    <w:p>
+      <w:pPr>
+        <w:pStyle w:val="a3"/>
+        <w:numPr>
+          <w:ilvl w:val="0"/>
+          <w:numId w:val="1"/>
+        </w:numPr>
+        <w:spacing w:after="0" w:line="276" w:lineRule="auto"/>
+        <w:ind w:leftChars="0"/>
+      </w:pPr>
+      <w:r>
+        <w:t xml:space="preserve">Idea 3: split data into train, validation, test and choose hyperparameters on </w:t>
+      </w:r>
+      <w:proofErr w:type="spellStart"/>
+      <w:r>
+        <w:t>val</w:t>
+      </w:r>
+      <w:proofErr w:type="spellEnd"/>
+      <w:r>
+        <w:t xml:space="preserve"> and evaluate on test</w:t>
+      </w:r>
+    </w:p>
+    <w:p>
+      <w:pPr>
+        <w:pStyle w:val="a3"/>
+        <w:numPr>
+          <w:ilvl w:val="1"/>
+          <w:numId w:val="1"/>
+        </w:numPr>
+        <w:spacing w:after="0" w:line="276" w:lineRule="auto"/>
+        <w:ind w:leftChars="0"/>
+      </w:pPr>
+      <w:r>
+        <w:t xml:space="preserve">Try many hyperparameters at the training set and evaluate on validation set. Choose hyperparameters that best for the validation </w:t>
+      </w:r>
+      <w:proofErr w:type="gramStart"/>
+      <w:r>
+        <w:t>set, and</w:t>
+      </w:r>
+      <w:proofErr w:type="gramEnd"/>
+      <w:r>
+        <w:t xml:space="preserve"> run once on the test set.</w:t>
+      </w:r>
+    </w:p>
+    <w:p>
+      <w:pPr>
+        <w:pStyle w:val="a3"/>
+        <w:numPr>
+          <w:ilvl w:val="1"/>
+          <w:numId w:val="1"/>
+        </w:numPr>
+        <w:spacing w:after="0" w:line="276" w:lineRule="auto"/>
+        <w:ind w:leftChars="0"/>
+      </w:pPr>
+      <w:r>
+        <w:t>Better method</w:t>
+      </w:r>
+    </w:p>
+    <w:p>
+      <w:pPr>
+        <w:pStyle w:val="a3"/>
+        <w:numPr>
+          <w:ilvl w:val="0"/>
+          <w:numId w:val="1"/>
+        </w:numPr>
+        <w:spacing w:after="0" w:line="276" w:lineRule="auto"/>
+        <w:ind w:leftChars="0"/>
+      </w:pPr>
+      <w:r>
+        <w:t>Idea 4: cross-validation; split data into folds, try each fold as validation and average the results</w:t>
+      </w:r>
+    </w:p>
+    <w:p>
+      <w:pPr>
+        <w:spacing w:after="0" w:line="276" w:lineRule="auto"/>
+        <w:ind w:firstLine="760"/>
+      </w:pPr>
+      <w:r>
+        <w:drawing>
+          <wp:inline distT="0" distB="0" distL="0" distR="0" wp14:anchorId="40C6FD9D" wp14:editId="5FC0D24A">
+            <wp:extent cx="3307080" cy="652538"/>
+            <wp:effectExtent l="0" t="0" r="0" b="0"/>
+            <wp:docPr id="3" name="그림 3"/>
+            <wp:cNvGraphicFramePr>
+              <a:graphicFrameLocks xmlns:a="http://schemas.openxmlformats.org/drawingml/2006/main" noChangeAspect="1"/>
+            </wp:cNvGraphicFramePr>
+            <a:graphic xmlns:a="http://schemas.openxmlformats.org/drawingml/2006/main">
+              <a:graphicData uri="http://schemas.openxmlformats.org/drawingml/2006/picture">
+                <pic:pic xmlns:pic="http://schemas.openxmlformats.org/drawingml/2006/picture">
+                  <pic:nvPicPr>
+                    <pic:cNvPr id="1" name=""/>
+                    <pic:cNvPicPr/>
+                  </pic:nvPicPr>
+                  <pic:blipFill>
+                    <a:blip r:embed="rId10"/>
+                    <a:stretch>
+                      <a:fillRect/>
+                    </a:stretch>
+                  </pic:blipFill>
+                  <pic:spPr>
+                    <a:xfrm>
+                      <a:off x="0" y="0"/>
+                      <a:ext cx="3354008" cy="661798"/>
+                    </a:xfrm>
+                    <a:prstGeom prst="rect">
+                      <a:avLst/>
+                    </a:prstGeom>
+                  </pic:spPr>
+                </pic:pic>
+              </a:graphicData>
+            </a:graphic>
+          </wp:inline>
+        </w:drawing>
+      </w:r>
+    </w:p>
+    <w:p>
+      <w:pPr>
+        <w:pStyle w:val="a3"/>
+        <w:numPr>
+          <w:ilvl w:val="1"/>
+          <w:numId w:val="1"/>
+        </w:numPr>
+        <w:spacing w:after="0" w:line="276" w:lineRule="auto"/>
+        <w:ind w:leftChars="0"/>
+      </w:pPr>
+      <w:r>
+        <w:t>Change validation sets for each fold</w:t>
+      </w:r>
+    </w:p>
+    <w:p>
+      <w:pPr>
+        <w:pStyle w:val="a3"/>
+        <w:numPr>
+          <w:ilvl w:val="1"/>
+          <w:numId w:val="1"/>
+        </w:numPr>
+        <w:spacing w:after="0" w:line="276" w:lineRule="auto"/>
+        <w:ind w:leftChars="0"/>
+      </w:pPr>
+      <w:r>
+        <w:t>Useful for small datasets, but not used too frequently in deep learning</w:t>
+      </w:r>
+    </w:p>
+    <w:p>
+      <w:pPr>
+        <w:spacing w:after="0" w:line="276" w:lineRule="auto"/>
+      </w:pPr>
+      <w:r>
+        <w:rPr>
+          <w:rFonts w:hint="eastAsia"/>
+        </w:rPr>
+        <w:t>k</w:t>
+      </w:r>
+      <w:r>
+        <w:t>-nearest neighbor on images never used</w:t>
+      </w:r>
+    </w:p>
+    <w:p>
+      <w:pPr>
+        <w:pStyle w:val="a3"/>
+        <w:numPr>
+          <w:ilvl w:val="0"/>
+          <w:numId w:val="1"/>
+        </w:numPr>
+        <w:spacing w:after="0" w:line="276" w:lineRule="auto"/>
+        <w:ind w:leftChars="0"/>
+      </w:pPr>
+      <w:r>
+        <w:t>Very slow at test time</w:t>
+      </w:r>
+    </w:p>
+    <w:p>
+      <w:pPr>
+        <w:pStyle w:val="a3"/>
+        <w:numPr>
+          <w:ilvl w:val="0"/>
+          <w:numId w:val="1"/>
+        </w:numPr>
+        <w:spacing w:after="0" w:line="276" w:lineRule="auto"/>
+        <w:ind w:leftChars="0"/>
+      </w:pPr>
+      <w:r>
+        <w:t>Distance metrics on pixels are not informative</w:t>
+      </w:r>
+    </w:p>
+    <w:p>
+      <w:pPr>
+        <w:pStyle w:val="a3"/>
+        <w:numPr>
+          <w:ilvl w:val="0"/>
+          <w:numId w:val="1"/>
+        </w:numPr>
+        <w:spacing w:after="0" w:line="276" w:lineRule="auto"/>
+        <w:ind w:leftChars="0"/>
+      </w:pPr>
+      <w:r>
+        <w:t xml:space="preserve">Curse of </w:t>
+      </w:r>
+      <w:proofErr w:type="gramStart"/>
+      <w:r>
+        <w:t>dimensionality:</w:t>
+      </w:r>
+      <w:proofErr w:type="gramEnd"/>
+      <w:r>
+        <w:t xml:space="preserve"> needs more dots for bigger dimensions(grows </w:t>
+      </w:r>
+      <w:proofErr w:type="spellStart"/>
+      <w:r>
+        <w:t>exponentialy</w:t>
+      </w:r>
+      <w:proofErr w:type="spellEnd"/>
+      <w:r>
+        <w:t>)</w:t>
+      </w:r>
+    </w:p>
+    <w:p>
+      <w:pPr>
+        <w:spacing w:after="0" w:line="276" w:lineRule="auto"/>
+      </w:pPr>
+    </w:p>
+    <w:p>
+      <w:pPr>
+        <w:spacing w:after="0" w:line="276" w:lineRule="auto"/>
+      </w:pPr>
+    </w:p>
+    <w:p>
+      <w:pPr>
+        <w:spacing w:after="0" w:line="276" w:lineRule="auto"/>
+      </w:pPr>
+    </w:p>
+    <w:p>
+      <w:pPr>
+        <w:spacing w:after="0" w:line="276" w:lineRule="auto"/>
+      </w:pPr>
+      <w:r>
+        <w:rPr>
+          <w:rFonts w:hint="eastAsia"/>
+        </w:rPr>
+        <w:lastRenderedPageBreak/>
+        <w:t>k</w:t>
+      </w:r>
+      <w:r>
+        <w:t>-nearest neighbors: summary</w:t>
+      </w:r>
+    </w:p>
+    <w:p>
+      <w:pPr>
+        <w:pStyle w:val="a3"/>
+        <w:numPr>
+          <w:ilvl w:val="0"/>
+          <w:numId w:val="1"/>
+        </w:numPr>
+        <w:spacing w:after="0" w:line="276" w:lineRule="auto"/>
+        <w:ind w:leftChars="0"/>
+      </w:pPr>
+      <w:r>
+        <w:t>In image classification, we start with a training set of images and labels, and must predict labels on the test set</w:t>
+      </w:r>
+    </w:p>
+    <w:p>
+      <w:pPr>
+        <w:pStyle w:val="a3"/>
+        <w:numPr>
+          <w:ilvl w:val="0"/>
+          <w:numId w:val="1"/>
+        </w:numPr>
+        <w:spacing w:after="0" w:line="276" w:lineRule="auto"/>
+        <w:ind w:leftChars="0"/>
+      </w:pPr>
+      <w:r>
+        <w:t>The k-nearest neighbors classifier predicts labels based on nearest training examples</w:t>
+      </w:r>
+    </w:p>
+    <w:p>
+      <w:pPr>
+        <w:pStyle w:val="a3"/>
+        <w:numPr>
+          <w:ilvl w:val="0"/>
+          <w:numId w:val="1"/>
+        </w:numPr>
+        <w:spacing w:after="0" w:line="276" w:lineRule="auto"/>
+        <w:ind w:leftChars="0"/>
+      </w:pPr>
+      <w:r>
+        <w:t>Distance metric and k are hype</w:t>
+      </w:r>
+      <w:r>
+        <w:rPr>
+          <w:rFonts w:hint="eastAsia"/>
+        </w:rPr>
+        <w:t>r</w:t>
+      </w:r>
+      <w:r>
+        <w:t>parameters</w:t>
+      </w:r>
+    </w:p>
+    <w:p>
+      <w:pPr>
+        <w:pStyle w:val="a3"/>
+        <w:numPr>
+          <w:ilvl w:val="0"/>
+          <w:numId w:val="1"/>
+        </w:numPr>
+        <w:spacing w:after="0" w:line="276" w:lineRule="auto"/>
+        <w:ind w:leftChars="0"/>
+      </w:pPr>
+      <w:r>
+        <w:t>Choose hyperparameters using the validation set; only run on test once at the very end</w:t>
+      </w:r>
+    </w:p>
+    <w:p>
+      <w:pPr>
+        <w:spacing w:after="0" w:line="276" w:lineRule="auto"/>
+      </w:pPr>
+    </w:p>
+    <w:p>
+      <w:pPr>
+        <w:spacing w:after="0" w:line="276" w:lineRule="auto"/>
+        <w:rPr>
+          <w:b/>
+          <w:bCs/>
+        </w:rPr>
+      </w:pPr>
+      <w:r>
+        <w:rPr>
+          <w:b/>
+          <w:bCs/>
+        </w:rPr>
+        <w:t>Linear classification</w:t>
+      </w:r>
+    </w:p>
+    <w:p>
+      <w:pPr>
+        <w:spacing w:after="0" w:line="276" w:lineRule="auto"/>
+      </w:pPr>
+      <w:r>
+        <w:t>Parametric approach</w:t>
+      </w:r>
+    </w:p>
+    <w:p>
+      <w:pPr>
+        <w:pStyle w:val="a3"/>
+        <w:numPr>
+          <w:ilvl w:val="0"/>
+          <w:numId w:val="1"/>
+        </w:numPr>
+        <w:spacing w:after="0" w:line="276" w:lineRule="auto"/>
+        <w:ind w:leftChars="0"/>
+      </w:pPr>
+      <w:r>
+        <w:t>Recall CIFAR10; 50k different image with 32*32*3</w:t>
+      </w:r>
+    </w:p>
+    <w:p>
+      <w:pPr>
+        <w:pStyle w:val="a3"/>
+        <w:numPr>
+          <w:ilvl w:val="0"/>
+          <w:numId w:val="1"/>
+        </w:numPr>
+        <w:spacing w:after="0" w:line="276" w:lineRule="auto"/>
+        <w:ind w:leftChars="0"/>
+      </w:pPr>
+      <w:r>
+        <w:t>Input data: image, array of 32*32*3 numbers (3072 numbers total)</w:t>
+      </w:r>
+    </w:p>
+    <w:p>
+      <w:pPr>
+        <w:pStyle w:val="a3"/>
+        <w:numPr>
+          <w:ilvl w:val="0"/>
+          <w:numId w:val="1"/>
+        </w:numPr>
+        <w:spacing w:after="0" w:line="276" w:lineRule="auto"/>
+        <w:ind w:leftChars="0"/>
+      </w:pPr>
+      <w:r>
+        <w:t>Make function of input data and parameters or weights(W)</w:t>
+      </w:r>
+    </w:p>
+    <w:p>
+      <w:pPr>
+        <w:pStyle w:val="a3"/>
+        <w:numPr>
+          <w:ilvl w:val="0"/>
+          <w:numId w:val="1"/>
+        </w:numPr>
+        <w:spacing w:after="0" w:line="276" w:lineRule="auto"/>
+        <w:ind w:leftChars="0"/>
+      </w:pPr>
+      <w:r>
+        <w:t>Output: 10 numbers giving class scores</w:t>
+      </w:r>
+    </w:p>
+    <w:p>
+      <w:pPr>
+        <w:pStyle w:val="a3"/>
+        <w:spacing w:after="0" w:line="276" w:lineRule="auto"/>
+        <w:ind w:leftChars="0" w:left="760"/>
+      </w:pPr>
+      <w:r>
+        <w:drawing>
+          <wp:inline distT="0" distB="0" distL="0" distR="0" wp14:anchorId="2908E4C8" wp14:editId="7108ABBA">
+            <wp:extent cx="3169920" cy="1386884"/>
+            <wp:effectExtent l="0" t="0" r="0" b="3810"/>
+            <wp:docPr id="4" name="그림 4"/>
+            <wp:cNvGraphicFramePr>
+              <a:graphicFrameLocks xmlns:a="http://schemas.openxmlformats.org/drawingml/2006/main" noChangeAspect="1"/>
+            </wp:cNvGraphicFramePr>
+            <a:graphic xmlns:a="http://schemas.openxmlformats.org/drawingml/2006/main">
+              <a:graphicData uri="http://schemas.openxmlformats.org/drawingml/2006/picture">
+                <pic:pic xmlns:pic="http://schemas.openxmlformats.org/drawingml/2006/picture">
+                  <pic:nvPicPr>
+                    <pic:cNvPr id="1" name=""/>
+                    <pic:cNvPicPr/>
+                  </pic:nvPicPr>
+                  <pic:blipFill>
+                    <a:blip r:embed="rId11"/>
+                    <a:stretch>
+                      <a:fillRect/>
+                    </a:stretch>
+                  </pic:blipFill>
+                  <pic:spPr>
+                    <a:xfrm>
+                      <a:off x="0" y="0"/>
+                      <a:ext cx="3177262" cy="1390096"/>
+                    </a:xfrm>
+                    <a:prstGeom prst="rect">
+                      <a:avLst/>
+                    </a:prstGeom>
+                  </pic:spPr>
+                </pic:pic>
+              </a:graphicData>
+            </a:graphic>
+          </wp:inline>
+        </w:drawing>
+      </w:r>
+    </w:p>
+    <w:p>
+      <w:pPr>
+        <w:pStyle w:val="a3"/>
+        <w:numPr>
+          <w:ilvl w:val="0"/>
+          <w:numId w:val="1"/>
+        </w:numPr>
+        <w:spacing w:after="0" w:line="276" w:lineRule="auto"/>
+        <w:ind w:leftChars="0"/>
+      </w:pPr>
+      <w:r>
+        <w:t xml:space="preserve">Simple function: f(x, W) = </w:t>
+      </w:r>
+      <w:proofErr w:type="spellStart"/>
+      <w:r>
+        <w:t>Wx</w:t>
+      </w:r>
+      <w:proofErr w:type="spellEnd"/>
+      <w:r>
+        <w:t xml:space="preserve"> +b  (b: bias)</w:t>
+      </w:r>
+    </w:p>
+    <w:p>
+      <w:pPr>
+        <w:spacing w:after="0" w:line="276" w:lineRule="auto"/>
+      </w:pPr>
+      <w:r>
+        <w:t>Interpreting a linear classifier</w:t>
+      </w:r>
+    </w:p>
+    <w:p>
+      <w:pPr>
+        <w:pStyle w:val="a3"/>
+        <w:numPr>
+          <w:ilvl w:val="0"/>
+          <w:numId w:val="1"/>
+        </w:numPr>
+        <w:spacing w:after="0" w:line="276" w:lineRule="auto"/>
+        <w:ind w:leftChars="0"/>
+      </w:pPr>
+      <w:r>
+        <w:t>Make a single linear line of classifying objects</w:t>
+      </w:r>
+    </w:p>
+    <w:p>
+      <w:pPr>
+        <w:pStyle w:val="a3"/>
+        <w:numPr>
+          <w:ilvl w:val="0"/>
+          <w:numId w:val="1"/>
+        </w:numPr>
+        <w:spacing w:after="0" w:line="276" w:lineRule="auto"/>
+        <w:ind w:leftChars="0"/>
+      </w:pPr>
+      <w:r>
+        <w:t>If object is over the line, then it is classified with that group</w:t>
+      </w:r>
+    </w:p>
+    <w:p>
+      <w:pPr>
+        <w:pStyle w:val="a3"/>
+        <w:numPr>
+          <w:ilvl w:val="0"/>
+          <w:numId w:val="1"/>
+        </w:numPr>
+        <w:spacing w:after="0" w:line="276" w:lineRule="auto"/>
+        <w:ind w:leftChars="0"/>
+      </w:pPr>
+      <w:r>
+        <w:t>Hard cases for s linear classifier</w:t>
+      </w:r>
+    </w:p>
+    <w:p>
+      <w:pPr>
+        <w:pStyle w:val="a3"/>
+        <w:spacing w:after="0" w:line="276" w:lineRule="auto"/>
+        <w:ind w:leftChars="0" w:left="760"/>
+      </w:pPr>
+      <w:r>
+        <w:drawing>
+          <wp:inline distT="0" distB="0" distL="0" distR="0" wp14:anchorId="0333BBAC" wp14:editId="6ED36FA4">
+            <wp:extent cx="2980266" cy="1272540"/>
+            <wp:effectExtent l="0" t="0" r="0" b="3810"/>
+            <wp:docPr id="7" name="그림 7"/>
+            <wp:cNvGraphicFramePr>
+              <a:graphicFrameLocks xmlns:a="http://schemas.openxmlformats.org/drawingml/2006/main" noChangeAspect="1"/>
+            </wp:cNvGraphicFramePr>
+            <a:graphic xmlns:a="http://schemas.openxmlformats.org/drawingml/2006/main">
+              <a:graphicData uri="http://schemas.openxmlformats.org/drawingml/2006/picture">
+                <pic:pic xmlns:pic="http://schemas.openxmlformats.org/drawingml/2006/picture">
+                  <pic:nvPicPr>
+                    <pic:cNvPr id="1" name=""/>
+                    <pic:cNvPicPr/>
+                  </pic:nvPicPr>
+                  <pic:blipFill>
+                    <a:blip r:embed="rId12"/>
+                    <a:stretch>
+                      <a:fillRect/>
+                    </a:stretch>
+                  </pic:blipFill>
+                  <pic:spPr>
+                    <a:xfrm>
+                      <a:off x="0" y="0"/>
+                      <a:ext cx="3003184" cy="1282326"/>
+                    </a:xfrm>
+                    <a:prstGeom prst="rect">
+                      <a:avLst/>
+                    </a:prstGeom>
+                  </pic:spPr>
+                </pic:pic>
+              </a:graphicData>
+            </a:graphic>
+          </wp:inline>
+        </w:drawing>
+      </w:r>
+    </w:p>
+    <w:p>
+      <w:pPr>
+        <w:pStyle w:val="a3"/>
+        <w:numPr>
+          <w:ilvl w:val="1"/>
+          <w:numId w:val="1"/>
+        </w:numPr>
+        <w:spacing w:after="0" w:line="276" w:lineRule="auto"/>
+        <w:ind w:leftChars="0"/>
+      </w:pPr>
+      <w:r>
+        <w:t>Hard to make a linear line to separate into two groups</w:t>
+      </w:r>
+    </w:p>
+    <w:p>
+      <w:pPr>
+        <w:pStyle w:val="a3"/>
+        <w:numPr>
+          <w:ilvl w:val="1"/>
+          <w:numId w:val="1"/>
+        </w:numPr>
+        <w:spacing w:after="0" w:line="276" w:lineRule="auto"/>
+        <w:ind w:leftChars="0"/>
+      </w:pPr>
+      <w:r>
+        <w:t>Parity problem separating odd from even/multimodal situations</w:t>
+      </w:r>
+    </w:p>
+    <w:p>
+      <w:pPr>
+        <w:spacing w:after="0" w:line="276" w:lineRule="auto"/>
+      </w:pPr>
+    </w:p>
+    <w:p>
+      <w:pPr>
+        <w:widowControl/>
+        <w:wordWrap/>
+        <w:autoSpaceDE/>
+        <w:autoSpaceDN/>
+      </w:pPr>
+      <w:r>
+        <w:br w:type="page"/>
       </w:r>
     </w:p>
     <w:p>
@@ -720,6 +2941,56 @@
     </w:sectPr>
   </w:body>
 </w:document>
+</file>
+
+<file path=word/endnotes.xml><?xml version="1.0" encoding="utf-8"?>
+<w:endnotes xmlns:wpc="http://schemas.microsoft.com/office/word/2010/wordprocessingCanvas" xmlns:cx="http://schemas.microsoft.com/office/drawing/2014/chartex" xmlns:cx1="http://schemas.microsoft.com/office/drawing/2015/9/8/chartex" xmlns:cx2="http://schemas.microsoft.com/office/drawing/2015/10/21/chartex" xmlns:cx3="http://schemas.microsoft.com/office/drawing/2016/5/9/chartex" xmlns:cx4="http://schemas.microsoft.com/office/drawing/2016/5/10/chartex" xmlns:cx5="http://schemas.microsoft.com/office/drawing/2016/5/11/chartex" xmlns:cx6="http://schemas.microsoft.com/office/drawing/2016/5/12/chartex" xmlns:cx7="http://schemas.microsoft.com/office/drawing/2016/5/13/chartex" xmlns:cx8="http://schemas.microsoft.com/office/drawing/2016/5/14/chartex" xmlns:mc="http://schemas.openxmlformats.org/markup-compatibility/2006" xmlns:aink="http://schemas.microsoft.com/office/drawing/2016/ink" xmlns:am3d="http://schemas.microsoft.com/office/drawing/2017/model3d" xmlns:o="urn:schemas-microsoft-com:office:office" xmlns:r="http://schemas.openxmlformats.org/officeDocument/2006/relationships" xmlns:m="http://schemas.openxmlformats.org/officeDocument/2006/math" xmlns:v="urn:schemas-microsoft-com:vml" xmlns:wp14="http://schemas.microsoft.com/office/word/2010/wordprocessingDrawing" xmlns:wp="http://schemas.openxmlformats.org/drawingml/2006/wordprocessingDrawing" xmlns:w10="urn:schemas-microsoft-com:office:word" xmlns:w="http://schemas.openxmlformats.org/wordprocessingml/2006/main" xmlns:w14="http://schemas.microsoft.com/office/word/2010/wordml" xmlns:w15="http://schemas.microsoft.com/office/word/2012/wordml" xmlns:w16cid="http://schemas.microsoft.com/office/word/2016/wordml/cid" xmlns:w16se="http://schemas.microsoft.com/office/word/2015/wordml/symex" xmlns:wpg="http://schemas.microsoft.com/office/word/2010/wordprocessingGroup" xmlns:wpi="http://schemas.microsoft.com/office/word/2010/wordprocessingInk" xmlns:wne="http://schemas.microsoft.com/office/word/2006/wordml" xmlns:wps="http://schemas.microsoft.com/office/word/2010/wordprocessingShape" mc:Ignorable="w14 w15 w16se w16cid wp14">
+  <w:endnote w:type="separator" w:id="-1">
+    <w:p>
+      <w:pPr>
+        <w:spacing w:after="0" w:line="240" w:lineRule="auto"/>
+      </w:pPr>
+      <w:r>
+        <w:separator/>
+      </w:r>
+    </w:p>
+  </w:endnote>
+  <w:endnote w:type="continuationSeparator" w:id="0">
+    <w:p>
+      <w:pPr>
+        <w:spacing w:after="0" w:line="240" w:lineRule="auto"/>
+      </w:pPr>
+      <w:r>
+        <w:continuationSeparator/>
+      </w:r>
+    </w:p>
+  </w:endnote>
+</w:endnotes>
+</file>
+
+<file path=word/footnotes.xml><?xml version="1.0" encoding="utf-8"?>
+<w:footnotes xmlns:wpc="http://schemas.microsoft.com/office/word/2010/wordprocessingCanvas" xmlns:cx="http://schemas.microsoft.com/office/drawing/2014/chartex" xmlns:cx1="http://schemas.microsoft.com/office/drawing/2015/9/8/chartex" xmlns:cx2="http://schemas.microsoft.com/office/drawing/2015/10/21/chartex" xmlns:cx3="http://schemas.microsoft.com/office/drawing/2016/5/9/chartex" xmlns:cx4="http://schemas.microsoft.com/office/drawing/2016/5/10/chartex" xmlns:cx5="http://schemas.microsoft.com/office/drawing/2016/5/11/chartex" xmlns:cx6="http://schemas.microsoft.com/office/drawing/2016/5/12/chartex" xmlns:cx7="http://schemas.microsoft.com/office/drawing/2016/5/13/chartex" xmlns:cx8="http://schemas.microsoft.com/office/drawing/2016/5/14/chartex" xmlns:mc="http://schemas.openxmlformats.org/markup-compatibility/2006" xmlns:aink="http://schemas.microsoft.com/office/drawing/2016/ink" xmlns:am3d="http://schemas.microsoft.com/office/drawing/2017/model3d" xmlns:o="urn:schemas-microsoft-com:office:office" xmlns:r="http://schemas.openxmlformats.org/officeDocument/2006/relationships" xmlns:m="http://schemas.openxmlformats.org/officeDocument/2006/math" xmlns:v="urn:schemas-microsoft-com:vml" xmlns:wp14="http://schemas.microsoft.com/office/word/2010/wordprocessingDrawing" xmlns:wp="http://schemas.openxmlformats.org/drawingml/2006/wordprocessingDrawing" xmlns:w10="urn:schemas-microsoft-com:office:word" xmlns:w="http://schemas.openxmlformats.org/wordprocessingml/2006/main" xmlns:w14="http://schemas.microsoft.com/office/word/2010/wordml" xmlns:w15="http://schemas.microsoft.com/office/word/2012/wordml" xmlns:w16cid="http://schemas.microsoft.com/office/word/2016/wordml/cid" xmlns:w16se="http://schemas.microsoft.com/office/word/2015/wordml/symex" xmlns:wpg="http://schemas.microsoft.com/office/word/2010/wordprocessingGroup" xmlns:wpi="http://schemas.microsoft.com/office/word/2010/wordprocessingInk" xmlns:wne="http://schemas.microsoft.com/office/word/2006/wordml" xmlns:wps="http://schemas.microsoft.com/office/word/2010/wordprocessingShape" mc:Ignorable="w14 w15 w16se w16cid wp14">
+  <w:footnote w:type="separator" w:id="-1">
+    <w:p>
+      <w:pPr>
+        <w:spacing w:after="0" w:line="240" w:lineRule="auto"/>
+      </w:pPr>
+      <w:r>
+        <w:separator/>
+      </w:r>
+    </w:p>
+  </w:footnote>
+  <w:footnote w:type="continuationSeparator" w:id="0">
+    <w:p>
+      <w:pPr>
+        <w:spacing w:after="0" w:line="240" w:lineRule="auto"/>
+      </w:pPr>
+      <w:r>
+        <w:continuationSeparator/>
+      </w:r>
+    </w:p>
+  </w:footnote>
+</w:footnotes>
 </file>
 
 <file path=word/numbering.xml><?xml version="1.0" encoding="utf-8"?>
@@ -966,6 +3237,7 @@
     <w:lsdException w:name="HTML Sample" w:semiHidden="1" w:unhideWhenUsed="1"/>
     <w:lsdException w:name="HTML Typewriter" w:semiHidden="1" w:unhideWhenUsed="1"/>
     <w:lsdException w:name="HTML Variable" w:semiHidden="1" w:unhideWhenUsed="1"/>
+    <w:lsdException w:name="Normal Table" w:semiHidden="1" w:unhideWhenUsed="1"/>
     <w:lsdException w:name="annotation subject" w:semiHidden="1" w:unhideWhenUsed="1"/>
     <w:lsdException w:name="No List" w:semiHidden="1" w:unhideWhenUsed="1"/>
     <w:lsdException w:name="Outline List 1" w:semiHidden="1" w:unhideWhenUsed="1"/>
@@ -1012,8 +3284,10 @@
     <w:lsdException w:name="Table Subtle 2" w:semiHidden="1" w:unhideWhenUsed="1"/>
     <w:lsdException w:name="Table Web 1" w:semiHidden="1" w:unhideWhenUsed="1"/>
     <w:lsdException w:name="Table Web 2" w:semiHidden="1" w:unhideWhenUsed="1"/>
+    <w:lsdException w:name="Table Web 3" w:semiHidden="1" w:unhideWhenUsed="1"/>
     <w:lsdException w:name="Balloon Text" w:semiHidden="1" w:unhideWhenUsed="1"/>
     <w:lsdException w:name="Table Grid" w:uiPriority="39"/>
+    <w:lsdException w:name="Table Theme" w:semiHidden="1" w:unhideWhenUsed="1"/>
     <w:lsdException w:name="Placeholder Text" w:semiHidden="1"/>
     <w:lsdException w:name="No Spacing" w:uiPriority="1" w:qFormat="1"/>
     <w:lsdException w:name="Light Shading" w:uiPriority="60"/>
@@ -1281,6 +3555,60 @@
     <w:pPr>
       <w:ind w:leftChars="400" w:left="800"/>
     </w:pPr>
+  </w:style>
+  <w:style w:type="paragraph" w:styleId="a4">
+    <w:name w:val="header"/>
+    <w:basedOn w:val="a"/>
+    <w:link w:val="Char"/>
+    <w:uiPriority w:val="99"/>
+    <w:unhideWhenUsed/>
+    <w:rsid w:val="00FC584A"/>
+    <w:pPr>
+      <w:tabs>
+        <w:tab w:val="center" w:pos="4513"/>
+        <w:tab w:val="right" w:pos="9026"/>
+      </w:tabs>
+      <w:snapToGrid w:val="0"/>
+    </w:pPr>
+  </w:style>
+  <w:style w:type="character" w:customStyle="1" w:styleId="Char">
+    <w:name w:val="머리글 Char"/>
+    <w:basedOn w:val="a0"/>
+    <w:link w:val="a4"/>
+    <w:uiPriority w:val="99"/>
+    <w:rsid w:val="00FC584A"/>
+  </w:style>
+  <w:style w:type="paragraph" w:styleId="a5">
+    <w:name w:val="footer"/>
+    <w:basedOn w:val="a"/>
+    <w:link w:val="Char0"/>
+    <w:uiPriority w:val="99"/>
+    <w:unhideWhenUsed/>
+    <w:rsid w:val="00FC584A"/>
+    <w:pPr>
+      <w:tabs>
+        <w:tab w:val="center" w:pos="4513"/>
+        <w:tab w:val="right" w:pos="9026"/>
+      </w:tabs>
+      <w:snapToGrid w:val="0"/>
+    </w:pPr>
+  </w:style>
+  <w:style w:type="character" w:customStyle="1" w:styleId="Char0">
+    <w:name w:val="바닥글 Char"/>
+    <w:basedOn w:val="a0"/>
+    <w:link w:val="a5"/>
+    <w:uiPriority w:val="99"/>
+    <w:rsid w:val="00FC584A"/>
+  </w:style>
+  <w:style w:type="character" w:styleId="a6">
+    <w:name w:val="Placeholder Text"/>
+    <w:basedOn w:val="a0"/>
+    <w:uiPriority w:val="99"/>
+    <w:semiHidden/>
+    <w:rsid w:val="005076C4"/>
+    <w:rPr>
+      <w:color w:val="808080"/>
+    </w:rPr>
   </w:style>
 </w:styles>
 </file>
@@ -1585,7 +3913,7 @@
 </file>
 
 <file path=customXml/itemProps1.xml><?xml version="1.0" encoding="utf-8"?>
-<ds:datastoreItem xmlns:ds="http://schemas.openxmlformats.org/officeDocument/2006/customXml" ds:itemID="{2C0E6C49-B9EB-42B4-BD4B-89B79DB0C4CD}">
+<ds:datastoreItem xmlns:ds="http://schemas.openxmlformats.org/officeDocument/2006/customXml" ds:itemID="{61FC9CEB-2D80-4883-BD8D-A5800C6CA42E}">
   <ds:schemaRefs>
     <ds:schemaRef ds:uri="http://schemas.openxmlformats.org/officeDocument/2006/bibliography"/>
   </ds:schemaRefs>

</xml_diff>

<commit_message>
Lecture 3 summary added
</commit_message>
<xml_diff>
--- a/CS231_Lecture_note.docx
+++ b/CS231_Lecture_note.docx
@@ -133,15 +133,7 @@
         <w:ind w:leftChars="0"/>
       </w:pPr>
       <w:r>
-        <w:t xml:space="preserve">Specific short term of time when # of species </w:t>
-      </w:r>
-      <w:proofErr w:type="gramStart"/>
-      <w:r>
-        <w:t>were</w:t>
-      </w:r>
-      <w:proofErr w:type="gramEnd"/>
-      <w:r>
-        <w:t xml:space="preserve"> ‘exploded’.</w:t>
+        <w:t>Specific short term of time when # of species were ‘exploded’.</w:t>
       </w:r>
     </w:p>
     <w:p>
@@ -188,13 +180,8 @@
         <w:spacing w:after="0" w:line="276" w:lineRule="auto"/>
         <w:ind w:leftChars="0"/>
       </w:pPr>
-      <w:proofErr w:type="gramStart"/>
-      <w:r>
-        <w:t>Similar to</w:t>
-      </w:r>
-      <w:proofErr w:type="gramEnd"/>
-      <w:r>
-        <w:t xml:space="preserve"> early animals’ eye</w:t>
+      <w:r>
+        <w:t>Similar to early animals’ eye</w:t>
       </w:r>
     </w:p>
     <w:p>
@@ -913,15 +900,7 @@
         <w:ind w:leftChars="0"/>
       </w:pPr>
       <w:r>
-        <w:t xml:space="preserve">Background clutter: cat’s color may </w:t>
-      </w:r>
-      <w:proofErr w:type="gramStart"/>
-      <w:r>
-        <w:t>similar to</w:t>
-      </w:r>
-      <w:proofErr w:type="gramEnd"/>
-      <w:r>
-        <w:t xml:space="preserve"> environment</w:t>
+        <w:t>Background clutter: cat’s color may similar to environment</w:t>
       </w:r>
     </w:p>
     <w:p>
@@ -963,15 +942,7 @@
         <w:ind w:leftChars="0"/>
       </w:pPr>
       <w:r>
-        <w:t xml:space="preserve">No obvious way to </w:t>
-      </w:r>
-      <w:proofErr w:type="gramStart"/>
-      <w:r>
-        <w:t>hard-code</w:t>
-      </w:r>
-      <w:proofErr w:type="gramEnd"/>
-      <w:r>
-        <w:t xml:space="preserve"> the algorithm for recognizing a cat, or other classes</w:t>
+        <w:t>No obvious way to hard-code the algorithm for recognizing a cat, or other classes</w:t>
       </w:r>
     </w:p>
     <w:p>
@@ -1021,15 +992,7 @@
         <w:ind w:leftChars="0"/>
       </w:pPr>
       <w:r>
-        <w:t xml:space="preserve">Doesn’t work well: brittle and </w:t>
-      </w:r>
-      <w:proofErr w:type="gramStart"/>
-      <w:r>
-        <w:t>have to</w:t>
-      </w:r>
-      <w:proofErr w:type="gramEnd"/>
-      <w:r>
-        <w:t xml:space="preserve"> start all over again for other objects</w:t>
+        <w:t>Doesn’t work well: brittle and have to start all over again for other objects</w:t>
       </w:r>
     </w:p>
     <w:p>
@@ -1617,6 +1580,9 @@
         <w:ind w:leftChars="0" w:left="760"/>
       </w:pPr>
       <w:r>
+        <w:rPr>
+          <w:noProof/>
+        </w:rPr>
         <w:drawing>
           <wp:inline distT="0" distB="0" distL="0" distR="0" wp14:anchorId="22DAAA0E" wp14:editId="3925D7A8">
             <wp:extent cx="5250180" cy="1413465"/>
@@ -1940,6 +1906,9 @@
         <w:ind w:leftChars="0" w:left="1200"/>
       </w:pPr>
       <w:r>
+        <w:rPr>
+          <w:noProof/>
+        </w:rPr>
         <w:drawing>
           <wp:inline distT="0" distB="0" distL="0" distR="0" wp14:anchorId="429923BB" wp14:editId="513BE0E0">
             <wp:extent cx="3068955" cy="1371600"/>
@@ -2068,15 +2037,7 @@
         <w:ind w:leftChars="0"/>
       </w:pPr>
       <w:r>
-        <w:t xml:space="preserve">If the input vector is a generic vector in some space and don’t know which of the different elements does </w:t>
-      </w:r>
-      <w:proofErr w:type="gramStart"/>
-      <w:r>
-        <w:t>actually mean</w:t>
-      </w:r>
-      <w:proofErr w:type="gramEnd"/>
-      <w:r>
-        <w:t>, L2 distance is a natural fit.</w:t>
+        <w:t>If the input vector is a generic vector in some space and don’t know which of the different elements does actually mean, L2 distance is a natural fit.</w:t>
       </w:r>
     </w:p>
     <w:p>
@@ -2357,15 +2318,7 @@
         <w:ind w:leftChars="0"/>
       </w:pPr>
       <w:r>
-        <w:t xml:space="preserve">Try many hyperparameters at the training set and evaluate on validation set. Choose hyperparameters that best for the validation </w:t>
-      </w:r>
-      <w:proofErr w:type="gramStart"/>
-      <w:r>
-        <w:t>set, and</w:t>
-      </w:r>
-      <w:proofErr w:type="gramEnd"/>
-      <w:r>
-        <w:t xml:space="preserve"> run once on the test set.</w:t>
+        <w:t>Try many hyperparameters at the training set and evaluate on validation set. Choose hyperparameters that best for the validation set, and run once on the test set.</w:t>
       </w:r>
     </w:p>
     <w:p>
@@ -2402,6 +2355,9 @@
         <w:ind w:firstLine="760"/>
       </w:pPr>
       <w:r>
+        <w:rPr>
+          <w:noProof/>
+        </w:rPr>
         <w:drawing>
           <wp:inline distT="0" distB="0" distL="0" distR="0" wp14:anchorId="40C6FD9D" wp14:editId="5FC0D24A">
             <wp:extent cx="3307080" cy="652538"/>
@@ -2520,15 +2476,7 @@
         <w:ind w:leftChars="0"/>
       </w:pPr>
       <w:r>
-        <w:t xml:space="preserve">Curse of </w:t>
-      </w:r>
-      <w:proofErr w:type="gramStart"/>
-      <w:r>
-        <w:t>dimensionality:</w:t>
-      </w:r>
-      <w:proofErr w:type="gramEnd"/>
-      <w:r>
-        <w:t xml:space="preserve"> needs more dots for bigger dimensions(grows </w:t>
+        <w:t xml:space="preserve">Curse of dimensionality: needs more dots for bigger dimensions(grows </w:t>
       </w:r>
       <w:proofErr w:type="spellStart"/>
       <w:r>
@@ -2726,6 +2674,9 @@
         <w:ind w:leftChars="0" w:left="760"/>
       </w:pPr>
       <w:r>
+        <w:rPr>
+          <w:noProof/>
+        </w:rPr>
         <w:drawing>
           <wp:inline distT="0" distB="0" distL="0" distR="0" wp14:anchorId="2908E4C8" wp14:editId="7108ABBA">
             <wp:extent cx="3169920" cy="1386884"/>
@@ -2842,6 +2793,9 @@
         <w:ind w:leftChars="0" w:left="760"/>
       </w:pPr>
       <w:r>
+        <w:rPr>
+          <w:noProof/>
+        </w:rPr>
         <w:drawing>
           <wp:inline distT="0" distB="0" distL="0" distR="0" wp14:anchorId="0333BBAC" wp14:editId="6ED36FA4">
             <wp:extent cx="2980266" cy="1272540"/>
@@ -2927,11 +2881,4206 @@
       <w:pPr>
         <w:spacing w:after="0" w:line="276" w:lineRule="auto"/>
         <w:rPr>
+          <w:b/>
+          <w:bCs/>
+        </w:rPr>
+      </w:pPr>
+      <w:r>
+        <w:rPr>
+          <w:b/>
+          <w:bCs/>
+        </w:rPr>
+        <w:lastRenderedPageBreak/>
+        <w:t>Lecture 3 | Loss Functions and Optimization</w:t>
+      </w:r>
+    </w:p>
+    <w:p>
+      <w:pPr>
+        <w:spacing w:after="0" w:line="276" w:lineRule="auto"/>
+      </w:pPr>
+      <w:r>
+        <w:t>Recall from last time</w:t>
+      </w:r>
+    </w:p>
+    <w:p>
+      <w:pPr>
+        <w:pStyle w:val="a3"/>
+        <w:numPr>
+          <w:ilvl w:val="0"/>
+          <w:numId w:val="1"/>
+        </w:numPr>
+        <w:spacing w:after="0" w:line="276" w:lineRule="auto"/>
+        <w:ind w:leftChars="0"/>
+      </w:pPr>
+      <w:r>
+        <w:t>Challenges of recognition: semantic gap</w:t>
+      </w:r>
+    </w:p>
+    <w:p>
+      <w:pPr>
+        <w:pStyle w:val="a3"/>
+        <w:numPr>
+          <w:ilvl w:val="0"/>
+          <w:numId w:val="1"/>
+        </w:numPr>
+        <w:spacing w:after="0" w:line="276" w:lineRule="auto"/>
+        <w:ind w:leftChars="0"/>
+      </w:pPr>
+      <w:r>
+        <w:t xml:space="preserve">Data-driven approach, </w:t>
+      </w:r>
+      <w:proofErr w:type="spellStart"/>
+      <w:r>
+        <w:t>kNN</w:t>
+      </w:r>
+      <w:proofErr w:type="spellEnd"/>
+      <w:r>
+        <w:t>, CIFAR-10</w:t>
+      </w:r>
+    </w:p>
+    <w:p>
+      <w:pPr>
+        <w:pStyle w:val="a3"/>
+        <w:numPr>
+          <w:ilvl w:val="0"/>
+          <w:numId w:val="1"/>
+        </w:numPr>
+        <w:spacing w:after="0" w:line="276" w:lineRule="auto"/>
+        <w:ind w:leftChars="0"/>
+      </w:pPr>
+      <w:r>
+        <w:t xml:space="preserve">Linear classifier: f(x, W) = </w:t>
+      </w:r>
+      <w:proofErr w:type="spellStart"/>
+      <w:r>
+        <w:t>Wx+b</w:t>
+      </w:r>
+      <w:proofErr w:type="spellEnd"/>
+    </w:p>
+    <w:p>
+      <w:pPr>
+        <w:pStyle w:val="a3"/>
+        <w:numPr>
+          <w:ilvl w:val="1"/>
+          <w:numId w:val="1"/>
+        </w:numPr>
+        <w:spacing w:after="0" w:line="276" w:lineRule="auto"/>
+        <w:ind w:leftChars="0"/>
+      </w:pPr>
+      <w:r>
+        <w:t>High score means high probability of classification into specific class</w:t>
+      </w:r>
+    </w:p>
+    <w:p>
+      <w:pPr>
+        <w:pStyle w:val="a3"/>
+        <w:numPr>
+          <w:ilvl w:val="1"/>
+          <w:numId w:val="1"/>
+        </w:numPr>
+        <w:spacing w:after="0" w:line="276" w:lineRule="auto"/>
+        <w:ind w:leftChars="0"/>
+      </w:pPr>
+      <w:r>
+        <w:rPr>
           <w:rFonts w:hint="eastAsia"/>
         </w:rPr>
-      </w:pPr>
+        <w:t>T</w:t>
+      </w:r>
+      <w:r>
+        <w:t>ODO: define a loss function &amp; minimize the loss function(optimization)</w:t>
+      </w:r>
+    </w:p>
+    <w:p>
+      <w:pPr>
+        <w:spacing w:after="0" w:line="276" w:lineRule="auto"/>
+        <w:rPr>
+          <w:b/>
+          <w:bCs/>
+        </w:rPr>
+      </w:pPr>
+      <w:r>
+        <w:rPr>
+          <w:b/>
+          <w:bCs/>
+        </w:rPr>
+        <w:t>Loss function</w:t>
+      </w:r>
+    </w:p>
+    <w:p>
+      <w:pPr>
+        <w:pStyle w:val="a3"/>
+        <w:numPr>
+          <w:ilvl w:val="0"/>
+          <w:numId w:val="1"/>
+        </w:numPr>
+        <w:spacing w:after="0" w:line="276" w:lineRule="auto"/>
+        <w:ind w:leftChars="0"/>
+      </w:pPr>
+      <w:r>
+        <w:t>Represents how good or bad the current classifier is</w:t>
+      </w:r>
+    </w:p>
+    <w:p>
+      <w:pPr>
+        <w:pStyle w:val="a3"/>
+        <w:numPr>
+          <w:ilvl w:val="0"/>
+          <w:numId w:val="1"/>
+        </w:numPr>
+        <w:spacing w:after="0" w:line="276" w:lineRule="auto"/>
+        <w:ind w:leftChars="0"/>
+      </w:pPr>
+      <w:r>
+        <w:t>Given a dataset of examples</w:t>
+      </w:r>
+      <w:r>
+        <w:rPr>
+          <w:rFonts w:hint="eastAsia"/>
+        </w:rPr>
+        <w:t xml:space="preserve"> </w:t>
+      </w:r>
+      <m:oMath>
+        <m:sSubSup>
+          <m:sSubSupPr>
+            <m:ctrlPr>
+              <w:rPr>
+                <w:rFonts w:ascii="Cambria Math" w:hAnsi="Cambria Math"/>
+                <w:i/>
+              </w:rPr>
+            </m:ctrlPr>
+          </m:sSubSupPr>
+          <m:e>
+            <m:d>
+              <m:dPr>
+                <m:begChr m:val="{"/>
+                <m:endChr m:val="}"/>
+                <m:ctrlPr>
+                  <w:rPr>
+                    <w:rFonts w:ascii="Cambria Math" w:hAnsi="Cambria Math"/>
+                    <w:i/>
+                  </w:rPr>
+                </m:ctrlPr>
+              </m:dPr>
+              <m:e>
+                <m:d>
+                  <m:dPr>
+                    <m:ctrlPr>
+                      <w:rPr>
+                        <w:rFonts w:ascii="Cambria Math" w:hAnsi="Cambria Math"/>
+                        <w:i/>
+                      </w:rPr>
+                    </m:ctrlPr>
+                  </m:dPr>
+                  <m:e>
+                    <m:sSub>
+                      <m:sSubPr>
+                        <m:ctrlPr>
+                          <w:rPr>
+                            <w:rFonts w:ascii="Cambria Math" w:hAnsi="Cambria Math"/>
+                            <w:i/>
+                          </w:rPr>
+                        </m:ctrlPr>
+                      </m:sSubPr>
+                      <m:e>
+                        <m:r>
+                          <w:rPr>
+                            <w:rFonts w:ascii="Cambria Math" w:hAnsi="Cambria Math"/>
+                          </w:rPr>
+                          <m:t>x</m:t>
+                        </m:r>
+                      </m:e>
+                      <m:sub>
+                        <m:r>
+                          <w:rPr>
+                            <w:rFonts w:ascii="Cambria Math" w:hAnsi="Cambria Math"/>
+                          </w:rPr>
+                          <m:t>i</m:t>
+                        </m:r>
+                      </m:sub>
+                    </m:sSub>
+                    <m:r>
+                      <w:rPr>
+                        <w:rFonts w:ascii="Cambria Math" w:hAnsi="Cambria Math"/>
+                      </w:rPr>
+                      <m:t xml:space="preserve">, </m:t>
+                    </m:r>
+                    <m:sSub>
+                      <m:sSubPr>
+                        <m:ctrlPr>
+                          <w:rPr>
+                            <w:rFonts w:ascii="Cambria Math" w:hAnsi="Cambria Math"/>
+                            <w:i/>
+                          </w:rPr>
+                        </m:ctrlPr>
+                      </m:sSubPr>
+                      <m:e>
+                        <m:r>
+                          <w:rPr>
+                            <w:rFonts w:ascii="Cambria Math" w:hAnsi="Cambria Math"/>
+                          </w:rPr>
+                          <m:t>y</m:t>
+                        </m:r>
+                      </m:e>
+                      <m:sub>
+                        <m:r>
+                          <w:rPr>
+                            <w:rFonts w:ascii="Cambria Math" w:hAnsi="Cambria Math"/>
+                          </w:rPr>
+                          <m:t>i</m:t>
+                        </m:r>
+                      </m:sub>
+                    </m:sSub>
+                  </m:e>
+                </m:d>
+              </m:e>
+            </m:d>
+          </m:e>
+          <m:sub>
+            <m:r>
+              <w:rPr>
+                <w:rFonts w:ascii="Cambria Math" w:hAnsi="Cambria Math"/>
+              </w:rPr>
+              <m:t>i=1</m:t>
+            </m:r>
+          </m:sub>
+          <m:sup>
+            <m:r>
+              <w:rPr>
+                <w:rFonts w:ascii="Cambria Math" w:hAnsi="Cambria Math"/>
+              </w:rPr>
+              <m:t>N</m:t>
+            </m:r>
+          </m:sup>
+        </m:sSubSup>
+      </m:oMath>
+      <w:r>
+        <w:rPr>
+          <w:rFonts w:hint="eastAsia"/>
+        </w:rPr>
+        <w:t xml:space="preserve"> </w:t>
+      </w:r>
+      <w:r>
+        <w:t xml:space="preserve">where </w:t>
+      </w:r>
+      <m:oMath>
+        <m:sSub>
+          <m:sSubPr>
+            <m:ctrlPr>
+              <w:rPr>
+                <w:rFonts w:ascii="Cambria Math" w:hAnsi="Cambria Math"/>
+                <w:i/>
+              </w:rPr>
+            </m:ctrlPr>
+          </m:sSubPr>
+          <m:e>
+            <m:r>
+              <w:rPr>
+                <w:rFonts w:ascii="Cambria Math" w:hAnsi="Cambria Math"/>
+              </w:rPr>
+              <m:t>x</m:t>
+            </m:r>
+          </m:e>
+          <m:sub>
+            <m:r>
+              <w:rPr>
+                <w:rFonts w:ascii="Cambria Math" w:hAnsi="Cambria Math"/>
+              </w:rPr>
+              <m:t>i</m:t>
+            </m:r>
+          </m:sub>
+        </m:sSub>
+      </m:oMath>
+      <w:r>
+        <w:rPr>
+          <w:rFonts w:hint="eastAsia"/>
+        </w:rPr>
+        <w:t xml:space="preserve"> </w:t>
+      </w:r>
+      <w:r>
+        <w:t xml:space="preserve">is image and </w:t>
+      </w:r>
+      <m:oMath>
+        <m:sSub>
+          <m:sSubPr>
+            <m:ctrlPr>
+              <w:rPr>
+                <w:rFonts w:ascii="Cambria Math" w:hAnsi="Cambria Math"/>
+                <w:i/>
+              </w:rPr>
+            </m:ctrlPr>
+          </m:sSubPr>
+          <m:e>
+            <m:r>
+              <w:rPr>
+                <w:rFonts w:ascii="Cambria Math" w:hAnsi="Cambria Math"/>
+              </w:rPr>
+              <m:t>y</m:t>
+            </m:r>
+          </m:e>
+          <m:sub>
+            <m:r>
+              <w:rPr>
+                <w:rFonts w:ascii="Cambria Math" w:hAnsi="Cambria Math"/>
+              </w:rPr>
+              <m:t>i</m:t>
+            </m:r>
+          </m:sub>
+        </m:sSub>
+      </m:oMath>
+      <w:r>
+        <w:rPr>
+          <w:rFonts w:hint="eastAsia"/>
+        </w:rPr>
+        <w:t xml:space="preserve"> </w:t>
+      </w:r>
+      <w:r>
+        <w:t>is integer label (base truth)</w:t>
+      </w:r>
+    </w:p>
+    <w:p>
+      <w:pPr>
+        <w:pStyle w:val="a3"/>
+        <w:numPr>
+          <w:ilvl w:val="0"/>
+          <w:numId w:val="1"/>
+        </w:numPr>
+        <w:spacing w:after="0" w:line="276" w:lineRule="auto"/>
+        <w:ind w:leftChars="0"/>
+      </w:pPr>
+      <w:r>
+        <w:t>Loss over the dataset is a sum of loss over examples:</w:t>
+      </w:r>
+    </w:p>
+    <w:p>
+      <w:pPr>
+        <w:pStyle w:val="a3"/>
+        <w:numPr>
+          <w:ilvl w:val="1"/>
+          <w:numId w:val="1"/>
+        </w:numPr>
+        <w:spacing w:after="0" w:line="276" w:lineRule="auto"/>
+        <w:ind w:leftChars="0"/>
+      </w:pPr>
+      <m:oMath>
+        <m:r>
+          <w:rPr>
+            <w:rFonts w:ascii="Cambria Math" w:hAnsi="Cambria Math"/>
+          </w:rPr>
+          <m:t>L=</m:t>
+        </m:r>
+        <m:f>
+          <m:fPr>
+            <m:ctrlPr>
+              <w:rPr>
+                <w:rFonts w:ascii="Cambria Math" w:hAnsi="Cambria Math"/>
+                <w:i/>
+              </w:rPr>
+            </m:ctrlPr>
+          </m:fPr>
+          <m:num>
+            <m:r>
+              <w:rPr>
+                <w:rFonts w:ascii="Cambria Math" w:hAnsi="Cambria Math"/>
+              </w:rPr>
+              <m:t>1</m:t>
+            </m:r>
+          </m:num>
+          <m:den>
+            <m:r>
+              <w:rPr>
+                <w:rFonts w:ascii="Cambria Math" w:hAnsi="Cambria Math"/>
+              </w:rPr>
+              <m:t>N</m:t>
+            </m:r>
+          </m:den>
+        </m:f>
+        <m:nary>
+          <m:naryPr>
+            <m:chr m:val="∑"/>
+            <m:limLoc m:val="undOvr"/>
+            <m:supHide m:val="1"/>
+            <m:ctrlPr>
+              <w:rPr>
+                <w:rFonts w:ascii="Cambria Math" w:hAnsi="Cambria Math"/>
+                <w:i/>
+              </w:rPr>
+            </m:ctrlPr>
+          </m:naryPr>
+          <m:sub>
+            <m:r>
+              <w:rPr>
+                <w:rFonts w:ascii="Cambria Math" w:hAnsi="Cambria Math"/>
+              </w:rPr>
+              <m:t>i</m:t>
+            </m:r>
+          </m:sub>
+          <m:sup/>
+          <m:e>
+            <m:sSub>
+              <m:sSubPr>
+                <m:ctrlPr>
+                  <w:rPr>
+                    <w:rFonts w:ascii="Cambria Math" w:hAnsi="Cambria Math"/>
+                    <w:i/>
+                  </w:rPr>
+                </m:ctrlPr>
+              </m:sSubPr>
+              <m:e>
+                <m:r>
+                  <w:rPr>
+                    <w:rFonts w:ascii="Cambria Math" w:hAnsi="Cambria Math"/>
+                  </w:rPr>
+                  <m:t>L</m:t>
+                </m:r>
+              </m:e>
+              <m:sub>
+                <m:r>
+                  <w:rPr>
+                    <w:rFonts w:ascii="Cambria Math" w:hAnsi="Cambria Math"/>
+                  </w:rPr>
+                  <m:t>i</m:t>
+                </m:r>
+              </m:sub>
+            </m:sSub>
+            <m:r>
+              <w:rPr>
+                <w:rFonts w:ascii="Cambria Math" w:hAnsi="Cambria Math"/>
+              </w:rPr>
+              <m:t>(f</m:t>
+            </m:r>
+            <m:d>
+              <m:dPr>
+                <m:ctrlPr>
+                  <w:rPr>
+                    <w:rFonts w:ascii="Cambria Math" w:hAnsi="Cambria Math"/>
+                    <w:i/>
+                  </w:rPr>
+                </m:ctrlPr>
+              </m:dPr>
+              <m:e>
+                <m:sSub>
+                  <m:sSubPr>
+                    <m:ctrlPr>
+                      <w:rPr>
+                        <w:rFonts w:ascii="Cambria Math" w:hAnsi="Cambria Math"/>
+                        <w:i/>
+                      </w:rPr>
+                    </m:ctrlPr>
+                  </m:sSubPr>
+                  <m:e>
+                    <m:r>
+                      <w:rPr>
+                        <w:rFonts w:ascii="Cambria Math" w:hAnsi="Cambria Math"/>
+                      </w:rPr>
+                      <m:t>x</m:t>
+                    </m:r>
+                  </m:e>
+                  <m:sub>
+                    <m:r>
+                      <w:rPr>
+                        <w:rFonts w:ascii="Cambria Math" w:hAnsi="Cambria Math"/>
+                      </w:rPr>
+                      <m:t>i</m:t>
+                    </m:r>
+                  </m:sub>
+                </m:sSub>
+                <m:r>
+                  <w:rPr>
+                    <w:rFonts w:ascii="Cambria Math" w:hAnsi="Cambria Math"/>
+                  </w:rPr>
+                  <m:t>,W</m:t>
+                </m:r>
+              </m:e>
+            </m:d>
+            <m:r>
+              <w:rPr>
+                <w:rFonts w:ascii="Cambria Math" w:hAnsi="Cambria Math"/>
+              </w:rPr>
+              <m:t>,</m:t>
+            </m:r>
+            <m:sSub>
+              <m:sSubPr>
+                <m:ctrlPr>
+                  <w:rPr>
+                    <w:rFonts w:ascii="Cambria Math" w:hAnsi="Cambria Math"/>
+                    <w:i/>
+                  </w:rPr>
+                </m:ctrlPr>
+              </m:sSubPr>
+              <m:e>
+                <m:r>
+                  <w:rPr>
+                    <w:rFonts w:ascii="Cambria Math" w:hAnsi="Cambria Math"/>
+                  </w:rPr>
+                  <m:t>y</m:t>
+                </m:r>
+              </m:e>
+              <m:sub>
+                <m:r>
+                  <w:rPr>
+                    <w:rFonts w:ascii="Cambria Math" w:hAnsi="Cambria Math"/>
+                  </w:rPr>
+                  <m:t>i</m:t>
+                </m:r>
+              </m:sub>
+            </m:sSub>
+            <m:r>
+              <w:rPr>
+                <w:rFonts w:ascii="Cambria Math" w:hAnsi="Cambria Math"/>
+              </w:rPr>
+              <m:t>)</m:t>
+            </m:r>
+          </m:e>
+        </m:nary>
+      </m:oMath>
+    </w:p>
+    <w:p>
+      <w:pPr>
+        <w:spacing w:after="0" w:line="276" w:lineRule="auto"/>
+      </w:pPr>
+      <w:r>
+        <w:t>Multiclass SVM loss</w:t>
+      </w:r>
+    </w:p>
+    <w:p>
+      <w:pPr>
+        <w:pStyle w:val="a3"/>
+        <w:numPr>
+          <w:ilvl w:val="0"/>
+          <w:numId w:val="1"/>
+        </w:numPr>
+        <w:spacing w:after="0" w:line="276" w:lineRule="auto"/>
+        <w:ind w:leftChars="0"/>
+      </w:pPr>
+      <w:r>
+        <w:t xml:space="preserve">Let </w:t>
+      </w:r>
+      <m:oMath>
+        <m:r>
+          <w:rPr>
+            <w:rFonts w:ascii="Cambria Math" w:hAnsi="Cambria Math"/>
+          </w:rPr>
+          <m:t>s=f(</m:t>
+        </m:r>
+        <m:sSub>
+          <m:sSubPr>
+            <m:ctrlPr>
+              <w:rPr>
+                <w:rFonts w:ascii="Cambria Math" w:hAnsi="Cambria Math"/>
+                <w:i/>
+              </w:rPr>
+            </m:ctrlPr>
+          </m:sSubPr>
+          <m:e>
+            <m:r>
+              <w:rPr>
+                <w:rFonts w:ascii="Cambria Math" w:hAnsi="Cambria Math"/>
+              </w:rPr>
+              <m:t>x</m:t>
+            </m:r>
+          </m:e>
+          <m:sub>
+            <m:r>
+              <w:rPr>
+                <w:rFonts w:ascii="Cambria Math" w:hAnsi="Cambria Math"/>
+              </w:rPr>
+              <m:t>i</m:t>
+            </m:r>
+          </m:sub>
+        </m:sSub>
+        <m:r>
+          <w:rPr>
+            <w:rFonts w:ascii="Cambria Math" w:hAnsi="Cambria Math"/>
+          </w:rPr>
+          <m:t>, W)</m:t>
+        </m:r>
+      </m:oMath>
+      <w:r>
+        <w:rPr>
+          <w:rFonts w:hint="eastAsia"/>
+        </w:rPr>
+        <w:t>.</w:t>
+      </w:r>
+    </w:p>
+    <w:p>
+      <w:pPr>
+        <w:pStyle w:val="a3"/>
+        <w:numPr>
+          <w:ilvl w:val="0"/>
+          <w:numId w:val="1"/>
+        </w:numPr>
+        <w:spacing w:after="0" w:line="276" w:lineRule="auto"/>
+        <w:ind w:leftChars="0"/>
+      </w:pPr>
+      <m:oMath>
+        <m:sSub>
+          <m:sSubPr>
+            <m:ctrlPr>
+              <w:rPr>
+                <w:rFonts w:ascii="Cambria Math" w:hAnsi="Cambria Math"/>
+                <w:i/>
+              </w:rPr>
+            </m:ctrlPr>
+          </m:sSubPr>
+          <m:e>
+            <m:r>
+              <w:rPr>
+                <w:rFonts w:ascii="Cambria Math" w:hAnsi="Cambria Math"/>
+              </w:rPr>
+              <m:t>L</m:t>
+            </m:r>
+          </m:e>
+          <m:sub>
+            <m:r>
+              <w:rPr>
+                <w:rFonts w:ascii="Cambria Math" w:hAnsi="Cambria Math"/>
+              </w:rPr>
+              <m:t>i</m:t>
+            </m:r>
+          </m:sub>
+        </m:sSub>
+        <m:r>
+          <w:rPr>
+            <w:rFonts w:ascii="Cambria Math" w:hAnsi="Cambria Math"/>
+          </w:rPr>
+          <m:t>=</m:t>
+        </m:r>
+        <m:nary>
+          <m:naryPr>
+            <m:chr m:val="∑"/>
+            <m:limLoc m:val="undOvr"/>
+            <m:supHide m:val="1"/>
+            <m:ctrlPr>
+              <w:rPr>
+                <w:rFonts w:ascii="Cambria Math" w:hAnsi="Cambria Math"/>
+                <w:i/>
+              </w:rPr>
+            </m:ctrlPr>
+          </m:naryPr>
+          <m:sub>
+            <m:r>
+              <w:rPr>
+                <w:rFonts w:ascii="Cambria Math" w:hAnsi="Cambria Math"/>
+              </w:rPr>
+              <m:t>j</m:t>
+            </m:r>
+            <m:r>
+              <w:rPr>
+                <w:rFonts w:ascii="Cambria Math" w:hAnsi="Cambria Math" w:hint="eastAsia"/>
+              </w:rPr>
+              <m:t>≠</m:t>
+            </m:r>
+            <m:r>
+              <w:rPr>
+                <w:rFonts w:ascii="Cambria Math" w:hAnsi="Cambria Math"/>
+              </w:rPr>
+              <m:t xml:space="preserve"> </m:t>
+            </m:r>
+            <m:sSub>
+              <m:sSubPr>
+                <m:ctrlPr>
+                  <w:rPr>
+                    <w:rFonts w:ascii="Cambria Math" w:hAnsi="Cambria Math"/>
+                    <w:i/>
+                  </w:rPr>
+                </m:ctrlPr>
+              </m:sSubPr>
+              <m:e>
+                <m:r>
+                  <w:rPr>
+                    <w:rFonts w:ascii="Cambria Math" w:hAnsi="Cambria Math"/>
+                  </w:rPr>
+                  <m:t>y</m:t>
+                </m:r>
+              </m:e>
+              <m:sub>
+                <m:r>
+                  <w:rPr>
+                    <w:rFonts w:ascii="Cambria Math" w:hAnsi="Cambria Math"/>
+                  </w:rPr>
+                  <m:t>i</m:t>
+                </m:r>
+              </m:sub>
+            </m:sSub>
+          </m:sub>
+          <m:sup/>
+          <m:e>
+            <m:d>
+              <m:dPr>
+                <m:begChr m:val="{"/>
+                <m:endChr m:val=""/>
+                <m:ctrlPr>
+                  <w:rPr>
+                    <w:rFonts w:ascii="Cambria Math" w:hAnsi="Cambria Math"/>
+                    <w:i/>
+                  </w:rPr>
+                </m:ctrlPr>
+              </m:dPr>
+              <m:e>
+                <m:eqArr>
+                  <m:eqArrPr>
+                    <m:ctrlPr>
+                      <w:rPr>
+                        <w:rFonts w:ascii="Cambria Math" w:hAnsi="Cambria Math"/>
+                        <w:i/>
+                      </w:rPr>
+                    </m:ctrlPr>
+                  </m:eqArrPr>
+                  <m:e>
+                    <m:r>
+                      <w:rPr>
+                        <w:rFonts w:ascii="Cambria Math" w:hAnsi="Cambria Math"/>
+                      </w:rPr>
+                      <m:t xml:space="preserve">0                            if </m:t>
+                    </m:r>
+                    <m:sSub>
+                      <m:sSubPr>
+                        <m:ctrlPr>
+                          <w:rPr>
+                            <w:rFonts w:ascii="Cambria Math" w:hAnsi="Cambria Math"/>
+                            <w:i/>
+                          </w:rPr>
+                        </m:ctrlPr>
+                      </m:sSubPr>
+                      <m:e>
+                        <m:r>
+                          <w:rPr>
+                            <w:rFonts w:ascii="Cambria Math" w:hAnsi="Cambria Math"/>
+                          </w:rPr>
+                          <m:t>s</m:t>
+                        </m:r>
+                      </m:e>
+                      <m:sub>
+                        <m:sSub>
+                          <m:sSubPr>
+                            <m:ctrlPr>
+                              <w:rPr>
+                                <w:rFonts w:ascii="Cambria Math" w:hAnsi="Cambria Math"/>
+                                <w:i/>
+                              </w:rPr>
+                            </m:ctrlPr>
+                          </m:sSubPr>
+                          <m:e>
+                            <m:r>
+                              <w:rPr>
+                                <w:rFonts w:ascii="Cambria Math" w:hAnsi="Cambria Math"/>
+                              </w:rPr>
+                              <m:t>y</m:t>
+                            </m:r>
+                          </m:e>
+                          <m:sub>
+                            <m:r>
+                              <w:rPr>
+                                <w:rFonts w:ascii="Cambria Math" w:hAnsi="Cambria Math"/>
+                              </w:rPr>
+                              <m:t>i</m:t>
+                            </m:r>
+                          </m:sub>
+                        </m:sSub>
+                      </m:sub>
+                    </m:sSub>
+                    <m:r>
+                      <w:rPr>
+                        <w:rFonts w:ascii="Cambria Math" w:hAnsi="Cambria Math"/>
+                      </w:rPr>
+                      <m:t>≥</m:t>
+                    </m:r>
+                    <m:sSub>
+                      <m:sSubPr>
+                        <m:ctrlPr>
+                          <w:rPr>
+                            <w:rFonts w:ascii="Cambria Math" w:hAnsi="Cambria Math"/>
+                            <w:i/>
+                          </w:rPr>
+                        </m:ctrlPr>
+                      </m:sSubPr>
+                      <m:e>
+                        <m:r>
+                          <w:rPr>
+                            <w:rFonts w:ascii="Cambria Math" w:hAnsi="Cambria Math"/>
+                          </w:rPr>
+                          <m:t>s</m:t>
+                        </m:r>
+                      </m:e>
+                      <m:sub>
+                        <m:r>
+                          <w:rPr>
+                            <w:rFonts w:ascii="Cambria Math" w:hAnsi="Cambria Math"/>
+                          </w:rPr>
+                          <m:t>j</m:t>
+                        </m:r>
+                      </m:sub>
+                    </m:sSub>
+                    <m:r>
+                      <w:rPr>
+                        <w:rFonts w:ascii="Cambria Math" w:hAnsi="Cambria Math"/>
+                      </w:rPr>
+                      <m:t>+1</m:t>
+                    </m:r>
+                  </m:e>
+                  <m:e>
+                    <m:sSub>
+                      <m:sSubPr>
+                        <m:ctrlPr>
+                          <w:rPr>
+                            <w:rFonts w:ascii="Cambria Math" w:hAnsi="Cambria Math"/>
+                            <w:i/>
+                          </w:rPr>
+                        </m:ctrlPr>
+                      </m:sSubPr>
+                      <m:e>
+                        <m:r>
+                          <w:rPr>
+                            <w:rFonts w:ascii="Cambria Math" w:hAnsi="Cambria Math"/>
+                          </w:rPr>
+                          <m:t>s</m:t>
+                        </m:r>
+                      </m:e>
+                      <m:sub>
+                        <m:r>
+                          <w:rPr>
+                            <w:rFonts w:ascii="Cambria Math" w:hAnsi="Cambria Math"/>
+                          </w:rPr>
+                          <m:t>j</m:t>
+                        </m:r>
+                      </m:sub>
+                    </m:sSub>
+                    <m:r>
+                      <w:rPr>
+                        <w:rFonts w:ascii="Cambria Math" w:hAnsi="Cambria Math"/>
+                      </w:rPr>
+                      <m:t>-</m:t>
+                    </m:r>
+                    <m:sSub>
+                      <m:sSubPr>
+                        <m:ctrlPr>
+                          <w:rPr>
+                            <w:rFonts w:ascii="Cambria Math" w:hAnsi="Cambria Math"/>
+                            <w:i/>
+                          </w:rPr>
+                        </m:ctrlPr>
+                      </m:sSubPr>
+                      <m:e>
+                        <m:r>
+                          <w:rPr>
+                            <w:rFonts w:ascii="Cambria Math" w:hAnsi="Cambria Math"/>
+                          </w:rPr>
+                          <m:t>s</m:t>
+                        </m:r>
+                      </m:e>
+                      <m:sub>
+                        <m:sSub>
+                          <m:sSubPr>
+                            <m:ctrlPr>
+                              <w:rPr>
+                                <w:rFonts w:ascii="Cambria Math" w:hAnsi="Cambria Math"/>
+                                <w:i/>
+                              </w:rPr>
+                            </m:ctrlPr>
+                          </m:sSubPr>
+                          <m:e>
+                            <m:r>
+                              <w:rPr>
+                                <w:rFonts w:ascii="Cambria Math" w:hAnsi="Cambria Math"/>
+                              </w:rPr>
+                              <m:t>y</m:t>
+                            </m:r>
+                          </m:e>
+                          <m:sub>
+                            <m:r>
+                              <w:rPr>
+                                <w:rFonts w:ascii="Cambria Math" w:hAnsi="Cambria Math"/>
+                              </w:rPr>
+                              <m:t>i</m:t>
+                            </m:r>
+                          </m:sub>
+                        </m:sSub>
+                      </m:sub>
+                    </m:sSub>
+                    <m:r>
+                      <w:rPr>
+                        <w:rFonts w:ascii="Cambria Math" w:hAnsi="Cambria Math"/>
+                      </w:rPr>
+                      <m:t xml:space="preserve">+1         otherwise       </m:t>
+                    </m:r>
+                  </m:e>
+                </m:eqArr>
+              </m:e>
+            </m:d>
+          </m:e>
+        </m:nary>
+        <m:r>
+          <w:rPr>
+            <w:rFonts w:ascii="Cambria Math" w:hAnsi="Cambria Math"/>
+          </w:rPr>
+          <m:t>=</m:t>
+        </m:r>
+        <m:nary>
+          <m:naryPr>
+            <m:chr m:val="∑"/>
+            <m:supHide m:val="1"/>
+            <m:ctrlPr>
+              <w:rPr>
+                <w:rFonts w:ascii="Cambria Math" w:hAnsi="Cambria Math"/>
+                <w:i/>
+              </w:rPr>
+            </m:ctrlPr>
+          </m:naryPr>
+          <m:sub>
+            <m:r>
+              <w:rPr>
+                <w:rFonts w:ascii="Cambria Math" w:hAnsi="Cambria Math"/>
+              </w:rPr>
+              <m:t>j</m:t>
+            </m:r>
+            <m:r>
+              <w:rPr>
+                <w:rFonts w:ascii="Cambria Math" w:hAnsi="Cambria Math" w:hint="eastAsia"/>
+              </w:rPr>
+              <m:t>≠</m:t>
+            </m:r>
+            <m:sSub>
+              <m:sSubPr>
+                <m:ctrlPr>
+                  <w:rPr>
+                    <w:rFonts w:ascii="Cambria Math" w:hAnsi="Cambria Math"/>
+                    <w:i/>
+                  </w:rPr>
+                </m:ctrlPr>
+              </m:sSubPr>
+              <m:e>
+                <m:r>
+                  <w:rPr>
+                    <w:rFonts w:ascii="Cambria Math" w:hAnsi="Cambria Math"/>
+                  </w:rPr>
+                  <m:t>y</m:t>
+                </m:r>
+              </m:e>
+              <m:sub>
+                <m:r>
+                  <w:rPr>
+                    <w:rFonts w:ascii="Cambria Math" w:hAnsi="Cambria Math"/>
+                  </w:rPr>
+                  <m:t>i</m:t>
+                </m:r>
+              </m:sub>
+            </m:sSub>
+          </m:sub>
+          <m:sup/>
+          <m:e>
+            <m:r>
+              <m:rPr>
+                <m:sty m:val="p"/>
+              </m:rPr>
+              <w:rPr>
+                <w:rFonts w:ascii="Cambria Math" w:hAnsi="Cambria Math"/>
+              </w:rPr>
+              <m:t>max⁡</m:t>
+            </m:r>
+            <m:r>
+              <w:rPr>
+                <w:rFonts w:ascii="Cambria Math" w:hAnsi="Cambria Math"/>
+              </w:rPr>
+              <m:t xml:space="preserve">(0, </m:t>
+            </m:r>
+            <m:sSub>
+              <m:sSubPr>
+                <m:ctrlPr>
+                  <w:rPr>
+                    <w:rFonts w:ascii="Cambria Math" w:hAnsi="Cambria Math"/>
+                    <w:i/>
+                  </w:rPr>
+                </m:ctrlPr>
+              </m:sSubPr>
+              <m:e>
+                <m:r>
+                  <w:rPr>
+                    <w:rFonts w:ascii="Cambria Math" w:hAnsi="Cambria Math"/>
+                  </w:rPr>
+                  <m:t>s</m:t>
+                </m:r>
+              </m:e>
+              <m:sub>
+                <m:r>
+                  <w:rPr>
+                    <w:rFonts w:ascii="Cambria Math" w:hAnsi="Cambria Math"/>
+                  </w:rPr>
+                  <m:t>j</m:t>
+                </m:r>
+              </m:sub>
+            </m:sSub>
+            <m:r>
+              <w:rPr>
+                <w:rFonts w:ascii="Cambria Math" w:hAnsi="Cambria Math"/>
+              </w:rPr>
+              <m:t>-</m:t>
+            </m:r>
+            <m:sSub>
+              <m:sSubPr>
+                <m:ctrlPr>
+                  <w:rPr>
+                    <w:rFonts w:ascii="Cambria Math" w:hAnsi="Cambria Math"/>
+                    <w:i/>
+                  </w:rPr>
+                </m:ctrlPr>
+              </m:sSubPr>
+              <m:e>
+                <m:r>
+                  <w:rPr>
+                    <w:rFonts w:ascii="Cambria Math" w:hAnsi="Cambria Math"/>
+                  </w:rPr>
+                  <m:t>s</m:t>
+                </m:r>
+              </m:e>
+              <m:sub>
+                <m:sSub>
+                  <m:sSubPr>
+                    <m:ctrlPr>
+                      <w:rPr>
+                        <w:rFonts w:ascii="Cambria Math" w:hAnsi="Cambria Math"/>
+                        <w:i/>
+                      </w:rPr>
+                    </m:ctrlPr>
+                  </m:sSubPr>
+                  <m:e>
+                    <m:r>
+                      <w:rPr>
+                        <w:rFonts w:ascii="Cambria Math" w:hAnsi="Cambria Math"/>
+                      </w:rPr>
+                      <m:t>y</m:t>
+                    </m:r>
+                  </m:e>
+                  <m:sub>
+                    <m:r>
+                      <w:rPr>
+                        <w:rFonts w:ascii="Cambria Math" w:hAnsi="Cambria Math"/>
+                      </w:rPr>
+                      <m:t>i</m:t>
+                    </m:r>
+                  </m:sub>
+                </m:sSub>
+              </m:sub>
+            </m:sSub>
+            <m:r>
+              <w:rPr>
+                <w:rFonts w:ascii="Cambria Math" w:hAnsi="Cambria Math"/>
+              </w:rPr>
+              <m:t>+1)</m:t>
+            </m:r>
+          </m:e>
+        </m:nary>
+      </m:oMath>
+    </w:p>
+    <w:p>
+      <w:pPr>
+        <w:pStyle w:val="a3"/>
+        <w:numPr>
+          <w:ilvl w:val="0"/>
+          <w:numId w:val="1"/>
+        </w:numPr>
+        <w:spacing w:after="0" w:line="276" w:lineRule="auto"/>
+        <w:ind w:leftChars="0"/>
+      </w:pPr>
+      <w:r>
+        <w:t>Sum up all incorrect categories’ scores</w:t>
+      </w:r>
+      <w:r>
+        <w:t>.</w:t>
+      </w:r>
+    </w:p>
+    <w:p>
+      <w:pPr>
+        <w:pStyle w:val="a3"/>
+        <w:numPr>
+          <w:ilvl w:val="0"/>
+          <w:numId w:val="1"/>
+        </w:numPr>
+        <w:spacing w:after="0" w:line="276" w:lineRule="auto"/>
+        <w:ind w:leftChars="0"/>
+      </w:pPr>
+      <w:r>
+        <w:t xml:space="preserve">Some type of Hinge loss </w:t>
+      </w:r>
+      <w:r>
+        <w:drawing>
+          <wp:inline distT="0" distB="0" distL="0" distR="0" wp14:anchorId="30293CAD" wp14:editId="46643C0B">
+            <wp:extent cx="929640" cy="674244"/>
+            <wp:effectExtent l="0" t="0" r="3810" b="0"/>
+            <wp:docPr id="5" name="그림 5"/>
+            <wp:cNvGraphicFramePr>
+              <a:graphicFrameLocks xmlns:a="http://schemas.openxmlformats.org/drawingml/2006/main" noChangeAspect="1"/>
+            </wp:cNvGraphicFramePr>
+            <a:graphic xmlns:a="http://schemas.openxmlformats.org/drawingml/2006/main">
+              <a:graphicData uri="http://schemas.openxmlformats.org/drawingml/2006/picture">
+                <pic:pic xmlns:pic="http://schemas.openxmlformats.org/drawingml/2006/picture">
+                  <pic:nvPicPr>
+                    <pic:cNvPr id="1" name=""/>
+                    <pic:cNvPicPr/>
+                  </pic:nvPicPr>
+                  <pic:blipFill>
+                    <a:blip r:embed="rId13"/>
+                    <a:stretch>
+                      <a:fillRect/>
+                    </a:stretch>
+                  </pic:blipFill>
+                  <pic:spPr>
+                    <a:xfrm>
+                      <a:off x="0" y="0"/>
+                      <a:ext cx="932176" cy="676083"/>
+                    </a:xfrm>
+                    <a:prstGeom prst="rect">
+                      <a:avLst/>
+                    </a:prstGeom>
+                  </pic:spPr>
+                </pic:pic>
+              </a:graphicData>
+            </a:graphic>
+          </wp:inline>
+        </w:drawing>
+      </w:r>
+    </w:p>
+    <w:p>
+      <w:pPr>
+        <w:pStyle w:val="a3"/>
+        <w:numPr>
+          <w:ilvl w:val="0"/>
+          <w:numId w:val="1"/>
+        </w:numPr>
+        <w:spacing w:after="0" w:line="276" w:lineRule="auto"/>
+        <w:ind w:leftChars="0"/>
+      </w:pPr>
+      <w:r>
+        <w:t>Q. why +1 at the score?</w:t>
+      </w:r>
+    </w:p>
+    <w:p>
+      <w:pPr>
+        <w:pStyle w:val="a3"/>
+        <w:numPr>
+          <w:ilvl w:val="1"/>
+          <w:numId w:val="1"/>
+        </w:numPr>
+        <w:spacing w:after="0" w:line="276" w:lineRule="auto"/>
+        <w:ind w:leftChars="0"/>
+      </w:pPr>
+      <w:r>
+        <w:rPr>
+          <w:rFonts w:hint="eastAsia"/>
+        </w:rPr>
+        <w:t>A</w:t>
+      </w:r>
+      <w:r>
+        <w:t>. Actually, it is an arbitrary value. If we rescale the data, value 1 doesn’t matter.</w:t>
+      </w:r>
+    </w:p>
+    <w:p>
+      <w:pPr>
+        <w:pStyle w:val="a3"/>
+        <w:numPr>
+          <w:ilvl w:val="0"/>
+          <w:numId w:val="1"/>
+        </w:numPr>
+        <w:spacing w:after="0" w:line="276" w:lineRule="auto"/>
+        <w:ind w:leftChars="0"/>
+      </w:pPr>
+      <w:r>
+        <w:t>Maximum possible loss is inf., minimum possible loss is 0.</w:t>
+      </w:r>
+    </w:p>
+    <w:p>
+      <w:pPr>
+        <w:pStyle w:val="a3"/>
+        <w:numPr>
+          <w:ilvl w:val="0"/>
+          <w:numId w:val="1"/>
+        </w:numPr>
+        <w:spacing w:after="0" w:line="276" w:lineRule="auto"/>
+        <w:ind w:leftChars="0"/>
+      </w:pPr>
+      <w:r>
+        <w:t>If W is too small so all s is about 0, loss will be N-1 for each class.</w:t>
+      </w:r>
+    </w:p>
+    <w:p>
+      <w:pPr>
+        <w:pStyle w:val="a3"/>
+        <w:numPr>
+          <w:ilvl w:val="0"/>
+          <w:numId w:val="1"/>
+        </w:numPr>
+        <w:spacing w:after="0" w:line="276" w:lineRule="auto"/>
+        <w:ind w:leftChars="0"/>
+      </w:pPr>
+      <w:r>
+        <w:t>What if we use</w:t>
+      </w:r>
+      <w:r>
+        <w:rPr>
+          <w:rFonts w:hint="eastAsia"/>
+        </w:rPr>
+        <w:t xml:space="preserve"> </w:t>
+      </w:r>
+      <m:oMath>
+        <m:sSub>
+          <m:sSubPr>
+            <m:ctrlPr>
+              <w:rPr>
+                <w:rFonts w:ascii="Cambria Math" w:hAnsi="Cambria Math"/>
+                <w:i/>
+              </w:rPr>
+            </m:ctrlPr>
+          </m:sSubPr>
+          <m:e>
+            <m:r>
+              <w:rPr>
+                <w:rFonts w:ascii="Cambria Math" w:hAnsi="Cambria Math"/>
+              </w:rPr>
+              <m:t>L</m:t>
+            </m:r>
+          </m:e>
+          <m:sub>
+            <m:r>
+              <w:rPr>
+                <w:rFonts w:ascii="Cambria Math" w:hAnsi="Cambria Math"/>
+              </w:rPr>
+              <m:t>i</m:t>
+            </m:r>
+          </m:sub>
+        </m:sSub>
+        <m:r>
+          <w:rPr>
+            <w:rFonts w:ascii="Cambria Math" w:hAnsi="Cambria Math"/>
+          </w:rPr>
+          <m:t>=</m:t>
+        </m:r>
+        <m:sSup>
+          <m:sSupPr>
+            <m:ctrlPr>
+              <w:rPr>
+                <w:rFonts w:ascii="Cambria Math" w:hAnsi="Cambria Math"/>
+                <w:i/>
+              </w:rPr>
+            </m:ctrlPr>
+          </m:sSupPr>
+          <m:e>
+            <m:nary>
+              <m:naryPr>
+                <m:chr m:val="∑"/>
+                <m:supHide m:val="1"/>
+                <m:ctrlPr>
+                  <w:rPr>
+                    <w:rFonts w:ascii="Cambria Math" w:hAnsi="Cambria Math"/>
+                    <w:i/>
+                  </w:rPr>
+                </m:ctrlPr>
+              </m:naryPr>
+              <m:sub>
+                <m:r>
+                  <w:rPr>
+                    <w:rFonts w:ascii="Cambria Math" w:hAnsi="Cambria Math"/>
+                  </w:rPr>
+                  <m:t>j</m:t>
+                </m:r>
+                <m:r>
+                  <w:rPr>
+                    <w:rFonts w:ascii="Cambria Math" w:hAnsi="Cambria Math" w:hint="eastAsia"/>
+                  </w:rPr>
+                  <m:t>≠</m:t>
+                </m:r>
+                <m:sSub>
+                  <m:sSubPr>
+                    <m:ctrlPr>
+                      <w:rPr>
+                        <w:rFonts w:ascii="Cambria Math" w:hAnsi="Cambria Math"/>
+                        <w:i/>
+                      </w:rPr>
+                    </m:ctrlPr>
+                  </m:sSubPr>
+                  <m:e>
+                    <m:r>
+                      <w:rPr>
+                        <w:rFonts w:ascii="Cambria Math" w:hAnsi="Cambria Math"/>
+                      </w:rPr>
+                      <m:t>y</m:t>
+                    </m:r>
+                  </m:e>
+                  <m:sub>
+                    <m:r>
+                      <w:rPr>
+                        <w:rFonts w:ascii="Cambria Math" w:hAnsi="Cambria Math"/>
+                      </w:rPr>
+                      <m:t>i</m:t>
+                    </m:r>
+                  </m:sub>
+                </m:sSub>
+              </m:sub>
+              <m:sup/>
+              <m:e>
+                <m:func>
+                  <m:funcPr>
+                    <m:ctrlPr>
+                      <w:rPr>
+                        <w:rFonts w:ascii="Cambria Math" w:hAnsi="Cambria Math"/>
+                      </w:rPr>
+                    </m:ctrlPr>
+                  </m:funcPr>
+                  <m:fName>
+                    <m:r>
+                      <m:rPr>
+                        <m:sty m:val="p"/>
+                      </m:rPr>
+                      <w:rPr>
+                        <w:rFonts w:ascii="Cambria Math" w:hAnsi="Cambria Math"/>
+                      </w:rPr>
+                      <m:t>max</m:t>
+                    </m:r>
+                  </m:fName>
+                  <m:e>
+                    <m:d>
+                      <m:dPr>
+                        <m:ctrlPr>
+                          <w:rPr>
+                            <w:rFonts w:ascii="Cambria Math" w:hAnsi="Cambria Math"/>
+                            <w:i/>
+                          </w:rPr>
+                        </m:ctrlPr>
+                      </m:dPr>
+                      <m:e>
+                        <m:r>
+                          <w:rPr>
+                            <w:rFonts w:ascii="Cambria Math" w:hAnsi="Cambria Math"/>
+                          </w:rPr>
+                          <m:t xml:space="preserve">0, </m:t>
+                        </m:r>
+                        <m:sSub>
+                          <m:sSubPr>
+                            <m:ctrlPr>
+                              <w:rPr>
+                                <w:rFonts w:ascii="Cambria Math" w:hAnsi="Cambria Math"/>
+                                <w:i/>
+                              </w:rPr>
+                            </m:ctrlPr>
+                          </m:sSubPr>
+                          <m:e>
+                            <m:r>
+                              <w:rPr>
+                                <w:rFonts w:ascii="Cambria Math" w:hAnsi="Cambria Math"/>
+                              </w:rPr>
+                              <m:t>s</m:t>
+                            </m:r>
+                          </m:e>
+                          <m:sub>
+                            <m:r>
+                              <w:rPr>
+                                <w:rFonts w:ascii="Cambria Math" w:hAnsi="Cambria Math"/>
+                              </w:rPr>
+                              <m:t>j</m:t>
+                            </m:r>
+                          </m:sub>
+                        </m:sSub>
+                        <m:r>
+                          <w:rPr>
+                            <w:rFonts w:ascii="Cambria Math" w:hAnsi="Cambria Math"/>
+                          </w:rPr>
+                          <m:t>-</m:t>
+                        </m:r>
+                        <m:sSub>
+                          <m:sSubPr>
+                            <m:ctrlPr>
+                              <w:rPr>
+                                <w:rFonts w:ascii="Cambria Math" w:hAnsi="Cambria Math"/>
+                                <w:i/>
+                              </w:rPr>
+                            </m:ctrlPr>
+                          </m:sSubPr>
+                          <m:e>
+                            <m:r>
+                              <w:rPr>
+                                <w:rFonts w:ascii="Cambria Math" w:hAnsi="Cambria Math"/>
+                              </w:rPr>
+                              <m:t>s</m:t>
+                            </m:r>
+                          </m:e>
+                          <m:sub>
+                            <m:sSub>
+                              <m:sSubPr>
+                                <m:ctrlPr>
+                                  <w:rPr>
+                                    <w:rFonts w:ascii="Cambria Math" w:hAnsi="Cambria Math"/>
+                                    <w:i/>
+                                  </w:rPr>
+                                </m:ctrlPr>
+                              </m:sSubPr>
+                              <m:e>
+                                <m:r>
+                                  <w:rPr>
+                                    <w:rFonts w:ascii="Cambria Math" w:hAnsi="Cambria Math"/>
+                                  </w:rPr>
+                                  <m:t>y</m:t>
+                                </m:r>
+                              </m:e>
+                              <m:sub>
+                                <m:r>
+                                  <w:rPr>
+                                    <w:rFonts w:ascii="Cambria Math" w:hAnsi="Cambria Math"/>
+                                  </w:rPr>
+                                  <m:t>i</m:t>
+                                </m:r>
+                              </m:sub>
+                            </m:sSub>
+                          </m:sub>
+                        </m:sSub>
+                        <m:r>
+                          <w:rPr>
+                            <w:rFonts w:ascii="Cambria Math" w:hAnsi="Cambria Math"/>
+                          </w:rPr>
+                          <m:t>+1</m:t>
+                        </m:r>
+                      </m:e>
+                    </m:d>
+                  </m:e>
+                </m:func>
+              </m:e>
+            </m:nary>
+          </m:e>
+          <m:sup>
+            <m:r>
+              <w:rPr>
+                <w:rFonts w:ascii="Cambria Math" w:hAnsi="Cambria Math"/>
+              </w:rPr>
+              <m:t>2</m:t>
+            </m:r>
+          </m:sup>
+        </m:sSup>
+      </m:oMath>
+      <w:r>
+        <w:rPr>
+          <w:rFonts w:hint="eastAsia"/>
+        </w:rPr>
+        <w:t>?</w:t>
+      </w:r>
+    </w:p>
+    <w:p>
+      <w:pPr>
+        <w:pStyle w:val="a3"/>
+        <w:numPr>
+          <w:ilvl w:val="1"/>
+          <w:numId w:val="1"/>
+        </w:numPr>
+        <w:spacing w:after="0" w:line="276" w:lineRule="auto"/>
+        <w:ind w:leftChars="0"/>
+      </w:pPr>
+      <w:r>
+        <w:t>This will become different classifier.</w:t>
+      </w:r>
+    </w:p>
+    <w:p>
+      <w:pPr>
+        <w:pStyle w:val="a3"/>
+        <w:numPr>
+          <w:ilvl w:val="0"/>
+          <w:numId w:val="1"/>
+        </w:numPr>
+        <w:spacing w:after="0" w:line="276" w:lineRule="auto"/>
+        <w:ind w:leftChars="0"/>
+      </w:pPr>
+      <w:r>
+        <w:t>Why don’t we use squared errors?</w:t>
+      </w:r>
+    </w:p>
+    <w:p>
+      <w:pPr>
+        <w:pStyle w:val="a3"/>
+        <w:numPr>
+          <w:ilvl w:val="1"/>
+          <w:numId w:val="1"/>
+        </w:numPr>
+        <w:spacing w:after="0" w:line="276" w:lineRule="auto"/>
+        <w:ind w:leftChars="0"/>
+      </w:pPr>
+      <w:r>
+        <w:t>This is a difference of caring errors of class.</w:t>
+      </w:r>
+    </w:p>
+    <w:p>
+      <w:pPr>
+        <w:pStyle w:val="a3"/>
+        <w:numPr>
+          <w:ilvl w:val="0"/>
+          <w:numId w:val="1"/>
+        </w:numPr>
+        <w:spacing w:after="0" w:line="276" w:lineRule="auto"/>
+        <w:ind w:leftChars="0"/>
+      </w:pPr>
+      <w:r>
+        <w:t>Suppose that we found a W such that L = 0, is this W unique?</w:t>
+      </w:r>
+    </w:p>
+    <w:p>
+      <w:pPr>
+        <w:pStyle w:val="a3"/>
+        <w:numPr>
+          <w:ilvl w:val="1"/>
+          <w:numId w:val="1"/>
+        </w:numPr>
+        <w:spacing w:after="0" w:line="276" w:lineRule="auto"/>
+        <w:ind w:leftChars="0"/>
+      </w:pPr>
+      <w:r>
+        <w:rPr>
+          <w:rFonts w:hint="eastAsia"/>
+        </w:rPr>
+        <w:t>N</w:t>
+      </w:r>
+      <w:r>
+        <w:t>o. 2W is also same.</w:t>
+      </w:r>
+    </w:p>
+    <w:p>
+      <w:pPr>
+        <w:spacing w:after="0" w:line="276" w:lineRule="auto"/>
+      </w:pPr>
+    </w:p>
+    <w:p>
+      <w:pPr>
+        <w:spacing w:after="0" w:line="276" w:lineRule="auto"/>
+      </w:pPr>
+    </w:p>
+    <w:p>
+      <w:pPr>
+        <w:spacing w:after="0" w:line="276" w:lineRule="auto"/>
+      </w:pPr>
+    </w:p>
+    <w:p>
+      <w:pPr>
+        <w:spacing w:after="0" w:line="276" w:lineRule="auto"/>
+      </w:pPr>
+    </w:p>
+    <w:p>
+      <w:pPr>
+        <w:spacing w:after="0" w:line="276" w:lineRule="auto"/>
+      </w:pPr>
+      <w:r>
+        <w:lastRenderedPageBreak/>
+        <w:t>Regularization</w:t>
+      </w:r>
+    </w:p>
+    <w:p>
+      <w:pPr>
+        <w:pStyle w:val="a3"/>
+        <w:numPr>
+          <w:ilvl w:val="0"/>
+          <w:numId w:val="1"/>
+        </w:numPr>
+        <w:spacing w:after="0" w:line="276" w:lineRule="auto"/>
+        <w:ind w:leftChars="0"/>
+      </w:pPr>
+      <w:r>
+        <w:t>We order to model that to find best fit in training data. (blue curves)</w:t>
+      </w:r>
+    </w:p>
+    <w:p>
+      <w:pPr>
+        <w:pStyle w:val="a3"/>
+        <w:numPr>
+          <w:ilvl w:val="0"/>
+          <w:numId w:val="1"/>
+        </w:numPr>
+        <w:spacing w:after="0" w:line="276" w:lineRule="auto"/>
+        <w:ind w:leftChars="0"/>
+      </w:pPr>
+      <w:r>
+        <w:t>However, what we really concern is how it works on test data.</w:t>
+      </w:r>
+    </w:p>
+    <w:p>
+      <w:pPr>
+        <w:pStyle w:val="a3"/>
+        <w:numPr>
+          <w:ilvl w:val="0"/>
+          <w:numId w:val="1"/>
+        </w:numPr>
+        <w:spacing w:after="0" w:line="276" w:lineRule="auto"/>
+        <w:ind w:leftChars="0"/>
+      </w:pPr>
+      <w:r>
+        <w:t>It may cause overfitting. (different with green line)</w:t>
+      </w:r>
+      <w:r>
+        <w:rPr>
+          <w:noProof/>
+        </w:rPr>
+        <w:t xml:space="preserve"> </w:t>
+      </w:r>
+    </w:p>
+    <w:p>
+      <w:pPr>
+        <w:pStyle w:val="a3"/>
+        <w:spacing w:after="0" w:line="276" w:lineRule="auto"/>
+        <w:ind w:leftChars="0" w:left="760"/>
+      </w:pPr>
+      <w:r>
+        <w:drawing>
+          <wp:inline distT="0" distB="0" distL="0" distR="0" wp14:anchorId="752FBF04" wp14:editId="43BFF16B">
+            <wp:extent cx="1851660" cy="1049733"/>
+            <wp:effectExtent l="0" t="0" r="0" b="0"/>
+            <wp:docPr id="6" name="그림 6"/>
+            <wp:cNvGraphicFramePr>
+              <a:graphicFrameLocks xmlns:a="http://schemas.openxmlformats.org/drawingml/2006/main" noChangeAspect="1"/>
+            </wp:cNvGraphicFramePr>
+            <a:graphic xmlns:a="http://schemas.openxmlformats.org/drawingml/2006/main">
+              <a:graphicData uri="http://schemas.openxmlformats.org/drawingml/2006/picture">
+                <pic:pic xmlns:pic="http://schemas.openxmlformats.org/drawingml/2006/picture">
+                  <pic:nvPicPr>
+                    <pic:cNvPr id="1" name=""/>
+                    <pic:cNvPicPr/>
+                  </pic:nvPicPr>
+                  <pic:blipFill>
+                    <a:blip r:embed="rId14"/>
+                    <a:stretch>
+                      <a:fillRect/>
+                    </a:stretch>
+                  </pic:blipFill>
+                  <pic:spPr>
+                    <a:xfrm>
+                      <a:off x="0" y="0"/>
+                      <a:ext cx="1857058" cy="1052793"/>
+                    </a:xfrm>
+                    <a:prstGeom prst="rect">
+                      <a:avLst/>
+                    </a:prstGeom>
+                  </pic:spPr>
+                </pic:pic>
+              </a:graphicData>
+            </a:graphic>
+          </wp:inline>
+        </w:drawing>
+      </w:r>
+    </w:p>
+    <w:p>
+      <w:pPr>
+        <w:pStyle w:val="a3"/>
+        <w:numPr>
+          <w:ilvl w:val="0"/>
+          <w:numId w:val="1"/>
+        </w:numPr>
+        <w:spacing w:after="0" w:line="276" w:lineRule="auto"/>
+        <w:ind w:leftChars="0"/>
+      </w:pPr>
+      <w:r>
+        <w:t>To prevent overfitting, we add new regularization term at the loss function.</w:t>
+      </w:r>
+    </w:p>
+    <w:p>
+      <w:pPr>
+        <w:pStyle w:val="a3"/>
+        <w:numPr>
+          <w:ilvl w:val="0"/>
+          <w:numId w:val="1"/>
+        </w:numPr>
+        <w:spacing w:after="0" w:line="276" w:lineRule="auto"/>
+        <w:ind w:leftChars="0"/>
+      </w:pPr>
+      <m:oMath>
+        <m:r>
+          <w:rPr>
+            <w:rFonts w:ascii="Cambria Math" w:hAnsi="Cambria Math"/>
+          </w:rPr>
+          <m:t>L=</m:t>
+        </m:r>
+        <m:f>
+          <m:fPr>
+            <m:ctrlPr>
+              <w:rPr>
+                <w:rFonts w:ascii="Cambria Math" w:hAnsi="Cambria Math"/>
+                <w:i/>
+              </w:rPr>
+            </m:ctrlPr>
+          </m:fPr>
+          <m:num>
+            <m:r>
+              <w:rPr>
+                <w:rFonts w:ascii="Cambria Math" w:hAnsi="Cambria Math"/>
+              </w:rPr>
+              <m:t>1</m:t>
+            </m:r>
+          </m:num>
+          <m:den>
+            <m:r>
+              <w:rPr>
+                <w:rFonts w:ascii="Cambria Math" w:hAnsi="Cambria Math"/>
+              </w:rPr>
+              <m:t>N</m:t>
+            </m:r>
+          </m:den>
+        </m:f>
+        <m:nary>
+          <m:naryPr>
+            <m:chr m:val="∑"/>
+            <m:limLoc m:val="undOvr"/>
+            <m:supHide m:val="1"/>
+            <m:ctrlPr>
+              <w:rPr>
+                <w:rFonts w:ascii="Cambria Math" w:hAnsi="Cambria Math"/>
+                <w:i/>
+              </w:rPr>
+            </m:ctrlPr>
+          </m:naryPr>
+          <m:sub>
+            <m:r>
+              <w:rPr>
+                <w:rFonts w:ascii="Cambria Math" w:hAnsi="Cambria Math"/>
+              </w:rPr>
+              <m:t>i</m:t>
+            </m:r>
+          </m:sub>
+          <m:sup/>
+          <m:e>
+            <m:sSub>
+              <m:sSubPr>
+                <m:ctrlPr>
+                  <w:rPr>
+                    <w:rFonts w:ascii="Cambria Math" w:hAnsi="Cambria Math"/>
+                    <w:i/>
+                  </w:rPr>
+                </m:ctrlPr>
+              </m:sSubPr>
+              <m:e>
+                <m:r>
+                  <w:rPr>
+                    <w:rFonts w:ascii="Cambria Math" w:hAnsi="Cambria Math"/>
+                  </w:rPr>
+                  <m:t>L</m:t>
+                </m:r>
+              </m:e>
+              <m:sub>
+                <m:r>
+                  <w:rPr>
+                    <w:rFonts w:ascii="Cambria Math" w:hAnsi="Cambria Math"/>
+                  </w:rPr>
+                  <m:t>i</m:t>
+                </m:r>
+              </m:sub>
+            </m:sSub>
+            <m:r>
+              <w:rPr>
+                <w:rFonts w:ascii="Cambria Math" w:hAnsi="Cambria Math"/>
+              </w:rPr>
+              <m:t>(f</m:t>
+            </m:r>
+            <m:d>
+              <m:dPr>
+                <m:ctrlPr>
+                  <w:rPr>
+                    <w:rFonts w:ascii="Cambria Math" w:hAnsi="Cambria Math"/>
+                    <w:i/>
+                  </w:rPr>
+                </m:ctrlPr>
+              </m:dPr>
+              <m:e>
+                <m:sSub>
+                  <m:sSubPr>
+                    <m:ctrlPr>
+                      <w:rPr>
+                        <w:rFonts w:ascii="Cambria Math" w:hAnsi="Cambria Math"/>
+                        <w:i/>
+                      </w:rPr>
+                    </m:ctrlPr>
+                  </m:sSubPr>
+                  <m:e>
+                    <m:r>
+                      <w:rPr>
+                        <w:rFonts w:ascii="Cambria Math" w:hAnsi="Cambria Math"/>
+                      </w:rPr>
+                      <m:t>x</m:t>
+                    </m:r>
+                  </m:e>
+                  <m:sub>
+                    <m:r>
+                      <w:rPr>
+                        <w:rFonts w:ascii="Cambria Math" w:hAnsi="Cambria Math"/>
+                      </w:rPr>
+                      <m:t>i</m:t>
+                    </m:r>
+                  </m:sub>
+                </m:sSub>
+                <m:r>
+                  <w:rPr>
+                    <w:rFonts w:ascii="Cambria Math" w:hAnsi="Cambria Math"/>
+                  </w:rPr>
+                  <m:t>,W</m:t>
+                </m:r>
+              </m:e>
+            </m:d>
+            <m:r>
+              <w:rPr>
+                <w:rFonts w:ascii="Cambria Math" w:hAnsi="Cambria Math"/>
+              </w:rPr>
+              <m:t>,</m:t>
+            </m:r>
+            <m:sSub>
+              <m:sSubPr>
+                <m:ctrlPr>
+                  <w:rPr>
+                    <w:rFonts w:ascii="Cambria Math" w:hAnsi="Cambria Math"/>
+                    <w:i/>
+                  </w:rPr>
+                </m:ctrlPr>
+              </m:sSubPr>
+              <m:e>
+                <m:r>
+                  <w:rPr>
+                    <w:rFonts w:ascii="Cambria Math" w:hAnsi="Cambria Math"/>
+                  </w:rPr>
+                  <m:t>y</m:t>
+                </m:r>
+              </m:e>
+              <m:sub>
+                <m:r>
+                  <w:rPr>
+                    <w:rFonts w:ascii="Cambria Math" w:hAnsi="Cambria Math"/>
+                  </w:rPr>
+                  <m:t>i</m:t>
+                </m:r>
+              </m:sub>
+            </m:sSub>
+            <m:r>
+              <w:rPr>
+                <w:rFonts w:ascii="Cambria Math" w:hAnsi="Cambria Math"/>
+              </w:rPr>
+              <m:t>)</m:t>
+            </m:r>
+          </m:e>
+        </m:nary>
+        <m:r>
+          <w:rPr>
+            <w:rFonts w:ascii="Cambria Math" w:hAnsi="Cambria Math"/>
+          </w:rPr>
+          <m:t>+λR(W)</m:t>
+        </m:r>
+      </m:oMath>
+    </w:p>
+    <w:p>
+      <w:pPr>
+        <w:pStyle w:val="a3"/>
+        <w:numPr>
+          <w:ilvl w:val="0"/>
+          <w:numId w:val="1"/>
+        </w:numPr>
+        <w:spacing w:after="0" w:line="276" w:lineRule="auto"/>
+        <w:ind w:leftChars="0"/>
+      </w:pPr>
+      <w:r>
+        <w:t>Lambda means regularization strength. One of hyperparameter.</w:t>
+      </w:r>
+    </w:p>
+    <w:p>
+      <w:pPr>
+        <w:spacing w:after="0" w:line="276" w:lineRule="auto"/>
+      </w:pPr>
+      <w:r>
+        <w:t>Types of regularization</w:t>
+      </w:r>
+    </w:p>
+    <w:p>
+      <w:pPr>
+        <w:pStyle w:val="a3"/>
+        <w:numPr>
+          <w:ilvl w:val="0"/>
+          <w:numId w:val="1"/>
+        </w:numPr>
+        <w:spacing w:after="0" w:line="276" w:lineRule="auto"/>
+        <w:ind w:leftChars="0"/>
+      </w:pPr>
+      <w:r>
+        <w:rPr>
+          <w:rFonts w:hint="eastAsia"/>
+        </w:rPr>
+        <w:t>L</w:t>
+      </w:r>
+      <w:r>
+        <w:t xml:space="preserve">2 regularization: </w:t>
+      </w:r>
+      <m:oMath>
+        <m:r>
+          <w:rPr>
+            <w:rFonts w:ascii="Cambria Math" w:hAnsi="Cambria Math"/>
+          </w:rPr>
+          <m:t>R</m:t>
+        </m:r>
+        <m:d>
+          <m:dPr>
+            <m:ctrlPr>
+              <w:rPr>
+                <w:rFonts w:ascii="Cambria Math" w:hAnsi="Cambria Math"/>
+                <w:i/>
+              </w:rPr>
+            </m:ctrlPr>
+          </m:dPr>
+          <m:e>
+            <m:r>
+              <w:rPr>
+                <w:rFonts w:ascii="Cambria Math" w:hAnsi="Cambria Math"/>
+              </w:rPr>
+              <m:t>W</m:t>
+            </m:r>
+          </m:e>
+        </m:d>
+        <m:r>
+          <w:rPr>
+            <w:rFonts w:ascii="Cambria Math" w:hAnsi="Cambria Math"/>
+          </w:rPr>
+          <m:t>=</m:t>
+        </m:r>
+        <m:nary>
+          <m:naryPr>
+            <m:chr m:val="∑"/>
+            <m:supHide m:val="1"/>
+            <m:ctrlPr>
+              <w:rPr>
+                <w:rFonts w:ascii="Cambria Math" w:hAnsi="Cambria Math"/>
+                <w:i/>
+              </w:rPr>
+            </m:ctrlPr>
+          </m:naryPr>
+          <m:sub>
+            <m:r>
+              <w:rPr>
+                <w:rFonts w:ascii="Cambria Math" w:hAnsi="Cambria Math"/>
+              </w:rPr>
+              <m:t>k</m:t>
+            </m:r>
+          </m:sub>
+          <m:sup/>
+          <m:e>
+            <m:nary>
+              <m:naryPr>
+                <m:chr m:val="∑"/>
+                <m:supHide m:val="1"/>
+                <m:ctrlPr>
+                  <w:rPr>
+                    <w:rFonts w:ascii="Cambria Math" w:hAnsi="Cambria Math"/>
+                    <w:i/>
+                  </w:rPr>
+                </m:ctrlPr>
+              </m:naryPr>
+              <m:sub>
+                <m:r>
+                  <w:rPr>
+                    <w:rFonts w:ascii="Cambria Math" w:hAnsi="Cambria Math"/>
+                  </w:rPr>
+                  <m:t>l</m:t>
+                </m:r>
+              </m:sub>
+              <m:sup/>
+              <m:e>
+                <m:sSubSup>
+                  <m:sSubSupPr>
+                    <m:ctrlPr>
+                      <w:rPr>
+                        <w:rFonts w:ascii="Cambria Math" w:hAnsi="Cambria Math"/>
+                        <w:i/>
+                      </w:rPr>
+                    </m:ctrlPr>
+                  </m:sSubSupPr>
+                  <m:e>
+                    <m:r>
+                      <w:rPr>
+                        <w:rFonts w:ascii="Cambria Math" w:hAnsi="Cambria Math"/>
+                      </w:rPr>
+                      <m:t>W</m:t>
+                    </m:r>
+                  </m:e>
+                  <m:sub>
+                    <m:r>
+                      <w:rPr>
+                        <w:rFonts w:ascii="Cambria Math" w:hAnsi="Cambria Math"/>
+                      </w:rPr>
+                      <m:t>k,l</m:t>
+                    </m:r>
+                  </m:sub>
+                  <m:sup>
+                    <m:r>
+                      <w:rPr>
+                        <w:rFonts w:ascii="Cambria Math" w:hAnsi="Cambria Math"/>
+                      </w:rPr>
+                      <m:t>2</m:t>
+                    </m:r>
+                  </m:sup>
+                </m:sSubSup>
+              </m:e>
+            </m:nary>
+          </m:e>
+        </m:nary>
+      </m:oMath>
+    </w:p>
+    <w:p>
+      <w:pPr>
+        <w:pStyle w:val="a3"/>
+        <w:numPr>
+          <w:ilvl w:val="0"/>
+          <w:numId w:val="1"/>
+        </w:numPr>
+        <w:spacing w:after="0" w:line="276" w:lineRule="auto"/>
+        <w:ind w:leftChars="0"/>
+        <w:rPr>
+          <w:rFonts w:hint="eastAsia"/>
+        </w:rPr>
+      </w:pPr>
+      <w:r>
+        <w:t xml:space="preserve">L1 regularization: </w:t>
+      </w:r>
+      <m:oMath>
+        <m:r>
+          <w:rPr>
+            <w:rFonts w:ascii="Cambria Math" w:hAnsi="Cambria Math"/>
+          </w:rPr>
+          <m:t>R</m:t>
+        </m:r>
+        <m:d>
+          <m:dPr>
+            <m:ctrlPr>
+              <w:rPr>
+                <w:rFonts w:ascii="Cambria Math" w:hAnsi="Cambria Math"/>
+                <w:i/>
+              </w:rPr>
+            </m:ctrlPr>
+          </m:dPr>
+          <m:e>
+            <m:r>
+              <w:rPr>
+                <w:rFonts w:ascii="Cambria Math" w:hAnsi="Cambria Math"/>
+              </w:rPr>
+              <m:t>W</m:t>
+            </m:r>
+          </m:e>
+        </m:d>
+        <m:r>
+          <w:rPr>
+            <w:rFonts w:ascii="Cambria Math" w:hAnsi="Cambria Math"/>
+          </w:rPr>
+          <m:t>=</m:t>
+        </m:r>
+        <m:nary>
+          <m:naryPr>
+            <m:chr m:val="∑"/>
+            <m:supHide m:val="1"/>
+            <m:ctrlPr>
+              <w:rPr>
+                <w:rFonts w:ascii="Cambria Math" w:hAnsi="Cambria Math"/>
+                <w:i/>
+              </w:rPr>
+            </m:ctrlPr>
+          </m:naryPr>
+          <m:sub>
+            <m:r>
+              <w:rPr>
+                <w:rFonts w:ascii="Cambria Math" w:hAnsi="Cambria Math"/>
+              </w:rPr>
+              <m:t>k</m:t>
+            </m:r>
+          </m:sub>
+          <m:sup/>
+          <m:e>
+            <m:nary>
+              <m:naryPr>
+                <m:chr m:val="∑"/>
+                <m:supHide m:val="1"/>
+                <m:ctrlPr>
+                  <w:rPr>
+                    <w:rFonts w:ascii="Cambria Math" w:hAnsi="Cambria Math"/>
+                    <w:i/>
+                  </w:rPr>
+                </m:ctrlPr>
+              </m:naryPr>
+              <m:sub>
+                <m:r>
+                  <w:rPr>
+                    <w:rFonts w:ascii="Cambria Math" w:hAnsi="Cambria Math"/>
+                  </w:rPr>
+                  <m:t>l</m:t>
+                </m:r>
+              </m:sub>
+              <m:sup/>
+              <m:e>
+                <m:r>
+                  <w:rPr>
+                    <w:rFonts w:ascii="Cambria Math" w:hAnsi="Cambria Math"/>
+                  </w:rPr>
+                  <m:t>|</m:t>
+                </m:r>
+                <m:sSub>
+                  <m:sSubPr>
+                    <m:ctrlPr>
+                      <w:rPr>
+                        <w:rFonts w:ascii="Cambria Math" w:hAnsi="Cambria Math"/>
+                        <w:i/>
+                      </w:rPr>
+                    </m:ctrlPr>
+                  </m:sSubPr>
+                  <m:e>
+                    <m:r>
+                      <w:rPr>
+                        <w:rFonts w:ascii="Cambria Math" w:hAnsi="Cambria Math"/>
+                      </w:rPr>
+                      <m:t>W</m:t>
+                    </m:r>
+                  </m:e>
+                  <m:sub>
+                    <m:r>
+                      <w:rPr>
+                        <w:rFonts w:ascii="Cambria Math" w:hAnsi="Cambria Math"/>
+                      </w:rPr>
+                      <m:t>k, l</m:t>
+                    </m:r>
+                  </m:sub>
+                </m:sSub>
+                <m:r>
+                  <w:rPr>
+                    <w:rFonts w:ascii="Cambria Math" w:hAnsi="Cambria Math"/>
+                  </w:rPr>
+                  <m:t>|</m:t>
+                </m:r>
+              </m:e>
+            </m:nary>
+          </m:e>
+        </m:nary>
+      </m:oMath>
+    </w:p>
+    <w:p>
+      <w:pPr>
+        <w:pStyle w:val="a3"/>
+        <w:numPr>
+          <w:ilvl w:val="0"/>
+          <w:numId w:val="1"/>
+        </w:numPr>
+        <w:spacing w:after="0" w:line="276" w:lineRule="auto"/>
+        <w:ind w:leftChars="0"/>
+        <w:rPr>
+          <w:rFonts w:hint="eastAsia"/>
+        </w:rPr>
+      </w:pPr>
+      <w:r>
+        <w:t xml:space="preserve">Elastic net (L1 + L2): </w:t>
+      </w:r>
+      <m:oMath>
+        <m:r>
+          <w:rPr>
+            <w:rFonts w:ascii="Cambria Math" w:hAnsi="Cambria Math"/>
+          </w:rPr>
+          <m:t>R</m:t>
+        </m:r>
+        <m:d>
+          <m:dPr>
+            <m:ctrlPr>
+              <w:rPr>
+                <w:rFonts w:ascii="Cambria Math" w:hAnsi="Cambria Math"/>
+                <w:i/>
+              </w:rPr>
+            </m:ctrlPr>
+          </m:dPr>
+          <m:e>
+            <m:r>
+              <w:rPr>
+                <w:rFonts w:ascii="Cambria Math" w:hAnsi="Cambria Math"/>
+              </w:rPr>
+              <m:t>W</m:t>
+            </m:r>
+          </m:e>
+        </m:d>
+        <m:r>
+          <w:rPr>
+            <w:rFonts w:ascii="Cambria Math" w:hAnsi="Cambria Math"/>
+          </w:rPr>
+          <m:t>=</m:t>
+        </m:r>
+        <m:nary>
+          <m:naryPr>
+            <m:chr m:val="∑"/>
+            <m:supHide m:val="1"/>
+            <m:ctrlPr>
+              <w:rPr>
+                <w:rFonts w:ascii="Cambria Math" w:hAnsi="Cambria Math"/>
+                <w:i/>
+              </w:rPr>
+            </m:ctrlPr>
+          </m:naryPr>
+          <m:sub>
+            <m:r>
+              <w:rPr>
+                <w:rFonts w:ascii="Cambria Math" w:hAnsi="Cambria Math"/>
+              </w:rPr>
+              <m:t>k</m:t>
+            </m:r>
+          </m:sub>
+          <m:sup/>
+          <m:e>
+            <m:nary>
+              <m:naryPr>
+                <m:chr m:val="∑"/>
+                <m:supHide m:val="1"/>
+                <m:ctrlPr>
+                  <w:rPr>
+                    <w:rFonts w:ascii="Cambria Math" w:hAnsi="Cambria Math"/>
+                    <w:i/>
+                  </w:rPr>
+                </m:ctrlPr>
+              </m:naryPr>
+              <m:sub>
+                <m:r>
+                  <w:rPr>
+                    <w:rFonts w:ascii="Cambria Math" w:hAnsi="Cambria Math"/>
+                  </w:rPr>
+                  <m:t>l</m:t>
+                </m:r>
+              </m:sub>
+              <m:sup/>
+              <m:e>
+                <m:r>
+                  <w:rPr>
+                    <w:rFonts w:ascii="Cambria Math" w:hAnsi="Cambria Math"/>
+                  </w:rPr>
+                  <m:t>β</m:t>
+                </m:r>
+                <m:sSubSup>
+                  <m:sSubSupPr>
+                    <m:ctrlPr>
+                      <w:rPr>
+                        <w:rFonts w:ascii="Cambria Math" w:hAnsi="Cambria Math"/>
+                        <w:i/>
+                      </w:rPr>
+                    </m:ctrlPr>
+                  </m:sSubSupPr>
+                  <m:e>
+                    <m:r>
+                      <w:rPr>
+                        <w:rFonts w:ascii="Cambria Math" w:hAnsi="Cambria Math"/>
+                      </w:rPr>
+                      <m:t>W</m:t>
+                    </m:r>
+                  </m:e>
+                  <m:sub>
+                    <m:r>
+                      <w:rPr>
+                        <w:rFonts w:ascii="Cambria Math" w:hAnsi="Cambria Math"/>
+                      </w:rPr>
+                      <m:t>k,l</m:t>
+                    </m:r>
+                  </m:sub>
+                  <m:sup>
+                    <m:r>
+                      <w:rPr>
+                        <w:rFonts w:ascii="Cambria Math" w:hAnsi="Cambria Math"/>
+                      </w:rPr>
+                      <m:t>2</m:t>
+                    </m:r>
+                  </m:sup>
+                </m:sSubSup>
+                <m:r>
+                  <w:rPr>
+                    <w:rFonts w:ascii="Cambria Math" w:hAnsi="Cambria Math"/>
+                  </w:rPr>
+                  <m:t>+|</m:t>
+                </m:r>
+                <m:sSub>
+                  <m:sSubPr>
+                    <m:ctrlPr>
+                      <w:rPr>
+                        <w:rFonts w:ascii="Cambria Math" w:hAnsi="Cambria Math"/>
+                        <w:i/>
+                      </w:rPr>
+                    </m:ctrlPr>
+                  </m:sSubPr>
+                  <m:e>
+                    <m:r>
+                      <w:rPr>
+                        <w:rFonts w:ascii="Cambria Math" w:hAnsi="Cambria Math"/>
+                      </w:rPr>
+                      <m:t>W</m:t>
+                    </m:r>
+                  </m:e>
+                  <m:sub>
+                    <m:r>
+                      <w:rPr>
+                        <w:rFonts w:ascii="Cambria Math" w:hAnsi="Cambria Math"/>
+                      </w:rPr>
+                      <m:t>k,l</m:t>
+                    </m:r>
+                  </m:sub>
+                </m:sSub>
+                <m:r>
+                  <w:rPr>
+                    <w:rFonts w:ascii="Cambria Math" w:hAnsi="Cambria Math"/>
+                  </w:rPr>
+                  <m:t>|</m:t>
+                </m:r>
+              </m:e>
+            </m:nary>
+          </m:e>
+        </m:nary>
+      </m:oMath>
+    </w:p>
+    <w:p>
+      <w:pPr>
+        <w:pStyle w:val="a3"/>
+        <w:numPr>
+          <w:ilvl w:val="0"/>
+          <w:numId w:val="1"/>
+        </w:numPr>
+        <w:spacing w:after="0" w:line="276" w:lineRule="auto"/>
+        <w:ind w:leftChars="0"/>
+      </w:pPr>
+      <w:r>
+        <w:rPr>
+          <w:rFonts w:hint="eastAsia"/>
+        </w:rPr>
+        <w:t>M</w:t>
+      </w:r>
+      <w:r>
+        <w:t>ax norm regularization</w:t>
+      </w:r>
+    </w:p>
+    <w:p>
+      <w:pPr>
+        <w:pStyle w:val="a3"/>
+        <w:numPr>
+          <w:ilvl w:val="0"/>
+          <w:numId w:val="1"/>
+        </w:numPr>
+        <w:spacing w:after="0" w:line="276" w:lineRule="auto"/>
+        <w:ind w:leftChars="0"/>
+      </w:pPr>
+      <w:r>
+        <w:t>Dropout</w:t>
+      </w:r>
+    </w:p>
+    <w:p>
+      <w:pPr>
+        <w:pStyle w:val="a3"/>
+        <w:numPr>
+          <w:ilvl w:val="0"/>
+          <w:numId w:val="1"/>
+        </w:numPr>
+        <w:spacing w:after="0" w:line="276" w:lineRule="auto"/>
+        <w:ind w:leftChars="0"/>
+      </w:pPr>
+      <w:r>
+        <w:t>Batch normalization, stochastic depth, fractional pooling, etc.</w:t>
+      </w:r>
+    </w:p>
+    <w:p>
+      <w:pPr>
+        <w:pStyle w:val="a3"/>
+        <w:numPr>
+          <w:ilvl w:val="0"/>
+          <w:numId w:val="1"/>
+        </w:numPr>
+        <w:spacing w:after="0" w:line="276" w:lineRule="auto"/>
+        <w:ind w:leftChars="0"/>
+      </w:pPr>
+      <w:r>
+        <w:rPr>
+          <w:rFonts w:hint="eastAsia"/>
+        </w:rPr>
+        <w:t>L</w:t>
+      </w:r>
+      <w:r>
+        <w:t xml:space="preserve">2 regularization likes to “spread out” the weights. </w:t>
+      </w:r>
+    </w:p>
+    <w:p>
+      <w:pPr>
+        <w:pStyle w:val="a3"/>
+        <w:numPr>
+          <w:ilvl w:val="0"/>
+          <w:numId w:val="1"/>
+        </w:numPr>
+        <w:spacing w:after="0" w:line="276" w:lineRule="auto"/>
+        <w:ind w:leftChars="0"/>
+      </w:pPr>
+      <w:r>
+        <w:rPr>
+          <w:rFonts w:hint="eastAsia"/>
+        </w:rPr>
+        <w:t>L</w:t>
+      </w:r>
+      <w:r>
+        <w:t>1 regularization likes many 0s in weights. Especially, opposite tend of L2 regularization.</w:t>
+      </w:r>
+    </w:p>
+    <w:p>
+      <w:pPr>
+        <w:spacing w:after="0" w:line="276" w:lineRule="auto"/>
+      </w:pPr>
+      <w:r>
+        <w:rPr>
+          <w:rFonts w:hint="eastAsia"/>
+        </w:rPr>
+        <w:t>W</w:t>
+      </w:r>
+      <w:r>
+        <w:t>hy regularize?</w:t>
+      </w:r>
+    </w:p>
+    <w:p>
+      <w:pPr>
+        <w:pStyle w:val="a3"/>
+        <w:numPr>
+          <w:ilvl w:val="0"/>
+          <w:numId w:val="1"/>
+        </w:numPr>
+        <w:spacing w:after="0" w:line="276" w:lineRule="auto"/>
+        <w:ind w:leftChars="0"/>
+      </w:pPr>
+      <w:r>
+        <w:t>Express preferences over weights</w:t>
+      </w:r>
+    </w:p>
+    <w:p>
+      <w:pPr>
+        <w:pStyle w:val="a3"/>
+        <w:numPr>
+          <w:ilvl w:val="0"/>
+          <w:numId w:val="1"/>
+        </w:numPr>
+        <w:spacing w:after="0" w:line="276" w:lineRule="auto"/>
+        <w:ind w:leftChars="0"/>
+      </w:pPr>
+      <w:r>
+        <w:t>Make the model simple so it works on test data</w:t>
+      </w:r>
+    </w:p>
+    <w:p>
+      <w:pPr>
+        <w:pStyle w:val="a3"/>
+        <w:numPr>
+          <w:ilvl w:val="0"/>
+          <w:numId w:val="1"/>
+        </w:numPr>
+        <w:spacing w:after="0" w:line="276" w:lineRule="auto"/>
+        <w:ind w:leftChars="0"/>
+      </w:pPr>
+      <w:r>
+        <w:t>Improve optimization by adding curvature</w:t>
+      </w:r>
+    </w:p>
+    <w:p>
+      <w:pPr>
+        <w:spacing w:after="0" w:line="276" w:lineRule="auto"/>
+      </w:pPr>
+      <w:proofErr w:type="spellStart"/>
+      <w:r>
+        <w:t>Softmax</w:t>
+      </w:r>
+      <w:proofErr w:type="spellEnd"/>
+      <w:r>
+        <w:t xml:space="preserve"> classifier</w:t>
+      </w:r>
+      <w:r>
+        <w:t xml:space="preserve"> (Multinomial Logistic regression)</w:t>
+      </w:r>
+    </w:p>
+    <w:p>
+      <w:pPr>
+        <w:pStyle w:val="a3"/>
+        <w:numPr>
+          <w:ilvl w:val="0"/>
+          <w:numId w:val="1"/>
+        </w:numPr>
+        <w:spacing w:after="0" w:line="276" w:lineRule="auto"/>
+        <w:ind w:leftChars="0"/>
+      </w:pPr>
+      <w:r>
+        <w:t>Want to interpret raw classifier scores as probabilities.</w:t>
+      </w:r>
+    </w:p>
+    <w:p>
+      <w:pPr>
+        <w:pStyle w:val="a3"/>
+        <w:numPr>
+          <w:ilvl w:val="0"/>
+          <w:numId w:val="1"/>
+        </w:numPr>
+        <w:spacing w:after="0" w:line="276" w:lineRule="auto"/>
+        <w:ind w:leftChars="0"/>
+      </w:pPr>
+      <w:proofErr w:type="spellStart"/>
+      <w:r>
+        <w:rPr>
+          <w:rFonts w:hint="eastAsia"/>
+        </w:rPr>
+        <w:t>S</w:t>
+      </w:r>
+      <w:r>
+        <w:t>oftmax</w:t>
+      </w:r>
+      <w:proofErr w:type="spellEnd"/>
+      <w:r>
+        <w:t xml:space="preserve"> function: </w:t>
+      </w:r>
+      <m:oMath>
+        <m:r>
+          <w:rPr>
+            <w:rFonts w:ascii="Cambria Math" w:hAnsi="Cambria Math"/>
+          </w:rPr>
+          <m:t>P</m:t>
+        </m:r>
+        <m:d>
+          <m:dPr>
+            <m:ctrlPr>
+              <w:rPr>
+                <w:rFonts w:ascii="Cambria Math" w:hAnsi="Cambria Math"/>
+                <w:i/>
+              </w:rPr>
+            </m:ctrlPr>
+          </m:dPr>
+          <m:e>
+            <m:r>
+              <w:rPr>
+                <w:rFonts w:ascii="Cambria Math" w:hAnsi="Cambria Math"/>
+              </w:rPr>
+              <m:t>Y=k</m:t>
+            </m:r>
+          </m:e>
+          <m:e>
+            <m:r>
+              <w:rPr>
+                <w:rFonts w:ascii="Cambria Math" w:hAnsi="Cambria Math"/>
+              </w:rPr>
+              <m:t>X=</m:t>
+            </m:r>
+            <m:sSub>
+              <m:sSubPr>
+                <m:ctrlPr>
+                  <w:rPr>
+                    <w:rFonts w:ascii="Cambria Math" w:hAnsi="Cambria Math"/>
+                    <w:i/>
+                  </w:rPr>
+                </m:ctrlPr>
+              </m:sSubPr>
+              <m:e>
+                <m:r>
+                  <w:rPr>
+                    <w:rFonts w:ascii="Cambria Math" w:hAnsi="Cambria Math"/>
+                  </w:rPr>
+                  <m:t>x</m:t>
+                </m:r>
+              </m:e>
+              <m:sub>
+                <m:r>
+                  <w:rPr>
+                    <w:rFonts w:ascii="Cambria Math" w:hAnsi="Cambria Math"/>
+                  </w:rPr>
+                  <m:t>i</m:t>
+                </m:r>
+              </m:sub>
+            </m:sSub>
+          </m:e>
+        </m:d>
+        <m:r>
+          <w:rPr>
+            <w:rFonts w:ascii="Cambria Math" w:hAnsi="Cambria Math"/>
+          </w:rPr>
+          <m:t>=</m:t>
+        </m:r>
+        <m:f>
+          <m:fPr>
+            <m:ctrlPr>
+              <w:rPr>
+                <w:rFonts w:ascii="Cambria Math" w:hAnsi="Cambria Math"/>
+                <w:i/>
+              </w:rPr>
+            </m:ctrlPr>
+          </m:fPr>
+          <m:num>
+            <m:sSup>
+              <m:sSupPr>
+                <m:ctrlPr>
+                  <w:rPr>
+                    <w:rFonts w:ascii="Cambria Math" w:hAnsi="Cambria Math"/>
+                    <w:i/>
+                  </w:rPr>
+                </m:ctrlPr>
+              </m:sSupPr>
+              <m:e>
+                <m:r>
+                  <w:rPr>
+                    <w:rFonts w:ascii="Cambria Math" w:hAnsi="Cambria Math"/>
+                  </w:rPr>
+                  <m:t>e</m:t>
+                </m:r>
+              </m:e>
+              <m:sup>
+                <m:sSub>
+                  <m:sSubPr>
+                    <m:ctrlPr>
+                      <w:rPr>
+                        <w:rFonts w:ascii="Cambria Math" w:hAnsi="Cambria Math"/>
+                        <w:i/>
+                      </w:rPr>
+                    </m:ctrlPr>
+                  </m:sSubPr>
+                  <m:e>
+                    <m:r>
+                      <w:rPr>
+                        <w:rFonts w:ascii="Cambria Math" w:hAnsi="Cambria Math"/>
+                      </w:rPr>
+                      <m:t>s</m:t>
+                    </m:r>
+                  </m:e>
+                  <m:sub>
+                    <m:r>
+                      <w:rPr>
+                        <w:rFonts w:ascii="Cambria Math" w:hAnsi="Cambria Math"/>
+                      </w:rPr>
+                      <m:t>k</m:t>
+                    </m:r>
+                  </m:sub>
+                </m:sSub>
+              </m:sup>
+            </m:sSup>
+          </m:num>
+          <m:den>
+            <m:nary>
+              <m:naryPr>
+                <m:chr m:val="∑"/>
+                <m:supHide m:val="1"/>
+                <m:ctrlPr>
+                  <w:rPr>
+                    <w:rFonts w:ascii="Cambria Math" w:hAnsi="Cambria Math"/>
+                    <w:i/>
+                  </w:rPr>
+                </m:ctrlPr>
+              </m:naryPr>
+              <m:sub>
+                <m:r>
+                  <w:rPr>
+                    <w:rFonts w:ascii="Cambria Math" w:hAnsi="Cambria Math"/>
+                  </w:rPr>
+                  <m:t>j</m:t>
+                </m:r>
+              </m:sub>
+              <m:sup/>
+              <m:e>
+                <m:sSup>
+                  <m:sSupPr>
+                    <m:ctrlPr>
+                      <w:rPr>
+                        <w:rFonts w:ascii="Cambria Math" w:hAnsi="Cambria Math"/>
+                        <w:i/>
+                      </w:rPr>
+                    </m:ctrlPr>
+                  </m:sSupPr>
+                  <m:e>
+                    <m:r>
+                      <w:rPr>
+                        <w:rFonts w:ascii="Cambria Math" w:hAnsi="Cambria Math"/>
+                      </w:rPr>
+                      <m:t>e</m:t>
+                    </m:r>
+                  </m:e>
+                  <m:sup>
+                    <m:sSub>
+                      <m:sSubPr>
+                        <m:ctrlPr>
+                          <w:rPr>
+                            <w:rFonts w:ascii="Cambria Math" w:hAnsi="Cambria Math"/>
+                            <w:i/>
+                          </w:rPr>
+                        </m:ctrlPr>
+                      </m:sSubPr>
+                      <m:e>
+                        <m:r>
+                          <w:rPr>
+                            <w:rFonts w:ascii="Cambria Math" w:hAnsi="Cambria Math"/>
+                          </w:rPr>
+                          <m:t>s</m:t>
+                        </m:r>
+                      </m:e>
+                      <m:sub>
+                        <m:r>
+                          <w:rPr>
+                            <w:rFonts w:ascii="Cambria Math" w:hAnsi="Cambria Math"/>
+                          </w:rPr>
+                          <m:t>j</m:t>
+                        </m:r>
+                      </m:sub>
+                    </m:sSub>
+                  </m:sup>
+                </m:sSup>
+              </m:e>
+            </m:nary>
+          </m:den>
+        </m:f>
+      </m:oMath>
+    </w:p>
+    <w:p>
+      <w:pPr>
+        <w:pStyle w:val="a3"/>
+        <w:numPr>
+          <w:ilvl w:val="0"/>
+          <w:numId w:val="1"/>
+        </w:numPr>
+        <w:spacing w:after="0" w:line="276" w:lineRule="auto"/>
+        <w:ind w:leftChars="0"/>
+      </w:pPr>
+      <m:oMath>
+        <m:sSub>
+          <m:sSubPr>
+            <m:ctrlPr>
+              <w:rPr>
+                <w:rFonts w:ascii="Cambria Math" w:hAnsi="Cambria Math"/>
+                <w:i/>
+              </w:rPr>
+            </m:ctrlPr>
+          </m:sSubPr>
+          <m:e>
+            <m:r>
+              <w:rPr>
+                <w:rFonts w:ascii="Cambria Math" w:hAnsi="Cambria Math"/>
+              </w:rPr>
+              <m:t>L</m:t>
+            </m:r>
+          </m:e>
+          <m:sub>
+            <m:r>
+              <w:rPr>
+                <w:rFonts w:ascii="Cambria Math" w:hAnsi="Cambria Math"/>
+              </w:rPr>
+              <m:t>i</m:t>
+            </m:r>
+          </m:sub>
+        </m:sSub>
+        <m:r>
+          <w:rPr>
+            <w:rFonts w:ascii="Cambria Math" w:hAnsi="Cambria Math"/>
+          </w:rPr>
+          <m:t>=-</m:t>
+        </m:r>
+        <m:func>
+          <m:funcPr>
+            <m:ctrlPr>
+              <w:rPr>
+                <w:rFonts w:ascii="Cambria Math" w:hAnsi="Cambria Math"/>
+              </w:rPr>
+            </m:ctrlPr>
+          </m:funcPr>
+          <m:fName>
+            <m:r>
+              <m:rPr>
+                <m:sty m:val="p"/>
+              </m:rPr>
+              <w:rPr>
+                <w:rFonts w:ascii="Cambria Math" w:hAnsi="Cambria Math"/>
+              </w:rPr>
+              <m:t>log</m:t>
+            </m:r>
+            <m:ctrlPr>
+              <w:rPr>
+                <w:rFonts w:ascii="Cambria Math" w:hAnsi="Cambria Math"/>
+                <w:i/>
+              </w:rPr>
+            </m:ctrlPr>
+          </m:fName>
+          <m:e>
+            <m:r>
+              <w:rPr>
+                <w:rFonts w:ascii="Cambria Math" w:hAnsi="Cambria Math"/>
+              </w:rPr>
+              <m:t>P</m:t>
+            </m:r>
+            <m:d>
+              <m:dPr>
+                <m:ctrlPr>
+                  <w:rPr>
+                    <w:rFonts w:ascii="Cambria Math" w:hAnsi="Cambria Math"/>
+                    <w:i/>
+                  </w:rPr>
+                </m:ctrlPr>
+              </m:dPr>
+              <m:e>
+                <m:r>
+                  <w:rPr>
+                    <w:rFonts w:ascii="Cambria Math" w:hAnsi="Cambria Math"/>
+                  </w:rPr>
+                  <m:t>Y=k</m:t>
+                </m:r>
+              </m:e>
+              <m:e>
+                <m:r>
+                  <w:rPr>
+                    <w:rFonts w:ascii="Cambria Math" w:hAnsi="Cambria Math"/>
+                  </w:rPr>
+                  <m:t>X=</m:t>
+                </m:r>
+                <m:sSub>
+                  <m:sSubPr>
+                    <m:ctrlPr>
+                      <w:rPr>
+                        <w:rFonts w:ascii="Cambria Math" w:hAnsi="Cambria Math"/>
+                        <w:i/>
+                      </w:rPr>
+                    </m:ctrlPr>
+                  </m:sSubPr>
+                  <m:e>
+                    <m:r>
+                      <w:rPr>
+                        <w:rFonts w:ascii="Cambria Math" w:hAnsi="Cambria Math"/>
+                      </w:rPr>
+                      <m:t>x</m:t>
+                    </m:r>
+                  </m:e>
+                  <m:sub>
+                    <m:r>
+                      <w:rPr>
+                        <w:rFonts w:ascii="Cambria Math" w:hAnsi="Cambria Math"/>
+                      </w:rPr>
+                      <m:t>i</m:t>
+                    </m:r>
+                  </m:sub>
+                </m:sSub>
+              </m:e>
+            </m:d>
+          </m:e>
+        </m:func>
+        <m:r>
+          <w:rPr>
+            <w:rFonts w:ascii="Cambria Math" w:hAnsi="Cambria Math"/>
+          </w:rPr>
+          <m:t>=-</m:t>
+        </m:r>
+        <m:r>
+          <m:rPr>
+            <m:sty m:val="p"/>
+          </m:rPr>
+          <w:rPr>
+            <w:rFonts w:ascii="Cambria Math" w:hAnsi="Cambria Math"/>
+          </w:rPr>
+          <m:t>log⁡</m:t>
+        </m:r>
+        <m:r>
+          <w:rPr>
+            <w:rFonts w:ascii="Cambria Math" w:hAnsi="Cambria Math"/>
+          </w:rPr>
+          <m:t>(</m:t>
+        </m:r>
+        <m:f>
+          <m:fPr>
+            <m:ctrlPr>
+              <w:rPr>
+                <w:rFonts w:ascii="Cambria Math" w:hAnsi="Cambria Math"/>
+                <w:i/>
+              </w:rPr>
+            </m:ctrlPr>
+          </m:fPr>
+          <m:num>
+            <m:sSup>
+              <m:sSupPr>
+                <m:ctrlPr>
+                  <w:rPr>
+                    <w:rFonts w:ascii="Cambria Math" w:hAnsi="Cambria Math"/>
+                    <w:i/>
+                  </w:rPr>
+                </m:ctrlPr>
+              </m:sSupPr>
+              <m:e>
+                <m:r>
+                  <w:rPr>
+                    <w:rFonts w:ascii="Cambria Math" w:hAnsi="Cambria Math"/>
+                  </w:rPr>
+                  <m:t>e</m:t>
+                </m:r>
+              </m:e>
+              <m:sup>
+                <m:sSub>
+                  <m:sSubPr>
+                    <m:ctrlPr>
+                      <w:rPr>
+                        <w:rFonts w:ascii="Cambria Math" w:hAnsi="Cambria Math"/>
+                        <w:i/>
+                      </w:rPr>
+                    </m:ctrlPr>
+                  </m:sSubPr>
+                  <m:e>
+                    <m:r>
+                      <w:rPr>
+                        <w:rFonts w:ascii="Cambria Math" w:hAnsi="Cambria Math"/>
+                      </w:rPr>
+                      <m:t>s</m:t>
+                    </m:r>
+                  </m:e>
+                  <m:sub>
+                    <m:r>
+                      <w:rPr>
+                        <w:rFonts w:ascii="Cambria Math" w:hAnsi="Cambria Math"/>
+                      </w:rPr>
+                      <m:t>k</m:t>
+                    </m:r>
+                  </m:sub>
+                </m:sSub>
+              </m:sup>
+            </m:sSup>
+          </m:num>
+          <m:den>
+            <m:nary>
+              <m:naryPr>
+                <m:chr m:val="∑"/>
+                <m:supHide m:val="1"/>
+                <m:ctrlPr>
+                  <w:rPr>
+                    <w:rFonts w:ascii="Cambria Math" w:hAnsi="Cambria Math"/>
+                    <w:i/>
+                  </w:rPr>
+                </m:ctrlPr>
+              </m:naryPr>
+              <m:sub>
+                <m:r>
+                  <w:rPr>
+                    <w:rFonts w:ascii="Cambria Math" w:hAnsi="Cambria Math"/>
+                  </w:rPr>
+                  <m:t>j</m:t>
+                </m:r>
+              </m:sub>
+              <m:sup/>
+              <m:e>
+                <m:sSup>
+                  <m:sSupPr>
+                    <m:ctrlPr>
+                      <w:rPr>
+                        <w:rFonts w:ascii="Cambria Math" w:hAnsi="Cambria Math"/>
+                        <w:i/>
+                      </w:rPr>
+                    </m:ctrlPr>
+                  </m:sSupPr>
+                  <m:e>
+                    <m:r>
+                      <w:rPr>
+                        <w:rFonts w:ascii="Cambria Math" w:hAnsi="Cambria Math"/>
+                      </w:rPr>
+                      <m:t>e</m:t>
+                    </m:r>
+                  </m:e>
+                  <m:sup>
+                    <m:sSub>
+                      <m:sSubPr>
+                        <m:ctrlPr>
+                          <w:rPr>
+                            <w:rFonts w:ascii="Cambria Math" w:hAnsi="Cambria Math"/>
+                            <w:i/>
+                          </w:rPr>
+                        </m:ctrlPr>
+                      </m:sSubPr>
+                      <m:e>
+                        <m:r>
+                          <w:rPr>
+                            <w:rFonts w:ascii="Cambria Math" w:hAnsi="Cambria Math"/>
+                          </w:rPr>
+                          <m:t>s</m:t>
+                        </m:r>
+                      </m:e>
+                      <m:sub>
+                        <m:r>
+                          <w:rPr>
+                            <w:rFonts w:ascii="Cambria Math" w:hAnsi="Cambria Math"/>
+                          </w:rPr>
+                          <m:t>j</m:t>
+                        </m:r>
+                      </m:sub>
+                    </m:sSub>
+                  </m:sup>
+                </m:sSup>
+              </m:e>
+            </m:nary>
+          </m:den>
+        </m:f>
+        <m:r>
+          <w:rPr>
+            <w:rFonts w:ascii="Cambria Math" w:hAnsi="Cambria Math"/>
+          </w:rPr>
+          <m:t>)</m:t>
+        </m:r>
+      </m:oMath>
+    </w:p>
+    <w:p>
+      <w:pPr>
+        <w:pStyle w:val="a3"/>
+        <w:numPr>
+          <w:ilvl w:val="0"/>
+          <w:numId w:val="1"/>
+        </w:numPr>
+        <w:spacing w:after="0" w:line="276" w:lineRule="auto"/>
+        <w:ind w:leftChars="0"/>
+      </w:pPr>
+      <w:r>
+        <w:t>Min loss is 0, max loss is inf.</w:t>
+      </w:r>
+    </w:p>
+    <w:p>
+      <w:pPr>
+        <w:spacing w:after="0" w:line="276" w:lineRule="auto"/>
+      </w:pPr>
+      <w:proofErr w:type="spellStart"/>
+      <w:r>
+        <w:t>Softmax</w:t>
+      </w:r>
+      <w:proofErr w:type="spellEnd"/>
+      <w:r>
+        <w:t xml:space="preserve"> vs. SVM</w:t>
+      </w:r>
+    </w:p>
+    <w:p>
+      <w:pPr>
+        <w:pStyle w:val="a3"/>
+        <w:numPr>
+          <w:ilvl w:val="0"/>
+          <w:numId w:val="1"/>
+        </w:numPr>
+        <w:spacing w:after="0" w:line="276" w:lineRule="auto"/>
+        <w:ind w:leftChars="0"/>
+      </w:pPr>
+      <w:r>
+        <w:rPr>
+          <w:rFonts w:hint="eastAsia"/>
+        </w:rPr>
+        <w:t>S</w:t>
+      </w:r>
+      <w:r>
+        <w:t xml:space="preserve">VM cares only </w:t>
+      </w:r>
+      <w:r>
+        <w:t>getting correct score to be greater than a margin above the incorrect scores.</w:t>
+      </w:r>
+    </w:p>
+    <w:p>
+      <w:pPr>
+        <w:pStyle w:val="a3"/>
+        <w:numPr>
+          <w:ilvl w:val="0"/>
+          <w:numId w:val="1"/>
+        </w:numPr>
+        <w:spacing w:after="0" w:line="276" w:lineRule="auto"/>
+        <w:ind w:leftChars="0"/>
+      </w:pPr>
+      <w:proofErr w:type="spellStart"/>
+      <w:r>
+        <w:rPr>
+          <w:rFonts w:hint="eastAsia"/>
+        </w:rPr>
+        <w:t>S</w:t>
+      </w:r>
+      <w:r>
+        <w:t>oftmax</w:t>
+      </w:r>
+      <w:proofErr w:type="spellEnd"/>
+      <w:r>
+        <w:t xml:space="preserve"> loss wants to drive the probability mass all the way to one.</w:t>
+      </w:r>
+    </w:p>
+    <w:p>
+      <w:pPr>
+        <w:spacing w:after="0" w:line="276" w:lineRule="auto"/>
+      </w:pPr>
+    </w:p>
+    <w:p>
+      <w:pPr>
+        <w:spacing w:after="0" w:line="276" w:lineRule="auto"/>
+      </w:pPr>
+      <w:r>
+        <w:lastRenderedPageBreak/>
+        <w:t>Recap</w:t>
+      </w:r>
+    </w:p>
+    <w:p>
+      <w:pPr>
+        <w:pStyle w:val="a3"/>
+        <w:numPr>
+          <w:ilvl w:val="0"/>
+          <w:numId w:val="1"/>
+        </w:numPr>
+        <w:spacing w:after="0" w:line="276" w:lineRule="auto"/>
+        <w:ind w:leftChars="0"/>
+      </w:pPr>
+      <w:r>
+        <w:t>We have some dataset of (x, y)</w:t>
+      </w:r>
+    </w:p>
+    <w:p>
+      <w:pPr>
+        <w:pStyle w:val="a3"/>
+        <w:numPr>
+          <w:ilvl w:val="0"/>
+          <w:numId w:val="1"/>
+        </w:numPr>
+        <w:spacing w:after="0" w:line="276" w:lineRule="auto"/>
+        <w:ind w:leftChars="0"/>
+      </w:pPr>
+      <w:r>
+        <w:t xml:space="preserve">We have a score function: </w:t>
+      </w:r>
+      <m:oMath>
+        <m:r>
+          <w:rPr>
+            <w:rFonts w:ascii="Cambria Math" w:hAnsi="Cambria Math"/>
+          </w:rPr>
+          <m:t>s=f</m:t>
+        </m:r>
+        <m:d>
+          <m:dPr>
+            <m:ctrlPr>
+              <w:rPr>
+                <w:rFonts w:ascii="Cambria Math" w:hAnsi="Cambria Math"/>
+                <w:i/>
+              </w:rPr>
+            </m:ctrlPr>
+          </m:dPr>
+          <m:e>
+            <m:r>
+              <w:rPr>
+                <w:rFonts w:ascii="Cambria Math" w:hAnsi="Cambria Math"/>
+              </w:rPr>
+              <m:t>x,W</m:t>
+            </m:r>
+          </m:e>
+        </m:d>
+        <m:r>
+          <w:rPr>
+            <w:rFonts w:ascii="Cambria Math" w:hAnsi="Cambria Math"/>
+          </w:rPr>
+          <m:t>=Wx</m:t>
+        </m:r>
+      </m:oMath>
+    </w:p>
+    <w:p>
+      <w:pPr>
+        <w:pStyle w:val="a3"/>
+        <w:numPr>
+          <w:ilvl w:val="0"/>
+          <w:numId w:val="1"/>
+        </w:numPr>
+        <w:spacing w:after="0" w:line="276" w:lineRule="auto"/>
+        <w:ind w:leftChars="0"/>
+      </w:pPr>
+      <w:r>
+        <w:t xml:space="preserve">We have a loss function: </w:t>
+      </w:r>
+      <w:proofErr w:type="spellStart"/>
+      <w:r>
+        <w:rPr>
+          <w:rFonts w:hint="eastAsia"/>
+        </w:rPr>
+        <w:t>s</w:t>
+      </w:r>
+      <w:r>
+        <w:t>oftmax</w:t>
+      </w:r>
+      <w:proofErr w:type="spellEnd"/>
+      <w:r>
+        <w:t>, SVM, regularization loss</w:t>
+      </w:r>
+    </w:p>
+    <w:p>
+      <w:pPr>
+        <w:spacing w:after="0" w:line="276" w:lineRule="auto"/>
+        <w:rPr>
+          <w:b/>
+          <w:bCs/>
+        </w:rPr>
+      </w:pPr>
+      <w:r>
+        <w:rPr>
+          <w:rFonts w:hint="eastAsia"/>
+          <w:b/>
+          <w:bCs/>
+        </w:rPr>
+        <w:t>O</w:t>
+      </w:r>
+      <w:r>
+        <w:rPr>
+          <w:b/>
+          <w:bCs/>
+        </w:rPr>
+        <w:t>ptimization</w:t>
+      </w:r>
+    </w:p>
+    <w:p>
+      <w:pPr>
+        <w:pStyle w:val="a3"/>
+        <w:numPr>
+          <w:ilvl w:val="0"/>
+          <w:numId w:val="1"/>
+        </w:numPr>
+        <w:spacing w:after="0" w:line="276" w:lineRule="auto"/>
+        <w:ind w:leftChars="0"/>
+      </w:pPr>
+      <w:r>
+        <w:t>We want to make loss function decrease</w:t>
+      </w:r>
+    </w:p>
+    <w:p>
+      <w:pPr>
+        <w:pStyle w:val="a3"/>
+        <w:numPr>
+          <w:ilvl w:val="0"/>
+          <w:numId w:val="1"/>
+        </w:numPr>
+        <w:spacing w:after="0" w:line="276" w:lineRule="auto"/>
+        <w:ind w:leftChars="0"/>
+      </w:pPr>
+      <w:r>
+        <w:rPr>
+          <w:rFonts w:hint="eastAsia"/>
+        </w:rPr>
+        <w:t>S</w:t>
+      </w:r>
+      <w:r>
+        <w:t>trategy 1: random search / very bad idea</w:t>
+      </w:r>
+    </w:p>
+    <w:p>
+      <w:pPr>
+        <w:pStyle w:val="a3"/>
+        <w:numPr>
+          <w:ilvl w:val="0"/>
+          <w:numId w:val="1"/>
+        </w:numPr>
+        <w:spacing w:after="0" w:line="276" w:lineRule="auto"/>
+        <w:ind w:leftChars="0"/>
+      </w:pPr>
+      <w:r>
+        <w:t>Strategy 2: follow the slope</w:t>
+      </w:r>
+    </w:p>
+    <w:p>
+      <w:pPr>
+        <w:spacing w:after="0" w:line="276" w:lineRule="auto"/>
+      </w:pPr>
+      <w:r>
+        <w:t>Gradient</w:t>
+      </w:r>
+    </w:p>
+    <w:p>
+      <w:pPr>
+        <w:pStyle w:val="a3"/>
+        <w:numPr>
+          <w:ilvl w:val="0"/>
+          <w:numId w:val="1"/>
+        </w:numPr>
+        <w:spacing w:after="0" w:line="276" w:lineRule="auto"/>
+        <w:ind w:leftChars="0"/>
+      </w:pPr>
+      <w:r>
+        <w:t xml:space="preserve">In 1-D, derivative of a function is </w:t>
+      </w:r>
+      <m:oMath>
+        <m:f>
+          <m:fPr>
+            <m:ctrlPr>
+              <w:rPr>
+                <w:rFonts w:ascii="Cambria Math" w:hAnsi="Cambria Math"/>
+                <w:i/>
+              </w:rPr>
+            </m:ctrlPr>
+          </m:fPr>
+          <m:num>
+            <m:r>
+              <w:rPr>
+                <w:rFonts w:ascii="Cambria Math" w:hAnsi="Cambria Math"/>
+              </w:rPr>
+              <m:t>df</m:t>
+            </m:r>
+            <m:d>
+              <m:dPr>
+                <m:ctrlPr>
+                  <w:rPr>
+                    <w:rFonts w:ascii="Cambria Math" w:hAnsi="Cambria Math"/>
+                    <w:i/>
+                  </w:rPr>
+                </m:ctrlPr>
+              </m:dPr>
+              <m:e>
+                <m:r>
+                  <w:rPr>
+                    <w:rFonts w:ascii="Cambria Math" w:hAnsi="Cambria Math"/>
+                  </w:rPr>
+                  <m:t>x</m:t>
+                </m:r>
+              </m:e>
+            </m:d>
+          </m:num>
+          <m:den>
+            <m:r>
+              <w:rPr>
+                <w:rFonts w:ascii="Cambria Math" w:hAnsi="Cambria Math"/>
+              </w:rPr>
+              <m:t>dx</m:t>
+            </m:r>
+          </m:den>
+        </m:f>
+        <m:r>
+          <w:rPr>
+            <w:rFonts w:ascii="Cambria Math" w:hAnsi="Cambria Math"/>
+          </w:rPr>
+          <m:t>=</m:t>
+        </m:r>
+        <m:func>
+          <m:funcPr>
+            <m:ctrlPr>
+              <w:rPr>
+                <w:rFonts w:ascii="Cambria Math" w:hAnsi="Cambria Math"/>
+                <w:i/>
+              </w:rPr>
+            </m:ctrlPr>
+          </m:funcPr>
+          <m:fName>
+            <m:limLow>
+              <m:limLowPr>
+                <m:ctrlPr>
+                  <w:rPr>
+                    <w:rFonts w:ascii="Cambria Math" w:hAnsi="Cambria Math"/>
+                    <w:i/>
+                  </w:rPr>
+                </m:ctrlPr>
+              </m:limLowPr>
+              <m:e>
+                <m:r>
+                  <m:rPr>
+                    <m:sty m:val="p"/>
+                  </m:rPr>
+                  <w:rPr>
+                    <w:rFonts w:ascii="Cambria Math" w:hAnsi="Cambria Math"/>
+                  </w:rPr>
+                  <m:t>lim</m:t>
+                </m:r>
+                <m:ctrlPr>
+                  <w:rPr>
+                    <w:rFonts w:ascii="Cambria Math" w:hAnsi="Cambria Math"/>
+                  </w:rPr>
+                </m:ctrlPr>
+              </m:e>
+              <m:lim>
+                <m:r>
+                  <w:rPr>
+                    <w:rFonts w:ascii="Cambria Math" w:hAnsi="Cambria Math"/>
+                  </w:rPr>
+                  <m:t>h→0</m:t>
+                </m:r>
+                <m:ctrlPr>
+                  <w:rPr>
+                    <w:rFonts w:ascii="Cambria Math" w:hAnsi="Cambria Math"/>
+                  </w:rPr>
+                </m:ctrlPr>
+              </m:lim>
+            </m:limLow>
+          </m:fName>
+          <m:e>
+            <m:f>
+              <m:fPr>
+                <m:ctrlPr>
+                  <w:rPr>
+                    <w:rFonts w:ascii="Cambria Math" w:hAnsi="Cambria Math"/>
+                    <w:i/>
+                  </w:rPr>
+                </m:ctrlPr>
+              </m:fPr>
+              <m:num>
+                <m:r>
+                  <w:rPr>
+                    <w:rFonts w:ascii="Cambria Math" w:hAnsi="Cambria Math"/>
+                  </w:rPr>
+                  <m:t>f</m:t>
+                </m:r>
+                <m:d>
+                  <m:dPr>
+                    <m:ctrlPr>
+                      <w:rPr>
+                        <w:rFonts w:ascii="Cambria Math" w:hAnsi="Cambria Math"/>
+                        <w:i/>
+                      </w:rPr>
+                    </m:ctrlPr>
+                  </m:dPr>
+                  <m:e>
+                    <m:r>
+                      <w:rPr>
+                        <w:rFonts w:ascii="Cambria Math" w:hAnsi="Cambria Math"/>
+                      </w:rPr>
+                      <m:t>x+h</m:t>
+                    </m:r>
+                  </m:e>
+                </m:d>
+                <m:r>
+                  <w:rPr>
+                    <w:rFonts w:ascii="Cambria Math" w:hAnsi="Cambria Math"/>
+                  </w:rPr>
+                  <m:t>-</m:t>
+                </m:r>
+                <m:r>
+                  <w:rPr>
+                    <w:rFonts w:ascii="Cambria Math" w:hAnsi="Cambria Math"/>
+                  </w:rPr>
+                  <m:t>f</m:t>
+                </m:r>
+                <m:d>
+                  <m:dPr>
+                    <m:ctrlPr>
+                      <w:rPr>
+                        <w:rFonts w:ascii="Cambria Math" w:hAnsi="Cambria Math"/>
+                        <w:i/>
+                      </w:rPr>
+                    </m:ctrlPr>
+                  </m:dPr>
+                  <m:e>
+                    <m:r>
+                      <w:rPr>
+                        <w:rFonts w:ascii="Cambria Math" w:hAnsi="Cambria Math"/>
+                      </w:rPr>
+                      <m:t>x</m:t>
+                    </m:r>
+                  </m:e>
+                </m:d>
+              </m:num>
+              <m:den>
+                <m:r>
+                  <w:rPr>
+                    <w:rFonts w:ascii="Cambria Math" w:hAnsi="Cambria Math"/>
+                  </w:rPr>
+                  <m:t>h</m:t>
+                </m:r>
+              </m:den>
+            </m:f>
+          </m:e>
+        </m:func>
+      </m:oMath>
+    </w:p>
+    <w:p>
+      <w:pPr>
+        <w:pStyle w:val="a3"/>
+        <w:numPr>
+          <w:ilvl w:val="0"/>
+          <w:numId w:val="1"/>
+        </w:numPr>
+        <w:spacing w:after="0" w:line="276" w:lineRule="auto"/>
+        <w:ind w:leftChars="0"/>
+      </w:pPr>
+      <w:r>
+        <w:t>In multiple dimensions, gradient is the vector of partial derivatives along each dimension</w:t>
+      </w:r>
+    </w:p>
+    <w:p>
+      <w:pPr>
+        <w:pStyle w:val="a3"/>
+        <w:numPr>
+          <w:ilvl w:val="0"/>
+          <w:numId w:val="1"/>
+        </w:numPr>
+        <w:spacing w:after="0" w:line="276" w:lineRule="auto"/>
+        <w:ind w:leftChars="0"/>
+      </w:pPr>
+      <w:r>
+        <w:t>The slope in any direction is the dot product of the direction with the gradient.</w:t>
+      </w:r>
+    </w:p>
+    <w:p>
+      <w:pPr>
+        <w:pStyle w:val="a3"/>
+        <w:numPr>
+          <w:ilvl w:val="0"/>
+          <w:numId w:val="1"/>
+        </w:numPr>
+        <w:spacing w:after="0" w:line="276" w:lineRule="auto"/>
+        <w:ind w:leftChars="0"/>
+      </w:pPr>
+      <w:r>
+        <w:t>The direction of steepest descent is the negative gradient.</w:t>
+      </w:r>
+    </w:p>
+    <w:p>
+      <w:pPr>
+        <w:pStyle w:val="a3"/>
+        <w:numPr>
+          <w:ilvl w:val="0"/>
+          <w:numId w:val="1"/>
+        </w:numPr>
+        <w:spacing w:after="0" w:line="276" w:lineRule="auto"/>
+        <w:ind w:leftChars="0"/>
+      </w:pPr>
+      <w:r>
+        <w:t>We can use numeric gradient, but it is too slow, approximate.</w:t>
+      </w:r>
+    </w:p>
+    <w:p>
+      <w:pPr>
+        <w:pStyle w:val="a3"/>
+        <w:numPr>
+          <w:ilvl w:val="0"/>
+          <w:numId w:val="1"/>
+        </w:numPr>
+        <w:spacing w:after="0" w:line="276" w:lineRule="auto"/>
+        <w:ind w:leftChars="0"/>
+      </w:pPr>
+      <w:r>
+        <w:t>We can use calculus to compute an analytic gradient. It is exact and fast.</w:t>
+      </w:r>
+    </w:p>
+    <w:p>
+      <w:pPr>
+        <w:pStyle w:val="a3"/>
+        <w:numPr>
+          <w:ilvl w:val="0"/>
+          <w:numId w:val="1"/>
+        </w:numPr>
+        <w:spacing w:after="0" w:line="276" w:lineRule="auto"/>
+        <w:ind w:leftChars="0"/>
+      </w:pPr>
+      <w:r>
+        <w:t xml:space="preserve">We want </w:t>
+      </w:r>
+      <m:oMath>
+        <m:sSub>
+          <m:sSubPr>
+            <m:ctrlPr>
+              <w:rPr>
+                <w:rFonts w:ascii="Cambria Math" w:hAnsi="Cambria Math"/>
+                <w:i/>
+              </w:rPr>
+            </m:ctrlPr>
+          </m:sSubPr>
+          <m:e>
+            <m:r>
+              <m:rPr>
+                <m:sty m:val="p"/>
+              </m:rPr>
+              <w:rPr>
+                <w:rFonts w:ascii="Cambria Math" w:hAnsi="Cambria Math"/>
+              </w:rPr>
+              <m:t>∇</m:t>
+            </m:r>
+            <m:ctrlPr>
+              <w:rPr>
+                <w:rFonts w:ascii="Cambria Math" w:hAnsi="Cambria Math"/>
+              </w:rPr>
+            </m:ctrlPr>
+          </m:e>
+          <m:sub>
+            <m:r>
+              <w:rPr>
+                <w:rFonts w:ascii="Cambria Math" w:hAnsi="Cambria Math"/>
+              </w:rPr>
+              <m:t>W</m:t>
+            </m:r>
+          </m:sub>
+        </m:sSub>
+        <m:r>
+          <w:rPr>
+            <w:rFonts w:ascii="Cambria Math" w:hAnsi="Cambria Math"/>
+          </w:rPr>
+          <m:t>L</m:t>
+        </m:r>
+      </m:oMath>
+      <w:r>
+        <w:rPr>
+          <w:rFonts w:hint="eastAsia"/>
+        </w:rPr>
+        <w:t>.</w:t>
+      </w:r>
+    </w:p>
+    <w:p>
+      <w:pPr>
+        <w:spacing w:after="0" w:line="276" w:lineRule="auto"/>
+      </w:pPr>
+      <w:r>
+        <w:t>Gradient descent</w:t>
+      </w:r>
+    </w:p>
+    <w:p>
+      <w:pPr>
+        <w:pStyle w:val="a3"/>
+        <w:numPr>
+          <w:ilvl w:val="0"/>
+          <w:numId w:val="1"/>
+        </w:numPr>
+        <w:spacing w:after="0" w:line="276" w:lineRule="auto"/>
+        <w:ind w:leftChars="0"/>
+      </w:pPr>
+      <w:r>
+        <w:t>Initialize W in some random value</w:t>
+      </w:r>
+      <w:r>
+        <w:t xml:space="preserve"> and compute loss and gradient.</w:t>
+      </w:r>
+    </w:p>
+    <w:p>
+      <w:pPr>
+        <w:pStyle w:val="a3"/>
+        <w:numPr>
+          <w:ilvl w:val="0"/>
+          <w:numId w:val="1"/>
+        </w:numPr>
+        <w:spacing w:after="0" w:line="276" w:lineRule="auto"/>
+        <w:ind w:leftChars="0"/>
+      </w:pPr>
+      <w:r>
+        <w:t xml:space="preserve">Update W in opposite </w:t>
+      </w:r>
+      <w:r>
+        <w:t>direction of gradient.</w:t>
+      </w:r>
+    </w:p>
+    <w:p>
+      <w:pPr>
+        <w:pStyle w:val="a3"/>
+        <w:numPr>
+          <w:ilvl w:val="0"/>
+          <w:numId w:val="1"/>
+        </w:numPr>
+        <w:spacing w:after="0" w:line="276" w:lineRule="auto"/>
+        <w:ind w:leftChars="0"/>
+      </w:pPr>
+      <w:r>
+        <w:t>However, we have to determine learning rate(how far we move).</w:t>
+      </w:r>
+    </w:p>
+    <w:p>
+      <w:pPr>
+        <w:spacing w:after="0" w:line="276" w:lineRule="auto"/>
+      </w:pPr>
+      <w:r>
+        <w:t>Stochastic Gradient Descent (SGD)</w:t>
+      </w:r>
+    </w:p>
+    <w:p>
+      <w:pPr>
+        <w:pStyle w:val="a3"/>
+        <w:numPr>
+          <w:ilvl w:val="0"/>
+          <w:numId w:val="1"/>
+        </w:numPr>
+        <w:spacing w:after="0" w:line="276" w:lineRule="auto"/>
+        <w:ind w:leftChars="0"/>
+      </w:pPr>
+      <m:oMath>
+        <m:r>
+          <w:rPr>
+            <w:rFonts w:ascii="Cambria Math" w:hAnsi="Cambria Math"/>
+          </w:rPr>
+          <m:t>L</m:t>
+        </m:r>
+        <m:r>
+          <w:rPr>
+            <w:rFonts w:ascii="Cambria Math" w:hAnsi="Cambria Math"/>
+          </w:rPr>
+          <m:t>(W)</m:t>
+        </m:r>
+        <m:r>
+          <w:rPr>
+            <w:rFonts w:ascii="Cambria Math" w:hAnsi="Cambria Math"/>
+          </w:rPr>
+          <m:t>=</m:t>
+        </m:r>
+        <m:f>
+          <m:fPr>
+            <m:ctrlPr>
+              <w:rPr>
+                <w:rFonts w:ascii="Cambria Math" w:hAnsi="Cambria Math"/>
+                <w:i/>
+              </w:rPr>
+            </m:ctrlPr>
+          </m:fPr>
+          <m:num>
+            <m:r>
+              <w:rPr>
+                <w:rFonts w:ascii="Cambria Math" w:hAnsi="Cambria Math"/>
+              </w:rPr>
+              <m:t>1</m:t>
+            </m:r>
+          </m:num>
+          <m:den>
+            <m:r>
+              <w:rPr>
+                <w:rFonts w:ascii="Cambria Math" w:hAnsi="Cambria Math"/>
+              </w:rPr>
+              <m:t>N</m:t>
+            </m:r>
+          </m:den>
+        </m:f>
+        <m:nary>
+          <m:naryPr>
+            <m:chr m:val="∑"/>
+            <m:limLoc m:val="undOvr"/>
+            <m:supHide m:val="1"/>
+            <m:ctrlPr>
+              <w:rPr>
+                <w:rFonts w:ascii="Cambria Math" w:hAnsi="Cambria Math"/>
+                <w:i/>
+              </w:rPr>
+            </m:ctrlPr>
+          </m:naryPr>
+          <m:sub>
+            <m:r>
+              <w:rPr>
+                <w:rFonts w:ascii="Cambria Math" w:hAnsi="Cambria Math"/>
+              </w:rPr>
+              <m:t>i</m:t>
+            </m:r>
+          </m:sub>
+          <m:sup/>
+          <m:e>
+            <m:sSub>
+              <m:sSubPr>
+                <m:ctrlPr>
+                  <w:rPr>
+                    <w:rFonts w:ascii="Cambria Math" w:hAnsi="Cambria Math"/>
+                    <w:i/>
+                  </w:rPr>
+                </m:ctrlPr>
+              </m:sSubPr>
+              <m:e>
+                <m:r>
+                  <w:rPr>
+                    <w:rFonts w:ascii="Cambria Math" w:hAnsi="Cambria Math"/>
+                  </w:rPr>
+                  <m:t>L</m:t>
+                </m:r>
+              </m:e>
+              <m:sub>
+                <m:r>
+                  <w:rPr>
+                    <w:rFonts w:ascii="Cambria Math" w:hAnsi="Cambria Math"/>
+                  </w:rPr>
+                  <m:t>i</m:t>
+                </m:r>
+              </m:sub>
+            </m:sSub>
+            <m:d>
+              <m:dPr>
+                <m:ctrlPr>
+                  <w:rPr>
+                    <w:rFonts w:ascii="Cambria Math" w:hAnsi="Cambria Math"/>
+                    <w:i/>
+                  </w:rPr>
+                </m:ctrlPr>
+              </m:dPr>
+              <m:e>
+                <m:sSub>
+                  <m:sSubPr>
+                    <m:ctrlPr>
+                      <w:rPr>
+                        <w:rFonts w:ascii="Cambria Math" w:hAnsi="Cambria Math"/>
+                        <w:i/>
+                      </w:rPr>
+                    </m:ctrlPr>
+                  </m:sSubPr>
+                  <m:e>
+                    <m:r>
+                      <w:rPr>
+                        <w:rFonts w:ascii="Cambria Math" w:hAnsi="Cambria Math"/>
+                      </w:rPr>
+                      <m:t>x</m:t>
+                    </m:r>
+                  </m:e>
+                  <m:sub>
+                    <m:r>
+                      <w:rPr>
+                        <w:rFonts w:ascii="Cambria Math" w:hAnsi="Cambria Math"/>
+                      </w:rPr>
+                      <m:t>i</m:t>
+                    </m:r>
+                  </m:sub>
+                </m:sSub>
+                <m:r>
+                  <w:rPr>
+                    <w:rFonts w:ascii="Cambria Math" w:hAnsi="Cambria Math"/>
+                  </w:rPr>
+                  <m:t xml:space="preserve">, </m:t>
+                </m:r>
+                <m:sSub>
+                  <m:sSubPr>
+                    <m:ctrlPr>
+                      <w:rPr>
+                        <w:rFonts w:ascii="Cambria Math" w:hAnsi="Cambria Math"/>
+                        <w:i/>
+                      </w:rPr>
+                    </m:ctrlPr>
+                  </m:sSubPr>
+                  <m:e>
+                    <m:r>
+                      <w:rPr>
+                        <w:rFonts w:ascii="Cambria Math" w:hAnsi="Cambria Math"/>
+                      </w:rPr>
+                      <m:t>y</m:t>
+                    </m:r>
+                  </m:e>
+                  <m:sub>
+                    <m:r>
+                      <w:rPr>
+                        <w:rFonts w:ascii="Cambria Math" w:hAnsi="Cambria Math"/>
+                      </w:rPr>
+                      <m:t>i</m:t>
+                    </m:r>
+                  </m:sub>
+                </m:sSub>
+                <m:r>
+                  <w:rPr>
+                    <w:rFonts w:ascii="Cambria Math" w:hAnsi="Cambria Math"/>
+                  </w:rPr>
+                  <m:t>,W</m:t>
+                </m:r>
+              </m:e>
+            </m:d>
+            <m:r>
+              <w:rPr>
+                <w:rFonts w:ascii="Cambria Math" w:hAnsi="Cambria Math"/>
+              </w:rPr>
+              <m:t>+λR(W)</m:t>
+            </m:r>
+          </m:e>
+        </m:nary>
+      </m:oMath>
+    </w:p>
+    <w:p>
+      <w:pPr>
+        <w:pStyle w:val="a3"/>
+        <w:numPr>
+          <w:ilvl w:val="0"/>
+          <w:numId w:val="1"/>
+        </w:numPr>
+        <w:spacing w:after="0" w:line="276" w:lineRule="auto"/>
+        <w:ind w:leftChars="0"/>
+      </w:pPr>
+      <m:oMath>
+        <m:sSub>
+          <m:sSubPr>
+            <m:ctrlPr>
+              <w:rPr>
+                <w:rFonts w:ascii="Cambria Math" w:hAnsi="Cambria Math"/>
+                <w:i/>
+              </w:rPr>
+            </m:ctrlPr>
+          </m:sSubPr>
+          <m:e>
+            <m:r>
+              <m:rPr>
+                <m:sty m:val="p"/>
+              </m:rPr>
+              <w:rPr>
+                <w:rFonts w:ascii="Cambria Math" w:hAnsi="Cambria Math"/>
+              </w:rPr>
+              <m:t>∇</m:t>
+            </m:r>
+            <m:ctrlPr>
+              <w:rPr>
+                <w:rFonts w:ascii="Cambria Math" w:hAnsi="Cambria Math"/>
+              </w:rPr>
+            </m:ctrlPr>
+          </m:e>
+          <m:sub>
+            <m:r>
+              <w:rPr>
+                <w:rFonts w:ascii="Cambria Math" w:hAnsi="Cambria Math"/>
+              </w:rPr>
+              <m:t>W</m:t>
+            </m:r>
+          </m:sub>
+        </m:sSub>
+        <m:r>
+          <w:rPr>
+            <w:rFonts w:ascii="Cambria Math" w:hAnsi="Cambria Math"/>
+          </w:rPr>
+          <m:t>L</m:t>
+        </m:r>
+        <m:d>
+          <m:dPr>
+            <m:ctrlPr>
+              <w:rPr>
+                <w:rFonts w:ascii="Cambria Math" w:hAnsi="Cambria Math"/>
+                <w:i/>
+              </w:rPr>
+            </m:ctrlPr>
+          </m:dPr>
+          <m:e>
+            <m:r>
+              <w:rPr>
+                <w:rFonts w:ascii="Cambria Math" w:hAnsi="Cambria Math"/>
+              </w:rPr>
+              <m:t>W</m:t>
+            </m:r>
+          </m:e>
+        </m:d>
+        <m:r>
+          <w:rPr>
+            <w:rFonts w:ascii="Cambria Math" w:hAnsi="Cambria Math"/>
+          </w:rPr>
+          <m:t>=</m:t>
+        </m:r>
+        <m:f>
+          <m:fPr>
+            <m:ctrlPr>
+              <w:rPr>
+                <w:rFonts w:ascii="Cambria Math" w:hAnsi="Cambria Math"/>
+                <w:i/>
+              </w:rPr>
+            </m:ctrlPr>
+          </m:fPr>
+          <m:num>
+            <m:r>
+              <w:rPr>
+                <w:rFonts w:ascii="Cambria Math" w:hAnsi="Cambria Math"/>
+              </w:rPr>
+              <m:t>1</m:t>
+            </m:r>
+          </m:num>
+          <m:den>
+            <m:r>
+              <w:rPr>
+                <w:rFonts w:ascii="Cambria Math" w:hAnsi="Cambria Math"/>
+              </w:rPr>
+              <m:t>N</m:t>
+            </m:r>
+          </m:den>
+        </m:f>
+        <m:nary>
+          <m:naryPr>
+            <m:chr m:val="∑"/>
+            <m:limLoc m:val="undOvr"/>
+            <m:supHide m:val="1"/>
+            <m:ctrlPr>
+              <w:rPr>
+                <w:rFonts w:ascii="Cambria Math" w:hAnsi="Cambria Math"/>
+                <w:i/>
+              </w:rPr>
+            </m:ctrlPr>
+          </m:naryPr>
+          <m:sub>
+            <m:r>
+              <w:rPr>
+                <w:rFonts w:ascii="Cambria Math" w:hAnsi="Cambria Math"/>
+              </w:rPr>
+              <m:t>i</m:t>
+            </m:r>
+          </m:sub>
+          <m:sup/>
+          <m:e>
+            <m:sSub>
+              <m:sSubPr>
+                <m:ctrlPr>
+                  <w:rPr>
+                    <w:rFonts w:ascii="Cambria Math" w:hAnsi="Cambria Math"/>
+                    <w:i/>
+                  </w:rPr>
+                </m:ctrlPr>
+              </m:sSubPr>
+              <m:e>
+                <m:r>
+                  <m:rPr>
+                    <m:sty m:val="p"/>
+                  </m:rPr>
+                  <w:rPr>
+                    <w:rFonts w:ascii="Cambria Math" w:hAnsi="Cambria Math"/>
+                  </w:rPr>
+                  <m:t>∇</m:t>
+                </m:r>
+                <m:ctrlPr>
+                  <w:rPr>
+                    <w:rFonts w:ascii="Cambria Math" w:hAnsi="Cambria Math"/>
+                  </w:rPr>
+                </m:ctrlPr>
+              </m:e>
+              <m:sub>
+                <m:r>
+                  <w:rPr>
+                    <w:rFonts w:ascii="Cambria Math" w:hAnsi="Cambria Math"/>
+                  </w:rPr>
+                  <m:t>W</m:t>
+                </m:r>
+              </m:sub>
+            </m:sSub>
+            <m:sSub>
+              <m:sSubPr>
+                <m:ctrlPr>
+                  <w:rPr>
+                    <w:rFonts w:ascii="Cambria Math" w:hAnsi="Cambria Math"/>
+                    <w:i/>
+                  </w:rPr>
+                </m:ctrlPr>
+              </m:sSubPr>
+              <m:e>
+                <m:r>
+                  <w:rPr>
+                    <w:rFonts w:ascii="Cambria Math" w:hAnsi="Cambria Math"/>
+                  </w:rPr>
+                  <m:t>L</m:t>
+                </m:r>
+              </m:e>
+              <m:sub>
+                <m:r>
+                  <w:rPr>
+                    <w:rFonts w:ascii="Cambria Math" w:hAnsi="Cambria Math"/>
+                  </w:rPr>
+                  <m:t>i</m:t>
+                </m:r>
+              </m:sub>
+            </m:sSub>
+            <m:d>
+              <m:dPr>
+                <m:ctrlPr>
+                  <w:rPr>
+                    <w:rFonts w:ascii="Cambria Math" w:hAnsi="Cambria Math"/>
+                    <w:i/>
+                  </w:rPr>
+                </m:ctrlPr>
+              </m:dPr>
+              <m:e>
+                <m:sSub>
+                  <m:sSubPr>
+                    <m:ctrlPr>
+                      <w:rPr>
+                        <w:rFonts w:ascii="Cambria Math" w:hAnsi="Cambria Math"/>
+                        <w:i/>
+                      </w:rPr>
+                    </m:ctrlPr>
+                  </m:sSubPr>
+                  <m:e>
+                    <m:r>
+                      <w:rPr>
+                        <w:rFonts w:ascii="Cambria Math" w:hAnsi="Cambria Math"/>
+                      </w:rPr>
+                      <m:t>x</m:t>
+                    </m:r>
+                  </m:e>
+                  <m:sub>
+                    <m:r>
+                      <w:rPr>
+                        <w:rFonts w:ascii="Cambria Math" w:hAnsi="Cambria Math"/>
+                      </w:rPr>
+                      <m:t>i</m:t>
+                    </m:r>
+                  </m:sub>
+                </m:sSub>
+                <m:r>
+                  <w:rPr>
+                    <w:rFonts w:ascii="Cambria Math" w:hAnsi="Cambria Math"/>
+                  </w:rPr>
+                  <m:t xml:space="preserve">, </m:t>
+                </m:r>
+                <m:sSub>
+                  <m:sSubPr>
+                    <m:ctrlPr>
+                      <w:rPr>
+                        <w:rFonts w:ascii="Cambria Math" w:hAnsi="Cambria Math"/>
+                        <w:i/>
+                      </w:rPr>
+                    </m:ctrlPr>
+                  </m:sSubPr>
+                  <m:e>
+                    <m:r>
+                      <w:rPr>
+                        <w:rFonts w:ascii="Cambria Math" w:hAnsi="Cambria Math"/>
+                      </w:rPr>
+                      <m:t>y</m:t>
+                    </m:r>
+                  </m:e>
+                  <m:sub>
+                    <m:r>
+                      <w:rPr>
+                        <w:rFonts w:ascii="Cambria Math" w:hAnsi="Cambria Math"/>
+                      </w:rPr>
+                      <m:t>i</m:t>
+                    </m:r>
+                  </m:sub>
+                </m:sSub>
+                <m:r>
+                  <w:rPr>
+                    <w:rFonts w:ascii="Cambria Math" w:hAnsi="Cambria Math"/>
+                  </w:rPr>
+                  <m:t>,W</m:t>
+                </m:r>
+              </m:e>
+            </m:d>
+          </m:e>
+        </m:nary>
+        <m:r>
+          <w:rPr>
+            <w:rFonts w:ascii="Cambria Math" w:hAnsi="Cambria Math"/>
+          </w:rPr>
+          <m:t>+λ</m:t>
+        </m:r>
+        <m:sSub>
+          <m:sSubPr>
+            <m:ctrlPr>
+              <w:rPr>
+                <w:rFonts w:ascii="Cambria Math" w:hAnsi="Cambria Math"/>
+                <w:i/>
+              </w:rPr>
+            </m:ctrlPr>
+          </m:sSubPr>
+          <m:e>
+            <m:r>
+              <m:rPr>
+                <m:sty m:val="p"/>
+              </m:rPr>
+              <w:rPr>
+                <w:rFonts w:ascii="Cambria Math" w:hAnsi="Cambria Math"/>
+              </w:rPr>
+              <m:t>∇</m:t>
+            </m:r>
+            <m:ctrlPr>
+              <w:rPr>
+                <w:rFonts w:ascii="Cambria Math" w:hAnsi="Cambria Math"/>
+              </w:rPr>
+            </m:ctrlPr>
+          </m:e>
+          <m:sub>
+            <m:r>
+              <w:rPr>
+                <w:rFonts w:ascii="Cambria Math" w:hAnsi="Cambria Math"/>
+              </w:rPr>
+              <m:t>W</m:t>
+            </m:r>
+          </m:sub>
+        </m:sSub>
+        <m:r>
+          <w:rPr>
+            <w:rFonts w:ascii="Cambria Math" w:hAnsi="Cambria Math"/>
+          </w:rPr>
+          <m:t>R(W)</m:t>
+        </m:r>
+      </m:oMath>
+    </w:p>
+    <w:p>
+      <w:pPr>
+        <w:pStyle w:val="a3"/>
+        <w:numPr>
+          <w:ilvl w:val="0"/>
+          <w:numId w:val="1"/>
+        </w:numPr>
+        <w:spacing w:after="0" w:line="276" w:lineRule="auto"/>
+        <w:ind w:leftChars="0"/>
+      </w:pPr>
+      <w:r>
+        <w:t>Full sum is expensive when N is large.</w:t>
+      </w:r>
+    </w:p>
+    <w:p>
+      <w:pPr>
+        <w:pStyle w:val="a3"/>
+        <w:numPr>
+          <w:ilvl w:val="0"/>
+          <w:numId w:val="1"/>
+        </w:numPr>
+        <w:spacing w:after="0" w:line="276" w:lineRule="auto"/>
+        <w:ind w:leftChars="0"/>
+        <w:rPr>
+          <w:rFonts w:hint="eastAsia"/>
+        </w:rPr>
+      </w:pPr>
+      <w:r>
+        <w:t xml:space="preserve">Approximate sum using a minibatch of examples </w:t>
+      </w:r>
       <w:bookmarkStart w:id="0" w:name="_GoBack"/>
       <w:bookmarkEnd w:id="0"/>
+      <w:r>
+        <w:t>32/64/128 common.</w:t>
+      </w:r>
     </w:p>
     <w:sectPr>
       <w:pgSz w:w="11906" w:h="16838"/>
@@ -3913,7 +8062,7 @@
 </file>
 
 <file path=customXml/itemProps1.xml><?xml version="1.0" encoding="utf-8"?>
-<ds:datastoreItem xmlns:ds="http://schemas.openxmlformats.org/officeDocument/2006/customXml" ds:itemID="{61FC9CEB-2D80-4883-BD8D-A5800C6CA42E}">
+<ds:datastoreItem xmlns:ds="http://schemas.openxmlformats.org/officeDocument/2006/customXml" ds:itemID="{5316C382-357F-45CC-97F3-F7672127B45D}">
   <ds:schemaRefs>
     <ds:schemaRef ds:uri="http://schemas.openxmlformats.org/officeDocument/2006/bibliography"/>
   </ds:schemaRefs>

</xml_diff>

<commit_message>
Lecture 5 summary added
</commit_message>
<xml_diff>
--- a/CS231_Lecture_note.docx
+++ b/CS231_Lecture_note.docx
@@ -133,7 +133,15 @@
         <w:ind w:leftChars="0"/>
       </w:pPr>
       <w:r>
-        <w:t>Specific short term of time when # of species were ‘exploded’.</w:t>
+        <w:t xml:space="preserve">Specific short term of time when # of species </w:t>
+      </w:r>
+      <w:proofErr w:type="gramStart"/>
+      <w:r>
+        <w:t>were</w:t>
+      </w:r>
+      <w:proofErr w:type="gramEnd"/>
+      <w:r>
+        <w:t xml:space="preserve"> ‘exploded’.</w:t>
       </w:r>
     </w:p>
     <w:p>
@@ -180,8 +188,13 @@
         <w:spacing w:after="0" w:line="276" w:lineRule="auto"/>
         <w:ind w:leftChars="0"/>
       </w:pPr>
-      <w:r>
-        <w:t>Similar to early animals’ eye</w:t>
+      <w:proofErr w:type="gramStart"/>
+      <w:r>
+        <w:t>Similar to</w:t>
+      </w:r>
+      <w:proofErr w:type="gramEnd"/>
+      <w:r>
+        <w:t xml:space="preserve"> early animals’ eye</w:t>
       </w:r>
     </w:p>
     <w:p>
@@ -900,7 +913,15 @@
         <w:ind w:leftChars="0"/>
       </w:pPr>
       <w:r>
-        <w:t>Background clutter: cat’s color may similar to environment</w:t>
+        <w:t xml:space="preserve">Background clutter: cat’s color may </w:t>
+      </w:r>
+      <w:proofErr w:type="gramStart"/>
+      <w:r>
+        <w:t>similar to</w:t>
+      </w:r>
+      <w:proofErr w:type="gramEnd"/>
+      <w:r>
+        <w:t xml:space="preserve"> environment</w:t>
       </w:r>
     </w:p>
     <w:p>
@@ -942,7 +963,15 @@
         <w:ind w:leftChars="0"/>
       </w:pPr>
       <w:r>
-        <w:t>No obvious way to hard-code the algorithm for recognizing a cat, or other classes</w:t>
+        <w:t xml:space="preserve">No obvious way to </w:t>
+      </w:r>
+      <w:proofErr w:type="gramStart"/>
+      <w:r>
+        <w:t>hard-code</w:t>
+      </w:r>
+      <w:proofErr w:type="gramEnd"/>
+      <w:r>
+        <w:t xml:space="preserve"> the algorithm for recognizing a cat, or other classes</w:t>
       </w:r>
     </w:p>
     <w:p>
@@ -992,7 +1021,15 @@
         <w:ind w:leftChars="0"/>
       </w:pPr>
       <w:r>
-        <w:t>Doesn’t work well: brittle and have to start all over again for other objects</w:t>
+        <w:t xml:space="preserve">Doesn’t work well: brittle and </w:t>
+      </w:r>
+      <w:proofErr w:type="gramStart"/>
+      <w:r>
+        <w:t>have to</w:t>
+      </w:r>
+      <w:proofErr w:type="gramEnd"/>
+      <w:r>
+        <w:t xml:space="preserve"> start all over again for other objects</w:t>
       </w:r>
     </w:p>
     <w:p>
@@ -2037,7 +2074,15 @@
         <w:ind w:leftChars="0"/>
       </w:pPr>
       <w:r>
-        <w:t>If the input vector is a generic vector in some space and don’t know which of the different elements does actually mean, L2 distance is a natural fit.</w:t>
+        <w:t xml:space="preserve">If the input vector is a generic vector in some space and don’t know which of the different elements does </w:t>
+      </w:r>
+      <w:proofErr w:type="gramStart"/>
+      <w:r>
+        <w:t>actually mean</w:t>
+      </w:r>
+      <w:proofErr w:type="gramEnd"/>
+      <w:r>
+        <w:t>, L2 distance is a natural fit.</w:t>
       </w:r>
     </w:p>
     <w:p>
@@ -2318,7 +2363,15 @@
         <w:ind w:leftChars="0"/>
       </w:pPr>
       <w:r>
-        <w:t>Try many hyperparameters at the training set and evaluate on validation set. Choose hyperparameters that best for the validation set, and run once on the test set.</w:t>
+        <w:t xml:space="preserve">Try many hyperparameters at the training set and evaluate on validation set. Choose hyperparameters that best for the validation </w:t>
+      </w:r>
+      <w:proofErr w:type="gramStart"/>
+      <w:r>
+        <w:t>set, and</w:t>
+      </w:r>
+      <w:proofErr w:type="gramEnd"/>
+      <w:r>
+        <w:t xml:space="preserve"> run once on the test set.</w:t>
       </w:r>
     </w:p>
     <w:p>
@@ -2476,7 +2529,15 @@
         <w:ind w:leftChars="0"/>
       </w:pPr>
       <w:r>
-        <w:t xml:space="preserve">Curse of dimensionality: needs more dots for bigger dimensions(grows </w:t>
+        <w:t xml:space="preserve">Curse of </w:t>
+      </w:r>
+      <w:proofErr w:type="gramStart"/>
+      <w:r>
+        <w:t>dimensionality:</w:t>
+      </w:r>
+      <w:proofErr w:type="gramEnd"/>
+      <w:r>
+        <w:t xml:space="preserve"> needs more dots for bigger dimensions(grows </w:t>
       </w:r>
       <w:proofErr w:type="spellStart"/>
       <w:r>
@@ -4067,6 +4128,7 @@
         <w:spacing w:after="0" w:line="276" w:lineRule="auto"/>
         <w:ind w:leftChars="0"/>
       </w:pPr>
+      <w:proofErr w:type="gramStart"/>
       <w:r>
         <w:rPr>
           <w:rFonts w:hint="eastAsia"/>
@@ -4074,7 +4136,11 @@
         <w:t>A</w:t>
       </w:r>
       <w:r>
-        <w:t>. Actually, it is an arbitrary value. If we rescale the data, value 1 doesn’t matter.</w:t>
+        <w:t>. Actually, it</w:t>
+      </w:r>
+      <w:proofErr w:type="gramEnd"/>
+      <w:r>
+        <w:t xml:space="preserve"> is an arbitrary value. If we rescale the data, value 1 doesn’t matter.</w:t>
       </w:r>
     </w:p>
     <w:p>
@@ -6531,7 +6597,15 @@
         <w:ind w:leftChars="0"/>
       </w:pPr>
       <w:r>
-        <w:t>However, we have to determine learning rate(how far we move).</w:t>
+        <w:t xml:space="preserve">However, we </w:t>
+      </w:r>
+      <w:proofErr w:type="gramStart"/>
+      <w:r>
+        <w:t>have to</w:t>
+      </w:r>
+      <w:proofErr w:type="gramEnd"/>
+      <w:r>
+        <w:t xml:space="preserve"> determine learning rate(how far we move).</w:t>
       </w:r>
     </w:p>
     <w:p>
@@ -7617,7 +7691,15 @@
         <w:ind w:leftChars="0"/>
       </w:pPr>
       <w:r>
-        <w:t>There were numeric/analytic gradient and both has pros and cons</w:t>
+        <w:t xml:space="preserve">There were numeric/analytic </w:t>
+      </w:r>
+      <w:proofErr w:type="gramStart"/>
+      <w:r>
+        <w:t>gradient</w:t>
+      </w:r>
+      <w:proofErr w:type="gramEnd"/>
+      <w:r>
+        <w:t xml:space="preserve"> and both has pros and cons</w:t>
       </w:r>
     </w:p>
     <w:p>
@@ -9474,8 +9556,21 @@
         <w:spacing w:after="0" w:line="276" w:lineRule="auto"/>
         <w:ind w:leftChars="0"/>
       </w:pPr>
-      <w:r>
-        <w:t>Actually, Jacobian matrix has 0s for non-diagonal elements(diagonal matrix). So we don’t have to make entire Jacobian matrix.</w:t>
+      <w:proofErr w:type="gramStart"/>
+      <w:r>
+        <w:t>Actually, Jacobian</w:t>
+      </w:r>
+      <w:proofErr w:type="gramEnd"/>
+      <w:r>
+        <w:t xml:space="preserve"> matrix has 0s for non-diagonal elements(diagonal matrix). </w:t>
+      </w:r>
+      <w:proofErr w:type="gramStart"/>
+      <w:r>
+        <w:t>So</w:t>
+      </w:r>
+      <w:proofErr w:type="gramEnd"/>
+      <w:r>
+        <w:t xml:space="preserve"> we don’t have to make entire Jacobian matrix.</w:t>
       </w:r>
     </w:p>
     <w:p>
@@ -12002,7 +12097,15 @@
         <w:ind w:leftChars="0"/>
       </w:pPr>
       <w:r>
-        <w:t>Many activation functions</w:t>
+        <w:t xml:space="preserve">Many </w:t>
+      </w:r>
+      <w:proofErr w:type="gramStart"/>
+      <w:r>
+        <w:t>activation</w:t>
+      </w:r>
+      <w:proofErr w:type="gramEnd"/>
+      <w:r>
+        <w:t xml:space="preserve"> functions</w:t>
       </w:r>
     </w:p>
     <w:p>
@@ -12052,12 +12155,1713 @@
         </w:numPr>
         <w:spacing w:after="0" w:line="276" w:lineRule="auto"/>
         <w:ind w:leftChars="0"/>
+      </w:pPr>
+      <w:r>
+        <w:t>Neural networks architectures</w:t>
+      </w:r>
+    </w:p>
+    <w:p>
+      <w:pPr>
+        <w:spacing w:after="0" w:line="276" w:lineRule="auto"/>
+      </w:pPr>
+    </w:p>
+    <w:p>
+      <w:pPr>
+        <w:widowControl/>
+        <w:wordWrap/>
+        <w:autoSpaceDE/>
+        <w:autoSpaceDN/>
+      </w:pPr>
+      <w:r>
+        <w:br w:type="page"/>
+      </w:r>
+    </w:p>
+    <w:p>
+      <w:pPr>
+        <w:spacing w:after="0" w:line="276" w:lineRule="auto"/>
+        <w:rPr>
+          <w:b/>
+          <w:bCs/>
+        </w:rPr>
+      </w:pPr>
+      <w:r>
+        <w:rPr>
+          <w:b/>
+          <w:bCs/>
+        </w:rPr>
+        <w:lastRenderedPageBreak/>
+        <w:t>Lecture 5 | Convolutional Neural Networks</w:t>
+      </w:r>
+    </w:p>
+    <w:p>
+      <w:pPr>
+        <w:spacing w:after="0" w:line="276" w:lineRule="auto"/>
+      </w:pPr>
+      <w:r>
         <w:rPr>
           <w:rFonts w:hint="eastAsia"/>
         </w:rPr>
-      </w:pPr>
-      <w:r>
-        <w:t>Neural networks architectures</w:t>
+        <w:t>A</w:t>
+      </w:r>
+      <w:r>
+        <w:t xml:space="preserve"> bit of history</w:t>
+      </w:r>
+    </w:p>
+    <w:p>
+      <w:pPr>
+        <w:pStyle w:val="a3"/>
+        <w:numPr>
+          <w:ilvl w:val="0"/>
+          <w:numId w:val="1"/>
+        </w:numPr>
+        <w:spacing w:after="0" w:line="276" w:lineRule="auto"/>
+        <w:ind w:leftChars="0"/>
+      </w:pPr>
+      <w:r>
+        <w:t>Perceptron: Frank Rosenblatt, ~1957</w:t>
+      </w:r>
+    </w:p>
+    <w:p>
+      <w:pPr>
+        <w:pStyle w:val="a3"/>
+        <w:numPr>
+          <w:ilvl w:val="0"/>
+          <w:numId w:val="1"/>
+        </w:numPr>
+        <w:spacing w:after="0" w:line="276" w:lineRule="auto"/>
+        <w:ind w:leftChars="0"/>
+      </w:pPr>
+      <w:r>
+        <w:rPr>
+          <w:rFonts w:hint="eastAsia"/>
+        </w:rPr>
+        <w:t>A</w:t>
+      </w:r>
+      <w:r>
+        <w:t>daline/</w:t>
+      </w:r>
+      <w:proofErr w:type="spellStart"/>
+      <w:r>
+        <w:t>Madaline</w:t>
+      </w:r>
+      <w:proofErr w:type="spellEnd"/>
+      <w:r>
+        <w:t xml:space="preserve">: </w:t>
+      </w:r>
+      <w:proofErr w:type="spellStart"/>
+      <w:r>
+        <w:t>Widrow</w:t>
+      </w:r>
+      <w:proofErr w:type="spellEnd"/>
+      <w:r>
+        <w:t xml:space="preserve"> and Hoff, ~1960</w:t>
+      </w:r>
+    </w:p>
+    <w:p>
+      <w:pPr>
+        <w:pStyle w:val="a3"/>
+        <w:numPr>
+          <w:ilvl w:val="0"/>
+          <w:numId w:val="1"/>
+        </w:numPr>
+        <w:spacing w:after="0" w:line="276" w:lineRule="auto"/>
+        <w:ind w:leftChars="0"/>
+      </w:pPr>
+      <w:r>
+        <w:t xml:space="preserve">First time back-propagation </w:t>
+      </w:r>
+      <w:proofErr w:type="spellStart"/>
+      <w:r>
+        <w:t>becams</w:t>
+      </w:r>
+      <w:proofErr w:type="spellEnd"/>
+      <w:r>
+        <w:t xml:space="preserve"> popular: </w:t>
+      </w:r>
+      <w:proofErr w:type="spellStart"/>
+      <w:r>
+        <w:t>Rumelhart</w:t>
+      </w:r>
+      <w:proofErr w:type="spellEnd"/>
+      <w:r>
+        <w:t xml:space="preserve"> et al., 1986</w:t>
+      </w:r>
+    </w:p>
+    <w:p>
+      <w:pPr>
+        <w:pStyle w:val="a3"/>
+        <w:numPr>
+          <w:ilvl w:val="0"/>
+          <w:numId w:val="1"/>
+        </w:numPr>
+        <w:spacing w:after="0" w:line="276" w:lineRule="auto"/>
+        <w:ind w:leftChars="0"/>
+      </w:pPr>
+      <w:r>
+        <w:t xml:space="preserve">First strong results: speech recognition and </w:t>
+      </w:r>
+      <w:proofErr w:type="spellStart"/>
+      <w:r>
+        <w:t>Imagenet</w:t>
+      </w:r>
+      <w:proofErr w:type="spellEnd"/>
+      <w:r>
+        <w:t xml:space="preserve"> classification, 2012</w:t>
+      </w:r>
+    </w:p>
+    <w:p>
+      <w:pPr>
+        <w:pStyle w:val="a3"/>
+        <w:numPr>
+          <w:ilvl w:val="0"/>
+          <w:numId w:val="1"/>
+        </w:numPr>
+        <w:spacing w:after="0" w:line="276" w:lineRule="auto"/>
+        <w:ind w:leftChars="0"/>
+      </w:pPr>
+      <w:r>
+        <w:t xml:space="preserve">Receptive fields of single neurons in the cat’s striate cortex: </w:t>
+      </w:r>
+      <w:proofErr w:type="spellStart"/>
+      <w:r>
+        <w:t>Huble</w:t>
+      </w:r>
+      <w:proofErr w:type="spellEnd"/>
+      <w:r>
+        <w:t xml:space="preserve"> &amp; Wiesel, 1959</w:t>
+      </w:r>
+    </w:p>
+    <w:p>
+      <w:pPr>
+        <w:pStyle w:val="a3"/>
+        <w:numPr>
+          <w:ilvl w:val="0"/>
+          <w:numId w:val="1"/>
+        </w:numPr>
+        <w:spacing w:after="0" w:line="276" w:lineRule="auto"/>
+        <w:ind w:leftChars="0"/>
+      </w:pPr>
+      <w:r>
+        <w:t>Hierarchical organization of cells</w:t>
+      </w:r>
+    </w:p>
+    <w:p>
+      <w:pPr>
+        <w:pStyle w:val="a3"/>
+        <w:numPr>
+          <w:ilvl w:val="1"/>
+          <w:numId w:val="1"/>
+        </w:numPr>
+        <w:spacing w:after="0" w:line="276" w:lineRule="auto"/>
+        <w:ind w:leftChars="0"/>
+      </w:pPr>
+      <w:r>
+        <w:t>Simple cell: response to light orientation</w:t>
+      </w:r>
+    </w:p>
+    <w:p>
+      <w:pPr>
+        <w:pStyle w:val="a3"/>
+        <w:numPr>
+          <w:ilvl w:val="1"/>
+          <w:numId w:val="1"/>
+        </w:numPr>
+        <w:spacing w:after="0" w:line="276" w:lineRule="auto"/>
+        <w:ind w:leftChars="0"/>
+      </w:pPr>
+      <w:r>
+        <w:t>Complex cells: response to light orientation and movement</w:t>
+      </w:r>
+    </w:p>
+    <w:p>
+      <w:pPr>
+        <w:pStyle w:val="a3"/>
+        <w:numPr>
+          <w:ilvl w:val="1"/>
+          <w:numId w:val="1"/>
+        </w:numPr>
+        <w:spacing w:after="0" w:line="276" w:lineRule="auto"/>
+        <w:ind w:leftChars="0"/>
+      </w:pPr>
+      <w:r>
+        <w:t>Hypercomplex cells: response to movement with an end point</w:t>
+      </w:r>
+    </w:p>
+    <w:p>
+      <w:pPr>
+        <w:pStyle w:val="a3"/>
+        <w:numPr>
+          <w:ilvl w:val="0"/>
+          <w:numId w:val="1"/>
+        </w:numPr>
+        <w:spacing w:after="0" w:line="276" w:lineRule="auto"/>
+        <w:ind w:leftChars="0"/>
+      </w:pPr>
+      <w:proofErr w:type="spellStart"/>
+      <w:r>
+        <w:t>AlexNet</w:t>
+      </w:r>
+      <w:proofErr w:type="spellEnd"/>
+      <w:r>
+        <w:t>: ImageNet classification with deep CNN, 2012</w:t>
+      </w:r>
+    </w:p>
+    <w:p>
+      <w:pPr>
+        <w:spacing w:after="0" w:line="276" w:lineRule="auto"/>
+      </w:pPr>
+      <w:proofErr w:type="spellStart"/>
+      <w:r>
+        <w:t>ConvNets</w:t>
+      </w:r>
+      <w:proofErr w:type="spellEnd"/>
+      <w:r>
+        <w:t xml:space="preserve"> are everywhere</w:t>
+      </w:r>
+    </w:p>
+    <w:p>
+      <w:pPr>
+        <w:pStyle w:val="a3"/>
+        <w:numPr>
+          <w:ilvl w:val="0"/>
+          <w:numId w:val="1"/>
+        </w:numPr>
+        <w:spacing w:after="0" w:line="276" w:lineRule="auto"/>
+        <w:ind w:leftChars="0"/>
+      </w:pPr>
+      <w:r>
+        <w:t>Image classification</w:t>
+      </w:r>
+    </w:p>
+    <w:p>
+      <w:pPr>
+        <w:pStyle w:val="a3"/>
+        <w:numPr>
+          <w:ilvl w:val="0"/>
+          <w:numId w:val="1"/>
+        </w:numPr>
+        <w:spacing w:after="0" w:line="276" w:lineRule="auto"/>
+        <w:ind w:leftChars="0"/>
+      </w:pPr>
+      <w:r>
+        <w:t>Image retrieval</w:t>
+      </w:r>
+    </w:p>
+    <w:p>
+      <w:pPr>
+        <w:pStyle w:val="a3"/>
+        <w:numPr>
+          <w:ilvl w:val="0"/>
+          <w:numId w:val="1"/>
+        </w:numPr>
+        <w:spacing w:after="0" w:line="276" w:lineRule="auto"/>
+        <w:ind w:leftChars="0"/>
+      </w:pPr>
+      <w:r>
+        <w:t>Image detection</w:t>
+      </w:r>
+    </w:p>
+    <w:p>
+      <w:pPr>
+        <w:pStyle w:val="a3"/>
+        <w:numPr>
+          <w:ilvl w:val="0"/>
+          <w:numId w:val="1"/>
+        </w:numPr>
+        <w:spacing w:after="0" w:line="276" w:lineRule="auto"/>
+        <w:ind w:leftChars="0"/>
+      </w:pPr>
+      <w:r>
+        <w:t>Image segmentation</w:t>
+      </w:r>
+    </w:p>
+    <w:p>
+      <w:pPr>
+        <w:pStyle w:val="a3"/>
+        <w:numPr>
+          <w:ilvl w:val="0"/>
+          <w:numId w:val="1"/>
+        </w:numPr>
+        <w:spacing w:after="0" w:line="276" w:lineRule="auto"/>
+        <w:ind w:leftChars="0"/>
+      </w:pPr>
+      <w:r>
+        <w:t>Self-driving cars</w:t>
+      </w:r>
+    </w:p>
+    <w:p>
+      <w:pPr>
+        <w:pStyle w:val="a3"/>
+        <w:numPr>
+          <w:ilvl w:val="0"/>
+          <w:numId w:val="1"/>
+        </w:numPr>
+        <w:spacing w:after="0" w:line="276" w:lineRule="auto"/>
+        <w:ind w:leftChars="0"/>
+      </w:pPr>
+      <w:r>
+        <w:t>Face recognition</w:t>
+      </w:r>
+    </w:p>
+    <w:p>
+      <w:pPr>
+        <w:pStyle w:val="a3"/>
+        <w:numPr>
+          <w:ilvl w:val="0"/>
+          <w:numId w:val="1"/>
+        </w:numPr>
+        <w:spacing w:after="0" w:line="276" w:lineRule="auto"/>
+        <w:ind w:leftChars="0"/>
+      </w:pPr>
+      <w:r>
+        <w:t>Classifying video</w:t>
+      </w:r>
+    </w:p>
+    <w:p>
+      <w:pPr>
+        <w:pStyle w:val="a3"/>
+        <w:numPr>
+          <w:ilvl w:val="0"/>
+          <w:numId w:val="1"/>
+        </w:numPr>
+        <w:spacing w:after="0" w:line="276" w:lineRule="auto"/>
+        <w:ind w:leftChars="0"/>
+      </w:pPr>
+      <w:r>
+        <w:t>Pose estimation</w:t>
+      </w:r>
+    </w:p>
+    <w:p>
+      <w:pPr>
+        <w:pStyle w:val="a3"/>
+        <w:numPr>
+          <w:ilvl w:val="0"/>
+          <w:numId w:val="1"/>
+        </w:numPr>
+        <w:spacing w:after="0" w:line="276" w:lineRule="auto"/>
+        <w:ind w:leftChars="0"/>
+      </w:pPr>
+      <w:r>
+        <w:t>Playing games – Atari</w:t>
+      </w:r>
+    </w:p>
+    <w:p>
+      <w:pPr>
+        <w:pStyle w:val="a3"/>
+        <w:numPr>
+          <w:ilvl w:val="0"/>
+          <w:numId w:val="1"/>
+        </w:numPr>
+        <w:spacing w:after="0" w:line="276" w:lineRule="auto"/>
+        <w:ind w:leftChars="0"/>
+      </w:pPr>
+      <w:r>
+        <w:t>Image style transfer</w:t>
+      </w:r>
+    </w:p>
+    <w:p>
+      <w:pPr>
+        <w:spacing w:after="0" w:line="276" w:lineRule="auto"/>
+      </w:pPr>
+      <w:r>
+        <w:t>Fully connected layer</w:t>
+      </w:r>
+    </w:p>
+    <w:p>
+      <w:pPr>
+        <w:pStyle w:val="a3"/>
+        <w:numPr>
+          <w:ilvl w:val="0"/>
+          <w:numId w:val="1"/>
+        </w:numPr>
+        <w:spacing w:after="0" w:line="276" w:lineRule="auto"/>
+        <w:ind w:leftChars="0"/>
+      </w:pPr>
+      <w:r>
+        <w:rPr>
+          <w:rFonts w:hint="eastAsia"/>
+        </w:rPr>
+        <w:t>3</w:t>
+      </w:r>
+      <w:r>
+        <w:t>2*32*3 image -&gt; stretch to 3072*1 vector</w:t>
+      </w:r>
+    </w:p>
+    <w:p>
+      <w:pPr>
+        <w:pStyle w:val="a3"/>
+        <w:numPr>
+          <w:ilvl w:val="0"/>
+          <w:numId w:val="1"/>
+        </w:numPr>
+        <w:spacing w:after="0" w:line="276" w:lineRule="auto"/>
+        <w:ind w:leftChars="0"/>
+      </w:pPr>
+      <w:r>
+        <w:t xml:space="preserve">Input: 3072*1 vector -&gt; </w:t>
+      </w:r>
+      <w:proofErr w:type="spellStart"/>
+      <w:r>
+        <w:t>Wx</w:t>
+      </w:r>
+      <w:proofErr w:type="spellEnd"/>
+      <w:r>
+        <w:t xml:space="preserve">: 10*3072 weights -&gt; </w:t>
+      </w:r>
+      <w:proofErr w:type="spellStart"/>
+      <w:r>
+        <w:t>acvitation</w:t>
+      </w:r>
+      <w:proofErr w:type="spellEnd"/>
+      <w:r>
+        <w:t>: 10*1 vector</w:t>
+      </w:r>
+    </w:p>
+    <w:p>
+      <w:pPr>
+        <w:spacing w:after="0" w:line="276" w:lineRule="auto"/>
+      </w:pPr>
+      <w:r>
+        <w:t>Convolution layer</w:t>
+      </w:r>
+    </w:p>
+    <w:p>
+      <w:pPr>
+        <w:pStyle w:val="a3"/>
+        <w:numPr>
+          <w:ilvl w:val="0"/>
+          <w:numId w:val="1"/>
+        </w:numPr>
+        <w:spacing w:after="0" w:line="276" w:lineRule="auto"/>
+        <w:ind w:leftChars="0"/>
+      </w:pPr>
+      <w:r>
+        <w:t>We keep the original structure of image(32*32*3)</w:t>
+      </w:r>
+      <w:r>
+        <w:t>.</w:t>
+      </w:r>
+    </w:p>
+    <w:p>
+      <w:pPr>
+        <w:pStyle w:val="a3"/>
+        <w:numPr>
+          <w:ilvl w:val="0"/>
+          <w:numId w:val="1"/>
+        </w:numPr>
+        <w:spacing w:after="0" w:line="276" w:lineRule="auto"/>
+        <w:ind w:leftChars="0"/>
+      </w:pPr>
+      <w:r>
+        <w:t>Then, we consider 5*5*3 filter, which has full depth(3)</w:t>
+      </w:r>
+      <w:r>
+        <w:t>.</w:t>
+      </w:r>
+    </w:p>
+    <w:p>
+      <w:pPr>
+        <w:pStyle w:val="a3"/>
+        <w:numPr>
+          <w:ilvl w:val="0"/>
+          <w:numId w:val="1"/>
+        </w:numPr>
+        <w:spacing w:after="0" w:line="276" w:lineRule="auto"/>
+        <w:ind w:leftChars="0"/>
+      </w:pPr>
+      <w:r>
+        <w:t>We locate the filter on the top of spatial location in the image,</w:t>
+      </w:r>
+      <w:r>
+        <w:t xml:space="preserve"> and to the dot product.</w:t>
+      </w:r>
+    </w:p>
+    <w:p>
+      <w:pPr>
+        <w:pStyle w:val="a3"/>
+        <w:numPr>
+          <w:ilvl w:val="0"/>
+          <w:numId w:val="1"/>
+        </w:numPr>
+        <w:spacing w:after="0" w:line="276" w:lineRule="auto"/>
+        <w:ind w:leftChars="0"/>
+      </w:pPr>
+      <w:r>
+        <w:t>We need to stretch out to calculate the dot product.</w:t>
+      </w:r>
+    </w:p>
+    <w:p>
+      <w:pPr>
+        <w:pStyle w:val="a3"/>
+        <w:numPr>
+          <w:ilvl w:val="0"/>
+          <w:numId w:val="1"/>
+        </w:numPr>
+        <w:spacing w:after="0" w:line="276" w:lineRule="auto"/>
+        <w:ind w:leftChars="0"/>
+      </w:pPr>
+      <w:r>
+        <w:rPr>
+          <w:rFonts w:hint="eastAsia"/>
+          <w:b/>
+          <w:bCs/>
+        </w:rPr>
+        <w:t>C</w:t>
+      </w:r>
+      <w:r>
+        <w:rPr>
+          <w:b/>
+          <w:bCs/>
+        </w:rPr>
+        <w:t>onvolve</w:t>
+      </w:r>
+      <w:r>
+        <w:t xml:space="preserve"> the filter with the image – slide over the image spatially, computing dot products.</w:t>
+      </w:r>
+    </w:p>
+    <w:p>
+      <w:pPr>
+        <w:pStyle w:val="a3"/>
+        <w:numPr>
+          <w:ilvl w:val="0"/>
+          <w:numId w:val="1"/>
+        </w:numPr>
+        <w:spacing w:after="0" w:line="276" w:lineRule="auto"/>
+        <w:ind w:leftChars="0"/>
+      </w:pPr>
+      <w:r>
+        <w:t>Total output is 28*28*1 layer.</w:t>
+      </w:r>
+    </w:p>
+    <w:p>
+      <w:pPr>
+        <w:pStyle w:val="a3"/>
+        <w:spacing w:after="0" w:line="276" w:lineRule="auto"/>
+        <w:ind w:leftChars="0" w:left="760"/>
+      </w:pPr>
+      <w:r>
+        <w:rPr>
+          <w:rFonts w:hint="eastAsia"/>
+          <w:noProof/>
+        </w:rPr>
+        <w:lastRenderedPageBreak/>
+        <w:drawing>
+          <wp:inline distT="0" distB="0" distL="0" distR="0" wp14:anchorId="77C4F806" wp14:editId="1D0C050B">
+            <wp:extent cx="3413760" cy="1605923"/>
+            <wp:effectExtent l="0" t="0" r="0" b="0"/>
+            <wp:docPr id="19" name="그림 19"/>
+            <wp:cNvGraphicFramePr>
+              <a:graphicFrameLocks xmlns:a="http://schemas.openxmlformats.org/drawingml/2006/main" noChangeAspect="1"/>
+            </wp:cNvGraphicFramePr>
+            <a:graphic xmlns:a="http://schemas.openxmlformats.org/drawingml/2006/main">
+              <a:graphicData uri="http://schemas.openxmlformats.org/drawingml/2006/picture">
+                <pic:pic xmlns:pic="http://schemas.openxmlformats.org/drawingml/2006/picture">
+                  <pic:nvPicPr>
+                    <pic:cNvPr id="0" name="Picture 3"/>
+                    <pic:cNvPicPr>
+                      <a:picLocks noChangeAspect="1" noChangeArrowheads="1"/>
+                    </pic:cNvPicPr>
+                  </pic:nvPicPr>
+                  <pic:blipFill>
+                    <a:blip r:embed="rId24">
+                      <a:extLst>
+                        <a:ext uri="{28A0092B-C50C-407E-A947-70E740481C1C}">
+                          <a14:useLocalDpi xmlns:a14="http://schemas.microsoft.com/office/drawing/2010/main" val="0"/>
+                        </a:ext>
+                      </a:extLst>
+                    </a:blip>
+                    <a:srcRect/>
+                    <a:stretch>
+                      <a:fillRect/>
+                    </a:stretch>
+                  </pic:blipFill>
+                  <pic:spPr bwMode="auto">
+                    <a:xfrm>
+                      <a:off x="0" y="0"/>
+                      <a:ext cx="3423708" cy="1610603"/>
+                    </a:xfrm>
+                    <a:prstGeom prst="rect">
+                      <a:avLst/>
+                    </a:prstGeom>
+                    <a:noFill/>
+                    <a:ln>
+                      <a:noFill/>
+                    </a:ln>
+                  </pic:spPr>
+                </pic:pic>
+              </a:graphicData>
+            </a:graphic>
+          </wp:inline>
+        </w:drawing>
+      </w:r>
+    </w:p>
+    <w:p>
+      <w:pPr>
+        <w:pStyle w:val="a3"/>
+        <w:numPr>
+          <w:ilvl w:val="0"/>
+          <w:numId w:val="1"/>
+        </w:numPr>
+        <w:spacing w:after="0" w:line="276" w:lineRule="auto"/>
+        <w:ind w:leftChars="0"/>
+      </w:pPr>
+      <w:r>
+        <w:t xml:space="preserve">We can </w:t>
+      </w:r>
+      <w:r>
+        <w:t xml:space="preserve">make multiple activation layers with different filter and stack them to make another convolution </w:t>
+      </w:r>
+      <w:proofErr w:type="gramStart"/>
+      <w:r>
+        <w:t>layers</w:t>
+      </w:r>
+      <w:proofErr w:type="gramEnd"/>
+      <w:r>
+        <w:t>.</w:t>
+      </w:r>
+    </w:p>
+    <w:p>
+      <w:pPr>
+        <w:pStyle w:val="a3"/>
+        <w:numPr>
+          <w:ilvl w:val="0"/>
+          <w:numId w:val="1"/>
+        </w:numPr>
+        <w:spacing w:after="0" w:line="276" w:lineRule="auto"/>
+        <w:ind w:leftChars="0"/>
+      </w:pPr>
+      <w:proofErr w:type="spellStart"/>
+      <w:r>
+        <w:t>ConvNet</w:t>
+      </w:r>
+      <w:proofErr w:type="spellEnd"/>
+      <w:r>
+        <w:t xml:space="preserve"> is a sequence of convolution layers, interspersed with activation functions.</w:t>
+      </w:r>
+    </w:p>
+    <w:p>
+      <w:pPr>
+        <w:pStyle w:val="a3"/>
+        <w:spacing w:after="0" w:line="276" w:lineRule="auto"/>
+        <w:ind w:leftChars="0" w:left="760"/>
+      </w:pPr>
+      <w:r>
+        <w:drawing>
+          <wp:inline distT="0" distB="0" distL="0" distR="0" wp14:anchorId="4EFDA641" wp14:editId="6FE290F6">
+            <wp:extent cx="3550920" cy="1288418"/>
+            <wp:effectExtent l="0" t="0" r="0" b="6985"/>
+            <wp:docPr id="20" name="그림 20"/>
+            <wp:cNvGraphicFramePr>
+              <a:graphicFrameLocks xmlns:a="http://schemas.openxmlformats.org/drawingml/2006/main" noChangeAspect="1"/>
+            </wp:cNvGraphicFramePr>
+            <a:graphic xmlns:a="http://schemas.openxmlformats.org/drawingml/2006/main">
+              <a:graphicData uri="http://schemas.openxmlformats.org/drawingml/2006/picture">
+                <pic:pic xmlns:pic="http://schemas.openxmlformats.org/drawingml/2006/picture">
+                  <pic:nvPicPr>
+                    <pic:cNvPr id="1" name=""/>
+                    <pic:cNvPicPr/>
+                  </pic:nvPicPr>
+                  <pic:blipFill>
+                    <a:blip r:embed="rId25"/>
+                    <a:stretch>
+                      <a:fillRect/>
+                    </a:stretch>
+                  </pic:blipFill>
+                  <pic:spPr>
+                    <a:xfrm>
+                      <a:off x="0" y="0"/>
+                      <a:ext cx="3558786" cy="1291272"/>
+                    </a:xfrm>
+                    <a:prstGeom prst="rect">
+                      <a:avLst/>
+                    </a:prstGeom>
+                  </pic:spPr>
+                </pic:pic>
+              </a:graphicData>
+            </a:graphic>
+          </wp:inline>
+        </w:drawing>
+      </w:r>
+    </w:p>
+    <w:p>
+      <w:pPr>
+        <w:spacing w:after="0" w:line="276" w:lineRule="auto"/>
+      </w:pPr>
+      <w:r>
+        <w:t>A closer look at spatial dimensions</w:t>
+      </w:r>
+    </w:p>
+    <w:p>
+      <w:pPr>
+        <w:pStyle w:val="a3"/>
+        <w:numPr>
+          <w:ilvl w:val="0"/>
+          <w:numId w:val="1"/>
+        </w:numPr>
+        <w:spacing w:after="0" w:line="276" w:lineRule="auto"/>
+        <w:ind w:leftChars="0"/>
+      </w:pPr>
+      <w:r>
+        <w:drawing>
+          <wp:anchor distT="0" distB="0" distL="114300" distR="114300" simplePos="0" relativeHeight="251659264" behindDoc="0" locked="0" layoutInCell="1" allowOverlap="1" wp14:anchorId="2D013A7D" wp14:editId="5B8052FD">
+            <wp:simplePos x="0" y="0"/>
+            <wp:positionH relativeFrom="margin">
+              <wp:align>right</wp:align>
+            </wp:positionH>
+            <wp:positionV relativeFrom="paragraph">
+              <wp:posOffset>85725</wp:posOffset>
+            </wp:positionV>
+            <wp:extent cx="1427365" cy="1485900"/>
+            <wp:effectExtent l="0" t="0" r="1905" b="0"/>
+            <wp:wrapSquare wrapText="bothSides"/>
+            <wp:docPr id="21" name="그림 21"/>
+            <wp:cNvGraphicFramePr>
+              <a:graphicFrameLocks xmlns:a="http://schemas.openxmlformats.org/drawingml/2006/main" noChangeAspect="1"/>
+            </wp:cNvGraphicFramePr>
+            <a:graphic xmlns:a="http://schemas.openxmlformats.org/drawingml/2006/main">
+              <a:graphicData uri="http://schemas.openxmlformats.org/drawingml/2006/picture">
+                <pic:pic xmlns:pic="http://schemas.openxmlformats.org/drawingml/2006/picture">
+                  <pic:nvPicPr>
+                    <pic:cNvPr id="1" name=""/>
+                    <pic:cNvPicPr/>
+                  </pic:nvPicPr>
+                  <pic:blipFill>
+                    <a:blip r:embed="rId26">
+                      <a:extLst>
+                        <a:ext uri="{28A0092B-C50C-407E-A947-70E740481C1C}">
+                          <a14:useLocalDpi xmlns:a14="http://schemas.microsoft.com/office/drawing/2010/main" val="0"/>
+                        </a:ext>
+                      </a:extLst>
+                    </a:blip>
+                    <a:stretch>
+                      <a:fillRect/>
+                    </a:stretch>
+                  </pic:blipFill>
+                  <pic:spPr>
+                    <a:xfrm>
+                      <a:off x="0" y="0"/>
+                      <a:ext cx="1427365" cy="1485900"/>
+                    </a:xfrm>
+                    <a:prstGeom prst="rect">
+                      <a:avLst/>
+                    </a:prstGeom>
+                  </pic:spPr>
+                </pic:pic>
+              </a:graphicData>
+            </a:graphic>
+            <wp14:sizeRelH relativeFrom="page">
+              <wp14:pctWidth>0</wp14:pctWidth>
+            </wp14:sizeRelH>
+            <wp14:sizeRelV relativeFrom="page">
+              <wp14:pctHeight>0</wp14:pctHeight>
+            </wp14:sizeRelV>
+          </wp:anchor>
+        </w:drawing>
+      </w:r>
+      <w:r>
+        <w:t>Assume we have 7*7 input and 3*3 filter with stride 1.</w:t>
+      </w:r>
+    </w:p>
+    <w:p>
+      <w:pPr>
+        <w:pStyle w:val="a3"/>
+        <w:numPr>
+          <w:ilvl w:val="1"/>
+          <w:numId w:val="1"/>
+        </w:numPr>
+        <w:spacing w:after="0" w:line="276" w:lineRule="auto"/>
+        <w:ind w:leftChars="0"/>
+      </w:pPr>
+      <w:r>
+        <w:t>We will get 5*5 output.</w:t>
+      </w:r>
+    </w:p>
+    <w:p>
+      <w:pPr>
+        <w:pStyle w:val="a3"/>
+        <w:numPr>
+          <w:ilvl w:val="0"/>
+          <w:numId w:val="1"/>
+        </w:numPr>
+        <w:spacing w:after="0" w:line="276" w:lineRule="auto"/>
+        <w:ind w:leftChars="0"/>
+      </w:pPr>
+      <w:r>
+        <w:t>Assume all the same bud stride is 2.</w:t>
+      </w:r>
+    </w:p>
+    <w:p>
+      <w:pPr>
+        <w:pStyle w:val="a3"/>
+        <w:numPr>
+          <w:ilvl w:val="1"/>
+          <w:numId w:val="1"/>
+        </w:numPr>
+        <w:spacing w:after="0" w:line="276" w:lineRule="auto"/>
+        <w:ind w:leftChars="0"/>
+      </w:pPr>
+      <w:r>
+        <w:rPr>
+          <w:rFonts w:hint="eastAsia"/>
+        </w:rPr>
+        <w:t>3</w:t>
+      </w:r>
+      <w:r>
+        <w:t>*3 output.</w:t>
+      </w:r>
+    </w:p>
+    <w:p>
+      <w:pPr>
+        <w:pStyle w:val="a3"/>
+        <w:numPr>
+          <w:ilvl w:val="0"/>
+          <w:numId w:val="1"/>
+        </w:numPr>
+        <w:spacing w:after="0" w:line="276" w:lineRule="auto"/>
+        <w:ind w:leftChars="0"/>
+      </w:pPr>
+      <w:r>
+        <w:t>Stride 3?</w:t>
+      </w:r>
+    </w:p>
+    <w:p>
+      <w:pPr>
+        <w:pStyle w:val="a3"/>
+        <w:numPr>
+          <w:ilvl w:val="1"/>
+          <w:numId w:val="1"/>
+        </w:numPr>
+        <w:spacing w:after="0" w:line="276" w:lineRule="auto"/>
+        <w:ind w:leftChars="0"/>
+      </w:pPr>
+      <w:r>
+        <w:t xml:space="preserve">Ii doesn’t fit. </w:t>
+      </w:r>
+    </w:p>
+    <w:p>
+      <w:pPr>
+        <w:pStyle w:val="a3"/>
+        <w:numPr>
+          <w:ilvl w:val="0"/>
+          <w:numId w:val="1"/>
+        </w:numPr>
+        <w:spacing w:after="0" w:line="276" w:lineRule="auto"/>
+        <w:ind w:leftChars="0"/>
+      </w:pPr>
+      <w:r>
+        <w:t xml:space="preserve">Output size: </w:t>
+      </w:r>
+      <w:r>
+        <w:rPr>
+          <w:b/>
+          <w:bCs/>
+        </w:rPr>
+        <w:t>(N – F) / stride + 1</w:t>
+      </w:r>
+    </w:p>
+    <w:p>
+      <w:pPr>
+        <w:pStyle w:val="a3"/>
+        <w:numPr>
+          <w:ilvl w:val="1"/>
+          <w:numId w:val="1"/>
+        </w:numPr>
+        <w:spacing w:after="0" w:line="276" w:lineRule="auto"/>
+        <w:ind w:leftChars="0"/>
+      </w:pPr>
+      <w:r>
+        <w:t>If N = 7, F = 3, stride 1 -&gt; 5 / stride 2 -&gt; 3 / stride 3 -&gt; 2.33</w:t>
+      </w:r>
+    </w:p>
+    <w:p>
+      <w:pPr>
+        <w:spacing w:after="0" w:line="276" w:lineRule="auto"/>
+      </w:pPr>
+      <w:r>
+        <w:t>In practice: common to zero pad the border</w:t>
+      </w:r>
+    </w:p>
+    <w:p>
+      <w:pPr>
+        <w:pStyle w:val="a3"/>
+        <w:numPr>
+          <w:ilvl w:val="0"/>
+          <w:numId w:val="1"/>
+        </w:numPr>
+        <w:spacing w:after="0" w:line="276" w:lineRule="auto"/>
+        <w:ind w:leftChars="0"/>
+      </w:pPr>
+      <w:r>
+        <w:t>Input: 7*7 / filter: 3*3</w:t>
+      </w:r>
+      <w:r>
+        <w:t xml:space="preserve"> </w:t>
+      </w:r>
+      <w:r>
+        <w:t>applied with stride 1</w:t>
+      </w:r>
+    </w:p>
+    <w:p>
+      <w:pPr>
+        <w:pStyle w:val="a3"/>
+        <w:numPr>
+          <w:ilvl w:val="0"/>
+          <w:numId w:val="1"/>
+        </w:numPr>
+        <w:spacing w:after="0" w:line="276" w:lineRule="auto"/>
+        <w:ind w:leftChars="0"/>
+      </w:pPr>
+      <w:r>
+        <w:drawing>
+          <wp:anchor distT="0" distB="0" distL="114300" distR="114300" simplePos="0" relativeHeight="251660288" behindDoc="1" locked="0" layoutInCell="1" allowOverlap="1" wp14:anchorId="6CB2709B" wp14:editId="7AAB101C">
+            <wp:simplePos x="0" y="0"/>
+            <wp:positionH relativeFrom="margin">
+              <wp:align>right</wp:align>
+            </wp:positionH>
+            <wp:positionV relativeFrom="paragraph">
+              <wp:posOffset>5715</wp:posOffset>
+            </wp:positionV>
+            <wp:extent cx="1257935" cy="1318260"/>
+            <wp:effectExtent l="0" t="0" r="0" b="0"/>
+            <wp:wrapTight wrapText="bothSides">
+              <wp:wrapPolygon edited="0">
+                <wp:start x="0" y="0"/>
+                <wp:lineTo x="0" y="21225"/>
+                <wp:lineTo x="21262" y="21225"/>
+                <wp:lineTo x="21262" y="0"/>
+                <wp:lineTo x="0" y="0"/>
+              </wp:wrapPolygon>
+            </wp:wrapTight>
+            <wp:docPr id="22" name="그림 22"/>
+            <wp:cNvGraphicFramePr>
+              <a:graphicFrameLocks xmlns:a="http://schemas.openxmlformats.org/drawingml/2006/main" noChangeAspect="1"/>
+            </wp:cNvGraphicFramePr>
+            <a:graphic xmlns:a="http://schemas.openxmlformats.org/drawingml/2006/main">
+              <a:graphicData uri="http://schemas.openxmlformats.org/drawingml/2006/picture">
+                <pic:pic xmlns:pic="http://schemas.openxmlformats.org/drawingml/2006/picture">
+                  <pic:nvPicPr>
+                    <pic:cNvPr id="1" name=""/>
+                    <pic:cNvPicPr/>
+                  </pic:nvPicPr>
+                  <pic:blipFill>
+                    <a:blip r:embed="rId27">
+                      <a:extLst>
+                        <a:ext uri="{28A0092B-C50C-407E-A947-70E740481C1C}">
+                          <a14:useLocalDpi xmlns:a14="http://schemas.microsoft.com/office/drawing/2010/main" val="0"/>
+                        </a:ext>
+                      </a:extLst>
+                    </a:blip>
+                    <a:stretch>
+                      <a:fillRect/>
+                    </a:stretch>
+                  </pic:blipFill>
+                  <pic:spPr>
+                    <a:xfrm>
+                      <a:off x="0" y="0"/>
+                      <a:ext cx="1257935" cy="1318260"/>
+                    </a:xfrm>
+                    <a:prstGeom prst="rect">
+                      <a:avLst/>
+                    </a:prstGeom>
+                  </pic:spPr>
+                </pic:pic>
+              </a:graphicData>
+            </a:graphic>
+            <wp14:sizeRelH relativeFrom="page">
+              <wp14:pctWidth>0</wp14:pctWidth>
+            </wp14:sizeRelH>
+            <wp14:sizeRelV relativeFrom="page">
+              <wp14:pctHeight>0</wp14:pctHeight>
+            </wp14:sizeRelV>
+          </wp:anchor>
+        </w:drawing>
+      </w:r>
+      <w:r>
+        <w:t xml:space="preserve">Pad with </w:t>
+      </w:r>
+      <w:proofErr w:type="gramStart"/>
+      <w:r>
+        <w:t>1 pixel</w:t>
+      </w:r>
+      <w:proofErr w:type="gramEnd"/>
+      <w:r>
+        <w:t xml:space="preserve"> border with 0. What is the output?</w:t>
+      </w:r>
+    </w:p>
+    <w:p>
+      <w:pPr>
+        <w:pStyle w:val="a3"/>
+        <w:numPr>
+          <w:ilvl w:val="0"/>
+          <w:numId w:val="1"/>
+        </w:numPr>
+        <w:spacing w:after="0" w:line="276" w:lineRule="auto"/>
+        <w:ind w:leftChars="0"/>
+      </w:pPr>
+      <w:r>
+        <w:t>We can get 7*7 output.</w:t>
+      </w:r>
+    </w:p>
+    <w:p>
+      <w:pPr>
+        <w:pStyle w:val="a3"/>
+        <w:numPr>
+          <w:ilvl w:val="0"/>
+          <w:numId w:val="1"/>
+        </w:numPr>
+        <w:spacing w:after="0" w:line="276" w:lineRule="auto"/>
+        <w:ind w:leftChars="0"/>
+      </w:pPr>
+      <w:r>
+        <w:t>Zero padding makes same output size to input</w:t>
+      </w:r>
+    </w:p>
+    <w:p>
+      <w:pPr>
+        <w:pStyle w:val="a3"/>
+        <w:numPr>
+          <w:ilvl w:val="0"/>
+          <w:numId w:val="1"/>
+        </w:numPr>
+        <w:spacing w:after="0" w:line="276" w:lineRule="auto"/>
+        <w:ind w:leftChars="0"/>
+      </w:pPr>
+      <w:r>
+        <w:t xml:space="preserve">In general, Conv layers with stride 1, filters of size F*F, zero padding is </w:t>
+      </w:r>
+      <w:r>
+        <w:rPr>
+          <w:b/>
+          <w:bCs/>
+        </w:rPr>
+        <w:t>(F-1)/2</w:t>
+      </w:r>
+    </w:p>
+    <w:p>
+      <w:pPr>
+        <w:pStyle w:val="a3"/>
+        <w:numPr>
+          <w:ilvl w:val="0"/>
+          <w:numId w:val="1"/>
+        </w:numPr>
+        <w:spacing w:after="0" w:line="276" w:lineRule="auto"/>
+        <w:ind w:leftChars="0"/>
+      </w:pPr>
+      <w:r>
+        <w:t>With no zero padding, regenerated activation layers shrink too fast. This makes loss of data and make doesn’t work well.</w:t>
+      </w:r>
+    </w:p>
+    <w:p>
+      <w:pPr>
+        <w:spacing w:after="0" w:line="276" w:lineRule="auto"/>
+      </w:pPr>
+    </w:p>
+    <w:p>
+      <w:pPr>
+        <w:spacing w:after="0" w:line="276" w:lineRule="auto"/>
+      </w:pPr>
+      <w:r>
+        <w:lastRenderedPageBreak/>
+        <w:t>Examples</w:t>
+      </w:r>
+    </w:p>
+    <w:p>
+      <w:pPr>
+        <w:pStyle w:val="a3"/>
+        <w:numPr>
+          <w:ilvl w:val="0"/>
+          <w:numId w:val="1"/>
+        </w:numPr>
+        <w:spacing w:after="0" w:line="276" w:lineRule="auto"/>
+        <w:ind w:leftChars="0"/>
+      </w:pPr>
+      <w:r>
+        <w:t>Input volume: 32*32*3</w:t>
+      </w:r>
+    </w:p>
+    <w:p>
+      <w:pPr>
+        <w:pStyle w:val="a3"/>
+        <w:numPr>
+          <w:ilvl w:val="0"/>
+          <w:numId w:val="1"/>
+        </w:numPr>
+        <w:spacing w:after="0" w:line="276" w:lineRule="auto"/>
+        <w:ind w:leftChars="0"/>
+      </w:pPr>
+      <w:r>
+        <w:rPr>
+          <w:rFonts w:hint="eastAsia"/>
+        </w:rPr>
+        <w:t>1</w:t>
+      </w:r>
+      <w:r>
+        <w:t>0 5*5*3 filters with stride 1, padding 2</w:t>
+      </w:r>
+    </w:p>
+    <w:p>
+      <w:pPr>
+        <w:pStyle w:val="a3"/>
+        <w:numPr>
+          <w:ilvl w:val="0"/>
+          <w:numId w:val="1"/>
+        </w:numPr>
+        <w:spacing w:after="0" w:line="276" w:lineRule="auto"/>
+        <w:ind w:leftChars="0"/>
+      </w:pPr>
+      <w:r>
+        <w:rPr>
+          <w:rFonts w:hint="eastAsia"/>
+        </w:rPr>
+        <w:t>Q</w:t>
+      </w:r>
+      <w:r>
+        <w:t>1. What is output volume size?</w:t>
+      </w:r>
+    </w:p>
+    <w:p>
+      <w:pPr>
+        <w:pStyle w:val="a3"/>
+        <w:numPr>
+          <w:ilvl w:val="1"/>
+          <w:numId w:val="1"/>
+        </w:numPr>
+        <w:spacing w:after="0" w:line="276" w:lineRule="auto"/>
+        <w:ind w:leftChars="0"/>
+      </w:pPr>
+      <w:r>
+        <w:rPr>
+          <w:rFonts w:hint="eastAsia"/>
+        </w:rPr>
+        <w:t>A</w:t>
+      </w:r>
+      <w:r>
+        <w:t>1. 32*32*10 / (32+2</w:t>
+      </w:r>
+      <w:r>
+        <w:t>*2-5</w:t>
+      </w:r>
+      <w:r>
+        <w:t>)</w:t>
+      </w:r>
+      <w:r>
+        <w:t>/1+1=32</w:t>
+      </w:r>
+    </w:p>
+    <w:p>
+      <w:pPr>
+        <w:pStyle w:val="a3"/>
+        <w:numPr>
+          <w:ilvl w:val="0"/>
+          <w:numId w:val="1"/>
+        </w:numPr>
+        <w:spacing w:after="0" w:line="276" w:lineRule="auto"/>
+        <w:ind w:leftChars="0"/>
+      </w:pPr>
+      <w:r>
+        <w:rPr>
+          <w:rFonts w:hint="eastAsia"/>
+        </w:rPr>
+        <w:t>Q</w:t>
+      </w:r>
+      <w:r>
+        <w:t>2. Number of parameters in this layer?</w:t>
+      </w:r>
+    </w:p>
+    <w:p>
+      <w:pPr>
+        <w:pStyle w:val="a3"/>
+        <w:numPr>
+          <w:ilvl w:val="1"/>
+          <w:numId w:val="1"/>
+        </w:numPr>
+        <w:spacing w:after="0" w:line="276" w:lineRule="auto"/>
+        <w:ind w:leftChars="0"/>
+      </w:pPr>
+      <w:r>
+        <w:rPr>
+          <w:rFonts w:hint="eastAsia"/>
+        </w:rPr>
+        <w:t>A</w:t>
+      </w:r>
+      <w:r>
+        <w:t>2. 760. Each filter has 5*5*3+1=76 params(1 for bias) and 76*10=760</w:t>
+      </w:r>
+    </w:p>
+    <w:p>
+      <w:pPr>
+        <w:spacing w:after="0" w:line="276" w:lineRule="auto"/>
+      </w:pPr>
+      <w:r>
+        <w:t>Brain/neuron view of Conv layer</w:t>
+      </w:r>
+    </w:p>
+    <w:p>
+      <w:pPr>
+        <w:pStyle w:val="a3"/>
+        <w:numPr>
+          <w:ilvl w:val="0"/>
+          <w:numId w:val="1"/>
+        </w:numPr>
+        <w:spacing w:after="0" w:line="276" w:lineRule="auto"/>
+        <w:ind w:leftChars="0"/>
+      </w:pPr>
+      <w:r>
+        <w:t>Activation map is a 28*28 sheet of neuron outputs.</w:t>
+      </w:r>
+    </w:p>
+    <w:p>
+      <w:pPr>
+        <w:pStyle w:val="a3"/>
+        <w:numPr>
+          <w:ilvl w:val="0"/>
+          <w:numId w:val="1"/>
+        </w:numPr>
+        <w:spacing w:after="0" w:line="276" w:lineRule="auto"/>
+        <w:ind w:leftChars="0"/>
+      </w:pPr>
+      <w:r>
+        <w:t>Each is connected to a small region in the input.</w:t>
+      </w:r>
+    </w:p>
+    <w:p>
+      <w:pPr>
+        <w:pStyle w:val="a3"/>
+        <w:numPr>
+          <w:ilvl w:val="0"/>
+          <w:numId w:val="1"/>
+        </w:numPr>
+        <w:spacing w:after="0" w:line="276" w:lineRule="auto"/>
+        <w:ind w:leftChars="0"/>
+      </w:pPr>
+      <w:r>
+        <w:t>All of them share parameters.</w:t>
+      </w:r>
+    </w:p>
+    <w:p>
+      <w:pPr>
+        <w:pStyle w:val="a3"/>
+        <w:numPr>
+          <w:ilvl w:val="0"/>
+          <w:numId w:val="1"/>
+        </w:numPr>
+        <w:spacing w:after="0" w:line="276" w:lineRule="auto"/>
+        <w:ind w:leftChars="0"/>
+      </w:pPr>
+      <w:r>
+        <w:rPr>
+          <w:rFonts w:hint="eastAsia"/>
+        </w:rPr>
+        <w:t>5</w:t>
+      </w:r>
+      <w:r>
+        <w:t>*5 filter -&gt; 5*5 receptive field for each neuron.</w:t>
+      </w:r>
+    </w:p>
+    <w:p>
+      <w:pPr>
+        <w:spacing w:after="0" w:line="276" w:lineRule="auto"/>
+      </w:pPr>
+      <w:r>
+        <w:t>Pooling layer</w:t>
+      </w:r>
+    </w:p>
+    <w:p>
+      <w:pPr>
+        <w:pStyle w:val="a3"/>
+        <w:numPr>
+          <w:ilvl w:val="0"/>
+          <w:numId w:val="1"/>
+        </w:numPr>
+        <w:spacing w:after="0" w:line="276" w:lineRule="auto"/>
+        <w:ind w:leftChars="0"/>
+      </w:pPr>
+      <w:r>
+        <w:drawing>
+          <wp:anchor distT="0" distB="0" distL="114300" distR="114300" simplePos="0" relativeHeight="251661312" behindDoc="1" locked="0" layoutInCell="1" allowOverlap="1" wp14:anchorId="2AA65B5A" wp14:editId="1CA3C3FB">
+            <wp:simplePos x="0" y="0"/>
+            <wp:positionH relativeFrom="column">
+              <wp:posOffset>3886200</wp:posOffset>
+            </wp:positionH>
+            <wp:positionV relativeFrom="paragraph">
+              <wp:posOffset>10160</wp:posOffset>
+            </wp:positionV>
+            <wp:extent cx="2651760" cy="1237733"/>
+            <wp:effectExtent l="0" t="0" r="0" b="635"/>
+            <wp:wrapTight wrapText="bothSides">
+              <wp:wrapPolygon edited="0">
+                <wp:start x="0" y="0"/>
+                <wp:lineTo x="0" y="21279"/>
+                <wp:lineTo x="21414" y="21279"/>
+                <wp:lineTo x="21414" y="0"/>
+                <wp:lineTo x="0" y="0"/>
+              </wp:wrapPolygon>
+            </wp:wrapTight>
+            <wp:docPr id="23" name="그림 23"/>
+            <wp:cNvGraphicFramePr>
+              <a:graphicFrameLocks xmlns:a="http://schemas.openxmlformats.org/drawingml/2006/main" noChangeAspect="1"/>
+            </wp:cNvGraphicFramePr>
+            <a:graphic xmlns:a="http://schemas.openxmlformats.org/drawingml/2006/main">
+              <a:graphicData uri="http://schemas.openxmlformats.org/drawingml/2006/picture">
+                <pic:pic xmlns:pic="http://schemas.openxmlformats.org/drawingml/2006/picture">
+                  <pic:nvPicPr>
+                    <pic:cNvPr id="1" name=""/>
+                    <pic:cNvPicPr/>
+                  </pic:nvPicPr>
+                  <pic:blipFill>
+                    <a:blip r:embed="rId28" cstate="print">
+                      <a:extLst>
+                        <a:ext uri="{28A0092B-C50C-407E-A947-70E740481C1C}">
+                          <a14:useLocalDpi xmlns:a14="http://schemas.microsoft.com/office/drawing/2010/main" val="0"/>
+                        </a:ext>
+                      </a:extLst>
+                    </a:blip>
+                    <a:stretch>
+                      <a:fillRect/>
+                    </a:stretch>
+                  </pic:blipFill>
+                  <pic:spPr>
+                    <a:xfrm>
+                      <a:off x="0" y="0"/>
+                      <a:ext cx="2651760" cy="1237733"/>
+                    </a:xfrm>
+                    <a:prstGeom prst="rect">
+                      <a:avLst/>
+                    </a:prstGeom>
+                  </pic:spPr>
+                </pic:pic>
+              </a:graphicData>
+            </a:graphic>
+            <wp14:sizeRelH relativeFrom="page">
+              <wp14:pctWidth>0</wp14:pctWidth>
+            </wp14:sizeRelH>
+            <wp14:sizeRelV relativeFrom="page">
+              <wp14:pctHeight>0</wp14:pctHeight>
+            </wp14:sizeRelV>
+          </wp:anchor>
+        </w:drawing>
+      </w:r>
+      <w:r>
+        <w:t>Makes the representations smaller and more manageable</w:t>
+      </w:r>
+    </w:p>
+    <w:p>
+      <w:pPr>
+        <w:pStyle w:val="a3"/>
+        <w:numPr>
+          <w:ilvl w:val="0"/>
+          <w:numId w:val="1"/>
+        </w:numPr>
+        <w:spacing w:after="0" w:line="276" w:lineRule="auto"/>
+        <w:ind w:leftChars="0"/>
+      </w:pPr>
+      <w:r>
+        <w:t>Operates over each activation map independently</w:t>
+      </w:r>
+    </w:p>
+    <w:p>
+      <w:pPr>
+        <w:pStyle w:val="a3"/>
+        <w:numPr>
+          <w:ilvl w:val="0"/>
+          <w:numId w:val="1"/>
+        </w:numPr>
+        <w:spacing w:after="0" w:line="276" w:lineRule="auto"/>
+        <w:ind w:leftChars="0"/>
+      </w:pPr>
+      <w:proofErr w:type="spellStart"/>
+      <w:r>
+        <w:t>Downsampling</w:t>
+      </w:r>
+      <w:proofErr w:type="spellEnd"/>
+      <w:r>
+        <w:t xml:space="preserve"> process</w:t>
+      </w:r>
+    </w:p>
+    <w:p>
+      <w:pPr>
+        <w:pStyle w:val="a3"/>
+        <w:numPr>
+          <w:ilvl w:val="0"/>
+          <w:numId w:val="1"/>
+        </w:numPr>
+        <w:spacing w:after="0" w:line="276" w:lineRule="auto"/>
+        <w:ind w:leftChars="0"/>
+      </w:pPr>
+      <w:r>
+        <w:t>One common way: max pooling</w:t>
+      </w:r>
+    </w:p>
+    <w:p>
+      <w:pPr>
+        <w:pStyle w:val="a3"/>
+        <w:numPr>
+          <w:ilvl w:val="0"/>
+          <w:numId w:val="1"/>
+        </w:numPr>
+        <w:spacing w:after="0" w:line="276" w:lineRule="auto"/>
+        <w:ind w:leftChars="0"/>
+      </w:pPr>
+      <w:r>
+        <w:t>Commonly, there are no overlaps and zero padding for pooling</w:t>
+      </w:r>
+    </w:p>
+    <w:p>
+      <w:pPr>
+        <w:pStyle w:val="a3"/>
+        <w:numPr>
+          <w:ilvl w:val="0"/>
+          <w:numId w:val="1"/>
+        </w:numPr>
+        <w:spacing w:after="0" w:line="276" w:lineRule="auto"/>
+        <w:ind w:leftChars="0"/>
+      </w:pPr>
+      <w:r>
+        <w:t>Why max pooling than average pooling?</w:t>
+      </w:r>
+    </w:p>
+    <w:p>
+      <w:pPr>
+        <w:pStyle w:val="a3"/>
+        <w:numPr>
+          <w:ilvl w:val="1"/>
+          <w:numId w:val="1"/>
+        </w:numPr>
+        <w:spacing w:after="0" w:line="276" w:lineRule="auto"/>
+        <w:ind w:leftChars="0"/>
+      </w:pPr>
+      <w:r>
+        <w:t xml:space="preserve">A value can meaning of signal of neuron. </w:t>
+      </w:r>
+      <w:proofErr w:type="gramStart"/>
+      <w:r>
+        <w:t>So</w:t>
+      </w:r>
+      <w:proofErr w:type="gramEnd"/>
+      <w:r>
+        <w:t xml:space="preserve"> we want significant signal.</w:t>
+      </w:r>
+    </w:p>
+    <w:p>
+      <w:pPr>
+        <w:pStyle w:val="a3"/>
+        <w:spacing w:after="0" w:line="276" w:lineRule="auto"/>
+        <w:ind w:leftChars="0" w:left="760"/>
+      </w:pPr>
+    </w:p>
+    <w:p>
+      <w:pPr>
+        <w:spacing w:after="0" w:line="276" w:lineRule="auto"/>
+      </w:pPr>
+      <w:r>
+        <w:t>Fully connected later(FC layer)</w:t>
+      </w:r>
+    </w:p>
+    <w:p>
+      <w:pPr>
+        <w:pStyle w:val="a3"/>
+        <w:numPr>
+          <w:ilvl w:val="0"/>
+          <w:numId w:val="1"/>
+        </w:numPr>
+        <w:spacing w:after="0" w:line="276" w:lineRule="auto"/>
+        <w:ind w:leftChars="0"/>
+      </w:pPr>
+      <w:r>
+        <w:t>At the last, we want to have a fully connected layer.</w:t>
+      </w:r>
+    </w:p>
+    <w:p>
+      <w:pPr>
+        <w:pStyle w:val="a3"/>
+        <w:numPr>
+          <w:ilvl w:val="0"/>
+          <w:numId w:val="1"/>
+        </w:numPr>
+        <w:spacing w:after="0" w:line="276" w:lineRule="auto"/>
+        <w:ind w:leftChars="0"/>
+      </w:pPr>
+      <w:r>
+        <w:t xml:space="preserve">We take the </w:t>
+      </w:r>
+      <w:proofErr w:type="spellStart"/>
+      <w:r>
+        <w:t>ConvNet</w:t>
+      </w:r>
+      <w:proofErr w:type="spellEnd"/>
+      <w:r>
+        <w:t xml:space="preserve"> result </w:t>
+      </w:r>
+      <w:proofErr w:type="gramStart"/>
+      <w:r>
+        <w:t>output, and</w:t>
+      </w:r>
+      <w:proofErr w:type="gramEnd"/>
+      <w:r>
+        <w:t xml:space="preserve"> put in the vanilla neural network to get score.</w:t>
+      </w:r>
+    </w:p>
+    <w:p>
+      <w:pPr>
+        <w:spacing w:after="0" w:line="276" w:lineRule="auto"/>
+      </w:pPr>
+      <w:r>
+        <w:t>Summary</w:t>
+      </w:r>
+    </w:p>
+    <w:p>
+      <w:pPr>
+        <w:pStyle w:val="a3"/>
+        <w:numPr>
+          <w:ilvl w:val="0"/>
+          <w:numId w:val="1"/>
+        </w:numPr>
+        <w:spacing w:after="0" w:line="276" w:lineRule="auto"/>
+        <w:ind w:leftChars="0"/>
+      </w:pPr>
+      <w:proofErr w:type="spellStart"/>
+      <w:r>
+        <w:t>ConvNets</w:t>
+      </w:r>
+      <w:proofErr w:type="spellEnd"/>
+      <w:r>
+        <w:t xml:space="preserve"> stack C</w:t>
+      </w:r>
+      <w:r>
+        <w:t>onv</w:t>
+      </w:r>
+      <w:r>
+        <w:t>,</w:t>
+      </w:r>
+      <w:r>
+        <w:t xml:space="preserve"> pool</w:t>
+      </w:r>
+      <w:r>
+        <w:t>,</w:t>
+      </w:r>
+      <w:r>
+        <w:t xml:space="preserve"> </w:t>
+      </w:r>
+      <w:r>
+        <w:t>FC layers</w:t>
+      </w:r>
+    </w:p>
+    <w:p>
+      <w:pPr>
+        <w:pStyle w:val="a3"/>
+        <w:numPr>
+          <w:ilvl w:val="0"/>
+          <w:numId w:val="1"/>
+        </w:numPr>
+        <w:spacing w:after="0" w:line="276" w:lineRule="auto"/>
+        <w:ind w:leftChars="0"/>
+      </w:pPr>
+      <w:r>
+        <w:t>Trend towards smaller filters and deeper architectures</w:t>
+      </w:r>
+    </w:p>
+    <w:p>
+      <w:pPr>
+        <w:pStyle w:val="a3"/>
+        <w:numPr>
+          <w:ilvl w:val="0"/>
+          <w:numId w:val="1"/>
+        </w:numPr>
+        <w:spacing w:after="0" w:line="276" w:lineRule="auto"/>
+        <w:ind w:leftChars="0"/>
+      </w:pPr>
+      <w:r>
+        <w:t xml:space="preserve">Trend towards getting rid of </w:t>
+      </w:r>
+      <w:r>
+        <w:t>pool</w:t>
+      </w:r>
+      <w:r>
+        <w:t>/FC layers (just C</w:t>
+      </w:r>
+      <w:r>
+        <w:t>onv</w:t>
+      </w:r>
+      <w:r>
+        <w:t>)</w:t>
+      </w:r>
+    </w:p>
+    <w:p>
+      <w:pPr>
+        <w:pStyle w:val="a3"/>
+        <w:numPr>
+          <w:ilvl w:val="0"/>
+          <w:numId w:val="1"/>
+        </w:numPr>
+        <w:spacing w:after="0" w:line="276" w:lineRule="auto"/>
+        <w:ind w:leftChars="0"/>
+      </w:pPr>
+      <w:r>
+        <w:t>Historically architectures looked like</w:t>
+      </w:r>
+    </w:p>
+    <w:p>
+      <w:pPr>
+        <w:pStyle w:val="a3"/>
+        <w:spacing w:after="0" w:line="276" w:lineRule="auto"/>
+        <w:ind w:leftChars="0" w:left="760"/>
+        <w:rPr>
+          <w:b/>
+          <w:bCs/>
+        </w:rPr>
+      </w:pPr>
+      <w:r>
+        <w:rPr>
+          <w:b/>
+          <w:bCs/>
+        </w:rPr>
+        <w:t>[(CONV-RELU)*N-POOL?]*M-(FC-RELU)*K,SOFTMAX</w:t>
+      </w:r>
+    </w:p>
+    <w:p>
+      <w:pPr>
+        <w:pStyle w:val="a3"/>
+        <w:spacing w:after="0" w:line="276" w:lineRule="auto"/>
+        <w:ind w:leftChars="0" w:left="760"/>
+      </w:pPr>
+      <w:r>
+        <w:t>where N is usually up to ~5, M is large, 0 &lt;= K &lt;= 2.</w:t>
+      </w:r>
+    </w:p>
+    <w:p>
+      <w:pPr>
+        <w:pStyle w:val="a3"/>
+        <w:numPr>
+          <w:ilvl w:val="1"/>
+          <w:numId w:val="1"/>
+        </w:numPr>
+        <w:spacing w:after="0" w:line="276" w:lineRule="auto"/>
+        <w:ind w:leftChars="0"/>
+        <w:rPr>
+          <w:rFonts w:hint="eastAsia"/>
+        </w:rPr>
+      </w:pPr>
+      <w:r>
+        <w:t xml:space="preserve">but recent advances such as </w:t>
+      </w:r>
+      <w:proofErr w:type="spellStart"/>
+      <w:r>
+        <w:t>ResNet</w:t>
+      </w:r>
+      <w:proofErr w:type="spellEnd"/>
+      <w:r>
+        <w:t>/</w:t>
+      </w:r>
+      <w:proofErr w:type="spellStart"/>
+      <w:r>
+        <w:t>GoogLeNet</w:t>
+      </w:r>
+      <w:proofErr w:type="spellEnd"/>
+      <w:r>
+        <w:t xml:space="preserve"> </w:t>
+      </w:r>
+      <w:r>
+        <w:t>have challenged this paradigm</w:t>
       </w:r>
     </w:p>
     <w:sectPr>
@@ -13040,7 +14844,7 @@
 </file>
 
 <file path=customXml/itemProps1.xml><?xml version="1.0" encoding="utf-8"?>
-<ds:datastoreItem xmlns:ds="http://schemas.openxmlformats.org/officeDocument/2006/customXml" ds:itemID="{2B1355DC-A34C-4F1B-B3C1-9AC094BBFCF4}">
+<ds:datastoreItem xmlns:ds="http://schemas.openxmlformats.org/officeDocument/2006/customXml" ds:itemID="{73798F72-7F9B-4A90-AF89-A7BFFC1F5C43}">
   <ds:schemaRefs>
     <ds:schemaRef ds:uri="http://schemas.openxmlformats.org/officeDocument/2006/bibliography"/>
   </ds:schemaRefs>

</xml_diff>

<commit_message>
Lecture 6 summary added
</commit_message>
<xml_diff>
--- a/CS231_Lecture_note.docx
+++ b/CS231_Lecture_note.docx
@@ -1,10 +1,11 @@
 
 <file path=word/document.xml><?xml version="1.0" encoding="utf-8"?>
-<w:document xmlns:wpc="http://schemas.microsoft.com/office/word/2010/wordprocessingCanvas" xmlns:cx="http://schemas.microsoft.com/office/drawing/2014/chartex" xmlns:cx1="http://schemas.microsoft.com/office/drawing/2015/9/8/chartex" xmlns:cx2="http://schemas.microsoft.com/office/drawing/2015/10/21/chartex" xmlns:cx3="http://schemas.microsoft.com/office/drawing/2016/5/9/chartex" xmlns:cx4="http://schemas.microsoft.com/office/drawing/2016/5/10/chartex" xmlns:cx5="http://schemas.microsoft.com/office/drawing/2016/5/11/chartex" xmlns:cx6="http://schemas.microsoft.com/office/drawing/2016/5/12/chartex" xmlns:cx7="http://schemas.microsoft.com/office/drawing/2016/5/13/chartex" xmlns:cx8="http://schemas.microsoft.com/office/drawing/2016/5/14/chartex" xmlns:mc="http://schemas.openxmlformats.org/markup-compatibility/2006" xmlns:aink="http://schemas.microsoft.com/office/drawing/2016/ink" xmlns:am3d="http://schemas.microsoft.com/office/drawing/2017/model3d" xmlns:o="urn:schemas-microsoft-com:office:office" xmlns:r="http://schemas.openxmlformats.org/officeDocument/2006/relationships" xmlns:m="http://schemas.openxmlformats.org/officeDocument/2006/math" xmlns:v="urn:schemas-microsoft-com:vml" xmlns:wp14="http://schemas.microsoft.com/office/word/2010/wordprocessingDrawing" xmlns:wp="http://schemas.openxmlformats.org/drawingml/2006/wordprocessingDrawing" xmlns:w10="urn:schemas-microsoft-com:office:word" xmlns:w="http://schemas.openxmlformats.org/wordprocessingml/2006/main" xmlns:w14="http://schemas.microsoft.com/office/word/2010/wordml" xmlns:w15="http://schemas.microsoft.com/office/word/2012/wordml" xmlns:w16cid="http://schemas.microsoft.com/office/word/2016/wordml/cid" xmlns:w16se="http://schemas.microsoft.com/office/word/2015/wordml/symex" xmlns:wpg="http://schemas.microsoft.com/office/word/2010/wordprocessingGroup" xmlns:wpi="http://schemas.microsoft.com/office/word/2010/wordprocessingInk" xmlns:wne="http://schemas.microsoft.com/office/word/2006/wordml" xmlns:wps="http://schemas.microsoft.com/office/word/2010/wordprocessingShape" mc:Ignorable="w14 w15 w16se w16cid wp14">
+<w:document xmlns:wpc="http://schemas.microsoft.com/office/word/2010/wordprocessingCanvas" xmlns:cx="http://schemas.microsoft.com/office/drawing/2014/chartex" xmlns:cx1="http://schemas.microsoft.com/office/drawing/2015/9/8/chartex" xmlns:cx2="http://schemas.microsoft.com/office/drawing/2015/10/21/chartex" xmlns:cx3="http://schemas.microsoft.com/office/drawing/2016/5/9/chartex" xmlns:cx4="http://schemas.microsoft.com/office/drawing/2016/5/10/chartex" xmlns:cx5="http://schemas.microsoft.com/office/drawing/2016/5/11/chartex" xmlns:cx6="http://schemas.microsoft.com/office/drawing/2016/5/12/chartex" xmlns:cx7="http://schemas.microsoft.com/office/drawing/2016/5/13/chartex" xmlns:cx8="http://schemas.microsoft.com/office/drawing/2016/5/14/chartex" xmlns:mc="http://schemas.openxmlformats.org/markup-compatibility/2006" xmlns:aink="http://schemas.microsoft.com/office/drawing/2016/ink" xmlns:am3d="http://schemas.microsoft.com/office/drawing/2017/model3d" xmlns:o="urn:schemas-microsoft-com:office:office" xmlns:r="http://schemas.openxmlformats.org/officeDocument/2006/relationships" xmlns:m="http://schemas.openxmlformats.org/officeDocument/2006/math" xmlns:v="urn:schemas-microsoft-com:vml" xmlns:wp14="http://schemas.microsoft.com/office/word/2010/wordprocessingDrawing" xmlns:wp="http://schemas.openxmlformats.org/drawingml/2006/wordprocessingDrawing" xmlns:w10="urn:schemas-microsoft-com:office:word" xmlns:w="http://schemas.openxmlformats.org/wordprocessingml/2006/main" xmlns:w14="http://schemas.microsoft.com/office/word/2010/wordml" xmlns:w15="http://schemas.microsoft.com/office/word/2012/wordml" xmlns:w16cex="http://schemas.microsoft.com/office/word/2018/wordml/cex" xmlns:w16cid="http://schemas.microsoft.com/office/word/2016/wordml/cid" xmlns:w16="http://schemas.microsoft.com/office/word/2018/wordml" xmlns:w16se="http://schemas.microsoft.com/office/word/2015/wordml/symex" xmlns:wpg="http://schemas.microsoft.com/office/word/2010/wordprocessingGroup" xmlns:wpi="http://schemas.microsoft.com/office/word/2010/wordprocessingInk" xmlns:wne="http://schemas.microsoft.com/office/word/2006/wordml" xmlns:wps="http://schemas.microsoft.com/office/word/2010/wordprocessingShape" mc:Ignorable="w14 w15 w16se w16cid w16 w16cex wp14">
   <w:body>
     <w:p>
       <w:pPr>
         <w:spacing w:after="0" w:line="276" w:lineRule="auto"/>
+        <w:ind w:firstLineChars="100" w:firstLine="200"/>
         <w:rPr>
           <w:b/>
           <w:bCs/>
@@ -133,15 +134,7 @@
         <w:ind w:leftChars="0"/>
       </w:pPr>
       <w:r>
-        <w:t xml:space="preserve">Specific short term of time when # of species </w:t>
-      </w:r>
-      <w:proofErr w:type="gramStart"/>
-      <w:r>
-        <w:t>were</w:t>
-      </w:r>
-      <w:proofErr w:type="gramEnd"/>
-      <w:r>
-        <w:t xml:space="preserve"> ‘exploded’.</w:t>
+        <w:t>Specific short term of time when # of species were ‘exploded’.</w:t>
       </w:r>
     </w:p>
     <w:p>
@@ -188,13 +181,8 @@
         <w:spacing w:after="0" w:line="276" w:lineRule="auto"/>
         <w:ind w:leftChars="0"/>
       </w:pPr>
-      <w:proofErr w:type="gramStart"/>
-      <w:r>
-        <w:t>Similar to</w:t>
-      </w:r>
-      <w:proofErr w:type="gramEnd"/>
-      <w:r>
-        <w:t xml:space="preserve"> early animals’ eye</w:t>
+      <w:r>
+        <w:t>Similar to early animals’ eye</w:t>
       </w:r>
     </w:p>
     <w:p>
@@ -913,15 +901,7 @@
         <w:ind w:leftChars="0"/>
       </w:pPr>
       <w:r>
-        <w:t xml:space="preserve">Background clutter: cat’s color may </w:t>
-      </w:r>
-      <w:proofErr w:type="gramStart"/>
-      <w:r>
-        <w:t>similar to</w:t>
-      </w:r>
-      <w:proofErr w:type="gramEnd"/>
-      <w:r>
-        <w:t xml:space="preserve"> environment</w:t>
+        <w:t>Background clutter: cat’s color may similar to environment</w:t>
       </w:r>
     </w:p>
     <w:p>
@@ -963,15 +943,7 @@
         <w:ind w:leftChars="0"/>
       </w:pPr>
       <w:r>
-        <w:t xml:space="preserve">No obvious way to </w:t>
-      </w:r>
-      <w:proofErr w:type="gramStart"/>
-      <w:r>
-        <w:t>hard-code</w:t>
-      </w:r>
-      <w:proofErr w:type="gramEnd"/>
-      <w:r>
-        <w:t xml:space="preserve"> the algorithm for recognizing a cat, or other classes</w:t>
+        <w:t>No obvious way to hard-code the algorithm for recognizing a cat, or other classes</w:t>
       </w:r>
     </w:p>
     <w:p>
@@ -1021,15 +993,7 @@
         <w:ind w:leftChars="0"/>
       </w:pPr>
       <w:r>
-        <w:t xml:space="preserve">Doesn’t work well: brittle and </w:t>
-      </w:r>
-      <w:proofErr w:type="gramStart"/>
-      <w:r>
-        <w:t>have to</w:t>
-      </w:r>
-      <w:proofErr w:type="gramEnd"/>
-      <w:r>
-        <w:t xml:space="preserve"> start all over again for other objects</w:t>
+        <w:t>Doesn’t work well: brittle and have to start all over again for other objects</w:t>
       </w:r>
     </w:p>
     <w:p>
@@ -2074,15 +2038,7 @@
         <w:ind w:leftChars="0"/>
       </w:pPr>
       <w:r>
-        <w:t xml:space="preserve">If the input vector is a generic vector in some space and don’t know which of the different elements does </w:t>
-      </w:r>
-      <w:proofErr w:type="gramStart"/>
-      <w:r>
-        <w:t>actually mean</w:t>
-      </w:r>
-      <w:proofErr w:type="gramEnd"/>
-      <w:r>
-        <w:t>, L2 distance is a natural fit.</w:t>
+        <w:t>If the input vector is a generic vector in some space and don’t know which of the different elements does actually mean, L2 distance is a natural fit.</w:t>
       </w:r>
     </w:p>
     <w:p>
@@ -2363,15 +2319,7 @@
         <w:ind w:leftChars="0"/>
       </w:pPr>
       <w:r>
-        <w:t xml:space="preserve">Try many hyperparameters at the training set and evaluate on validation set. Choose hyperparameters that best for the validation </w:t>
-      </w:r>
-      <w:proofErr w:type="gramStart"/>
-      <w:r>
-        <w:t>set, and</w:t>
-      </w:r>
-      <w:proofErr w:type="gramEnd"/>
-      <w:r>
-        <w:t xml:space="preserve"> run once on the test set.</w:t>
+        <w:t>Try many hyperparameters at the training set and evaluate on validation set. Choose hyperparameters that best for the validation set, and run once on the test set.</w:t>
       </w:r>
     </w:p>
     <w:p>
@@ -2529,15 +2477,7 @@
         <w:ind w:leftChars="0"/>
       </w:pPr>
       <w:r>
-        <w:t xml:space="preserve">Curse of </w:t>
-      </w:r>
-      <w:proofErr w:type="gramStart"/>
-      <w:r>
-        <w:t>dimensionality:</w:t>
-      </w:r>
-      <w:proofErr w:type="gramEnd"/>
-      <w:r>
-        <w:t xml:space="preserve"> needs more dots for bigger dimensions(grows </w:t>
+        <w:t xml:space="preserve">Curse of dimensionality: needs more dots for bigger dimensions(grows </w:t>
       </w:r>
       <w:proofErr w:type="spellStart"/>
       <w:r>
@@ -4128,7 +4068,6 @@
         <w:spacing w:after="0" w:line="276" w:lineRule="auto"/>
         <w:ind w:leftChars="0"/>
       </w:pPr>
-      <w:proofErr w:type="gramStart"/>
       <w:r>
         <w:rPr>
           <w:rFonts w:hint="eastAsia"/>
@@ -4136,11 +4075,7 @@
         <w:t>A</w:t>
       </w:r>
       <w:r>
-        <w:t>. Actually, it</w:t>
-      </w:r>
-      <w:proofErr w:type="gramEnd"/>
-      <w:r>
-        <w:t xml:space="preserve"> is an arbitrary value. If we rescale the data, value 1 doesn’t matter.</w:t>
+        <w:t>. Actually, it is an arbitrary value. If we rescale the data, value 1 doesn’t matter.</w:t>
       </w:r>
     </w:p>
     <w:p>
@@ -6597,15 +6532,7 @@
         <w:ind w:leftChars="0"/>
       </w:pPr>
       <w:r>
-        <w:t xml:space="preserve">However, we </w:t>
-      </w:r>
-      <w:proofErr w:type="gramStart"/>
-      <w:r>
-        <w:t>have to</w:t>
-      </w:r>
-      <w:proofErr w:type="gramEnd"/>
-      <w:r>
-        <w:t xml:space="preserve"> determine learning rate(how far we move).</w:t>
+        <w:t>However, we have to determine learning rate(how far we move).</w:t>
       </w:r>
     </w:p>
     <w:p>
@@ -7691,15 +7618,7 @@
         <w:ind w:leftChars="0"/>
       </w:pPr>
       <w:r>
-        <w:t xml:space="preserve">There were numeric/analytic </w:t>
-      </w:r>
-      <w:proofErr w:type="gramStart"/>
-      <w:r>
-        <w:t>gradient</w:t>
-      </w:r>
-      <w:proofErr w:type="gramEnd"/>
-      <w:r>
-        <w:t xml:space="preserve"> and both has pros and cons</w:t>
+        <w:t>There were numeric/analytic gradient and both has pros and cons</w:t>
       </w:r>
     </w:p>
     <w:p>
@@ -9556,21 +9475,8 @@
         <w:spacing w:after="0" w:line="276" w:lineRule="auto"/>
         <w:ind w:leftChars="0"/>
       </w:pPr>
-      <w:proofErr w:type="gramStart"/>
-      <w:r>
-        <w:t>Actually, Jacobian</w:t>
-      </w:r>
-      <w:proofErr w:type="gramEnd"/>
-      <w:r>
-        <w:t xml:space="preserve"> matrix has 0s for non-diagonal elements(diagonal matrix). </w:t>
-      </w:r>
-      <w:proofErr w:type="gramStart"/>
-      <w:r>
-        <w:t>So</w:t>
-      </w:r>
-      <w:proofErr w:type="gramEnd"/>
-      <w:r>
-        <w:t xml:space="preserve"> we don’t have to make entire Jacobian matrix.</w:t>
+      <w:r>
+        <w:t>Actually, Jacobian matrix has 0s for non-diagonal elements(diagonal matrix). So we don’t have to make entire Jacobian matrix.</w:t>
       </w:r>
     </w:p>
     <w:p>
@@ -11607,13 +11513,7 @@
           <w:rPr>
             <w:rFonts w:ascii="Cambria Math" w:hAnsi="Cambria Math"/>
           </w:rPr>
-          <m:t>∙</m:t>
-        </m:r>
-        <m:r>
-          <w:rPr>
-            <w:rFonts w:ascii="Cambria Math" w:hAnsi="Cambria Math"/>
-          </w:rPr>
-          <m:t>q</m:t>
+          <m:t>∙q</m:t>
         </m:r>
       </m:oMath>
     </w:p>
@@ -11650,79 +11550,49 @@
         <w:ind w:leftChars="0"/>
       </w:pPr>
       <w:r>
-        <w:t>backpropagation = recursive application of the chain rule along a</w:t>
-      </w:r>
-      <w:r>
-        <w:t xml:space="preserve"> </w:t>
-      </w:r>
-      <w:r>
-        <w:t>computational graph to compute the gradients of all</w:t>
-      </w:r>
-      <w:r>
-        <w:t xml:space="preserve"> </w:t>
-      </w:r>
-      <w:r>
-        <w:t>inputs/parameters/intermediates</w:t>
-      </w:r>
-    </w:p>
-    <w:p>
-      <w:pPr>
-        <w:pStyle w:val="a3"/>
-        <w:numPr>
-          <w:ilvl w:val="0"/>
-          <w:numId w:val="1"/>
-        </w:numPr>
-        <w:spacing w:after="0" w:line="276" w:lineRule="auto"/>
-        <w:ind w:leftChars="0"/>
-      </w:pPr>
-      <w:r>
-        <w:t>implementations maintain a graph structure, where the nodes implement</w:t>
-      </w:r>
-      <w:r>
-        <w:t xml:space="preserve"> </w:t>
-      </w:r>
-      <w:r>
-        <w:t>the forward() / backward() API</w:t>
-      </w:r>
-    </w:p>
-    <w:p>
-      <w:pPr>
-        <w:pStyle w:val="a3"/>
-        <w:numPr>
-          <w:ilvl w:val="0"/>
-          <w:numId w:val="1"/>
-        </w:numPr>
-        <w:spacing w:after="0" w:line="276" w:lineRule="auto"/>
-        <w:ind w:leftChars="0"/>
-      </w:pPr>
-      <w:r>
-        <w:t>forward: compute result of an operation and save any intermediates</w:t>
-      </w:r>
-      <w:r>
-        <w:t xml:space="preserve"> </w:t>
-      </w:r>
-      <w:r>
-        <w:t>needed for gradient computation in memory</w:t>
-      </w:r>
-    </w:p>
-    <w:p>
-      <w:pPr>
-        <w:pStyle w:val="a3"/>
-        <w:numPr>
-          <w:ilvl w:val="0"/>
-          <w:numId w:val="1"/>
-        </w:numPr>
-        <w:spacing w:after="0" w:line="276" w:lineRule="auto"/>
-        <w:ind w:leftChars="0"/>
-      </w:pPr>
-      <w:r>
-        <w:t>backward: apply the chain rule to compute the gradient of the loss</w:t>
-      </w:r>
-      <w:r>
-        <w:t xml:space="preserve"> </w:t>
-      </w:r>
-      <w:r>
-        <w:t>function with respect to the inputs</w:t>
+        <w:t>backpropagation = recursive application of the chain rule along a computational graph to compute the gradients of all inputs/parameters/intermediates</w:t>
+      </w:r>
+    </w:p>
+    <w:p>
+      <w:pPr>
+        <w:pStyle w:val="a3"/>
+        <w:numPr>
+          <w:ilvl w:val="0"/>
+          <w:numId w:val="1"/>
+        </w:numPr>
+        <w:spacing w:after="0" w:line="276" w:lineRule="auto"/>
+        <w:ind w:leftChars="0"/>
+      </w:pPr>
+      <w:r>
+        <w:t>implementations maintain a graph structure, where the nodes implement the forward() / backward() API</w:t>
+      </w:r>
+    </w:p>
+    <w:p>
+      <w:pPr>
+        <w:pStyle w:val="a3"/>
+        <w:numPr>
+          <w:ilvl w:val="0"/>
+          <w:numId w:val="1"/>
+        </w:numPr>
+        <w:spacing w:after="0" w:line="276" w:lineRule="auto"/>
+        <w:ind w:leftChars="0"/>
+      </w:pPr>
+      <w:r>
+        <w:t>forward: compute result of an operation and save any intermediates needed for gradient computation in memory</w:t>
+      </w:r>
+    </w:p>
+    <w:p>
+      <w:pPr>
+        <w:pStyle w:val="a3"/>
+        <w:numPr>
+          <w:ilvl w:val="0"/>
+          <w:numId w:val="1"/>
+        </w:numPr>
+        <w:spacing w:after="0" w:line="276" w:lineRule="auto"/>
+        <w:ind w:leftChars="0"/>
+      </w:pPr>
+      <w:r>
+        <w:t>backward: apply the chain rule to compute the gradient of the loss function with respect to the inputs</w:t>
       </w:r>
     </w:p>
     <w:p>
@@ -11871,13 +11741,7 @@
               <w:rPr>
                 <w:rFonts w:ascii="Cambria Math" w:hAnsi="Cambria Math"/>
               </w:rPr>
-              <m:t>x</m:t>
-            </m:r>
-            <m:r>
-              <w:rPr>
-                <w:rFonts w:ascii="Cambria Math" w:hAnsi="Cambria Math"/>
-              </w:rPr>
-              <m:t>)</m:t>
+              <m:t>x)</m:t>
             </m:r>
           </m:e>
         </m:func>
@@ -11885,7 +11749,7 @@
           <w:rPr>
             <w:rFonts w:ascii="Cambria Math" w:hAnsi="Cambria Math"/>
           </w:rPr>
-          <m:t>, x∈</m:t>
+          <m:t>, x</m:t>
         </m:r>
         <m:r>
           <m:rPr>
@@ -11894,7 +11758,7 @@
           <w:rPr>
             <w:rFonts w:ascii="Cambria Math" w:hAnsi="Cambria Math"/>
           </w:rPr>
-          <m:t xml:space="preserve">R, </m:t>
+          <m:t xml:space="preserve">∈R, </m:t>
         </m:r>
         <m:sSub>
           <m:sSubPr>
@@ -12020,19 +11884,7 @@
               <w:rPr>
                 <w:rFonts w:ascii="Cambria Math" w:hAnsi="Cambria Math"/>
               </w:rPr>
-              <m:t>C</m:t>
-            </m:r>
-            <m:r>
-              <w:rPr>
-                <w:rFonts w:ascii="Cambria Math" w:hAnsi="Cambria Math"/>
-              </w:rPr>
-              <m:t>×</m:t>
-            </m:r>
-            <m:r>
-              <w:rPr>
-                <w:rFonts w:ascii="Cambria Math" w:hAnsi="Cambria Math"/>
-              </w:rPr>
-              <m:t>H</m:t>
+              <m:t>C×H</m:t>
             </m:r>
           </m:sup>
         </m:sSup>
@@ -12097,15 +11949,7 @@
         <w:ind w:leftChars="0"/>
       </w:pPr>
       <w:r>
-        <w:t xml:space="preserve">Many </w:t>
-      </w:r>
-      <w:proofErr w:type="gramStart"/>
-      <w:r>
-        <w:t>activation</w:t>
-      </w:r>
-      <w:proofErr w:type="gramEnd"/>
-      <w:r>
-        <w:t xml:space="preserve"> functions</w:t>
+        <w:t>Many activation functions</w:t>
       </w:r>
     </w:p>
     <w:p>
@@ -12809,15 +12653,7 @@
         <w:t xml:space="preserve">We can </w:t>
       </w:r>
       <w:r>
-        <w:t xml:space="preserve">make multiple activation layers with different filter and stack them to make another convolution </w:t>
-      </w:r>
-      <w:proofErr w:type="gramStart"/>
-      <w:r>
-        <w:t>layers</w:t>
-      </w:r>
-      <w:proofErr w:type="gramEnd"/>
-      <w:r>
-        <w:t>.</w:t>
+        <w:t>make multiple activation layers with different filter and stack them to make another convolution layers.</w:t>
       </w:r>
     </w:p>
     <w:p>
@@ -12846,6 +12682,9 @@
         <w:ind w:leftChars="0" w:left="760"/>
       </w:pPr>
       <w:r>
+        <w:rPr>
+          <w:noProof/>
+        </w:rPr>
         <w:drawing>
           <wp:inline distT="0" distB="0" distL="0" distR="0" wp14:anchorId="4EFDA641" wp14:editId="6FE290F6">
             <wp:extent cx="3550920" cy="1288418"/>
@@ -12902,6 +12741,9 @@
         <w:ind w:leftChars="0"/>
       </w:pPr>
       <w:r>
+        <w:rPr>
+          <w:noProof/>
+        </w:rPr>
         <w:drawing>
           <wp:anchor distT="0" distB="0" distL="114300" distR="114300" simplePos="0" relativeHeight="251659264" behindDoc="0" locked="0" layoutInCell="1" allowOverlap="1" wp14:anchorId="2D013A7D" wp14:editId="5B8052FD">
             <wp:simplePos x="0" y="0"/>
@@ -13112,6 +12954,9 @@
         <w:ind w:leftChars="0"/>
       </w:pPr>
       <w:r>
+        <w:rPr>
+          <w:noProof/>
+        </w:rPr>
         <w:drawing>
           <wp:anchor distT="0" distB="0" distL="114300" distR="114300" simplePos="0" relativeHeight="251660288" behindDoc="1" locked="0" layoutInCell="1" allowOverlap="1" wp14:anchorId="6CB2709B" wp14:editId="7AAB101C">
             <wp:simplePos x="0" y="0"/>
@@ -13177,15 +13022,7 @@
         </w:drawing>
       </w:r>
       <w:r>
-        <w:t xml:space="preserve">Pad with </w:t>
-      </w:r>
-      <w:proofErr w:type="gramStart"/>
-      <w:r>
-        <w:t>1 pixel</w:t>
-      </w:r>
-      <w:proofErr w:type="gramEnd"/>
-      <w:r>
-        <w:t xml:space="preserve"> border with 0. What is the output?</w:t>
+        <w:t>Pad with 1 pixel border with 0. What is the output?</w:t>
       </w:r>
     </w:p>
     <w:p>
@@ -13477,6 +13314,9 @@
         <w:ind w:leftChars="0"/>
       </w:pPr>
       <w:r>
+        <w:rPr>
+          <w:noProof/>
+        </w:rPr>
         <w:drawing>
           <wp:anchor distT="0" distB="0" distL="114300" distR="114300" simplePos="0" relativeHeight="251661312" behindDoc="1" locked="0" layoutInCell="1" allowOverlap="1" wp14:anchorId="2AA65B5A" wp14:editId="1CA3C3FB">
             <wp:simplePos x="0" y="0"/>
@@ -13631,15 +13471,7 @@
         <w:ind w:leftChars="0"/>
       </w:pPr>
       <w:r>
-        <w:t xml:space="preserve">A value can meaning of signal of neuron. </w:t>
-      </w:r>
-      <w:proofErr w:type="gramStart"/>
-      <w:r>
-        <w:t>So</w:t>
-      </w:r>
-      <w:proofErr w:type="gramEnd"/>
-      <w:r>
-        <w:t xml:space="preserve"> we want significant signal.</w:t>
+        <w:t>A value can meaning of signal of neuron. So we want significant signal.</w:t>
       </w:r>
     </w:p>
     <w:p>
@@ -13690,15 +13522,7 @@
       </w:r>
       <w:proofErr w:type="spellEnd"/>
       <w:r>
-        <w:t xml:space="preserve"> result </w:t>
-      </w:r>
-      <w:proofErr w:type="gramStart"/>
-      <w:r>
-        <w:t>output, and</w:t>
-      </w:r>
-      <w:proofErr w:type="gramEnd"/>
-      <w:r>
-        <w:t xml:space="preserve"> put in the vanilla neural network to get score.</w:t>
+        <w:t xml:space="preserve"> result output, and put in the vanilla neural network to get score.</w:t>
       </w:r>
     </w:p>
     <w:p>
@@ -13725,25 +13549,7 @@
       </w:r>
       <w:proofErr w:type="spellEnd"/>
       <w:r>
-        <w:t xml:space="preserve"> stack C</w:t>
-      </w:r>
-      <w:r>
-        <w:t>onv</w:t>
-      </w:r>
-      <w:r>
-        <w:t>,</w:t>
-      </w:r>
-      <w:r>
-        <w:t xml:space="preserve"> pool</w:t>
-      </w:r>
-      <w:r>
-        <w:t>,</w:t>
-      </w:r>
-      <w:r>
-        <w:t xml:space="preserve"> </w:t>
-      </w:r>
-      <w:r>
-        <w:t>FC layers</w:t>
+        <w:t xml:space="preserve"> stack Conv, pool, FC layers</w:t>
       </w:r>
     </w:p>
     <w:p>
@@ -13771,19 +13577,7 @@
         <w:ind w:leftChars="0"/>
       </w:pPr>
       <w:r>
-        <w:t xml:space="preserve">Trend towards getting rid of </w:t>
-      </w:r>
-      <w:r>
-        <w:t>pool</w:t>
-      </w:r>
-      <w:r>
-        <w:t>/FC layers (just C</w:t>
-      </w:r>
-      <w:r>
-        <w:t>onv</w:t>
-      </w:r>
-      <w:r>
-        <w:t>)</w:t>
+        <w:t>Trend towards getting rid of pool/FC layers (just Conv)</w:t>
       </w:r>
     </w:p>
     <w:p>
@@ -13837,32 +13631,3488 @@
         </w:numPr>
         <w:spacing w:after="0" w:line="276" w:lineRule="auto"/>
         <w:ind w:leftChars="0"/>
+      </w:pPr>
+      <w:r>
+        <w:t xml:space="preserve">but recent advances such as </w:t>
+      </w:r>
+      <w:proofErr w:type="spellStart"/>
+      <w:r>
+        <w:t>ResNet</w:t>
+      </w:r>
+      <w:proofErr w:type="spellEnd"/>
+      <w:r>
+        <w:t>/</w:t>
+      </w:r>
+      <w:proofErr w:type="spellStart"/>
+      <w:r>
+        <w:t>GoogLeNet</w:t>
+      </w:r>
+      <w:proofErr w:type="spellEnd"/>
+      <w:r>
+        <w:t xml:space="preserve"> have challenged this paradigm</w:t>
+      </w:r>
+    </w:p>
+    <w:p>
+      <w:pPr>
+        <w:widowControl/>
+        <w:wordWrap/>
+        <w:autoSpaceDE/>
+        <w:autoSpaceDN/>
+      </w:pPr>
+      <w:r>
+        <w:br w:type="page"/>
+      </w:r>
+    </w:p>
+    <w:p>
+      <w:pPr>
+        <w:spacing w:after="0" w:line="276" w:lineRule="auto"/>
+        <w:rPr>
+          <w:b/>
+          <w:bCs/>
+        </w:rPr>
+      </w:pPr>
+      <w:r>
+        <w:rPr>
+          <w:b/>
+          <w:bCs/>
+        </w:rPr>
+        <w:lastRenderedPageBreak/>
+        <w:t>Lecture 6 | Training Neural Networks I</w:t>
+      </w:r>
+    </w:p>
+    <w:p>
+      <w:pPr>
+        <w:spacing w:after="0" w:line="276" w:lineRule="auto"/>
+      </w:pPr>
+      <w:r>
+        <w:t>M</w:t>
+      </w:r>
+      <w:r>
         <w:rPr>
           <w:rFonts w:hint="eastAsia"/>
         </w:rPr>
-      </w:pPr>
-      <w:r>
-        <w:t xml:space="preserve">but recent advances such as </w:t>
-      </w:r>
+        <w:t>ini-</w:t>
+      </w:r>
+      <w:r>
+        <w:t>batch SGD</w:t>
+      </w:r>
+    </w:p>
+    <w:p>
+      <w:pPr>
+        <w:pStyle w:val="a3"/>
+        <w:numPr>
+          <w:ilvl w:val="0"/>
+          <w:numId w:val="1"/>
+        </w:numPr>
+        <w:spacing w:after="0" w:line="276" w:lineRule="auto"/>
+        <w:ind w:leftChars="0"/>
+      </w:pPr>
+      <w:r>
+        <w:t>1. Sample a batch of data</w:t>
+      </w:r>
+    </w:p>
+    <w:p>
+      <w:pPr>
+        <w:pStyle w:val="a3"/>
+        <w:numPr>
+          <w:ilvl w:val="0"/>
+          <w:numId w:val="1"/>
+        </w:numPr>
+        <w:spacing w:after="0" w:line="276" w:lineRule="auto"/>
+        <w:ind w:leftChars="0"/>
+      </w:pPr>
+      <w:r>
+        <w:t>2. Forward prop it through the graph (network), get loss</w:t>
+      </w:r>
+    </w:p>
+    <w:p>
+      <w:pPr>
+        <w:pStyle w:val="a3"/>
+        <w:numPr>
+          <w:ilvl w:val="0"/>
+          <w:numId w:val="1"/>
+        </w:numPr>
+        <w:spacing w:after="0" w:line="276" w:lineRule="auto"/>
+        <w:ind w:leftChars="0"/>
+      </w:pPr>
+      <w:r>
+        <w:t>3. Backprop to calculate the gradients</w:t>
+      </w:r>
+    </w:p>
+    <w:p>
+      <w:pPr>
+        <w:pStyle w:val="a3"/>
+        <w:numPr>
+          <w:ilvl w:val="0"/>
+          <w:numId w:val="1"/>
+        </w:numPr>
+        <w:spacing w:after="0" w:line="276" w:lineRule="auto"/>
+        <w:ind w:leftChars="0"/>
+      </w:pPr>
+      <w:r>
+        <w:t>4. Update the parameters using the gradient</w:t>
+      </w:r>
+    </w:p>
+    <w:p>
+      <w:pPr>
+        <w:spacing w:after="0" w:line="276" w:lineRule="auto"/>
+        <w:rPr>
+          <w:b/>
+          <w:bCs/>
+        </w:rPr>
+      </w:pPr>
+      <w:r>
+        <w:rPr>
+          <w:b/>
+          <w:bCs/>
+        </w:rPr>
+        <w:t>Activation functions</w:t>
+      </w:r>
+    </w:p>
+    <w:p>
+      <w:pPr>
+        <w:spacing w:after="0" w:line="276" w:lineRule="auto"/>
+        <w:jc w:val="center"/>
+      </w:pPr>
+      <w:r>
+        <w:drawing>
+          <wp:inline distT="0" distB="0" distL="0" distR="0" wp14:anchorId="32454CBB" wp14:editId="19F052F8">
+            <wp:extent cx="3121750" cy="1432560"/>
+            <wp:effectExtent l="0" t="0" r="2540" b="0"/>
+            <wp:docPr id="17" name="그림 17"/>
+            <wp:cNvGraphicFramePr>
+              <a:graphicFrameLocks xmlns:a="http://schemas.openxmlformats.org/drawingml/2006/main" noChangeAspect="1"/>
+            </wp:cNvGraphicFramePr>
+            <a:graphic xmlns:a="http://schemas.openxmlformats.org/drawingml/2006/main">
+              <a:graphicData uri="http://schemas.openxmlformats.org/drawingml/2006/picture">
+                <pic:pic xmlns:pic="http://schemas.openxmlformats.org/drawingml/2006/picture">
+                  <pic:nvPicPr>
+                    <pic:cNvPr id="1" name=""/>
+                    <pic:cNvPicPr/>
+                  </pic:nvPicPr>
+                  <pic:blipFill>
+                    <a:blip r:embed="rId29"/>
+                    <a:stretch>
+                      <a:fillRect/>
+                    </a:stretch>
+                  </pic:blipFill>
+                  <pic:spPr>
+                    <a:xfrm>
+                      <a:off x="0" y="0"/>
+                      <a:ext cx="3137360" cy="1439724"/>
+                    </a:xfrm>
+                    <a:prstGeom prst="rect">
+                      <a:avLst/>
+                    </a:prstGeom>
+                  </pic:spPr>
+                </pic:pic>
+              </a:graphicData>
+            </a:graphic>
+          </wp:inline>
+        </w:drawing>
+      </w:r>
+    </w:p>
+    <w:p>
+      <w:pPr>
+        <w:spacing w:after="0" w:line="276" w:lineRule="auto"/>
+      </w:pPr>
+      <w:r>
+        <w:t>Sigmoid function</w:t>
+      </w:r>
+    </w:p>
+    <w:p>
+      <w:pPr>
+        <w:pStyle w:val="a3"/>
+        <w:numPr>
+          <w:ilvl w:val="0"/>
+          <w:numId w:val="1"/>
+        </w:numPr>
+        <w:spacing w:after="0" w:line="276" w:lineRule="auto"/>
+        <w:ind w:leftChars="0"/>
+      </w:pPr>
+      <m:oMath>
+        <m:r>
+          <w:rPr>
+            <w:rFonts w:ascii="Cambria Math" w:hAnsi="Cambria Math"/>
+          </w:rPr>
+          <m:t>σ</m:t>
+        </m:r>
+        <m:d>
+          <m:dPr>
+            <m:ctrlPr>
+              <w:rPr>
+                <w:rFonts w:ascii="Cambria Math" w:hAnsi="Cambria Math"/>
+                <w:i/>
+              </w:rPr>
+            </m:ctrlPr>
+          </m:dPr>
+          <m:e>
+            <m:r>
+              <w:rPr>
+                <w:rFonts w:ascii="Cambria Math" w:hAnsi="Cambria Math"/>
+              </w:rPr>
+              <m:t>x</m:t>
+            </m:r>
+          </m:e>
+        </m:d>
+        <m:r>
+          <w:rPr>
+            <w:rFonts w:ascii="Cambria Math" w:hAnsi="Cambria Math"/>
+          </w:rPr>
+          <m:t>=1/(1+</m:t>
+        </m:r>
+        <m:sSup>
+          <m:sSupPr>
+            <m:ctrlPr>
+              <w:rPr>
+                <w:rFonts w:ascii="Cambria Math" w:hAnsi="Cambria Math"/>
+                <w:i/>
+              </w:rPr>
+            </m:ctrlPr>
+          </m:sSupPr>
+          <m:e>
+            <m:r>
+              <w:rPr>
+                <w:rFonts w:ascii="Cambria Math" w:hAnsi="Cambria Math"/>
+              </w:rPr>
+              <m:t>e</m:t>
+            </m:r>
+          </m:e>
+          <m:sup>
+            <m:r>
+              <w:rPr>
+                <w:rFonts w:ascii="Cambria Math" w:hAnsi="Cambria Math"/>
+              </w:rPr>
+              <m:t>-x</m:t>
+            </m:r>
+          </m:sup>
+        </m:sSup>
+        <m:r>
+          <w:rPr>
+            <w:rFonts w:ascii="Cambria Math" w:hAnsi="Cambria Math"/>
+          </w:rPr>
+          <m:t>)</m:t>
+        </m:r>
+      </m:oMath>
+    </w:p>
+    <w:p>
+      <w:pPr>
+        <w:pStyle w:val="a3"/>
+        <w:numPr>
+          <w:ilvl w:val="0"/>
+          <w:numId w:val="1"/>
+        </w:numPr>
+        <w:spacing w:after="0" w:line="276" w:lineRule="auto"/>
+        <w:ind w:leftChars="0"/>
+      </w:pPr>
+      <w:r>
+        <w:t>Squashes number to range [0,1]</w:t>
+      </w:r>
+    </w:p>
+    <w:p>
+      <w:pPr>
+        <w:pStyle w:val="a3"/>
+        <w:numPr>
+          <w:ilvl w:val="0"/>
+          <w:numId w:val="1"/>
+        </w:numPr>
+        <w:spacing w:after="0" w:line="276" w:lineRule="auto"/>
+        <w:ind w:leftChars="0"/>
+      </w:pPr>
+      <w:r>
+        <w:t>Has a nice interpretation as a saturating ‘firing rate’ of a neuron</w:t>
+      </w:r>
+    </w:p>
+    <w:p>
+      <w:pPr>
+        <w:pStyle w:val="a3"/>
+        <w:numPr>
+          <w:ilvl w:val="0"/>
+          <w:numId w:val="1"/>
+        </w:numPr>
+        <w:spacing w:after="0" w:line="276" w:lineRule="auto"/>
+        <w:ind w:leftChars="0"/>
+      </w:pPr>
+      <w:r>
+        <w:t>Has 3 problems</w:t>
+      </w:r>
+    </w:p>
+    <w:p>
+      <w:pPr>
+        <w:pStyle w:val="a3"/>
+        <w:numPr>
+          <w:ilvl w:val="1"/>
+          <w:numId w:val="1"/>
+        </w:numPr>
+        <w:spacing w:after="0" w:line="276" w:lineRule="auto"/>
+        <w:ind w:leftChars="0"/>
+      </w:pPr>
+      <w:r>
+        <w:t>Saturated neurons “kill” the gradients</w:t>
+      </w:r>
+    </w:p>
+    <w:p>
+      <w:pPr>
+        <w:pStyle w:val="a3"/>
+        <w:numPr>
+          <w:ilvl w:val="2"/>
+          <w:numId w:val="1"/>
+        </w:numPr>
+        <w:spacing w:after="0" w:line="276" w:lineRule="auto"/>
+        <w:ind w:leftChars="0"/>
+      </w:pPr>
+      <w:r>
+        <w:t xml:space="preserve">For </w:t>
+      </w:r>
+      <w:r>
+        <w:t>a very negative</w:t>
+      </w:r>
+      <w:r>
+        <w:t>/positive</w:t>
+      </w:r>
+      <w:r>
+        <w:t xml:space="preserve"> value, sigmoid function gives ~0 </w:t>
+      </w:r>
+      <w:r>
+        <w:t>gradients to downstream backpropagation</w:t>
+      </w:r>
+    </w:p>
+    <w:p>
+      <w:pPr>
+        <w:pStyle w:val="a3"/>
+        <w:numPr>
+          <w:ilvl w:val="1"/>
+          <w:numId w:val="1"/>
+        </w:numPr>
+        <w:spacing w:after="0" w:line="276" w:lineRule="auto"/>
+        <w:ind w:leftChars="0"/>
+      </w:pPr>
+      <w:r>
+        <w:t>Sigmoid outputs are not zero-centered</w:t>
+      </w:r>
+    </w:p>
+    <w:p>
+      <w:pPr>
+        <w:pStyle w:val="a3"/>
+        <w:numPr>
+          <w:ilvl w:val="2"/>
+          <w:numId w:val="1"/>
+        </w:numPr>
+        <w:spacing w:after="0" w:line="276" w:lineRule="auto"/>
+        <w:ind w:leftChars="0"/>
+      </w:pPr>
+      <w:r>
+        <w:t>If the input to a neuron is always positive, gradients on w will always all positive or negative</w:t>
+      </w:r>
+      <w:r>
+        <w:t>(same with upstream backpropagation sign)</w:t>
+      </w:r>
+      <w:r>
+        <w:t>. This makes inefficient gradient update.</w:t>
+      </w:r>
+    </w:p>
+    <w:p>
+      <w:pPr>
+        <w:pStyle w:val="a3"/>
+        <w:numPr>
+          <w:ilvl w:val="2"/>
+          <w:numId w:val="1"/>
+        </w:numPr>
+        <w:spacing w:after="0" w:line="276" w:lineRule="auto"/>
+        <w:ind w:leftChars="0"/>
+      </w:pPr>
+      <w:r>
+        <w:t>We want a zero mean data X for input, to not get a gradient update problem.</w:t>
+      </w:r>
+    </w:p>
+    <w:p>
+      <w:pPr>
+        <w:pStyle w:val="a3"/>
+        <w:numPr>
+          <w:ilvl w:val="1"/>
+          <w:numId w:val="1"/>
+        </w:numPr>
+        <w:spacing w:after="0" w:line="276" w:lineRule="auto"/>
+        <w:ind w:leftChars="0"/>
+      </w:pPr>
+      <w:r>
+        <w:t>Exp() id a bit compute expensive</w:t>
+      </w:r>
+    </w:p>
+    <w:p>
+      <w:pPr>
+        <w:spacing w:after="0" w:line="276" w:lineRule="auto"/>
+      </w:pPr>
+      <w:r>
+        <w:t>tanh(x)</w:t>
+      </w:r>
+    </w:p>
+    <w:p>
+      <w:pPr>
+        <w:pStyle w:val="a3"/>
+        <w:numPr>
+          <w:ilvl w:val="0"/>
+          <w:numId w:val="1"/>
+        </w:numPr>
+        <w:spacing w:after="0" w:line="276" w:lineRule="auto"/>
+        <w:ind w:leftChars="0"/>
+      </w:pPr>
+      <w:r>
+        <w:t>Squashes numbers to range [-1, 1]</w:t>
+      </w:r>
+    </w:p>
+    <w:p>
+      <w:pPr>
+        <w:pStyle w:val="a3"/>
+        <w:numPr>
+          <w:ilvl w:val="0"/>
+          <w:numId w:val="1"/>
+        </w:numPr>
+        <w:spacing w:after="0" w:line="276" w:lineRule="auto"/>
+        <w:ind w:leftChars="0"/>
+      </w:pPr>
+      <w:r>
+        <w:t>Zero centered – good</w:t>
+      </w:r>
+    </w:p>
+    <w:p>
+      <w:pPr>
+        <w:pStyle w:val="a3"/>
+        <w:numPr>
+          <w:ilvl w:val="0"/>
+          <w:numId w:val="1"/>
+        </w:numPr>
+        <w:spacing w:after="0" w:line="276" w:lineRule="auto"/>
+        <w:ind w:leftChars="0"/>
+      </w:pPr>
+      <w:r>
+        <w:t>Still kills gradients when saturated</w:t>
+      </w:r>
+    </w:p>
+    <w:p>
+      <w:pPr>
+        <w:spacing w:after="0" w:line="276" w:lineRule="auto"/>
+      </w:pPr>
+    </w:p>
+    <w:p>
+      <w:pPr>
+        <w:spacing w:after="0" w:line="276" w:lineRule="auto"/>
+      </w:pPr>
+    </w:p>
+    <w:p>
+      <w:pPr>
+        <w:spacing w:after="0" w:line="276" w:lineRule="auto"/>
+      </w:pPr>
+    </w:p>
+    <w:p>
+      <w:pPr>
+        <w:spacing w:after="0" w:line="276" w:lineRule="auto"/>
+      </w:pPr>
       <w:proofErr w:type="spellStart"/>
       <w:r>
+        <w:rPr>
+          <w:rFonts w:hint="eastAsia"/>
+        </w:rPr>
+        <w:lastRenderedPageBreak/>
+        <w:t>R</w:t>
+      </w:r>
+      <w:r>
+        <w:t>eLU</w:t>
+      </w:r>
+      <w:proofErr w:type="spellEnd"/>
+      <w:r>
+        <w:t xml:space="preserve"> (Rectified Linear Unit)</w:t>
+      </w:r>
+    </w:p>
+    <w:p>
+      <w:pPr>
+        <w:pStyle w:val="a3"/>
+        <w:numPr>
+          <w:ilvl w:val="0"/>
+          <w:numId w:val="1"/>
+        </w:numPr>
+        <w:spacing w:after="0" w:line="276" w:lineRule="auto"/>
+        <w:ind w:leftChars="0"/>
+      </w:pPr>
+      <w:r>
+        <w:t xml:space="preserve">Computes </w:t>
+      </w:r>
+      <m:oMath>
+        <m:r>
+          <w:rPr>
+            <w:rFonts w:ascii="Cambria Math" w:hAnsi="Cambria Math"/>
+          </w:rPr>
+          <m:t>f</m:t>
+        </m:r>
+        <m:d>
+          <m:dPr>
+            <m:ctrlPr>
+              <w:rPr>
+                <w:rFonts w:ascii="Cambria Math" w:hAnsi="Cambria Math"/>
+                <w:i/>
+              </w:rPr>
+            </m:ctrlPr>
+          </m:dPr>
+          <m:e>
+            <m:r>
+              <w:rPr>
+                <w:rFonts w:ascii="Cambria Math" w:hAnsi="Cambria Math"/>
+              </w:rPr>
+              <m:t>x</m:t>
+            </m:r>
+          </m:e>
+        </m:d>
+        <m:r>
+          <w:rPr>
+            <w:rFonts w:ascii="Cambria Math" w:hAnsi="Cambria Math"/>
+          </w:rPr>
+          <m:t>=</m:t>
+        </m:r>
+        <m:r>
+          <m:rPr>
+            <m:sty m:val="p"/>
+          </m:rPr>
+          <w:rPr>
+            <w:rFonts w:ascii="Cambria Math" w:hAnsi="Cambria Math"/>
+          </w:rPr>
+          <m:t>max⁡</m:t>
+        </m:r>
+        <m:r>
+          <w:rPr>
+            <w:rFonts w:ascii="Cambria Math" w:hAnsi="Cambria Math"/>
+          </w:rPr>
+          <m:t>(0,x)</m:t>
+        </m:r>
+      </m:oMath>
+    </w:p>
+    <w:p>
+      <w:pPr>
+        <w:pStyle w:val="a3"/>
+        <w:numPr>
+          <w:ilvl w:val="0"/>
+          <w:numId w:val="1"/>
+        </w:numPr>
+        <w:spacing w:after="0" w:line="276" w:lineRule="auto"/>
+        <w:ind w:leftChars="0"/>
+      </w:pPr>
+      <w:r>
+        <w:t>Does not saturate in + region</w:t>
+      </w:r>
+    </w:p>
+    <w:p>
+      <w:pPr>
+        <w:pStyle w:val="a3"/>
+        <w:numPr>
+          <w:ilvl w:val="0"/>
+          <w:numId w:val="1"/>
+        </w:numPr>
+        <w:spacing w:after="0" w:line="276" w:lineRule="auto"/>
+        <w:ind w:leftChars="0"/>
+      </w:pPr>
+      <w:r>
+        <w:t>Very computationally efficient</w:t>
+      </w:r>
+    </w:p>
+    <w:p>
+      <w:pPr>
+        <w:pStyle w:val="a3"/>
+        <w:numPr>
+          <w:ilvl w:val="0"/>
+          <w:numId w:val="1"/>
+        </w:numPr>
+        <w:spacing w:after="0" w:line="276" w:lineRule="auto"/>
+        <w:ind w:leftChars="0"/>
+      </w:pPr>
+      <w:r>
+        <w:t>Converges much faster than sigmoid/tanh in practice (6 times)</w:t>
+      </w:r>
+    </w:p>
+    <w:p>
+      <w:pPr>
+        <w:pStyle w:val="a3"/>
+        <w:numPr>
+          <w:ilvl w:val="0"/>
+          <w:numId w:val="1"/>
+        </w:numPr>
+        <w:spacing w:after="0" w:line="276" w:lineRule="auto"/>
+        <w:ind w:leftChars="0"/>
+      </w:pPr>
+      <w:r>
+        <w:t>More biologically plausible than sigmoid</w:t>
+      </w:r>
+    </w:p>
+    <w:p>
+      <w:pPr>
+        <w:pStyle w:val="a3"/>
+        <w:numPr>
+          <w:ilvl w:val="0"/>
+          <w:numId w:val="1"/>
+        </w:numPr>
+        <w:spacing w:after="0" w:line="276" w:lineRule="auto"/>
+        <w:ind w:leftChars="0"/>
+      </w:pPr>
+      <w:r>
+        <w:t>Problems</w:t>
+      </w:r>
+    </w:p>
+    <w:p>
+      <w:pPr>
+        <w:pStyle w:val="a3"/>
+        <w:numPr>
+          <w:ilvl w:val="1"/>
+          <w:numId w:val="1"/>
+        </w:numPr>
+        <w:spacing w:after="0" w:line="276" w:lineRule="auto"/>
+        <w:ind w:leftChars="0"/>
+      </w:pPr>
+      <w:r>
+        <w:t>Not zero centered output</w:t>
+      </w:r>
+    </w:p>
+    <w:p>
+      <w:pPr>
+        <w:pStyle w:val="a3"/>
+        <w:numPr>
+          <w:ilvl w:val="1"/>
+          <w:numId w:val="1"/>
+        </w:numPr>
+        <w:spacing w:after="0" w:line="276" w:lineRule="auto"/>
+        <w:ind w:leftChars="0"/>
+      </w:pPr>
+      <w:r>
+        <w:t>An annoyance: killing the gradient for the half of the regime(- area)</w:t>
+      </w:r>
+    </w:p>
+    <w:p>
+      <w:pPr>
+        <w:pStyle w:val="a3"/>
+        <w:numPr>
+          <w:ilvl w:val="2"/>
+          <w:numId w:val="1"/>
+        </w:numPr>
+        <w:spacing w:after="0" w:line="276" w:lineRule="auto"/>
+        <w:ind w:leftChars="0"/>
+      </w:pPr>
+      <w:r>
+        <w:t xml:space="preserve">Some of networks will be dead </w:t>
+      </w:r>
+      <w:proofErr w:type="spellStart"/>
+      <w:r>
+        <w:t>ReLU</w:t>
+      </w:r>
+      <w:proofErr w:type="spellEnd"/>
+      <w:r>
+        <w:t>, and will never activate and updated</w:t>
+      </w:r>
+    </w:p>
+    <w:p>
+      <w:pPr>
+        <w:pStyle w:val="a3"/>
+        <w:numPr>
+          <w:ilvl w:val="2"/>
+          <w:numId w:val="1"/>
+        </w:numPr>
+        <w:spacing w:after="0" w:line="276" w:lineRule="auto"/>
+        <w:ind w:leftChars="0"/>
+      </w:pPr>
+      <w:r>
+        <w:t xml:space="preserve">People like to initialize </w:t>
+      </w:r>
+      <w:proofErr w:type="spellStart"/>
+      <w:r>
+        <w:t>ReLU</w:t>
+      </w:r>
+      <w:proofErr w:type="spellEnd"/>
+      <w:r>
+        <w:t xml:space="preserve"> neurons with slightly positive biases (e.g. 0.01)</w:t>
+      </w:r>
+    </w:p>
+    <w:p>
+      <w:pPr>
+        <w:spacing w:after="0" w:line="276" w:lineRule="auto"/>
+      </w:pPr>
+      <w:r>
+        <w:rPr>
+          <w:rFonts w:hint="eastAsia"/>
+        </w:rPr>
+        <w:t>L</w:t>
+      </w:r>
+      <w:r>
+        <w:t xml:space="preserve">eaky </w:t>
+      </w:r>
+      <w:proofErr w:type="spellStart"/>
+      <w:r>
+        <w:t>ReLU</w:t>
+      </w:r>
+      <w:proofErr w:type="spellEnd"/>
+    </w:p>
+    <w:p>
+      <w:pPr>
+        <w:pStyle w:val="a3"/>
+        <w:numPr>
+          <w:ilvl w:val="0"/>
+          <w:numId w:val="1"/>
+        </w:numPr>
+        <w:spacing w:after="0" w:line="276" w:lineRule="auto"/>
+        <w:ind w:leftChars="0"/>
+      </w:pPr>
+      <m:oMath>
+        <m:r>
+          <w:rPr>
+            <w:rFonts w:ascii="Cambria Math" w:hAnsi="Cambria Math"/>
+          </w:rPr>
+          <m:t>f</m:t>
+        </m:r>
+        <m:d>
+          <m:dPr>
+            <m:ctrlPr>
+              <w:rPr>
+                <w:rFonts w:ascii="Cambria Math" w:hAnsi="Cambria Math"/>
+                <w:i/>
+              </w:rPr>
+            </m:ctrlPr>
+          </m:dPr>
+          <m:e>
+            <m:r>
+              <w:rPr>
+                <w:rFonts w:ascii="Cambria Math" w:hAnsi="Cambria Math"/>
+              </w:rPr>
+              <m:t>x</m:t>
+            </m:r>
+          </m:e>
+        </m:d>
+        <m:r>
+          <w:rPr>
+            <w:rFonts w:ascii="Cambria Math" w:hAnsi="Cambria Math"/>
+          </w:rPr>
+          <m:t>=</m:t>
+        </m:r>
+        <m:r>
+          <m:rPr>
+            <m:sty m:val="p"/>
+          </m:rPr>
+          <w:rPr>
+            <w:rFonts w:ascii="Cambria Math" w:hAnsi="Cambria Math"/>
+          </w:rPr>
+          <m:t>max⁡</m:t>
+        </m:r>
+        <m:r>
+          <w:rPr>
+            <w:rFonts w:ascii="Cambria Math" w:hAnsi="Cambria Math"/>
+          </w:rPr>
+          <m:t>(0</m:t>
+        </m:r>
+        <m:r>
+          <w:rPr>
+            <w:rFonts w:ascii="Cambria Math" w:hAnsi="Cambria Math"/>
+          </w:rPr>
+          <m:t>.01x</m:t>
+        </m:r>
+        <m:r>
+          <w:rPr>
+            <w:rFonts w:ascii="Cambria Math" w:hAnsi="Cambria Math"/>
+          </w:rPr>
+          <m:t>,x)</m:t>
+        </m:r>
+      </m:oMath>
+    </w:p>
+    <w:p>
+      <w:pPr>
+        <w:pStyle w:val="a3"/>
+        <w:numPr>
+          <w:ilvl w:val="0"/>
+          <w:numId w:val="1"/>
+        </w:numPr>
+        <w:spacing w:after="0" w:line="276" w:lineRule="auto"/>
+        <w:ind w:leftChars="0"/>
+      </w:pPr>
+      <w:r>
+        <w:t>Does not saturate</w:t>
+      </w:r>
+    </w:p>
+    <w:p>
+      <w:pPr>
+        <w:pStyle w:val="a3"/>
+        <w:numPr>
+          <w:ilvl w:val="0"/>
+          <w:numId w:val="1"/>
+        </w:numPr>
+        <w:spacing w:after="0" w:line="276" w:lineRule="auto"/>
+        <w:ind w:leftChars="0"/>
+      </w:pPr>
+      <w:r>
+        <w:t>Computationally efficient</w:t>
+      </w:r>
+    </w:p>
+    <w:p>
+      <w:pPr>
+        <w:pStyle w:val="a3"/>
+        <w:numPr>
+          <w:ilvl w:val="0"/>
+          <w:numId w:val="1"/>
+        </w:numPr>
+        <w:spacing w:after="0" w:line="276" w:lineRule="auto"/>
+        <w:ind w:leftChars="0"/>
+      </w:pPr>
+      <w:r>
+        <w:t>Converges much faster than sigmoid/tanh in practice</w:t>
+      </w:r>
+    </w:p>
+    <w:p>
+      <w:pPr>
+        <w:pStyle w:val="a3"/>
+        <w:numPr>
+          <w:ilvl w:val="0"/>
+          <w:numId w:val="1"/>
+        </w:numPr>
+        <w:spacing w:after="0" w:line="276" w:lineRule="auto"/>
+        <w:ind w:leftChars="0"/>
+        <w:rPr>
+          <w:b/>
+          <w:bCs/>
+        </w:rPr>
+      </w:pPr>
+      <w:r>
+        <w:rPr>
+          <w:b/>
+          <w:bCs/>
+        </w:rPr>
+        <w:t>Will not “die”</w:t>
+      </w:r>
+    </w:p>
+    <w:p>
+      <w:pPr>
+        <w:spacing w:after="0" w:line="276" w:lineRule="auto"/>
+      </w:pPr>
+      <w:r>
+        <w:t xml:space="preserve">Parametric </w:t>
+      </w:r>
+      <w:r>
+        <w:t>rectifier (</w:t>
+      </w:r>
+      <w:proofErr w:type="spellStart"/>
+      <w:r>
+        <w:t>PReLU</w:t>
+      </w:r>
+      <w:proofErr w:type="spellEnd"/>
+      <w:r>
+        <w:t>)</w:t>
+      </w:r>
+    </w:p>
+    <w:p>
+      <w:pPr>
+        <w:pStyle w:val="a3"/>
+        <w:numPr>
+          <w:ilvl w:val="0"/>
+          <w:numId w:val="1"/>
+        </w:numPr>
+        <w:spacing w:after="0" w:line="276" w:lineRule="auto"/>
+        <w:ind w:leftChars="0"/>
+      </w:pPr>
+      <m:oMath>
+        <m:r>
+          <w:rPr>
+            <w:rFonts w:ascii="Cambria Math" w:hAnsi="Cambria Math"/>
+          </w:rPr>
+          <m:t>f</m:t>
+        </m:r>
+        <m:d>
+          <m:dPr>
+            <m:ctrlPr>
+              <w:rPr>
+                <w:rFonts w:ascii="Cambria Math" w:hAnsi="Cambria Math"/>
+                <w:i/>
+              </w:rPr>
+            </m:ctrlPr>
+          </m:dPr>
+          <m:e>
+            <m:r>
+              <w:rPr>
+                <w:rFonts w:ascii="Cambria Math" w:hAnsi="Cambria Math"/>
+              </w:rPr>
+              <m:t>x</m:t>
+            </m:r>
+          </m:e>
+        </m:d>
+        <m:r>
+          <w:rPr>
+            <w:rFonts w:ascii="Cambria Math" w:hAnsi="Cambria Math"/>
+          </w:rPr>
+          <m:t>=</m:t>
+        </m:r>
+        <m:r>
+          <m:rPr>
+            <m:sty m:val="p"/>
+          </m:rPr>
+          <w:rPr>
+            <w:rFonts w:ascii="Cambria Math" w:hAnsi="Cambria Math"/>
+          </w:rPr>
+          <m:t>max⁡</m:t>
+        </m:r>
+        <m:r>
+          <w:rPr>
+            <w:rFonts w:ascii="Cambria Math" w:hAnsi="Cambria Math"/>
+          </w:rPr>
+          <m:t>(</m:t>
+        </m:r>
+        <m:r>
+          <w:rPr>
+            <w:rFonts w:ascii="Cambria Math" w:hAnsi="Cambria Math"/>
+          </w:rPr>
+          <m:t>αx</m:t>
+        </m:r>
+        <m:r>
+          <w:rPr>
+            <w:rFonts w:ascii="Cambria Math" w:hAnsi="Cambria Math"/>
+          </w:rPr>
+          <m:t>,x)</m:t>
+        </m:r>
+      </m:oMath>
+    </w:p>
+    <w:p>
+      <w:pPr>
+        <w:pStyle w:val="a3"/>
+        <w:numPr>
+          <w:ilvl w:val="0"/>
+          <w:numId w:val="1"/>
+        </w:numPr>
+        <w:spacing w:after="0" w:line="276" w:lineRule="auto"/>
+        <w:ind w:leftChars="0"/>
+      </w:pPr>
+      <w:r>
+        <w:t>Backprop into alpha(parameter)</w:t>
+      </w:r>
+    </w:p>
+    <w:p>
+      <w:pPr>
+        <w:spacing w:after="0" w:line="276" w:lineRule="auto"/>
+      </w:pPr>
+      <w:r>
+        <w:t>Exponential linear units (ELU)</w:t>
+      </w:r>
+    </w:p>
+    <w:p>
+      <w:pPr>
+        <w:pStyle w:val="a3"/>
+        <w:numPr>
+          <w:ilvl w:val="0"/>
+          <w:numId w:val="1"/>
+        </w:numPr>
+        <w:spacing w:after="0" w:line="276" w:lineRule="auto"/>
+        <w:ind w:leftChars="0"/>
+      </w:pPr>
+      <m:oMath>
+        <m:r>
+          <w:rPr>
+            <w:rFonts w:ascii="Cambria Math" w:hAnsi="Cambria Math"/>
+          </w:rPr>
+          <m:t>f</m:t>
+        </m:r>
+        <m:d>
+          <m:dPr>
+            <m:ctrlPr>
+              <w:rPr>
+                <w:rFonts w:ascii="Cambria Math" w:hAnsi="Cambria Math"/>
+                <w:i/>
+              </w:rPr>
+            </m:ctrlPr>
+          </m:dPr>
+          <m:e>
+            <m:r>
+              <w:rPr>
+                <w:rFonts w:ascii="Cambria Math" w:hAnsi="Cambria Math"/>
+              </w:rPr>
+              <m:t>x</m:t>
+            </m:r>
+          </m:e>
+        </m:d>
+        <m:r>
+          <w:rPr>
+            <w:rFonts w:ascii="Cambria Math" w:hAnsi="Cambria Math"/>
+          </w:rPr>
+          <m:t>=</m:t>
+        </m:r>
+        <m:d>
+          <m:dPr>
+            <m:begChr m:val="{"/>
+            <m:endChr m:val=""/>
+            <m:ctrlPr>
+              <w:rPr>
+                <w:rFonts w:ascii="Cambria Math" w:hAnsi="Cambria Math"/>
+              </w:rPr>
+            </m:ctrlPr>
+          </m:dPr>
+          <m:e>
+            <m:eqArr>
+              <m:eqArrPr>
+                <m:ctrlPr>
+                  <w:rPr>
+                    <w:rFonts w:ascii="Cambria Math" w:hAnsi="Cambria Math"/>
+                  </w:rPr>
+                </m:ctrlPr>
+              </m:eqArrPr>
+              <m:e>
+                <m:r>
+                  <w:rPr>
+                    <w:rFonts w:ascii="Cambria Math" w:hAnsi="Cambria Math"/>
+                  </w:rPr>
+                  <m:t>x                                    if x&gt;0</m:t>
+                </m:r>
+              </m:e>
+              <m:e>
+                <m:r>
+                  <w:rPr>
+                    <w:rFonts w:ascii="Cambria Math" w:hAnsi="Cambria Math"/>
+                  </w:rPr>
+                  <m:t>α</m:t>
+                </m:r>
+                <m:d>
+                  <m:dPr>
+                    <m:ctrlPr>
+                      <w:rPr>
+                        <w:rFonts w:ascii="Cambria Math" w:hAnsi="Cambria Math"/>
+                        <w:i/>
+                      </w:rPr>
+                    </m:ctrlPr>
+                  </m:dPr>
+                  <m:e>
+                    <m:func>
+                      <m:funcPr>
+                        <m:ctrlPr>
+                          <w:rPr>
+                            <w:rFonts w:ascii="Cambria Math" w:hAnsi="Cambria Math"/>
+                          </w:rPr>
+                        </m:ctrlPr>
+                      </m:funcPr>
+                      <m:fName>
+                        <m:r>
+                          <m:rPr>
+                            <m:sty m:val="p"/>
+                          </m:rPr>
+                          <w:rPr>
+                            <w:rFonts w:ascii="Cambria Math" w:hAnsi="Cambria Math"/>
+                          </w:rPr>
+                          <m:t>exp</m:t>
+                        </m:r>
+                        <m:ctrlPr>
+                          <w:rPr>
+                            <w:rFonts w:ascii="Cambria Math" w:hAnsi="Cambria Math"/>
+                            <w:i/>
+                          </w:rPr>
+                        </m:ctrlPr>
+                      </m:fName>
+                      <m:e>
+                        <m:d>
+                          <m:dPr>
+                            <m:ctrlPr>
+                              <w:rPr>
+                                <w:rFonts w:ascii="Cambria Math" w:hAnsi="Cambria Math"/>
+                                <w:i/>
+                              </w:rPr>
+                            </m:ctrlPr>
+                          </m:dPr>
+                          <m:e>
+                            <m:r>
+                              <w:rPr>
+                                <w:rFonts w:ascii="Cambria Math" w:hAnsi="Cambria Math"/>
+                              </w:rPr>
+                              <m:t>x</m:t>
+                            </m:r>
+                          </m:e>
+                        </m:d>
+                      </m:e>
+                    </m:func>
+                    <m:r>
+                      <w:rPr>
+                        <w:rFonts w:ascii="Cambria Math" w:hAnsi="Cambria Math"/>
+                      </w:rPr>
+                      <m:t>-1</m:t>
+                    </m:r>
+                  </m:e>
+                </m:d>
+                <m:r>
+                  <w:rPr>
+                    <w:rFonts w:ascii="Cambria Math" w:hAnsi="Cambria Math"/>
+                  </w:rPr>
+                  <m:t xml:space="preserve">            if x≤0</m:t>
+                </m:r>
+              </m:e>
+            </m:eqArr>
+          </m:e>
+        </m:d>
+      </m:oMath>
+    </w:p>
+    <w:p>
+      <w:pPr>
+        <w:pStyle w:val="a3"/>
+        <w:numPr>
+          <w:ilvl w:val="0"/>
+          <w:numId w:val="1"/>
+        </w:numPr>
+        <w:spacing w:after="0" w:line="276" w:lineRule="auto"/>
+        <w:ind w:leftChars="0"/>
+      </w:pPr>
+      <w:r>
+        <w:t xml:space="preserve">All benefits of </w:t>
+      </w:r>
+      <w:proofErr w:type="spellStart"/>
+      <w:r>
+        <w:t>ReLU</w:t>
+      </w:r>
+      <w:proofErr w:type="spellEnd"/>
+    </w:p>
+    <w:p>
+      <w:pPr>
+        <w:pStyle w:val="a3"/>
+        <w:numPr>
+          <w:ilvl w:val="0"/>
+          <w:numId w:val="1"/>
+        </w:numPr>
+        <w:spacing w:after="0" w:line="276" w:lineRule="auto"/>
+        <w:ind w:leftChars="0"/>
+      </w:pPr>
+      <w:r>
+        <w:t>Closer to zero mean outputs</w:t>
+      </w:r>
+    </w:p>
+    <w:p>
+      <w:pPr>
+        <w:pStyle w:val="a3"/>
+        <w:numPr>
+          <w:ilvl w:val="0"/>
+          <w:numId w:val="1"/>
+        </w:numPr>
+        <w:spacing w:after="0" w:line="276" w:lineRule="auto"/>
+        <w:ind w:leftChars="0"/>
+      </w:pPr>
+      <w:r>
+        <w:t xml:space="preserve">Negative saturation regime compared with leaky </w:t>
+      </w:r>
+      <w:proofErr w:type="spellStart"/>
+      <w:r>
+        <w:t>ReLU</w:t>
+      </w:r>
+      <w:proofErr w:type="spellEnd"/>
+      <w:r>
+        <w:t xml:space="preserve"> and adds some robustness to noise</w:t>
+      </w:r>
+    </w:p>
+    <w:p>
+      <w:pPr>
+        <w:pStyle w:val="a3"/>
+        <w:numPr>
+          <w:ilvl w:val="0"/>
+          <w:numId w:val="1"/>
+        </w:numPr>
+        <w:spacing w:after="0" w:line="276" w:lineRule="auto"/>
+        <w:ind w:leftChars="0"/>
+      </w:pPr>
+      <w:r>
+        <w:t>Computation requires exp()</w:t>
+      </w:r>
+    </w:p>
+    <w:p>
+      <w:pPr>
+        <w:spacing w:after="0" w:line="276" w:lineRule="auto"/>
+      </w:pPr>
+      <w:proofErr w:type="spellStart"/>
+      <w:r>
+        <w:t>Maxout</w:t>
+      </w:r>
+      <w:proofErr w:type="spellEnd"/>
+      <w:r>
+        <w:t xml:space="preserve"> “neuron”</w:t>
+      </w:r>
+    </w:p>
+    <w:p>
+      <w:pPr>
+        <w:pStyle w:val="a3"/>
+        <w:numPr>
+          <w:ilvl w:val="0"/>
+          <w:numId w:val="1"/>
+        </w:numPr>
+        <w:spacing w:after="0" w:line="276" w:lineRule="auto"/>
+        <w:ind w:leftChars="0"/>
+      </w:pPr>
+      <w:r>
+        <w:t>Does not have the basic form of dot product -&gt; nonlinearity</w:t>
+      </w:r>
+    </w:p>
+    <w:p>
+      <w:pPr>
+        <w:pStyle w:val="a3"/>
+        <w:numPr>
+          <w:ilvl w:val="0"/>
+          <w:numId w:val="1"/>
+        </w:numPr>
+        <w:spacing w:after="0" w:line="276" w:lineRule="auto"/>
+        <w:ind w:leftChars="0"/>
+      </w:pPr>
+      <w:r>
+        <w:t xml:space="preserve">Generalizes </w:t>
+      </w:r>
+      <w:proofErr w:type="spellStart"/>
+      <w:r>
+        <w:t>ReLU</w:t>
+      </w:r>
+      <w:proofErr w:type="spellEnd"/>
+      <w:r>
+        <w:t xml:space="preserve"> and Leaky </w:t>
+      </w:r>
+      <w:proofErr w:type="spellStart"/>
+      <w:r>
+        <w:t>ReLU</w:t>
+      </w:r>
+      <w:proofErr w:type="spellEnd"/>
+    </w:p>
+    <w:p>
+      <w:pPr>
+        <w:pStyle w:val="a3"/>
+        <w:numPr>
+          <w:ilvl w:val="0"/>
+          <w:numId w:val="1"/>
+        </w:numPr>
+        <w:spacing w:after="0" w:line="276" w:lineRule="auto"/>
+        <w:ind w:leftChars="0"/>
+      </w:pPr>
+      <w:r>
+        <w:t xml:space="preserve">Linear regime, does not saturate, </w:t>
+      </w:r>
+      <w:proofErr w:type="spellStart"/>
+      <w:r>
+        <w:t>doen’t</w:t>
+      </w:r>
+      <w:proofErr w:type="spellEnd"/>
+      <w:r>
+        <w:t xml:space="preserve"> die</w:t>
+      </w:r>
+    </w:p>
+    <w:p>
+      <w:pPr>
+        <w:pStyle w:val="a3"/>
+        <w:numPr>
+          <w:ilvl w:val="0"/>
+          <w:numId w:val="1"/>
+        </w:numPr>
+        <w:spacing w:after="0" w:line="276" w:lineRule="auto"/>
+        <w:ind w:leftChars="0"/>
+      </w:pPr>
+      <m:oMath>
+        <m:func>
+          <m:funcPr>
+            <m:ctrlPr>
+              <w:rPr>
+                <w:rFonts w:ascii="Cambria Math" w:hAnsi="Cambria Math"/>
+              </w:rPr>
+            </m:ctrlPr>
+          </m:funcPr>
+          <m:fName>
+            <m:r>
+              <m:rPr>
+                <m:sty m:val="p"/>
+              </m:rPr>
+              <w:rPr>
+                <w:rFonts w:ascii="Cambria Math" w:hAnsi="Cambria Math"/>
+              </w:rPr>
+              <m:t>max</m:t>
+            </m:r>
+          </m:fName>
+          <m:e>
+            <m:d>
+              <m:dPr>
+                <m:ctrlPr>
+                  <w:rPr>
+                    <w:rFonts w:ascii="Cambria Math" w:hAnsi="Cambria Math"/>
+                    <w:i/>
+                  </w:rPr>
+                </m:ctrlPr>
+              </m:dPr>
+              <m:e>
+                <m:sSubSup>
+                  <m:sSubSupPr>
+                    <m:ctrlPr>
+                      <w:rPr>
+                        <w:rFonts w:ascii="Cambria Math" w:hAnsi="Cambria Math"/>
+                        <w:i/>
+                      </w:rPr>
+                    </m:ctrlPr>
+                  </m:sSubSupPr>
+                  <m:e>
+                    <m:r>
+                      <w:rPr>
+                        <w:rFonts w:ascii="Cambria Math" w:hAnsi="Cambria Math"/>
+                      </w:rPr>
+                      <m:t>w</m:t>
+                    </m:r>
+                  </m:e>
+                  <m:sub>
+                    <m:r>
+                      <w:rPr>
+                        <w:rFonts w:ascii="Cambria Math" w:hAnsi="Cambria Math"/>
+                      </w:rPr>
+                      <m:t>1</m:t>
+                    </m:r>
+                  </m:sub>
+                  <m:sup>
+                    <m:r>
+                      <w:rPr>
+                        <w:rFonts w:ascii="Cambria Math" w:hAnsi="Cambria Math"/>
+                      </w:rPr>
+                      <m:t>T</m:t>
+                    </m:r>
+                  </m:sup>
+                </m:sSubSup>
+                <m:r>
+                  <w:rPr>
+                    <w:rFonts w:ascii="Cambria Math" w:hAnsi="Cambria Math"/>
+                  </w:rPr>
+                  <m:t>x+</m:t>
+                </m:r>
+                <m:sSub>
+                  <m:sSubPr>
+                    <m:ctrlPr>
+                      <w:rPr>
+                        <w:rFonts w:ascii="Cambria Math" w:hAnsi="Cambria Math"/>
+                        <w:i/>
+                      </w:rPr>
+                    </m:ctrlPr>
+                  </m:sSubPr>
+                  <m:e>
+                    <m:r>
+                      <w:rPr>
+                        <w:rFonts w:ascii="Cambria Math" w:hAnsi="Cambria Math"/>
+                      </w:rPr>
+                      <m:t>b</m:t>
+                    </m:r>
+                  </m:e>
+                  <m:sub>
+                    <m:r>
+                      <w:rPr>
+                        <w:rFonts w:ascii="Cambria Math" w:hAnsi="Cambria Math"/>
+                      </w:rPr>
+                      <m:t>1</m:t>
+                    </m:r>
+                  </m:sub>
+                </m:sSub>
+                <m:r>
+                  <w:rPr>
+                    <w:rFonts w:ascii="Cambria Math" w:hAnsi="Cambria Math"/>
+                  </w:rPr>
+                  <m:t>,</m:t>
+                </m:r>
+                <m:sSubSup>
+                  <m:sSubSupPr>
+                    <m:ctrlPr>
+                      <w:rPr>
+                        <w:rFonts w:ascii="Cambria Math" w:hAnsi="Cambria Math"/>
+                        <w:i/>
+                      </w:rPr>
+                    </m:ctrlPr>
+                  </m:sSubSupPr>
+                  <m:e>
+                    <m:r>
+                      <w:rPr>
+                        <w:rFonts w:ascii="Cambria Math" w:hAnsi="Cambria Math"/>
+                      </w:rPr>
+                      <m:t>w</m:t>
+                    </m:r>
+                  </m:e>
+                  <m:sub>
+                    <m:r>
+                      <w:rPr>
+                        <w:rFonts w:ascii="Cambria Math" w:hAnsi="Cambria Math"/>
+                      </w:rPr>
+                      <m:t>2</m:t>
+                    </m:r>
+                  </m:sub>
+                  <m:sup>
+                    <m:r>
+                      <w:rPr>
+                        <w:rFonts w:ascii="Cambria Math" w:hAnsi="Cambria Math"/>
+                      </w:rPr>
+                      <m:t>T</m:t>
+                    </m:r>
+                  </m:sup>
+                </m:sSubSup>
+                <m:r>
+                  <w:rPr>
+                    <w:rFonts w:ascii="Cambria Math" w:hAnsi="Cambria Math"/>
+                  </w:rPr>
+                  <m:t>x+</m:t>
+                </m:r>
+                <m:sSub>
+                  <m:sSubPr>
+                    <m:ctrlPr>
+                      <w:rPr>
+                        <w:rFonts w:ascii="Cambria Math" w:hAnsi="Cambria Math"/>
+                        <w:i/>
+                      </w:rPr>
+                    </m:ctrlPr>
+                  </m:sSubPr>
+                  <m:e>
+                    <m:r>
+                      <w:rPr>
+                        <w:rFonts w:ascii="Cambria Math" w:hAnsi="Cambria Math"/>
+                      </w:rPr>
+                      <m:t>b</m:t>
+                    </m:r>
+                  </m:e>
+                  <m:sub>
+                    <m:r>
+                      <w:rPr>
+                        <w:rFonts w:ascii="Cambria Math" w:hAnsi="Cambria Math"/>
+                      </w:rPr>
+                      <m:t>2</m:t>
+                    </m:r>
+                  </m:sub>
+                </m:sSub>
+              </m:e>
+            </m:d>
+          </m:e>
+        </m:func>
+      </m:oMath>
+    </w:p>
+    <w:p>
+      <w:pPr>
+        <w:pStyle w:val="a3"/>
+        <w:numPr>
+          <w:ilvl w:val="0"/>
+          <w:numId w:val="1"/>
+        </w:numPr>
+        <w:spacing w:after="0" w:line="276" w:lineRule="auto"/>
+        <w:ind w:leftChars="0"/>
+      </w:pPr>
+      <w:r>
+        <w:t>Problem: doubles the number of parameters and neuron</w:t>
+      </w:r>
+    </w:p>
+    <w:p>
+      <w:pPr>
+        <w:spacing w:after="0" w:line="276" w:lineRule="auto"/>
+      </w:pPr>
+    </w:p>
+    <w:p>
+      <w:pPr>
+        <w:spacing w:after="0" w:line="276" w:lineRule="auto"/>
+      </w:pPr>
+    </w:p>
+    <w:p>
+      <w:pPr>
+        <w:spacing w:after="0" w:line="276" w:lineRule="auto"/>
+      </w:pPr>
+      <w:r>
+        <w:lastRenderedPageBreak/>
+        <w:t>In practice</w:t>
+      </w:r>
+    </w:p>
+    <w:p>
+      <w:pPr>
+        <w:pStyle w:val="a3"/>
+        <w:numPr>
+          <w:ilvl w:val="0"/>
+          <w:numId w:val="1"/>
+        </w:numPr>
+        <w:spacing w:after="0" w:line="276" w:lineRule="auto"/>
+        <w:ind w:leftChars="0"/>
+      </w:pPr>
+      <w:r>
+        <w:t xml:space="preserve">Use </w:t>
+      </w:r>
+      <w:proofErr w:type="spellStart"/>
+      <w:r>
+        <w:t>ReLU</w:t>
+      </w:r>
+      <w:proofErr w:type="spellEnd"/>
+      <w:r>
+        <w:t>, be careful with learning rates</w:t>
+      </w:r>
+    </w:p>
+    <w:p>
+      <w:pPr>
+        <w:pStyle w:val="a3"/>
+        <w:numPr>
+          <w:ilvl w:val="0"/>
+          <w:numId w:val="1"/>
+        </w:numPr>
+        <w:spacing w:after="0" w:line="276" w:lineRule="auto"/>
+        <w:ind w:leftChars="0"/>
+      </w:pPr>
+      <w:r>
+        <w:t xml:space="preserve">Try Leaky </w:t>
+      </w:r>
+      <w:proofErr w:type="spellStart"/>
+      <w:r>
+        <w:t>ReLU</w:t>
+      </w:r>
+      <w:proofErr w:type="spellEnd"/>
+      <w:r>
+        <w:t xml:space="preserve"> / </w:t>
+      </w:r>
+      <w:proofErr w:type="spellStart"/>
+      <w:r>
+        <w:t>Maxout</w:t>
+      </w:r>
+      <w:proofErr w:type="spellEnd"/>
+      <w:r>
+        <w:t xml:space="preserve"> / ELU</w:t>
+      </w:r>
+    </w:p>
+    <w:p>
+      <w:pPr>
+        <w:pStyle w:val="a3"/>
+        <w:numPr>
+          <w:ilvl w:val="0"/>
+          <w:numId w:val="1"/>
+        </w:numPr>
+        <w:spacing w:after="0" w:line="276" w:lineRule="auto"/>
+        <w:ind w:leftChars="0"/>
+      </w:pPr>
+      <w:r>
+        <w:t>Try tanh but don’t expect much</w:t>
+      </w:r>
+    </w:p>
+    <w:p>
+      <w:pPr>
+        <w:pStyle w:val="a3"/>
+        <w:numPr>
+          <w:ilvl w:val="0"/>
+          <w:numId w:val="1"/>
+        </w:numPr>
+        <w:spacing w:after="0" w:line="276" w:lineRule="auto"/>
+        <w:ind w:leftChars="0"/>
+      </w:pPr>
+      <w:r>
+        <w:t>Don’t’ use sigmoid</w:t>
+      </w:r>
+    </w:p>
+    <w:p>
+      <w:pPr>
+        <w:spacing w:after="0" w:line="276" w:lineRule="auto"/>
+      </w:pPr>
+      <w:r>
+        <w:rPr>
+          <w:rFonts w:hint="eastAsia"/>
+        </w:rPr>
+        <w:t>D</w:t>
+      </w:r>
+      <w:r>
+        <w:t>ata preprocessing</w:t>
+      </w:r>
+    </w:p>
+    <w:p>
+      <w:pPr>
+        <w:spacing w:after="0" w:line="276" w:lineRule="auto"/>
+        <w:rPr>
+          <w:b/>
+          <w:bCs/>
+        </w:rPr>
+      </w:pPr>
+      <w:r>
+        <w:rPr>
+          <w:b/>
+          <w:bCs/>
+        </w:rPr>
+        <w:drawing>
+          <wp:inline distT="0" distB="0" distL="0" distR="0" wp14:anchorId="72891F05" wp14:editId="39213626">
+            <wp:extent cx="3741300" cy="1318260"/>
+            <wp:effectExtent l="0" t="0" r="0" b="0"/>
+            <wp:docPr id="24" name="그림 24"/>
+            <wp:cNvGraphicFramePr>
+              <a:graphicFrameLocks xmlns:a="http://schemas.openxmlformats.org/drawingml/2006/main" noChangeAspect="1"/>
+            </wp:cNvGraphicFramePr>
+            <a:graphic xmlns:a="http://schemas.openxmlformats.org/drawingml/2006/main">
+              <a:graphicData uri="http://schemas.openxmlformats.org/drawingml/2006/picture">
+                <pic:pic xmlns:pic="http://schemas.openxmlformats.org/drawingml/2006/picture">
+                  <pic:nvPicPr>
+                    <pic:cNvPr id="1" name=""/>
+                    <pic:cNvPicPr/>
+                  </pic:nvPicPr>
+                  <pic:blipFill>
+                    <a:blip r:embed="rId30"/>
+                    <a:stretch>
+                      <a:fillRect/>
+                    </a:stretch>
+                  </pic:blipFill>
+                  <pic:spPr>
+                    <a:xfrm>
+                      <a:off x="0" y="0"/>
+                      <a:ext cx="3763524" cy="1326091"/>
+                    </a:xfrm>
+                    <a:prstGeom prst="rect">
+                      <a:avLst/>
+                    </a:prstGeom>
+                  </pic:spPr>
+                </pic:pic>
+              </a:graphicData>
+            </a:graphic>
+          </wp:inline>
+        </w:drawing>
+      </w:r>
+      <w:r>
+        <w:rPr>
+          <w:noProof/>
+        </w:rPr>
+        <w:t xml:space="preserve"> </w:t>
+      </w:r>
+      <w:r>
+        <w:rPr>
+          <w:b/>
+          <w:bCs/>
+        </w:rPr>
+        <w:drawing>
+          <wp:inline distT="0" distB="0" distL="0" distR="0" wp14:anchorId="1E216ED0" wp14:editId="3F4B1A1E">
+            <wp:extent cx="3713654" cy="1531620"/>
+            <wp:effectExtent l="0" t="0" r="1270" b="0"/>
+            <wp:docPr id="25" name="그림 25"/>
+            <wp:cNvGraphicFramePr>
+              <a:graphicFrameLocks xmlns:a="http://schemas.openxmlformats.org/drawingml/2006/main" noChangeAspect="1"/>
+            </wp:cNvGraphicFramePr>
+            <a:graphic xmlns:a="http://schemas.openxmlformats.org/drawingml/2006/main">
+              <a:graphicData uri="http://schemas.openxmlformats.org/drawingml/2006/picture">
+                <pic:pic xmlns:pic="http://schemas.openxmlformats.org/drawingml/2006/picture">
+                  <pic:nvPicPr>
+                    <pic:cNvPr id="1" name=""/>
+                    <pic:cNvPicPr/>
+                  </pic:nvPicPr>
+                  <pic:blipFill>
+                    <a:blip r:embed="rId31"/>
+                    <a:stretch>
+                      <a:fillRect/>
+                    </a:stretch>
+                  </pic:blipFill>
+                  <pic:spPr>
+                    <a:xfrm>
+                      <a:off x="0" y="0"/>
+                      <a:ext cx="3719932" cy="1534209"/>
+                    </a:xfrm>
+                    <a:prstGeom prst="rect">
+                      <a:avLst/>
+                    </a:prstGeom>
+                  </pic:spPr>
+                </pic:pic>
+              </a:graphicData>
+            </a:graphic>
+          </wp:inline>
+        </w:drawing>
+      </w:r>
+    </w:p>
+    <w:p>
+      <w:pPr>
+        <w:spacing w:after="0" w:line="276" w:lineRule="auto"/>
+      </w:pPr>
+      <w:r>
+        <w:t>Preprocess the data</w:t>
+      </w:r>
+    </w:p>
+    <w:p>
+      <w:pPr>
+        <w:pStyle w:val="a3"/>
+        <w:numPr>
+          <w:ilvl w:val="0"/>
+          <w:numId w:val="1"/>
+        </w:numPr>
+        <w:spacing w:after="0" w:line="276" w:lineRule="auto"/>
+        <w:ind w:leftChars="0"/>
+      </w:pPr>
+      <w:r>
+        <w:t>Zero mean them, normalize it with standard deviation.</w:t>
+      </w:r>
+    </w:p>
+    <w:p>
+      <w:pPr>
+        <w:pStyle w:val="a3"/>
+        <w:numPr>
+          <w:ilvl w:val="0"/>
+          <w:numId w:val="1"/>
+        </w:numPr>
+        <w:spacing w:after="0" w:line="276" w:lineRule="auto"/>
+        <w:ind w:leftChars="0"/>
+      </w:pPr>
+      <w:r>
+        <w:t>All features are in the same range and contribute equally.</w:t>
+      </w:r>
+    </w:p>
+    <w:p>
+      <w:pPr>
+        <w:pStyle w:val="a3"/>
+        <w:numPr>
+          <w:ilvl w:val="0"/>
+          <w:numId w:val="1"/>
+        </w:numPr>
+        <w:spacing w:after="0" w:line="276" w:lineRule="auto"/>
+        <w:ind w:leftChars="0"/>
+      </w:pPr>
+      <w:r>
+        <w:t>In practice, PCA and whitening of data can used.</w:t>
+      </w:r>
+    </w:p>
+    <w:p>
+      <w:pPr>
+        <w:pStyle w:val="a3"/>
+        <w:numPr>
+          <w:ilvl w:val="0"/>
+          <w:numId w:val="1"/>
+        </w:numPr>
+        <w:spacing w:after="0" w:line="276" w:lineRule="auto"/>
+        <w:ind w:leftChars="0"/>
+      </w:pPr>
+      <w:r>
+        <w:t>We also do this for test data.</w:t>
+      </w:r>
+    </w:p>
+    <w:p>
+      <w:pPr>
+        <w:pStyle w:val="a3"/>
+        <w:numPr>
+          <w:ilvl w:val="0"/>
+          <w:numId w:val="1"/>
+        </w:numPr>
+        <w:spacing w:after="0" w:line="276" w:lineRule="auto"/>
+        <w:ind w:leftChars="0"/>
+      </w:pPr>
+      <w:r>
+        <w:t>In practice for images: center only</w:t>
+      </w:r>
+    </w:p>
+    <w:p>
+      <w:pPr>
+        <w:pStyle w:val="a3"/>
+        <w:numPr>
+          <w:ilvl w:val="1"/>
+          <w:numId w:val="1"/>
+        </w:numPr>
+        <w:spacing w:after="0" w:line="276" w:lineRule="auto"/>
+        <w:ind w:leftChars="0"/>
+      </w:pPr>
+      <w:r>
+        <w:t>Consider CIFAR-10 example with [32,32,3] images</w:t>
+      </w:r>
+    </w:p>
+    <w:p>
+      <w:pPr>
+        <w:pStyle w:val="a3"/>
+        <w:numPr>
+          <w:ilvl w:val="1"/>
+          <w:numId w:val="1"/>
+        </w:numPr>
+        <w:spacing w:after="0" w:line="276" w:lineRule="auto"/>
+        <w:ind w:leftChars="0"/>
+      </w:pPr>
+      <w:r>
+        <w:t>Subtract the mean image (</w:t>
+      </w:r>
+      <w:proofErr w:type="spellStart"/>
+      <w:r>
+        <w:t>AlexNet</w:t>
+      </w:r>
+      <w:proofErr w:type="spellEnd"/>
+      <w:r>
+        <w:t>) / mean image = [32,32,3] array</w:t>
+      </w:r>
+    </w:p>
+    <w:p>
+      <w:pPr>
+        <w:pStyle w:val="a3"/>
+        <w:numPr>
+          <w:ilvl w:val="1"/>
+          <w:numId w:val="1"/>
+        </w:numPr>
+        <w:spacing w:after="0" w:line="276" w:lineRule="auto"/>
+        <w:ind w:leftChars="0"/>
+      </w:pPr>
+      <w:r>
+        <w:t>Subtract per-channel mean (</w:t>
+      </w:r>
+      <w:proofErr w:type="spellStart"/>
+      <w:r>
+        <w:t>VGGNet</w:t>
+      </w:r>
+      <w:proofErr w:type="spellEnd"/>
+      <w:r>
+        <w:t>) / mean along each channel = 3 numbers</w:t>
+      </w:r>
+    </w:p>
+    <w:p>
+      <w:pPr>
+        <w:pStyle w:val="a3"/>
+        <w:numPr>
+          <w:ilvl w:val="1"/>
+          <w:numId w:val="1"/>
+        </w:numPr>
+        <w:spacing w:after="0" w:line="276" w:lineRule="auto"/>
+        <w:ind w:leftChars="0"/>
+      </w:pPr>
+      <w:proofErr w:type="spellStart"/>
+      <w:r>
+        <w:t>Suvtract</w:t>
+      </w:r>
+      <w:proofErr w:type="spellEnd"/>
+      <w:r>
+        <w:t xml:space="preserve"> per-channel mean and divide </w:t>
+      </w:r>
+      <w:proofErr w:type="spellStart"/>
+      <w:r>
+        <w:t>bt</w:t>
+      </w:r>
+      <w:proofErr w:type="spellEnd"/>
+      <w:r>
+        <w:t xml:space="preserve"> per-channel std (</w:t>
+      </w:r>
+      <w:proofErr w:type="spellStart"/>
+      <w:r>
         <w:t>ResNet</w:t>
       </w:r>
       <w:proofErr w:type="spellEnd"/>
       <w:r>
-        <w:t>/</w:t>
+        <w:t xml:space="preserve">) / mean along each </w:t>
       </w:r>
       <w:proofErr w:type="spellStart"/>
       <w:r>
-        <w:t>GoogLeNet</w:t>
+        <w:t>cahnnel</w:t>
       </w:r>
       <w:proofErr w:type="spellEnd"/>
       <w:r>
+        <w:t xml:space="preserve"> = 3 numbers</w:t>
+      </w:r>
+    </w:p>
+    <w:p>
+      <w:pPr>
+        <w:pStyle w:val="a3"/>
+        <w:numPr>
+          <w:ilvl w:val="1"/>
+          <w:numId w:val="1"/>
+        </w:numPr>
+        <w:spacing w:after="0" w:line="276" w:lineRule="auto"/>
+        <w:ind w:leftChars="0"/>
+      </w:pPr>
+      <w:r>
+        <w:t>It is not common to do PCA or whitening</w:t>
+      </w:r>
+    </w:p>
+    <w:p>
+      <w:pPr>
+        <w:spacing w:after="0" w:line="276" w:lineRule="auto"/>
+      </w:pPr>
+    </w:p>
+    <w:p>
+      <w:pPr>
+        <w:spacing w:after="0" w:line="276" w:lineRule="auto"/>
+      </w:pPr>
+    </w:p>
+    <w:p>
+      <w:pPr>
+        <w:spacing w:after="0" w:line="276" w:lineRule="auto"/>
+      </w:pPr>
+    </w:p>
+    <w:p>
+      <w:pPr>
+        <w:spacing w:after="0" w:line="276" w:lineRule="auto"/>
+      </w:pPr>
+    </w:p>
+    <w:p>
+      <w:pPr>
+        <w:spacing w:after="0" w:line="276" w:lineRule="auto"/>
+      </w:pPr>
+    </w:p>
+    <w:p>
+      <w:pPr>
+        <w:spacing w:after="0" w:line="276" w:lineRule="auto"/>
+      </w:pPr>
+      <w:r>
+        <w:lastRenderedPageBreak/>
+        <w:t>Weight initialization</w:t>
+      </w:r>
+    </w:p>
+    <w:p>
+      <w:pPr>
+        <w:pStyle w:val="a3"/>
+        <w:numPr>
+          <w:ilvl w:val="0"/>
+          <w:numId w:val="1"/>
+        </w:numPr>
+        <w:spacing w:after="0" w:line="276" w:lineRule="auto"/>
+        <w:ind w:leftChars="0"/>
+      </w:pPr>
+      <w:r>
+        <w:rPr>
+          <w:rFonts w:hint="eastAsia"/>
+        </w:rPr>
+        <w:t>Q</w:t>
+      </w:r>
+      <w:r>
+        <w:t xml:space="preserve">. what happens when W=0 </w:t>
+      </w:r>
+      <w:proofErr w:type="spellStart"/>
+      <w:r>
+        <w:t>init</w:t>
+      </w:r>
+      <w:proofErr w:type="spellEnd"/>
+      <w:r>
+        <w:t xml:space="preserve"> is used?</w:t>
+      </w:r>
+    </w:p>
+    <w:p>
+      <w:pPr>
+        <w:pStyle w:val="a3"/>
+        <w:numPr>
+          <w:ilvl w:val="1"/>
+          <w:numId w:val="1"/>
+        </w:numPr>
+        <w:spacing w:after="0" w:line="276" w:lineRule="auto"/>
+        <w:ind w:leftChars="0"/>
+      </w:pPr>
+      <w:r>
+        <w:rPr>
+          <w:rFonts w:hint="eastAsia"/>
+        </w:rPr>
+        <w:t>A</w:t>
+      </w:r>
+      <w:r>
+        <w:t xml:space="preserve">. </w:t>
+      </w:r>
+      <w:r>
+        <w:t>all the neurons will do the same thing and same output.</w:t>
+      </w:r>
+    </w:p>
+    <w:p>
+      <w:pPr>
+        <w:spacing w:after="0" w:line="276" w:lineRule="auto"/>
+      </w:pPr>
+      <w:r>
+        <w:t>First idea: small random numbers (gaussian with zero mean and 1e-2 standard deviation)</w:t>
+      </w:r>
+    </w:p>
+    <w:p>
+      <w:pPr>
+        <w:pStyle w:val="a3"/>
+        <w:numPr>
+          <w:ilvl w:val="0"/>
+          <w:numId w:val="1"/>
+        </w:numPr>
+        <w:spacing w:after="0" w:line="276" w:lineRule="auto"/>
+        <w:ind w:leftChars="0"/>
+      </w:pPr>
+      <w:r>
+        <w:rPr>
+          <w:rFonts w:hint="eastAsia"/>
+        </w:rPr>
+        <w:t>W</w:t>
+      </w:r>
+      <w:r>
+        <w:t xml:space="preserve"> = 0.01 * </w:t>
+      </w:r>
+      <w:proofErr w:type="spellStart"/>
+      <w:r>
+        <w:t>np.random.randn</w:t>
+      </w:r>
+      <w:proofErr w:type="spellEnd"/>
+      <w:r>
+        <w:t>(D</w:t>
+      </w:r>
+      <w:r>
+        <w:t>in</w:t>
+      </w:r>
+      <w:r>
+        <w:t>,</w:t>
+      </w:r>
+      <w:r>
         <w:t xml:space="preserve"> </w:t>
       </w:r>
-      <w:r>
-        <w:t>have challenged this paradigm</w:t>
-      </w:r>
+      <w:proofErr w:type="spellStart"/>
+      <w:r>
+        <w:t>Dout</w:t>
+      </w:r>
+      <w:proofErr w:type="spellEnd"/>
+      <w:r>
+        <w:t>)</w:t>
+      </w:r>
+    </w:p>
+    <w:p>
+      <w:pPr>
+        <w:pStyle w:val="a3"/>
+        <w:numPr>
+          <w:ilvl w:val="0"/>
+          <w:numId w:val="1"/>
+        </w:numPr>
+        <w:spacing w:after="0" w:line="276" w:lineRule="auto"/>
+        <w:ind w:leftChars="0"/>
+      </w:pPr>
+      <w:r>
+        <w:t>Works okay for small networks, but problems with deeper networks.</w:t>
+      </w:r>
+    </w:p>
+    <w:p>
+      <w:pPr>
+        <w:pStyle w:val="a3"/>
+        <w:numPr>
+          <w:ilvl w:val="0"/>
+          <w:numId w:val="1"/>
+        </w:numPr>
+        <w:spacing w:after="0" w:line="276" w:lineRule="auto"/>
+        <w:ind w:leftChars="0"/>
+      </w:pPr>
+      <w:r>
+        <w:t>As we multiply by this W by small numbers at each layer, this quickly shrinks and collapses all these values. So all activation become zero</w:t>
+      </w:r>
+    </w:p>
+    <w:p>
+      <w:pPr>
+        <w:pStyle w:val="a3"/>
+        <w:numPr>
+          <w:ilvl w:val="0"/>
+          <w:numId w:val="1"/>
+        </w:numPr>
+        <w:spacing w:after="0" w:line="276" w:lineRule="auto"/>
+        <w:ind w:leftChars="0"/>
+      </w:pPr>
+      <w:r>
+        <w:rPr>
+          <w:rFonts w:hint="eastAsia"/>
+        </w:rPr>
+        <w:t>Q</w:t>
+      </w:r>
+      <w:r>
+        <w:t xml:space="preserve">. what to the gradients </w:t>
+      </w:r>
+      <w:r>
+        <w:rPr>
+          <w:rFonts w:hint="eastAsia"/>
+        </w:rPr>
+        <w:t>d</w:t>
+      </w:r>
+      <w:r>
+        <w:t>L/</w:t>
+      </w:r>
+      <w:proofErr w:type="spellStart"/>
+      <w:r>
+        <w:t>dW</w:t>
+      </w:r>
+      <w:proofErr w:type="spellEnd"/>
+      <w:r>
+        <w:t xml:space="preserve"> look like?</w:t>
+      </w:r>
+    </w:p>
+    <w:p>
+      <w:pPr>
+        <w:pStyle w:val="a3"/>
+        <w:spacing w:after="0" w:line="276" w:lineRule="auto"/>
+        <w:ind w:leftChars="0" w:left="760"/>
+      </w:pPr>
+      <w:r>
+        <w:drawing>
+          <wp:inline distT="0" distB="0" distL="0" distR="0" wp14:anchorId="32181B72" wp14:editId="4388F5DC">
+            <wp:extent cx="4602480" cy="861754"/>
+            <wp:effectExtent l="0" t="0" r="7620" b="0"/>
+            <wp:docPr id="26" name="그림 26"/>
+            <wp:cNvGraphicFramePr>
+              <a:graphicFrameLocks xmlns:a="http://schemas.openxmlformats.org/drawingml/2006/main" noChangeAspect="1"/>
+            </wp:cNvGraphicFramePr>
+            <a:graphic xmlns:a="http://schemas.openxmlformats.org/drawingml/2006/main">
+              <a:graphicData uri="http://schemas.openxmlformats.org/drawingml/2006/picture">
+                <pic:pic xmlns:pic="http://schemas.openxmlformats.org/drawingml/2006/picture">
+                  <pic:nvPicPr>
+                    <pic:cNvPr id="1" name=""/>
+                    <pic:cNvPicPr/>
+                  </pic:nvPicPr>
+                  <pic:blipFill>
+                    <a:blip r:embed="rId32"/>
+                    <a:stretch>
+                      <a:fillRect/>
+                    </a:stretch>
+                  </pic:blipFill>
+                  <pic:spPr>
+                    <a:xfrm>
+                      <a:off x="0" y="0"/>
+                      <a:ext cx="4655198" cy="871625"/>
+                    </a:xfrm>
+                    <a:prstGeom prst="rect">
+                      <a:avLst/>
+                    </a:prstGeom>
+                  </pic:spPr>
+                </pic:pic>
+              </a:graphicData>
+            </a:graphic>
+          </wp:inline>
+        </w:drawing>
+      </w:r>
+    </w:p>
+    <w:p>
+      <w:pPr>
+        <w:spacing w:after="0" w:line="276" w:lineRule="auto"/>
+      </w:pPr>
+      <w:r>
+        <w:t>How about increasing std?</w:t>
+      </w:r>
+    </w:p>
+    <w:p>
+      <w:pPr>
+        <w:pStyle w:val="a3"/>
+        <w:numPr>
+          <w:ilvl w:val="0"/>
+          <w:numId w:val="1"/>
+        </w:numPr>
+        <w:spacing w:after="0" w:line="276" w:lineRule="auto"/>
+        <w:ind w:leftChars="0"/>
+      </w:pPr>
+      <w:r>
+        <w:rPr>
+          <w:rFonts w:hint="eastAsia"/>
+        </w:rPr>
+        <w:t>W</w:t>
+      </w:r>
+      <w:r>
+        <w:t xml:space="preserve"> = 0.0</w:t>
+      </w:r>
+      <w:r>
+        <w:t>5</w:t>
+      </w:r>
+      <w:r>
+        <w:t xml:space="preserve">* </w:t>
+      </w:r>
+      <w:proofErr w:type="spellStart"/>
+      <w:r>
+        <w:t>np.random.randn</w:t>
+      </w:r>
+      <w:proofErr w:type="spellEnd"/>
+      <w:r>
+        <w:t>(D</w:t>
+      </w:r>
+      <w:r>
+        <w:t xml:space="preserve">in, </w:t>
+      </w:r>
+      <w:proofErr w:type="spellStart"/>
+      <w:r>
+        <w:t>Dout</w:t>
+      </w:r>
+      <w:proofErr w:type="spellEnd"/>
+      <w:r>
+        <w:t>)</w:t>
+      </w:r>
+    </w:p>
+    <w:p>
+      <w:pPr>
+        <w:pStyle w:val="a3"/>
+        <w:numPr>
+          <w:ilvl w:val="0"/>
+          <w:numId w:val="1"/>
+        </w:numPr>
+        <w:spacing w:after="0" w:line="276" w:lineRule="auto"/>
+        <w:ind w:leftChars="0"/>
+      </w:pPr>
+      <w:r>
+        <w:t>Almost all neurons completely saturated, either -1 and 1.</w:t>
+      </w:r>
+    </w:p>
+    <w:p>
+      <w:pPr>
+        <w:pStyle w:val="a3"/>
+        <w:numPr>
+          <w:ilvl w:val="0"/>
+          <w:numId w:val="1"/>
+        </w:numPr>
+        <w:spacing w:after="0" w:line="276" w:lineRule="auto"/>
+        <w:ind w:leftChars="0"/>
+      </w:pPr>
+      <w:r>
+        <w:t>Gradients will be all zero, and no update.</w:t>
+      </w:r>
+    </w:p>
+    <w:p>
+      <w:pPr>
+        <w:pStyle w:val="a3"/>
+        <w:numPr>
+          <w:ilvl w:val="0"/>
+          <w:numId w:val="1"/>
+        </w:numPr>
+        <w:spacing w:after="0" w:line="276" w:lineRule="auto"/>
+        <w:ind w:leftChars="0"/>
+      </w:pPr>
+      <w:r>
+        <w:drawing>
+          <wp:inline distT="0" distB="0" distL="0" distR="0" wp14:anchorId="70A19863" wp14:editId="057C9AB9">
+            <wp:extent cx="4541520" cy="857384"/>
+            <wp:effectExtent l="0" t="0" r="0" b="0"/>
+            <wp:docPr id="27" name="그림 27"/>
+            <wp:cNvGraphicFramePr>
+              <a:graphicFrameLocks xmlns:a="http://schemas.openxmlformats.org/drawingml/2006/main" noChangeAspect="1"/>
+            </wp:cNvGraphicFramePr>
+            <a:graphic xmlns:a="http://schemas.openxmlformats.org/drawingml/2006/main">
+              <a:graphicData uri="http://schemas.openxmlformats.org/drawingml/2006/picture">
+                <pic:pic xmlns:pic="http://schemas.openxmlformats.org/drawingml/2006/picture">
+                  <pic:nvPicPr>
+                    <pic:cNvPr id="1" name=""/>
+                    <pic:cNvPicPr/>
+                  </pic:nvPicPr>
+                  <pic:blipFill>
+                    <a:blip r:embed="rId33"/>
+                    <a:stretch>
+                      <a:fillRect/>
+                    </a:stretch>
+                  </pic:blipFill>
+                  <pic:spPr>
+                    <a:xfrm>
+                      <a:off x="0" y="0"/>
+                      <a:ext cx="4610036" cy="870319"/>
+                    </a:xfrm>
+                    <a:prstGeom prst="rect">
+                      <a:avLst/>
+                    </a:prstGeom>
+                  </pic:spPr>
+                </pic:pic>
+              </a:graphicData>
+            </a:graphic>
+          </wp:inline>
+        </w:drawing>
+      </w:r>
+    </w:p>
+    <w:p>
+      <w:pPr>
+        <w:spacing w:after="0" w:line="276" w:lineRule="auto"/>
+      </w:pPr>
+      <w:r>
+        <w:t>Xavier initialization</w:t>
+      </w:r>
+    </w:p>
+    <w:p>
+      <w:pPr>
+        <w:pStyle w:val="a3"/>
+        <w:numPr>
+          <w:ilvl w:val="0"/>
+          <w:numId w:val="1"/>
+        </w:numPr>
+        <w:spacing w:after="0" w:line="276" w:lineRule="auto"/>
+        <w:ind w:leftChars="0"/>
+      </w:pPr>
+      <w:r>
+        <w:rPr>
+          <w:rFonts w:hint="eastAsia"/>
+        </w:rPr>
+        <w:t>W</w:t>
+      </w:r>
+      <w:r>
+        <w:t xml:space="preserve"> = </w:t>
+      </w:r>
+      <w:proofErr w:type="spellStart"/>
+      <w:r>
+        <w:t>np.random.randn</w:t>
+      </w:r>
+      <w:proofErr w:type="spellEnd"/>
+      <w:r>
+        <w:t xml:space="preserve">(Din, </w:t>
+      </w:r>
+      <w:proofErr w:type="spellStart"/>
+      <w:r>
+        <w:t>Dout</w:t>
+      </w:r>
+      <w:proofErr w:type="spellEnd"/>
+      <w:r>
+        <w:t xml:space="preserve">) / </w:t>
+      </w:r>
+      <w:proofErr w:type="spellStart"/>
+      <w:r>
+        <w:t>np.sqrt</w:t>
+      </w:r>
+      <w:proofErr w:type="spellEnd"/>
+      <w:r>
+        <w:t>(Din)</w:t>
+      </w:r>
+    </w:p>
+    <w:p>
+      <w:pPr>
+        <w:pStyle w:val="a3"/>
+        <w:numPr>
+          <w:ilvl w:val="0"/>
+          <w:numId w:val="1"/>
+        </w:numPr>
+        <w:spacing w:after="0" w:line="276" w:lineRule="auto"/>
+        <w:ind w:leftChars="0"/>
+      </w:pPr>
+      <w:r>
+        <w:t>Reasonable initialization – mathematical derivation assumes linear activations</w:t>
+      </w:r>
+    </w:p>
+    <w:p>
+      <w:pPr>
+        <w:pStyle w:val="a3"/>
+        <w:spacing w:after="0" w:line="276" w:lineRule="auto"/>
+        <w:ind w:leftChars="0" w:left="760"/>
+      </w:pPr>
+      <w:r>
+        <w:drawing>
+          <wp:inline distT="0" distB="0" distL="0" distR="0" wp14:anchorId="1B5D646C" wp14:editId="2E4B4B59">
+            <wp:extent cx="4427220" cy="839730"/>
+            <wp:effectExtent l="0" t="0" r="0" b="0"/>
+            <wp:docPr id="28" name="그림 28"/>
+            <wp:cNvGraphicFramePr>
+              <a:graphicFrameLocks xmlns:a="http://schemas.openxmlformats.org/drawingml/2006/main" noChangeAspect="1"/>
+            </wp:cNvGraphicFramePr>
+            <a:graphic xmlns:a="http://schemas.openxmlformats.org/drawingml/2006/main">
+              <a:graphicData uri="http://schemas.openxmlformats.org/drawingml/2006/picture">
+                <pic:pic xmlns:pic="http://schemas.openxmlformats.org/drawingml/2006/picture">
+                  <pic:nvPicPr>
+                    <pic:cNvPr id="1" name=""/>
+                    <pic:cNvPicPr/>
+                  </pic:nvPicPr>
+                  <pic:blipFill>
+                    <a:blip r:embed="rId34"/>
+                    <a:stretch>
+                      <a:fillRect/>
+                    </a:stretch>
+                  </pic:blipFill>
+                  <pic:spPr>
+                    <a:xfrm>
+                      <a:off x="0" y="0"/>
+                      <a:ext cx="4485021" cy="850693"/>
+                    </a:xfrm>
+                    <a:prstGeom prst="rect">
+                      <a:avLst/>
+                    </a:prstGeom>
+                  </pic:spPr>
+                </pic:pic>
+              </a:graphicData>
+            </a:graphic>
+          </wp:inline>
+        </w:drawing>
+      </w:r>
+    </w:p>
+    <w:p>
+      <w:pPr>
+        <w:pStyle w:val="a3"/>
+        <w:numPr>
+          <w:ilvl w:val="0"/>
+          <w:numId w:val="1"/>
+        </w:numPr>
+        <w:spacing w:after="0" w:line="276" w:lineRule="auto"/>
+        <w:ind w:leftChars="0"/>
+      </w:pPr>
+      <w:r>
+        <w:t xml:space="preserve">What about </w:t>
+      </w:r>
+      <w:proofErr w:type="spellStart"/>
+      <w:r>
+        <w:t>ReLU</w:t>
+      </w:r>
+      <w:proofErr w:type="spellEnd"/>
+      <w:r>
+        <w:t>?</w:t>
+      </w:r>
+    </w:p>
+    <w:p>
+      <w:pPr>
+        <w:pStyle w:val="a3"/>
+        <w:numPr>
+          <w:ilvl w:val="1"/>
+          <w:numId w:val="1"/>
+        </w:numPr>
+        <w:spacing w:after="0" w:line="276" w:lineRule="auto"/>
+        <w:ind w:leftChars="0"/>
+      </w:pPr>
+      <w:r>
+        <w:t>It breaks because it kills half of our inputs</w:t>
+      </w:r>
+    </w:p>
+    <w:p>
+      <w:pPr>
+        <w:pStyle w:val="a3"/>
+        <w:numPr>
+          <w:ilvl w:val="1"/>
+          <w:numId w:val="1"/>
+        </w:numPr>
+        <w:spacing w:after="0" w:line="276" w:lineRule="auto"/>
+        <w:ind w:leftChars="0"/>
+      </w:pPr>
+      <w:r>
+        <w:t xml:space="preserve">For </w:t>
+      </w:r>
+      <w:proofErr w:type="spellStart"/>
+      <w:r>
+        <w:t>ReLU</w:t>
+      </w:r>
+      <w:proofErr w:type="spellEnd"/>
+      <w:r>
+        <w:t>, we need to correct std = sqrt(2 / Din)</w:t>
+      </w:r>
+    </w:p>
+    <w:p>
+      <w:pPr>
+        <w:pStyle w:val="a3"/>
+        <w:numPr>
+          <w:ilvl w:val="1"/>
+          <w:numId w:val="1"/>
+        </w:numPr>
+        <w:spacing w:after="0" w:line="276" w:lineRule="auto"/>
+        <w:ind w:leftChars="0"/>
+      </w:pPr>
+      <w:r>
+        <w:t>This makes nicely scaled for all layers</w:t>
+      </w:r>
+    </w:p>
+    <w:p>
+      <w:pPr>
+        <w:spacing w:after="0" w:line="276" w:lineRule="auto"/>
+      </w:pPr>
+    </w:p>
+    <w:p>
+      <w:pPr>
+        <w:spacing w:after="0" w:line="276" w:lineRule="auto"/>
+      </w:pPr>
+    </w:p>
+    <w:p>
+      <w:pPr>
+        <w:spacing w:after="0" w:line="276" w:lineRule="auto"/>
+      </w:pPr>
+    </w:p>
+    <w:p>
+      <w:pPr>
+        <w:spacing w:after="0" w:line="276" w:lineRule="auto"/>
+      </w:pPr>
+    </w:p>
+    <w:p>
+      <w:pPr>
+        <w:spacing w:after="0" w:line="276" w:lineRule="auto"/>
+      </w:pPr>
+      <w:r>
+        <w:lastRenderedPageBreak/>
+        <w:t>Batch normalization</w:t>
+      </w:r>
+    </w:p>
+    <w:p>
+      <w:pPr>
+        <w:pStyle w:val="a3"/>
+        <w:numPr>
+          <w:ilvl w:val="0"/>
+          <w:numId w:val="1"/>
+        </w:numPr>
+        <w:spacing w:after="0" w:line="276" w:lineRule="auto"/>
+        <w:ind w:leftChars="0"/>
+      </w:pPr>
+      <w:r>
+        <w:t>We want to keep activations in a gaussian range.</w:t>
+      </w:r>
+    </w:p>
+    <w:p>
+      <w:pPr>
+        <w:pStyle w:val="a3"/>
+        <w:numPr>
+          <w:ilvl w:val="0"/>
+          <w:numId w:val="1"/>
+        </w:numPr>
+        <w:spacing w:after="0" w:line="276" w:lineRule="auto"/>
+        <w:ind w:leftChars="0"/>
+      </w:pPr>
+      <w:r>
+        <w:t>Consider a batch of activations at some later. To make each dimension zero-mean unit-variance, apply down function</w:t>
+      </w:r>
+    </w:p>
+    <w:p>
+      <w:pPr>
+        <w:pStyle w:val="a3"/>
+        <w:numPr>
+          <w:ilvl w:val="0"/>
+          <w:numId w:val="1"/>
+        </w:numPr>
+        <w:spacing w:after="0" w:line="276" w:lineRule="auto"/>
+        <w:ind w:leftChars="0"/>
+      </w:pPr>
+      <m:oMath>
+        <m:r>
+          <w:rPr>
+            <w:rFonts w:ascii="Cambria Math" w:hAnsi="Cambria Math" w:hint="eastAsia"/>
+          </w:rPr>
+          <m:t> </m:t>
+        </m:r>
+        <m:sSup>
+          <m:sSupPr>
+            <m:ctrlPr>
+              <w:rPr>
+                <w:rFonts w:ascii="Cambria Math" w:hAnsi="Cambria Math"/>
+                <w:i/>
+              </w:rPr>
+            </m:ctrlPr>
+          </m:sSupPr>
+          <m:e>
+            <m:acc>
+              <m:accPr>
+                <m:ctrlPr>
+                  <w:rPr>
+                    <w:rFonts w:ascii="Cambria Math" w:hAnsi="Cambria Math"/>
+                    <w:i/>
+                  </w:rPr>
+                </m:ctrlPr>
+              </m:accPr>
+              <m:e>
+                <m:r>
+                  <w:rPr>
+                    <w:rFonts w:ascii="Cambria Math" w:hAnsi="Cambria Math"/>
+                  </w:rPr>
+                  <m:t>x</m:t>
+                </m:r>
+              </m:e>
+            </m:acc>
+          </m:e>
+          <m:sup>
+            <m:d>
+              <m:dPr>
+                <m:ctrlPr>
+                  <w:rPr>
+                    <w:rFonts w:ascii="Cambria Math" w:hAnsi="Cambria Math"/>
+                    <w:i/>
+                  </w:rPr>
+                </m:ctrlPr>
+              </m:dPr>
+              <m:e>
+                <m:r>
+                  <w:rPr>
+                    <w:rFonts w:ascii="Cambria Math" w:hAnsi="Cambria Math"/>
+                  </w:rPr>
+                  <m:t>k</m:t>
+                </m:r>
+              </m:e>
+            </m:d>
+          </m:sup>
+        </m:sSup>
+        <m:r>
+          <w:rPr>
+            <w:rFonts w:ascii="Cambria Math" w:hAnsi="Cambria Math"/>
+          </w:rPr>
+          <m:t>=</m:t>
+        </m:r>
+        <m:f>
+          <m:fPr>
+            <m:ctrlPr>
+              <w:rPr>
+                <w:rFonts w:ascii="Cambria Math" w:hAnsi="Cambria Math"/>
+                <w:i/>
+              </w:rPr>
+            </m:ctrlPr>
+          </m:fPr>
+          <m:num>
+            <m:sSup>
+              <m:sSupPr>
+                <m:ctrlPr>
+                  <w:rPr>
+                    <w:rFonts w:ascii="Cambria Math" w:hAnsi="Cambria Math"/>
+                    <w:i/>
+                  </w:rPr>
+                </m:ctrlPr>
+              </m:sSupPr>
+              <m:e>
+                <m:r>
+                  <w:rPr>
+                    <w:rFonts w:ascii="Cambria Math" w:hAnsi="Cambria Math"/>
+                  </w:rPr>
+                  <m:t>x</m:t>
+                </m:r>
+              </m:e>
+              <m:sup>
+                <m:d>
+                  <m:dPr>
+                    <m:ctrlPr>
+                      <w:rPr>
+                        <w:rFonts w:ascii="Cambria Math" w:hAnsi="Cambria Math"/>
+                        <w:i/>
+                      </w:rPr>
+                    </m:ctrlPr>
+                  </m:dPr>
+                  <m:e>
+                    <m:r>
+                      <w:rPr>
+                        <w:rFonts w:ascii="Cambria Math" w:hAnsi="Cambria Math"/>
+                      </w:rPr>
+                      <m:t>k</m:t>
+                    </m:r>
+                  </m:e>
+                </m:d>
+              </m:sup>
+            </m:sSup>
+            <m:r>
+              <w:rPr>
+                <w:rFonts w:ascii="Cambria Math" w:hAnsi="Cambria Math"/>
+              </w:rPr>
+              <m:t>-E</m:t>
+            </m:r>
+            <m:d>
+              <m:dPr>
+                <m:begChr m:val="["/>
+                <m:endChr m:val="]"/>
+                <m:ctrlPr>
+                  <w:rPr>
+                    <w:rFonts w:ascii="Cambria Math" w:hAnsi="Cambria Math"/>
+                    <w:i/>
+                  </w:rPr>
+                </m:ctrlPr>
+              </m:dPr>
+              <m:e>
+                <m:sSup>
+                  <m:sSupPr>
+                    <m:ctrlPr>
+                      <w:rPr>
+                        <w:rFonts w:ascii="Cambria Math" w:hAnsi="Cambria Math"/>
+                        <w:i/>
+                      </w:rPr>
+                    </m:ctrlPr>
+                  </m:sSupPr>
+                  <m:e>
+                    <m:r>
+                      <w:rPr>
+                        <w:rFonts w:ascii="Cambria Math" w:hAnsi="Cambria Math"/>
+                      </w:rPr>
+                      <m:t>x</m:t>
+                    </m:r>
+                  </m:e>
+                  <m:sup>
+                    <m:d>
+                      <m:dPr>
+                        <m:ctrlPr>
+                          <w:rPr>
+                            <w:rFonts w:ascii="Cambria Math" w:hAnsi="Cambria Math"/>
+                            <w:i/>
+                          </w:rPr>
+                        </m:ctrlPr>
+                      </m:dPr>
+                      <m:e>
+                        <m:r>
+                          <w:rPr>
+                            <w:rFonts w:ascii="Cambria Math" w:hAnsi="Cambria Math"/>
+                          </w:rPr>
+                          <m:t>k</m:t>
+                        </m:r>
+                      </m:e>
+                    </m:d>
+                  </m:sup>
+                </m:sSup>
+              </m:e>
+            </m:d>
+          </m:num>
+          <m:den>
+            <m:rad>
+              <m:radPr>
+                <m:degHide m:val="1"/>
+                <m:ctrlPr>
+                  <w:rPr>
+                    <w:rFonts w:ascii="Cambria Math" w:hAnsi="Cambria Math"/>
+                    <w:i/>
+                  </w:rPr>
+                </m:ctrlPr>
+              </m:radPr>
+              <m:deg/>
+              <m:e>
+                <m:r>
+                  <w:rPr>
+                    <w:rFonts w:ascii="Cambria Math" w:hAnsi="Cambria Math"/>
+                  </w:rPr>
+                  <m:t>Var</m:t>
+                </m:r>
+                <m:d>
+                  <m:dPr>
+                    <m:begChr m:val="["/>
+                    <m:endChr m:val="]"/>
+                    <m:ctrlPr>
+                      <w:rPr>
+                        <w:rFonts w:ascii="Cambria Math" w:hAnsi="Cambria Math"/>
+                        <w:i/>
+                      </w:rPr>
+                    </m:ctrlPr>
+                  </m:dPr>
+                  <m:e>
+                    <m:sSup>
+                      <m:sSupPr>
+                        <m:ctrlPr>
+                          <w:rPr>
+                            <w:rFonts w:ascii="Cambria Math" w:hAnsi="Cambria Math"/>
+                            <w:i/>
+                          </w:rPr>
+                        </m:ctrlPr>
+                      </m:sSupPr>
+                      <m:e>
+                        <m:r>
+                          <w:rPr>
+                            <w:rFonts w:ascii="Cambria Math" w:hAnsi="Cambria Math"/>
+                          </w:rPr>
+                          <m:t>x</m:t>
+                        </m:r>
+                      </m:e>
+                      <m:sup>
+                        <m:d>
+                          <m:dPr>
+                            <m:ctrlPr>
+                              <w:rPr>
+                                <w:rFonts w:ascii="Cambria Math" w:hAnsi="Cambria Math"/>
+                                <w:i/>
+                              </w:rPr>
+                            </m:ctrlPr>
+                          </m:dPr>
+                          <m:e>
+                            <m:r>
+                              <w:rPr>
+                                <w:rFonts w:ascii="Cambria Math" w:hAnsi="Cambria Math"/>
+                              </w:rPr>
+                              <m:t>k</m:t>
+                            </m:r>
+                          </m:e>
+                        </m:d>
+                      </m:sup>
+                    </m:sSup>
+                  </m:e>
+                </m:d>
+              </m:e>
+            </m:rad>
+          </m:den>
+        </m:f>
+        <m:r>
+          <w:rPr>
+            <w:rFonts w:ascii="Cambria Math" w:hAnsi="Cambria Math"/>
+          </w:rPr>
+          <m:t xml:space="preserve">  </m:t>
+        </m:r>
+      </m:oMath>
+      <w:r>
+        <w:rPr>
+          <w:rFonts w:hint="eastAsia"/>
+        </w:rPr>
+        <w:t>&lt;</w:t>
+      </w:r>
+      <w:r>
+        <w:t>- this is a vanilla differentiable function</w:t>
+      </w:r>
+    </w:p>
+    <w:p>
+      <w:pPr>
+        <w:pStyle w:val="a3"/>
+        <w:numPr>
+          <w:ilvl w:val="0"/>
+          <w:numId w:val="1"/>
+        </w:numPr>
+        <w:spacing w:after="0" w:line="276" w:lineRule="auto"/>
+        <w:ind w:leftChars="0"/>
+      </w:pPr>
+      <w:r>
+        <w:rPr>
+          <w:rFonts w:hint="eastAsia"/>
+        </w:rPr>
+        <w:t>1</w:t>
+      </w:r>
+      <w:r>
+        <w:t>. Compute the empirical mean and variance independently for each dimension.</w:t>
+      </w:r>
+    </w:p>
+    <w:p>
+      <w:pPr>
+        <w:pStyle w:val="a3"/>
+        <w:numPr>
+          <w:ilvl w:val="0"/>
+          <w:numId w:val="1"/>
+        </w:numPr>
+        <w:spacing w:after="0" w:line="276" w:lineRule="auto"/>
+        <w:ind w:leftChars="0"/>
+      </w:pPr>
+      <w:r>
+        <w:rPr>
+          <w:rFonts w:hint="eastAsia"/>
+        </w:rPr>
+        <w:t>2</w:t>
+      </w:r>
+      <w:r>
+        <w:t>. Normalize.</w:t>
+      </w:r>
+    </w:p>
+    <w:p>
+      <w:pPr>
+        <w:pStyle w:val="a3"/>
+        <w:spacing w:after="0" w:line="276" w:lineRule="auto"/>
+        <w:ind w:leftChars="0" w:left="760"/>
+      </w:pPr>
+      <w:r>
+        <w:drawing>
+          <wp:inline distT="0" distB="0" distL="0" distR="0" wp14:anchorId="376A83B3" wp14:editId="1C5B7601">
+            <wp:extent cx="3584108" cy="1485900"/>
+            <wp:effectExtent l="0" t="0" r="0" b="0"/>
+            <wp:docPr id="29" name="그림 29"/>
+            <wp:cNvGraphicFramePr>
+              <a:graphicFrameLocks xmlns:a="http://schemas.openxmlformats.org/drawingml/2006/main" noChangeAspect="1"/>
+            </wp:cNvGraphicFramePr>
+            <a:graphic xmlns:a="http://schemas.openxmlformats.org/drawingml/2006/main">
+              <a:graphicData uri="http://schemas.openxmlformats.org/drawingml/2006/picture">
+                <pic:pic xmlns:pic="http://schemas.openxmlformats.org/drawingml/2006/picture">
+                  <pic:nvPicPr>
+                    <pic:cNvPr id="1" name=""/>
+                    <pic:cNvPicPr/>
+                  </pic:nvPicPr>
+                  <pic:blipFill>
+                    <a:blip r:embed="rId35"/>
+                    <a:stretch>
+                      <a:fillRect/>
+                    </a:stretch>
+                  </pic:blipFill>
+                  <pic:spPr>
+                    <a:xfrm>
+                      <a:off x="0" y="0"/>
+                      <a:ext cx="3596987" cy="1491239"/>
+                    </a:xfrm>
+                    <a:prstGeom prst="rect">
+                      <a:avLst/>
+                    </a:prstGeom>
+                  </pic:spPr>
+                </pic:pic>
+              </a:graphicData>
+            </a:graphic>
+          </wp:inline>
+        </w:drawing>
+      </w:r>
+    </w:p>
+    <w:p>
+      <w:pPr>
+        <w:pStyle w:val="a3"/>
+        <w:numPr>
+          <w:ilvl w:val="0"/>
+          <w:numId w:val="1"/>
+        </w:numPr>
+        <w:spacing w:after="0" w:line="276" w:lineRule="auto"/>
+        <w:ind w:leftChars="0"/>
+      </w:pPr>
+      <w:r>
+        <w:t>This process is usually inserted after FC convolutional layers, and before nonlinearity.</w:t>
+      </w:r>
+    </w:p>
+    <w:p>
+      <w:pPr>
+        <w:pStyle w:val="a3"/>
+        <w:numPr>
+          <w:ilvl w:val="0"/>
+          <w:numId w:val="1"/>
+        </w:numPr>
+        <w:spacing w:after="0" w:line="276" w:lineRule="auto"/>
+        <w:ind w:leftChars="0"/>
+      </w:pPr>
+      <w:r>
+        <w:t xml:space="preserve">Learning </w:t>
+      </w:r>
+      <m:oMath>
+        <m:r>
+          <w:rPr>
+            <w:rFonts w:ascii="Cambria Math" w:hAnsi="Cambria Math"/>
+          </w:rPr>
+          <m:t>γ=σ, β=μ</m:t>
+        </m:r>
+      </m:oMath>
+      <w:r>
+        <w:t xml:space="preserve"> will recover the identity function.</w:t>
+      </w:r>
+    </w:p>
+    <w:p>
+      <w:pPr>
+        <w:pStyle w:val="a3"/>
+        <w:numPr>
+          <w:ilvl w:val="0"/>
+          <w:numId w:val="1"/>
+        </w:numPr>
+        <w:spacing w:after="0" w:line="276" w:lineRule="auto"/>
+        <w:ind w:leftChars="0"/>
+      </w:pPr>
+      <w:r>
+        <w:t>Summary</w:t>
+      </w:r>
+    </w:p>
+    <w:p>
+      <w:pPr>
+        <w:pStyle w:val="a3"/>
+        <w:numPr>
+          <w:ilvl w:val="1"/>
+          <w:numId w:val="1"/>
+        </w:numPr>
+        <w:spacing w:after="0" w:line="276" w:lineRule="auto"/>
+        <w:ind w:leftChars="0"/>
+      </w:pPr>
+      <w:r>
+        <w:t>This improves gradient flow through the network</w:t>
+      </w:r>
+    </w:p>
+    <w:p>
+      <w:pPr>
+        <w:pStyle w:val="a3"/>
+        <w:numPr>
+          <w:ilvl w:val="1"/>
+          <w:numId w:val="1"/>
+        </w:numPr>
+        <w:spacing w:after="0" w:line="276" w:lineRule="auto"/>
+        <w:ind w:leftChars="0"/>
+      </w:pPr>
+      <w:r>
+        <w:t>Allows higher learning rates</w:t>
+      </w:r>
+    </w:p>
+    <w:p>
+      <w:pPr>
+        <w:pStyle w:val="a3"/>
+        <w:numPr>
+          <w:ilvl w:val="1"/>
+          <w:numId w:val="1"/>
+        </w:numPr>
+        <w:spacing w:after="0" w:line="276" w:lineRule="auto"/>
+        <w:ind w:leftChars="0"/>
+      </w:pPr>
+      <w:r>
+        <w:t>Reduces the strong dependence on initialization, slightly reduces the need for dropout.</w:t>
+      </w:r>
+    </w:p>
+    <w:p>
+      <w:pPr>
+        <w:pStyle w:val="a3"/>
+        <w:numPr>
+          <w:ilvl w:val="0"/>
+          <w:numId w:val="1"/>
+        </w:numPr>
+        <w:spacing w:after="0" w:line="276" w:lineRule="auto"/>
+        <w:ind w:leftChars="0"/>
+      </w:pPr>
+      <w:r>
+        <w:rPr>
+          <w:rFonts w:hint="eastAsia"/>
+        </w:rPr>
+        <w:t>Q</w:t>
+      </w:r>
+      <w:r>
+        <w:t>. Why do we need to learn beta or gamma?</w:t>
+      </w:r>
+    </w:p>
+    <w:p>
+      <w:pPr>
+        <w:pStyle w:val="a3"/>
+        <w:numPr>
+          <w:ilvl w:val="1"/>
+          <w:numId w:val="1"/>
+        </w:numPr>
+        <w:spacing w:after="0" w:line="276" w:lineRule="auto"/>
+        <w:ind w:leftChars="0"/>
+      </w:pPr>
+      <w:r>
+        <w:rPr>
+          <w:rFonts w:hint="eastAsia"/>
+        </w:rPr>
+        <w:t>A</w:t>
+      </w:r>
+      <w:r>
+        <w:t>. We want extra flexibility for control the degree of saturation</w:t>
+      </w:r>
+    </w:p>
+    <w:p>
+      <w:pPr>
+        <w:pStyle w:val="a3"/>
+        <w:numPr>
+          <w:ilvl w:val="0"/>
+          <w:numId w:val="1"/>
+        </w:numPr>
+        <w:spacing w:after="0" w:line="276" w:lineRule="auto"/>
+        <w:ind w:leftChars="0"/>
+      </w:pPr>
+      <w:r>
+        <w:t xml:space="preserve">We can’t </w:t>
+      </w:r>
+      <w:r>
+        <w:t>calculate beta/gamma at the test time, so we want to use learned parameter during learning. So we use empirical mean and variance at the test time.</w:t>
+      </w:r>
+    </w:p>
+    <w:p>
+      <w:pPr>
+        <w:spacing w:after="0" w:line="276" w:lineRule="auto"/>
+        <w:rPr>
+          <w:rFonts w:hint="eastAsia"/>
+        </w:rPr>
+      </w:pPr>
+      <w:r>
+        <w:t>Choosing hyperparameters</w:t>
+      </w:r>
+    </w:p>
+    <w:p>
+      <w:pPr>
+        <w:pStyle w:val="a3"/>
+        <w:numPr>
+          <w:ilvl w:val="0"/>
+          <w:numId w:val="1"/>
+        </w:numPr>
+        <w:spacing w:after="0" w:line="276" w:lineRule="auto"/>
+        <w:ind w:leftChars="0"/>
+      </w:pPr>
+      <w:r>
+        <w:t xml:space="preserve">1. </w:t>
+      </w:r>
+      <w:r>
+        <w:t>Check initial loss</w:t>
+      </w:r>
+    </w:p>
+    <w:p>
+      <w:pPr>
+        <w:pStyle w:val="a3"/>
+        <w:numPr>
+          <w:ilvl w:val="1"/>
+          <w:numId w:val="1"/>
+        </w:numPr>
+        <w:spacing w:after="0" w:line="276" w:lineRule="auto"/>
+        <w:ind w:leftChars="0"/>
+      </w:pPr>
+      <w:r>
+        <w:t>Turn off weight decay, sanity check loss at initialization</w:t>
+      </w:r>
+    </w:p>
+    <w:p>
+      <w:pPr>
+        <w:pStyle w:val="a3"/>
+        <w:numPr>
+          <w:ilvl w:val="1"/>
+          <w:numId w:val="1"/>
+        </w:numPr>
+        <w:spacing w:after="0" w:line="276" w:lineRule="auto"/>
+        <w:ind w:leftChars="0"/>
+      </w:pPr>
+      <w:r>
+        <w:t xml:space="preserve">e.g. log(C) for </w:t>
+      </w:r>
+      <w:proofErr w:type="spellStart"/>
+      <w:r>
+        <w:t>softmax</w:t>
+      </w:r>
+      <w:proofErr w:type="spellEnd"/>
+      <w:r>
+        <w:t xml:space="preserve"> with C classes</w:t>
+      </w:r>
+    </w:p>
+    <w:p>
+      <w:pPr>
+        <w:pStyle w:val="a3"/>
+        <w:numPr>
+          <w:ilvl w:val="0"/>
+          <w:numId w:val="1"/>
+        </w:numPr>
+        <w:spacing w:after="0" w:line="276" w:lineRule="auto"/>
+        <w:ind w:leftChars="0"/>
+      </w:pPr>
+      <w:r>
+        <w:t xml:space="preserve">2. </w:t>
+      </w:r>
+      <w:r>
+        <w:rPr>
+          <w:rFonts w:hint="eastAsia"/>
+        </w:rPr>
+        <w:t>O</w:t>
+      </w:r>
+      <w:r>
+        <w:t>verfit a small sample</w:t>
+      </w:r>
+    </w:p>
+    <w:p>
+      <w:pPr>
+        <w:pStyle w:val="a3"/>
+        <w:numPr>
+          <w:ilvl w:val="1"/>
+          <w:numId w:val="1"/>
+        </w:numPr>
+        <w:spacing w:after="0" w:line="276" w:lineRule="auto"/>
+        <w:ind w:leftChars="0"/>
+      </w:pPr>
+      <w:r>
+        <w:t xml:space="preserve">Try to train to 100% training accuracy on a small sample </w:t>
+      </w:r>
+      <w:proofErr w:type="spellStart"/>
+      <w:r>
+        <w:t>oftraining</w:t>
+      </w:r>
+      <w:proofErr w:type="spellEnd"/>
+      <w:r>
+        <w:t xml:space="preserve"> data (~5-10 minibatches); fiddle with architecture,</w:t>
+      </w:r>
+      <w:r>
+        <w:t xml:space="preserve"> </w:t>
+      </w:r>
+      <w:r>
+        <w:t>learning rate, weight initialization</w:t>
+      </w:r>
+    </w:p>
+    <w:p>
+      <w:pPr>
+        <w:pStyle w:val="a3"/>
+        <w:numPr>
+          <w:ilvl w:val="1"/>
+          <w:numId w:val="1"/>
+        </w:numPr>
+        <w:spacing w:after="0" w:line="276" w:lineRule="auto"/>
+        <w:ind w:leftChars="0"/>
+      </w:pPr>
+      <w:r>
+        <w:t>Loss not going down? LR too low, bad initialization</w:t>
+      </w:r>
+    </w:p>
+    <w:p>
+      <w:pPr>
+        <w:pStyle w:val="a3"/>
+        <w:numPr>
+          <w:ilvl w:val="1"/>
+          <w:numId w:val="1"/>
+        </w:numPr>
+        <w:spacing w:after="0" w:line="276" w:lineRule="auto"/>
+        <w:ind w:leftChars="0"/>
+      </w:pPr>
+      <w:r>
+        <w:t xml:space="preserve">Loss explodes to Inf or </w:t>
+      </w:r>
+      <w:proofErr w:type="spellStart"/>
+      <w:r>
+        <w:t>NaN</w:t>
+      </w:r>
+      <w:proofErr w:type="spellEnd"/>
+      <w:r>
+        <w:t>? LR too high, bad initialization</w:t>
+      </w:r>
+    </w:p>
+    <w:p>
+      <w:pPr>
+        <w:spacing w:after="0" w:line="276" w:lineRule="auto"/>
+        <w:rPr>
+          <w:rFonts w:hint="eastAsia"/>
+        </w:rPr>
+      </w:pPr>
+    </w:p>
+    <w:p>
+      <w:pPr>
+        <w:pStyle w:val="a3"/>
+        <w:numPr>
+          <w:ilvl w:val="0"/>
+          <w:numId w:val="1"/>
+        </w:numPr>
+        <w:spacing w:after="0" w:line="276" w:lineRule="auto"/>
+        <w:ind w:leftChars="0"/>
+      </w:pPr>
+      <w:r>
+        <w:lastRenderedPageBreak/>
+        <w:t>3. Find LR that makes loss go down</w:t>
+      </w:r>
+    </w:p>
+    <w:p>
+      <w:pPr>
+        <w:pStyle w:val="a3"/>
+        <w:numPr>
+          <w:ilvl w:val="1"/>
+          <w:numId w:val="1"/>
+        </w:numPr>
+        <w:spacing w:after="0" w:line="276" w:lineRule="auto"/>
+        <w:ind w:leftChars="0"/>
+      </w:pPr>
+      <w:r>
+        <w:t xml:space="preserve">If the loss barely changes, </w:t>
+      </w:r>
+      <w:proofErr w:type="spellStart"/>
+      <w:r>
+        <w:t>lr</w:t>
+      </w:r>
+      <w:proofErr w:type="spellEnd"/>
+      <w:r>
+        <w:t xml:space="preserve"> is too small.</w:t>
+      </w:r>
+    </w:p>
+    <w:p>
+      <w:pPr>
+        <w:pStyle w:val="a3"/>
+        <w:numPr>
+          <w:ilvl w:val="1"/>
+          <w:numId w:val="1"/>
+        </w:numPr>
+        <w:spacing w:after="0" w:line="276" w:lineRule="auto"/>
+        <w:ind w:leftChars="0"/>
+      </w:pPr>
+      <w:r>
+        <w:t xml:space="preserve">If the loss is barely changed, but the accuracy jumped up to ~20% in a </w:t>
+      </w:r>
+      <w:proofErr w:type="spellStart"/>
+      <w:r>
+        <w:t>softmax</w:t>
+      </w:r>
+      <w:proofErr w:type="spellEnd"/>
+      <w:r>
+        <w:t xml:space="preserve"> function. This is because the probabilities are still diffuse, so loss is similar. However, weight can move to correct direction slightly and this makes accuracy jump.</w:t>
+      </w:r>
+    </w:p>
+    <w:p>
+      <w:pPr>
+        <w:pStyle w:val="a3"/>
+        <w:numPr>
+          <w:ilvl w:val="1"/>
+          <w:numId w:val="1"/>
+        </w:numPr>
+        <w:spacing w:after="0" w:line="276" w:lineRule="auto"/>
+        <w:ind w:leftChars="0"/>
+      </w:pPr>
+      <w:proofErr w:type="spellStart"/>
+      <w:r>
+        <w:t>NaN</w:t>
+      </w:r>
+      <w:proofErr w:type="spellEnd"/>
+      <w:r>
+        <w:t xml:space="preserve"> means too high </w:t>
+      </w:r>
+      <w:proofErr w:type="spellStart"/>
+      <w:r>
+        <w:t>lr</w:t>
+      </w:r>
+      <w:proofErr w:type="spellEnd"/>
+      <w:r>
+        <w:t xml:space="preserve"> – loss </w:t>
+      </w:r>
+      <w:proofErr w:type="spellStart"/>
+      <w:r>
+        <w:t>exploging</w:t>
+      </w:r>
+      <w:proofErr w:type="spellEnd"/>
+      <w:r>
+        <w:t>.</w:t>
+      </w:r>
+    </w:p>
+    <w:p>
+      <w:pPr>
+        <w:pStyle w:val="a3"/>
+        <w:numPr>
+          <w:ilvl w:val="1"/>
+          <w:numId w:val="1"/>
+        </w:numPr>
+        <w:spacing w:after="0" w:line="276" w:lineRule="auto"/>
+        <w:ind w:leftChars="0"/>
+      </w:pPr>
+      <w:r>
+        <w:t xml:space="preserve">Rough range for learning rate </w:t>
+      </w:r>
+      <w:r>
+        <w:t>we should be cross-validating is [1e-3, 1e-5]</w:t>
+      </w:r>
+    </w:p>
+    <w:p>
+      <w:pPr>
+        <w:pStyle w:val="a3"/>
+        <w:numPr>
+          <w:ilvl w:val="0"/>
+          <w:numId w:val="1"/>
+        </w:numPr>
+        <w:spacing w:after="0" w:line="276" w:lineRule="auto"/>
+        <w:ind w:leftChars="0"/>
+      </w:pPr>
+      <w:r>
+        <w:t>4. Coarse grid, train for ~1-5 epochs</w:t>
+      </w:r>
+    </w:p>
+    <w:p>
+      <w:pPr>
+        <w:pStyle w:val="a3"/>
+        <w:numPr>
+          <w:ilvl w:val="0"/>
+          <w:numId w:val="1"/>
+        </w:numPr>
+        <w:spacing w:after="0" w:line="276" w:lineRule="auto"/>
+        <w:ind w:leftChars="0"/>
+      </w:pPr>
+      <w:r>
+        <w:t>5. Refine grid, train longer</w:t>
+      </w:r>
+    </w:p>
+    <w:p>
+      <w:pPr>
+        <w:pStyle w:val="a3"/>
+        <w:numPr>
+          <w:ilvl w:val="0"/>
+          <w:numId w:val="1"/>
+        </w:numPr>
+        <w:spacing w:after="0" w:line="276" w:lineRule="auto"/>
+        <w:ind w:leftChars="0"/>
+      </w:pPr>
+      <w:r>
+        <w:rPr>
+          <w:rFonts w:hint="eastAsia"/>
+        </w:rPr>
+        <w:t>6</w:t>
+      </w:r>
+      <w:r>
+        <w:t>. Look at loss curves</w:t>
+      </w:r>
+    </w:p>
+    <w:p>
+      <w:pPr>
+        <w:spacing w:after="0" w:line="276" w:lineRule="auto"/>
+      </w:pPr>
+      <w:r>
+        <w:t>Hyperparameter optimization</w:t>
+      </w:r>
+    </w:p>
+    <w:p>
+      <w:pPr>
+        <w:pStyle w:val="a3"/>
+        <w:numPr>
+          <w:ilvl w:val="0"/>
+          <w:numId w:val="1"/>
+        </w:numPr>
+        <w:spacing w:after="0" w:line="276" w:lineRule="auto"/>
+        <w:ind w:leftChars="0"/>
+      </w:pPr>
+      <w:r>
+        <w:t>Cross-validation strategy</w:t>
+      </w:r>
+    </w:p>
+    <w:p>
+      <w:pPr>
+        <w:pStyle w:val="a3"/>
+        <w:numPr>
+          <w:ilvl w:val="1"/>
+          <w:numId w:val="1"/>
+        </w:numPr>
+        <w:spacing w:after="0" w:line="276" w:lineRule="auto"/>
+        <w:ind w:leftChars="0"/>
+      </w:pPr>
+      <w:r>
+        <w:t>Coarse -&gt; fine cross-validation in stages</w:t>
+      </w:r>
+    </w:p>
+    <w:p>
+      <w:pPr>
+        <w:pStyle w:val="a3"/>
+        <w:numPr>
+          <w:ilvl w:val="1"/>
+          <w:numId w:val="1"/>
+        </w:numPr>
+        <w:spacing w:after="0" w:line="276" w:lineRule="auto"/>
+        <w:ind w:leftChars="0"/>
+      </w:pPr>
+      <w:r>
+        <w:t>First stage: only a few epochs to get rough idea of what params work</w:t>
+      </w:r>
+    </w:p>
+    <w:p>
+      <w:pPr>
+        <w:pStyle w:val="a3"/>
+        <w:numPr>
+          <w:ilvl w:val="1"/>
+          <w:numId w:val="1"/>
+        </w:numPr>
+        <w:spacing w:after="0" w:line="276" w:lineRule="auto"/>
+        <w:ind w:leftChars="0"/>
+      </w:pPr>
+      <w:r>
+        <w:t>Second stage: longer running time, finer search</w:t>
+      </w:r>
+    </w:p>
+    <w:p>
+      <w:pPr>
+        <w:pStyle w:val="a3"/>
+        <w:numPr>
+          <w:ilvl w:val="1"/>
+          <w:numId w:val="1"/>
+        </w:numPr>
+        <w:spacing w:after="0" w:line="276" w:lineRule="auto"/>
+        <w:ind w:leftChars="0"/>
+      </w:pPr>
+      <w:r>
+        <w:t>Repeat this</w:t>
+      </w:r>
+    </w:p>
+    <w:p>
+      <w:pPr>
+        <w:pStyle w:val="a3"/>
+        <w:numPr>
+          <w:ilvl w:val="0"/>
+          <w:numId w:val="1"/>
+        </w:numPr>
+        <w:spacing w:after="0" w:line="276" w:lineRule="auto"/>
+        <w:ind w:leftChars="0"/>
+      </w:pPr>
+      <w:r>
+        <w:t>Random search vs. Grid search</w:t>
+      </w:r>
+    </w:p>
+    <w:p>
+      <w:pPr>
+        <w:pStyle w:val="a3"/>
+        <w:numPr>
+          <w:ilvl w:val="1"/>
+          <w:numId w:val="1"/>
+        </w:numPr>
+        <w:spacing w:after="0" w:line="276" w:lineRule="auto"/>
+        <w:ind w:leftChars="0"/>
+      </w:pPr>
+      <w:r>
+        <w:t>Random search for hyperparameter is better</w:t>
+      </w:r>
+    </w:p>
+    <w:p>
+      <w:pPr>
+        <w:pStyle w:val="a3"/>
+        <w:numPr>
+          <w:ilvl w:val="0"/>
+          <w:numId w:val="1"/>
+        </w:numPr>
+        <w:spacing w:after="0" w:line="276" w:lineRule="auto"/>
+        <w:ind w:leftChars="0"/>
+      </w:pPr>
+      <w:r>
+        <w:t>Hyperparameter to play with:</w:t>
+      </w:r>
+    </w:p>
+    <w:p>
+      <w:pPr>
+        <w:pStyle w:val="a3"/>
+        <w:numPr>
+          <w:ilvl w:val="1"/>
+          <w:numId w:val="1"/>
+        </w:numPr>
+        <w:spacing w:after="0" w:line="276" w:lineRule="auto"/>
+        <w:ind w:leftChars="0"/>
+      </w:pPr>
+      <w:r>
+        <w:t>Network architecture</w:t>
+      </w:r>
+    </w:p>
+    <w:p>
+      <w:pPr>
+        <w:pStyle w:val="a3"/>
+        <w:numPr>
+          <w:ilvl w:val="1"/>
+          <w:numId w:val="1"/>
+        </w:numPr>
+        <w:spacing w:after="0" w:line="276" w:lineRule="auto"/>
+        <w:ind w:leftChars="0"/>
+      </w:pPr>
+      <w:r>
+        <w:rPr>
+          <w:rFonts w:hint="eastAsia"/>
+        </w:rPr>
+        <w:t>L</w:t>
+      </w:r>
+      <w:r>
+        <w:t>R, its decay schedule, update type</w:t>
+      </w:r>
+    </w:p>
+    <w:p>
+      <w:pPr>
+        <w:pStyle w:val="a3"/>
+        <w:numPr>
+          <w:ilvl w:val="1"/>
+          <w:numId w:val="1"/>
+        </w:numPr>
+        <w:spacing w:after="0" w:line="276" w:lineRule="auto"/>
+        <w:ind w:leftChars="0"/>
+      </w:pPr>
+      <w:r>
+        <w:t>Regularization(L2/Dropout strength)</w:t>
+      </w:r>
+    </w:p>
+    <w:p>
+      <w:pPr>
+        <w:spacing w:after="0" w:line="276" w:lineRule="auto"/>
+        <w:rPr>
+          <w:rFonts w:hint="eastAsia"/>
+        </w:rPr>
+      </w:pPr>
+    </w:p>
+    <w:p>
+      <w:pPr>
+        <w:spacing w:after="0" w:line="276" w:lineRule="auto"/>
+        <w:rPr>
+          <w:rFonts w:hint="eastAsia"/>
+        </w:rPr>
+      </w:pPr>
     </w:p>
     <w:sectPr>
       <w:pgSz w:w="11906" w:h="16838"/>
@@ -13875,7 +17125,7 @@
 </file>
 
 <file path=word/endnotes.xml><?xml version="1.0" encoding="utf-8"?>
-<w:endnotes xmlns:wpc="http://schemas.microsoft.com/office/word/2010/wordprocessingCanvas" xmlns:cx="http://schemas.microsoft.com/office/drawing/2014/chartex" xmlns:cx1="http://schemas.microsoft.com/office/drawing/2015/9/8/chartex" xmlns:cx2="http://schemas.microsoft.com/office/drawing/2015/10/21/chartex" xmlns:cx3="http://schemas.microsoft.com/office/drawing/2016/5/9/chartex" xmlns:cx4="http://schemas.microsoft.com/office/drawing/2016/5/10/chartex" xmlns:cx5="http://schemas.microsoft.com/office/drawing/2016/5/11/chartex" xmlns:cx6="http://schemas.microsoft.com/office/drawing/2016/5/12/chartex" xmlns:cx7="http://schemas.microsoft.com/office/drawing/2016/5/13/chartex" xmlns:cx8="http://schemas.microsoft.com/office/drawing/2016/5/14/chartex" xmlns:mc="http://schemas.openxmlformats.org/markup-compatibility/2006" xmlns:aink="http://schemas.microsoft.com/office/drawing/2016/ink" xmlns:am3d="http://schemas.microsoft.com/office/drawing/2017/model3d" xmlns:o="urn:schemas-microsoft-com:office:office" xmlns:r="http://schemas.openxmlformats.org/officeDocument/2006/relationships" xmlns:m="http://schemas.openxmlformats.org/officeDocument/2006/math" xmlns:v="urn:schemas-microsoft-com:vml" xmlns:wp14="http://schemas.microsoft.com/office/word/2010/wordprocessingDrawing" xmlns:wp="http://schemas.openxmlformats.org/drawingml/2006/wordprocessingDrawing" xmlns:w10="urn:schemas-microsoft-com:office:word" xmlns:w="http://schemas.openxmlformats.org/wordprocessingml/2006/main" xmlns:w14="http://schemas.microsoft.com/office/word/2010/wordml" xmlns:w15="http://schemas.microsoft.com/office/word/2012/wordml" xmlns:w16cid="http://schemas.microsoft.com/office/word/2016/wordml/cid" xmlns:w16se="http://schemas.microsoft.com/office/word/2015/wordml/symex" xmlns:wpg="http://schemas.microsoft.com/office/word/2010/wordprocessingGroup" xmlns:wpi="http://schemas.microsoft.com/office/word/2010/wordprocessingInk" xmlns:wne="http://schemas.microsoft.com/office/word/2006/wordml" xmlns:wps="http://schemas.microsoft.com/office/word/2010/wordprocessingShape" mc:Ignorable="w14 w15 w16se w16cid wp14">
+<w:endnotes xmlns:wpc="http://schemas.microsoft.com/office/word/2010/wordprocessingCanvas" xmlns:cx="http://schemas.microsoft.com/office/drawing/2014/chartex" xmlns:cx1="http://schemas.microsoft.com/office/drawing/2015/9/8/chartex" xmlns:cx2="http://schemas.microsoft.com/office/drawing/2015/10/21/chartex" xmlns:cx3="http://schemas.microsoft.com/office/drawing/2016/5/9/chartex" xmlns:cx4="http://schemas.microsoft.com/office/drawing/2016/5/10/chartex" xmlns:cx5="http://schemas.microsoft.com/office/drawing/2016/5/11/chartex" xmlns:cx6="http://schemas.microsoft.com/office/drawing/2016/5/12/chartex" xmlns:cx7="http://schemas.microsoft.com/office/drawing/2016/5/13/chartex" xmlns:cx8="http://schemas.microsoft.com/office/drawing/2016/5/14/chartex" xmlns:mc="http://schemas.openxmlformats.org/markup-compatibility/2006" xmlns:aink="http://schemas.microsoft.com/office/drawing/2016/ink" xmlns:am3d="http://schemas.microsoft.com/office/drawing/2017/model3d" xmlns:o="urn:schemas-microsoft-com:office:office" xmlns:r="http://schemas.openxmlformats.org/officeDocument/2006/relationships" xmlns:m="http://schemas.openxmlformats.org/officeDocument/2006/math" xmlns:v="urn:schemas-microsoft-com:vml" xmlns:wp14="http://schemas.microsoft.com/office/word/2010/wordprocessingDrawing" xmlns:wp="http://schemas.openxmlformats.org/drawingml/2006/wordprocessingDrawing" xmlns:w10="urn:schemas-microsoft-com:office:word" xmlns:w="http://schemas.openxmlformats.org/wordprocessingml/2006/main" xmlns:w14="http://schemas.microsoft.com/office/word/2010/wordml" xmlns:w15="http://schemas.microsoft.com/office/word/2012/wordml" xmlns:w16cex="http://schemas.microsoft.com/office/word/2018/wordml/cex" xmlns:w16cid="http://schemas.microsoft.com/office/word/2016/wordml/cid" xmlns:w16="http://schemas.microsoft.com/office/word/2018/wordml" xmlns:w16se="http://schemas.microsoft.com/office/word/2015/wordml/symex" xmlns:wpg="http://schemas.microsoft.com/office/word/2010/wordprocessingGroup" xmlns:wpi="http://schemas.microsoft.com/office/word/2010/wordprocessingInk" xmlns:wne="http://schemas.microsoft.com/office/word/2006/wordml" xmlns:wps="http://schemas.microsoft.com/office/word/2010/wordprocessingShape" mc:Ignorable="w14 w15 w16se w16cid w16 w16cex wp14">
   <w:endnote w:type="separator" w:id="-1">
     <w:p>
       <w:pPr>
@@ -13900,7 +17150,7 @@
 </file>
 
 <file path=word/footnotes.xml><?xml version="1.0" encoding="utf-8"?>
-<w:footnotes xmlns:wpc="http://schemas.microsoft.com/office/word/2010/wordprocessingCanvas" xmlns:cx="http://schemas.microsoft.com/office/drawing/2014/chartex" xmlns:cx1="http://schemas.microsoft.com/office/drawing/2015/9/8/chartex" xmlns:cx2="http://schemas.microsoft.com/office/drawing/2015/10/21/chartex" xmlns:cx3="http://schemas.microsoft.com/office/drawing/2016/5/9/chartex" xmlns:cx4="http://schemas.microsoft.com/office/drawing/2016/5/10/chartex" xmlns:cx5="http://schemas.microsoft.com/office/drawing/2016/5/11/chartex" xmlns:cx6="http://schemas.microsoft.com/office/drawing/2016/5/12/chartex" xmlns:cx7="http://schemas.microsoft.com/office/drawing/2016/5/13/chartex" xmlns:cx8="http://schemas.microsoft.com/office/drawing/2016/5/14/chartex" xmlns:mc="http://schemas.openxmlformats.org/markup-compatibility/2006" xmlns:aink="http://schemas.microsoft.com/office/drawing/2016/ink" xmlns:am3d="http://schemas.microsoft.com/office/drawing/2017/model3d" xmlns:o="urn:schemas-microsoft-com:office:office" xmlns:r="http://schemas.openxmlformats.org/officeDocument/2006/relationships" xmlns:m="http://schemas.openxmlformats.org/officeDocument/2006/math" xmlns:v="urn:schemas-microsoft-com:vml" xmlns:wp14="http://schemas.microsoft.com/office/word/2010/wordprocessingDrawing" xmlns:wp="http://schemas.openxmlformats.org/drawingml/2006/wordprocessingDrawing" xmlns:w10="urn:schemas-microsoft-com:office:word" xmlns:w="http://schemas.openxmlformats.org/wordprocessingml/2006/main" xmlns:w14="http://schemas.microsoft.com/office/word/2010/wordml" xmlns:w15="http://schemas.microsoft.com/office/word/2012/wordml" xmlns:w16cid="http://schemas.microsoft.com/office/word/2016/wordml/cid" xmlns:w16se="http://schemas.microsoft.com/office/word/2015/wordml/symex" xmlns:wpg="http://schemas.microsoft.com/office/word/2010/wordprocessingGroup" xmlns:wpi="http://schemas.microsoft.com/office/word/2010/wordprocessingInk" xmlns:wne="http://schemas.microsoft.com/office/word/2006/wordml" xmlns:wps="http://schemas.microsoft.com/office/word/2010/wordprocessingShape" mc:Ignorable="w14 w15 w16se w16cid wp14">
+<w:footnotes xmlns:wpc="http://schemas.microsoft.com/office/word/2010/wordprocessingCanvas" xmlns:cx="http://schemas.microsoft.com/office/drawing/2014/chartex" xmlns:cx1="http://schemas.microsoft.com/office/drawing/2015/9/8/chartex" xmlns:cx2="http://schemas.microsoft.com/office/drawing/2015/10/21/chartex" xmlns:cx3="http://schemas.microsoft.com/office/drawing/2016/5/9/chartex" xmlns:cx4="http://schemas.microsoft.com/office/drawing/2016/5/10/chartex" xmlns:cx5="http://schemas.microsoft.com/office/drawing/2016/5/11/chartex" xmlns:cx6="http://schemas.microsoft.com/office/drawing/2016/5/12/chartex" xmlns:cx7="http://schemas.microsoft.com/office/drawing/2016/5/13/chartex" xmlns:cx8="http://schemas.microsoft.com/office/drawing/2016/5/14/chartex" xmlns:mc="http://schemas.openxmlformats.org/markup-compatibility/2006" xmlns:aink="http://schemas.microsoft.com/office/drawing/2016/ink" xmlns:am3d="http://schemas.microsoft.com/office/drawing/2017/model3d" xmlns:o="urn:schemas-microsoft-com:office:office" xmlns:r="http://schemas.openxmlformats.org/officeDocument/2006/relationships" xmlns:m="http://schemas.openxmlformats.org/officeDocument/2006/math" xmlns:v="urn:schemas-microsoft-com:vml" xmlns:wp14="http://schemas.microsoft.com/office/word/2010/wordprocessingDrawing" xmlns:wp="http://schemas.openxmlformats.org/drawingml/2006/wordprocessingDrawing" xmlns:w10="urn:schemas-microsoft-com:office:word" xmlns:w="http://schemas.openxmlformats.org/wordprocessingml/2006/main" xmlns:w14="http://schemas.microsoft.com/office/word/2010/wordml" xmlns:w15="http://schemas.microsoft.com/office/word/2012/wordml" xmlns:w16cex="http://schemas.microsoft.com/office/word/2018/wordml/cex" xmlns:w16cid="http://schemas.microsoft.com/office/word/2016/wordml/cid" xmlns:w16="http://schemas.microsoft.com/office/word/2018/wordml" xmlns:w16se="http://schemas.microsoft.com/office/word/2015/wordml/symex" xmlns:wpg="http://schemas.microsoft.com/office/word/2010/wordprocessingGroup" xmlns:wpi="http://schemas.microsoft.com/office/word/2010/wordprocessingInk" xmlns:wne="http://schemas.microsoft.com/office/word/2006/wordml" xmlns:wps="http://schemas.microsoft.com/office/word/2010/wordprocessingShape" mc:Ignorable="w14 w15 w16se w16cid w16 w16cex wp14">
   <w:footnote w:type="separator" w:id="-1">
     <w:p>
       <w:pPr>
@@ -13925,7 +17175,7 @@
 </file>
 
 <file path=word/numbering.xml><?xml version="1.0" encoding="utf-8"?>
-<w:numbering xmlns:wpc="http://schemas.microsoft.com/office/word/2010/wordprocessingCanvas" xmlns:cx="http://schemas.microsoft.com/office/drawing/2014/chartex" xmlns:cx1="http://schemas.microsoft.com/office/drawing/2015/9/8/chartex" xmlns:cx2="http://schemas.microsoft.com/office/drawing/2015/10/21/chartex" xmlns:cx3="http://schemas.microsoft.com/office/drawing/2016/5/9/chartex" xmlns:cx4="http://schemas.microsoft.com/office/drawing/2016/5/10/chartex" xmlns:cx5="http://schemas.microsoft.com/office/drawing/2016/5/11/chartex" xmlns:cx6="http://schemas.microsoft.com/office/drawing/2016/5/12/chartex" xmlns:cx7="http://schemas.microsoft.com/office/drawing/2016/5/13/chartex" xmlns:cx8="http://schemas.microsoft.com/office/drawing/2016/5/14/chartex" xmlns:mc="http://schemas.openxmlformats.org/markup-compatibility/2006" xmlns:aink="http://schemas.microsoft.com/office/drawing/2016/ink" xmlns:am3d="http://schemas.microsoft.com/office/drawing/2017/model3d" xmlns:o="urn:schemas-microsoft-com:office:office" xmlns:r="http://schemas.openxmlformats.org/officeDocument/2006/relationships" xmlns:m="http://schemas.openxmlformats.org/officeDocument/2006/math" xmlns:v="urn:schemas-microsoft-com:vml" xmlns:wp14="http://schemas.microsoft.com/office/word/2010/wordprocessingDrawing" xmlns:wp="http://schemas.openxmlformats.org/drawingml/2006/wordprocessingDrawing" xmlns:w10="urn:schemas-microsoft-com:office:word" xmlns:w="http://schemas.openxmlformats.org/wordprocessingml/2006/main" xmlns:w14="http://schemas.microsoft.com/office/word/2010/wordml" xmlns:w15="http://schemas.microsoft.com/office/word/2012/wordml" xmlns:w16cid="http://schemas.microsoft.com/office/word/2016/wordml/cid" xmlns:w16se="http://schemas.microsoft.com/office/word/2015/wordml/symex" xmlns:wpg="http://schemas.microsoft.com/office/word/2010/wordprocessingGroup" xmlns:wpi="http://schemas.microsoft.com/office/word/2010/wordprocessingInk" xmlns:wne="http://schemas.microsoft.com/office/word/2006/wordml" xmlns:wps="http://schemas.microsoft.com/office/word/2010/wordprocessingShape" mc:Ignorable="w14 w15 w16se w16cid wp14">
+<w:numbering xmlns:wpc="http://schemas.microsoft.com/office/word/2010/wordprocessingCanvas" xmlns:cx="http://schemas.microsoft.com/office/drawing/2014/chartex" xmlns:cx1="http://schemas.microsoft.com/office/drawing/2015/9/8/chartex" xmlns:cx2="http://schemas.microsoft.com/office/drawing/2015/10/21/chartex" xmlns:cx3="http://schemas.microsoft.com/office/drawing/2016/5/9/chartex" xmlns:cx4="http://schemas.microsoft.com/office/drawing/2016/5/10/chartex" xmlns:cx5="http://schemas.microsoft.com/office/drawing/2016/5/11/chartex" xmlns:cx6="http://schemas.microsoft.com/office/drawing/2016/5/12/chartex" xmlns:cx7="http://schemas.microsoft.com/office/drawing/2016/5/13/chartex" xmlns:cx8="http://schemas.microsoft.com/office/drawing/2016/5/14/chartex" xmlns:mc="http://schemas.openxmlformats.org/markup-compatibility/2006" xmlns:aink="http://schemas.microsoft.com/office/drawing/2016/ink" xmlns:am3d="http://schemas.microsoft.com/office/drawing/2017/model3d" xmlns:o="urn:schemas-microsoft-com:office:office" xmlns:r="http://schemas.openxmlformats.org/officeDocument/2006/relationships" xmlns:m="http://schemas.openxmlformats.org/officeDocument/2006/math" xmlns:v="urn:schemas-microsoft-com:vml" xmlns:wp14="http://schemas.microsoft.com/office/word/2010/wordprocessingDrawing" xmlns:wp="http://schemas.openxmlformats.org/drawingml/2006/wordprocessingDrawing" xmlns:w10="urn:schemas-microsoft-com:office:word" xmlns:w="http://schemas.openxmlformats.org/wordprocessingml/2006/main" xmlns:w14="http://schemas.microsoft.com/office/word/2010/wordml" xmlns:w15="http://schemas.microsoft.com/office/word/2012/wordml" xmlns:w16cex="http://schemas.microsoft.com/office/word/2018/wordml/cex" xmlns:w16cid="http://schemas.microsoft.com/office/word/2016/wordml/cid" xmlns:w16="http://schemas.microsoft.com/office/word/2018/wordml" xmlns:w16se="http://schemas.microsoft.com/office/word/2015/wordml/symex" xmlns:wpg="http://schemas.microsoft.com/office/word/2010/wordprocessingGroup" xmlns:wpi="http://schemas.microsoft.com/office/word/2010/wordprocessingInk" xmlns:wne="http://schemas.microsoft.com/office/word/2006/wordml" xmlns:wps="http://schemas.microsoft.com/office/word/2010/wordprocessingShape" mc:Ignorable="w14 w15 w16se w16cid w16 w16cex wp14">
   <w:abstractNum w:abstractNumId="0" w15:restartNumberingAfterBreak="0">
     <w:nsid w:val="0399345A"/>
     <w:multiLevelType w:val="hybridMultilevel"/>
@@ -14038,14 +17288,198 @@
       </w:rPr>
     </w:lvl>
   </w:abstractNum>
+  <w:abstractNum w:abstractNumId="1" w15:restartNumberingAfterBreak="0">
+    <w:nsid w:val="72266C2C"/>
+    <w:multiLevelType w:val="hybridMultilevel"/>
+    <w:tmpl w:val="A1FCCDC2"/>
+    <w:lvl w:ilvl="0" w:tplc="2B84E59E">
+      <w:start w:val="1"/>
+      <w:numFmt w:val="decimal"/>
+      <w:lvlText w:val="%1."/>
+      <w:lvlJc w:val="left"/>
+      <w:pPr>
+        <w:ind w:left="760" w:hanging="360"/>
+      </w:pPr>
+      <w:rPr>
+        <w:rFonts w:hint="default"/>
+      </w:rPr>
+    </w:lvl>
+    <w:lvl w:ilvl="1" w:tplc="04090019" w:tentative="1">
+      <w:start w:val="1"/>
+      <w:numFmt w:val="upperLetter"/>
+      <w:lvlText w:val="%2."/>
+      <w:lvlJc w:val="left"/>
+      <w:pPr>
+        <w:ind w:left="1200" w:hanging="400"/>
+      </w:pPr>
+    </w:lvl>
+    <w:lvl w:ilvl="2" w:tplc="0409001B" w:tentative="1">
+      <w:start w:val="1"/>
+      <w:numFmt w:val="lowerRoman"/>
+      <w:lvlText w:val="%3."/>
+      <w:lvlJc w:val="right"/>
+      <w:pPr>
+        <w:ind w:left="1600" w:hanging="400"/>
+      </w:pPr>
+    </w:lvl>
+    <w:lvl w:ilvl="3" w:tplc="0409000F" w:tentative="1">
+      <w:start w:val="1"/>
+      <w:numFmt w:val="decimal"/>
+      <w:lvlText w:val="%4."/>
+      <w:lvlJc w:val="left"/>
+      <w:pPr>
+        <w:ind w:left="2000" w:hanging="400"/>
+      </w:pPr>
+    </w:lvl>
+    <w:lvl w:ilvl="4" w:tplc="04090019" w:tentative="1">
+      <w:start w:val="1"/>
+      <w:numFmt w:val="upperLetter"/>
+      <w:lvlText w:val="%5."/>
+      <w:lvlJc w:val="left"/>
+      <w:pPr>
+        <w:ind w:left="2400" w:hanging="400"/>
+      </w:pPr>
+    </w:lvl>
+    <w:lvl w:ilvl="5" w:tplc="0409001B" w:tentative="1">
+      <w:start w:val="1"/>
+      <w:numFmt w:val="lowerRoman"/>
+      <w:lvlText w:val="%6."/>
+      <w:lvlJc w:val="right"/>
+      <w:pPr>
+        <w:ind w:left="2800" w:hanging="400"/>
+      </w:pPr>
+    </w:lvl>
+    <w:lvl w:ilvl="6" w:tplc="0409000F" w:tentative="1">
+      <w:start w:val="1"/>
+      <w:numFmt w:val="decimal"/>
+      <w:lvlText w:val="%7."/>
+      <w:lvlJc w:val="left"/>
+      <w:pPr>
+        <w:ind w:left="3200" w:hanging="400"/>
+      </w:pPr>
+    </w:lvl>
+    <w:lvl w:ilvl="7" w:tplc="04090019" w:tentative="1">
+      <w:start w:val="1"/>
+      <w:numFmt w:val="upperLetter"/>
+      <w:lvlText w:val="%8."/>
+      <w:lvlJc w:val="left"/>
+      <w:pPr>
+        <w:ind w:left="3600" w:hanging="400"/>
+      </w:pPr>
+    </w:lvl>
+    <w:lvl w:ilvl="8" w:tplc="0409001B" w:tentative="1">
+      <w:start w:val="1"/>
+      <w:numFmt w:val="lowerRoman"/>
+      <w:lvlText w:val="%9."/>
+      <w:lvlJc w:val="right"/>
+      <w:pPr>
+        <w:ind w:left="4000" w:hanging="400"/>
+      </w:pPr>
+    </w:lvl>
+  </w:abstractNum>
+  <w:abstractNum w:abstractNumId="2" w15:restartNumberingAfterBreak="0">
+    <w:nsid w:val="7FD607D8"/>
+    <w:multiLevelType w:val="hybridMultilevel"/>
+    <w:tmpl w:val="EA06919C"/>
+    <w:lvl w:ilvl="0" w:tplc="D4321AE4">
+      <w:start w:val="1"/>
+      <w:numFmt w:val="decimal"/>
+      <w:lvlText w:val="%1."/>
+      <w:lvlJc w:val="left"/>
+      <w:pPr>
+        <w:ind w:left="760" w:hanging="360"/>
+      </w:pPr>
+      <w:rPr>
+        <w:rFonts w:hint="default"/>
+      </w:rPr>
+    </w:lvl>
+    <w:lvl w:ilvl="1" w:tplc="04090019" w:tentative="1">
+      <w:start w:val="1"/>
+      <w:numFmt w:val="upperLetter"/>
+      <w:lvlText w:val="%2."/>
+      <w:lvlJc w:val="left"/>
+      <w:pPr>
+        <w:ind w:left="1200" w:hanging="400"/>
+      </w:pPr>
+    </w:lvl>
+    <w:lvl w:ilvl="2" w:tplc="0409001B" w:tentative="1">
+      <w:start w:val="1"/>
+      <w:numFmt w:val="lowerRoman"/>
+      <w:lvlText w:val="%3."/>
+      <w:lvlJc w:val="right"/>
+      <w:pPr>
+        <w:ind w:left="1600" w:hanging="400"/>
+      </w:pPr>
+    </w:lvl>
+    <w:lvl w:ilvl="3" w:tplc="0409000F" w:tentative="1">
+      <w:start w:val="1"/>
+      <w:numFmt w:val="decimal"/>
+      <w:lvlText w:val="%4."/>
+      <w:lvlJc w:val="left"/>
+      <w:pPr>
+        <w:ind w:left="2000" w:hanging="400"/>
+      </w:pPr>
+    </w:lvl>
+    <w:lvl w:ilvl="4" w:tplc="04090019" w:tentative="1">
+      <w:start w:val="1"/>
+      <w:numFmt w:val="upperLetter"/>
+      <w:lvlText w:val="%5."/>
+      <w:lvlJc w:val="left"/>
+      <w:pPr>
+        <w:ind w:left="2400" w:hanging="400"/>
+      </w:pPr>
+    </w:lvl>
+    <w:lvl w:ilvl="5" w:tplc="0409001B" w:tentative="1">
+      <w:start w:val="1"/>
+      <w:numFmt w:val="lowerRoman"/>
+      <w:lvlText w:val="%6."/>
+      <w:lvlJc w:val="right"/>
+      <w:pPr>
+        <w:ind w:left="2800" w:hanging="400"/>
+      </w:pPr>
+    </w:lvl>
+    <w:lvl w:ilvl="6" w:tplc="0409000F" w:tentative="1">
+      <w:start w:val="1"/>
+      <w:numFmt w:val="decimal"/>
+      <w:lvlText w:val="%7."/>
+      <w:lvlJc w:val="left"/>
+      <w:pPr>
+        <w:ind w:left="3200" w:hanging="400"/>
+      </w:pPr>
+    </w:lvl>
+    <w:lvl w:ilvl="7" w:tplc="04090019" w:tentative="1">
+      <w:start w:val="1"/>
+      <w:numFmt w:val="upperLetter"/>
+      <w:lvlText w:val="%8."/>
+      <w:lvlJc w:val="left"/>
+      <w:pPr>
+        <w:ind w:left="3600" w:hanging="400"/>
+      </w:pPr>
+    </w:lvl>
+    <w:lvl w:ilvl="8" w:tplc="0409001B" w:tentative="1">
+      <w:start w:val="1"/>
+      <w:numFmt w:val="lowerRoman"/>
+      <w:lvlText w:val="%9."/>
+      <w:lvlJc w:val="right"/>
+      <w:pPr>
+        <w:ind w:left="4000" w:hanging="400"/>
+      </w:pPr>
+    </w:lvl>
+  </w:abstractNum>
   <w:num w:numId="1">
     <w:abstractNumId w:val="0"/>
+  </w:num>
+  <w:num w:numId="2">
+    <w:abstractNumId w:val="1"/>
+  </w:num>
+  <w:num w:numId="3">
+    <w:abstractNumId w:val="2"/>
   </w:num>
 </w:numbering>
 </file>
 
 <file path=word/styles.xml><?xml version="1.0" encoding="utf-8"?>
-<w:styles xmlns:mc="http://schemas.openxmlformats.org/markup-compatibility/2006" xmlns:r="http://schemas.openxmlformats.org/officeDocument/2006/relationships" xmlns:w="http://schemas.openxmlformats.org/wordprocessingml/2006/main" xmlns:w14="http://schemas.microsoft.com/office/word/2010/wordml" xmlns:w15="http://schemas.microsoft.com/office/word/2012/wordml" xmlns:w16cid="http://schemas.microsoft.com/office/word/2016/wordml/cid" xmlns:w16se="http://schemas.microsoft.com/office/word/2015/wordml/symex" mc:Ignorable="w14 w15 w16se w16cid">
+<w:styles xmlns:mc="http://schemas.openxmlformats.org/markup-compatibility/2006" xmlns:r="http://schemas.openxmlformats.org/officeDocument/2006/relationships" xmlns:w="http://schemas.openxmlformats.org/wordprocessingml/2006/main" xmlns:w14="http://schemas.microsoft.com/office/word/2010/wordml" xmlns:w15="http://schemas.microsoft.com/office/word/2012/wordml" xmlns:w16cex="http://schemas.microsoft.com/office/word/2018/wordml/cex" xmlns:w16cid="http://schemas.microsoft.com/office/word/2016/wordml/cid" xmlns:w16="http://schemas.microsoft.com/office/word/2018/wordml" xmlns:w16se="http://schemas.microsoft.com/office/word/2015/wordml/symex" mc:Ignorable="w14 w15 w16se w16cid w16 w16cex">
   <w:docDefaults>
     <w:rPrDefault>
       <w:rPr>
@@ -14453,7 +17887,6 @@
   <w:style w:type="character" w:default="1" w:styleId="a0">
     <w:name w:val="Default Paragraph Font"/>
     <w:uiPriority w:val="1"/>
-    <w:semiHidden/>
     <w:unhideWhenUsed/>
   </w:style>
   <w:style w:type="table" w:default="1" w:styleId="a1">
@@ -14844,7 +18277,7 @@
 </file>
 
 <file path=customXml/itemProps1.xml><?xml version="1.0" encoding="utf-8"?>
-<ds:datastoreItem xmlns:ds="http://schemas.openxmlformats.org/officeDocument/2006/customXml" ds:itemID="{73798F72-7F9B-4A90-AF89-A7BFFC1F5C43}">
+<ds:datastoreItem xmlns:ds="http://schemas.openxmlformats.org/officeDocument/2006/customXml" ds:itemID="{3DD60C0B-8390-4D1E-A86E-88769C42CA77}">
   <ds:schemaRefs>
     <ds:schemaRef ds:uri="http://schemas.openxmlformats.org/officeDocument/2006/bibliography"/>
   </ds:schemaRefs>

</xml_diff>

<commit_message>
Lecture 8 summary added
</commit_message>
<xml_diff>
--- a/CS231_Lecture_note.docx
+++ b/CS231_Lecture_note.docx
@@ -134,15 +134,7 @@
         <w:ind w:leftChars="0"/>
       </w:pPr>
       <w:r>
-        <w:t xml:space="preserve">Specific short term of time when # of species </w:t>
-      </w:r>
-      <w:proofErr w:type="gramStart"/>
-      <w:r>
-        <w:t>were</w:t>
-      </w:r>
-      <w:proofErr w:type="gramEnd"/>
-      <w:r>
-        <w:t xml:space="preserve"> ‘exploded’.</w:t>
+        <w:t>Specific short term of time when # of species were ‘exploded’.</w:t>
       </w:r>
     </w:p>
     <w:p>
@@ -189,13 +181,8 @@
         <w:spacing w:after="0" w:line="276" w:lineRule="auto"/>
         <w:ind w:leftChars="0"/>
       </w:pPr>
-      <w:proofErr w:type="gramStart"/>
-      <w:r>
-        <w:t>Similar to</w:t>
-      </w:r>
-      <w:proofErr w:type="gramEnd"/>
-      <w:r>
-        <w:t xml:space="preserve"> early animals’ eye</w:t>
+      <w:r>
+        <w:t>Similar to early animals’ eye</w:t>
       </w:r>
     </w:p>
     <w:p>
@@ -813,15 +800,7 @@
         <w:ind w:leftChars="0"/>
       </w:pPr>
       <w:r>
-        <w:t xml:space="preserve">Computer may recognize pixels, but </w:t>
-      </w:r>
-      <w:proofErr w:type="gramStart"/>
-      <w:r>
-        <w:t>don’t</w:t>
-      </w:r>
-      <w:proofErr w:type="gramEnd"/>
-      <w:r>
-        <w:t xml:space="preserve"> understand that the pixels are for one same object. We need ML </w:t>
+        <w:t xml:space="preserve">Computer may recognize pixels, but don’t understand that the pixels are for one same object. We need ML </w:t>
       </w:r>
       <w:r>
         <w:t>to make computer learn this pattern and recognize the pattern</w:t>
@@ -922,15 +901,7 @@
         <w:ind w:leftChars="0"/>
       </w:pPr>
       <w:r>
-        <w:t xml:space="preserve">Background clutter: cat’s color </w:t>
-      </w:r>
-      <w:proofErr w:type="gramStart"/>
-      <w:r>
-        <w:t>may</w:t>
-      </w:r>
-      <w:proofErr w:type="gramEnd"/>
-      <w:r>
-        <w:t xml:space="preserve"> similar to environment</w:t>
+        <w:t>Background clutter: cat’s color may similar to environment</w:t>
       </w:r>
     </w:p>
     <w:p>
@@ -972,15 +943,7 @@
         <w:ind w:leftChars="0"/>
       </w:pPr>
       <w:r>
-        <w:t xml:space="preserve">No obvious way to </w:t>
-      </w:r>
-      <w:proofErr w:type="gramStart"/>
-      <w:r>
-        <w:t>hard-code</w:t>
-      </w:r>
-      <w:proofErr w:type="gramEnd"/>
-      <w:r>
-        <w:t xml:space="preserve"> the algorithm for recognizing a cat, or other classes</w:t>
+        <w:t>No obvious way to hard-code the algorithm for recognizing a cat, or other classes</w:t>
       </w:r>
     </w:p>
     <w:p>
@@ -1029,13 +992,8 @@
         <w:spacing w:after="0" w:line="276" w:lineRule="auto"/>
         <w:ind w:leftChars="0"/>
       </w:pPr>
-      <w:proofErr w:type="gramStart"/>
-      <w:r>
-        <w:t>Doesn’t</w:t>
-      </w:r>
-      <w:proofErr w:type="gramEnd"/>
-      <w:r>
-        <w:t xml:space="preserve"> work well: brittle and have to start all over again for other objects</w:t>
+      <w:r>
+        <w:t>Doesn’t work well: brittle and have to start all over again for other objects</w:t>
       </w:r>
     </w:p>
     <w:p>
@@ -2052,15 +2010,7 @@
         <w:ind w:leftChars="0"/>
       </w:pPr>
       <w:r>
-        <w:t xml:space="preserve">If we rotate the coordinate frame, L1 distance changes but L2 </w:t>
-      </w:r>
-      <w:proofErr w:type="gramStart"/>
-      <w:r>
-        <w:t>doesn’t</w:t>
-      </w:r>
-      <w:proofErr w:type="gramEnd"/>
-      <w:r>
-        <w:t>.</w:t>
+        <w:t>If we rotate the coordinate frame, L1 distance changes but L2 doesn’t.</w:t>
       </w:r>
     </w:p>
     <w:p>
@@ -2088,15 +2038,7 @@
         <w:ind w:leftChars="0"/>
       </w:pPr>
       <w:r>
-        <w:t xml:space="preserve">If the input vector is a generic vector in some space and </w:t>
-      </w:r>
-      <w:proofErr w:type="gramStart"/>
-      <w:r>
-        <w:t>don’t</w:t>
-      </w:r>
-      <w:proofErr w:type="gramEnd"/>
-      <w:r>
-        <w:t xml:space="preserve"> know which of the different elements does actually mean, L2 distance is a natural fit.</w:t>
+        <w:t>If the input vector is a generic vector in some space and don’t know which of the different elements does actually mean, L2 distance is a natural fit.</w:t>
       </w:r>
     </w:p>
     <w:p>
@@ -2377,15 +2319,7 @@
         <w:ind w:leftChars="0"/>
       </w:pPr>
       <w:r>
-        <w:t xml:space="preserve">Try many hyperparameters at the training set and evaluate on validation set. Choose hyperparameters that best for the validation </w:t>
-      </w:r>
-      <w:proofErr w:type="gramStart"/>
-      <w:r>
-        <w:t>set, and</w:t>
-      </w:r>
-      <w:proofErr w:type="gramEnd"/>
-      <w:r>
-        <w:t xml:space="preserve"> run once on the test set.</w:t>
+        <w:t>Try many hyperparameters at the training set and evaluate on validation set. Choose hyperparameters that best for the validation set, and run once on the test set.</w:t>
       </w:r>
     </w:p>
     <w:p>
@@ -2543,15 +2477,7 @@
         <w:ind w:leftChars="0"/>
       </w:pPr>
       <w:r>
-        <w:t xml:space="preserve">Curse of </w:t>
-      </w:r>
-      <w:proofErr w:type="gramStart"/>
-      <w:r>
-        <w:t>dimensionality:</w:t>
-      </w:r>
-      <w:proofErr w:type="gramEnd"/>
-      <w:r>
-        <w:t xml:space="preserve"> needs more dots for bigger dimensions(grows </w:t>
+        <w:t xml:space="preserve">Curse of dimensionality: needs more dots for bigger dimensions(grows </w:t>
       </w:r>
       <w:proofErr w:type="spellStart"/>
       <w:r>
@@ -4142,7 +4068,6 @@
         <w:spacing w:after="0" w:line="276" w:lineRule="auto"/>
         <w:ind w:leftChars="0"/>
       </w:pPr>
-      <w:proofErr w:type="gramStart"/>
       <w:r>
         <w:rPr>
           <w:rFonts w:hint="eastAsia"/>
@@ -4150,19 +4075,7 @@
         <w:t>A</w:t>
       </w:r>
       <w:r>
-        <w:t>. Actually, it</w:t>
-      </w:r>
-      <w:proofErr w:type="gramEnd"/>
-      <w:r>
-        <w:t xml:space="preserve"> is an arbitrary value. If we rescale the data, value 1 </w:t>
-      </w:r>
-      <w:proofErr w:type="gramStart"/>
-      <w:r>
-        <w:t>doesn’t</w:t>
-      </w:r>
-      <w:proofErr w:type="gramEnd"/>
-      <w:r>
-        <w:t xml:space="preserve"> matter.</w:t>
+        <w:t>. Actually, it is an arbitrary value. If we rescale the data, value 1 doesn’t matter.</w:t>
       </w:r>
     </w:p>
     <w:p>
@@ -6619,15 +6532,7 @@
         <w:ind w:leftChars="0"/>
       </w:pPr>
       <w:r>
-        <w:t xml:space="preserve">However, we </w:t>
-      </w:r>
-      <w:proofErr w:type="gramStart"/>
-      <w:r>
-        <w:t>have to</w:t>
-      </w:r>
-      <w:proofErr w:type="gramEnd"/>
-      <w:r>
-        <w:t xml:space="preserve"> determine learning rate(how far we move).</w:t>
+        <w:t>However, we have to determine learning rate(how far we move).</w:t>
       </w:r>
     </w:p>
     <w:p>
@@ -7713,15 +7618,7 @@
         <w:ind w:leftChars="0"/>
       </w:pPr>
       <w:r>
-        <w:t xml:space="preserve">There were numeric/analytic </w:t>
-      </w:r>
-      <w:proofErr w:type="gramStart"/>
-      <w:r>
-        <w:t>gradient</w:t>
-      </w:r>
-      <w:proofErr w:type="gramEnd"/>
-      <w:r>
-        <w:t xml:space="preserve"> and both has pros and cons</w:t>
+        <w:t>There were numeric/analytic gradient and both has pros and cons</w:t>
       </w:r>
     </w:p>
     <w:p>
@@ -9578,21 +9475,8 @@
         <w:spacing w:after="0" w:line="276" w:lineRule="auto"/>
         <w:ind w:leftChars="0"/>
       </w:pPr>
-      <w:proofErr w:type="gramStart"/>
-      <w:r>
-        <w:t>Actually, Jacobian</w:t>
-      </w:r>
-      <w:proofErr w:type="gramEnd"/>
-      <w:r>
-        <w:t xml:space="preserve"> matrix has 0s for non-diagonal elements(diagonal matrix). </w:t>
-      </w:r>
-      <w:proofErr w:type="gramStart"/>
-      <w:r>
-        <w:t>So</w:t>
-      </w:r>
-      <w:proofErr w:type="gramEnd"/>
-      <w:r>
-        <w:t xml:space="preserve"> we don’t have to make entire Jacobian matrix.</w:t>
+      <w:r>
+        <w:t>Actually, Jacobian matrix has 0s for non-diagonal elements(diagonal matrix). So we don’t have to make entire Jacobian matrix.</w:t>
       </w:r>
     </w:p>
     <w:p>
@@ -12065,15 +11949,7 @@
         <w:ind w:leftChars="0"/>
       </w:pPr>
       <w:r>
-        <w:t xml:space="preserve">Many </w:t>
-      </w:r>
-      <w:proofErr w:type="gramStart"/>
-      <w:r>
-        <w:t>activation</w:t>
-      </w:r>
-      <w:proofErr w:type="gramEnd"/>
-      <w:r>
-        <w:t xml:space="preserve"> functions</w:t>
+        <w:t>Many activation functions</w:t>
       </w:r>
     </w:p>
     <w:p>
@@ -12777,15 +12653,7 @@
         <w:t xml:space="preserve">We can </w:t>
       </w:r>
       <w:r>
-        <w:t xml:space="preserve">make multiple activation layers with different filter and stack them to make another convolution </w:t>
-      </w:r>
-      <w:proofErr w:type="gramStart"/>
-      <w:r>
-        <w:t>layers</w:t>
-      </w:r>
-      <w:proofErr w:type="gramEnd"/>
-      <w:r>
-        <w:t>.</w:t>
+        <w:t>make multiple activation layers with different filter and stack them to make another convolution layers.</w:t>
       </w:r>
     </w:p>
     <w:p>
@@ -13009,15 +12877,7 @@
         <w:ind w:leftChars="0"/>
       </w:pPr>
       <w:r>
-        <w:t xml:space="preserve">Ii </w:t>
-      </w:r>
-      <w:proofErr w:type="gramStart"/>
-      <w:r>
-        <w:t>doesn’t</w:t>
-      </w:r>
-      <w:proofErr w:type="gramEnd"/>
-      <w:r>
-        <w:t xml:space="preserve"> fit. </w:t>
+        <w:t xml:space="preserve">Ii doesn’t fit. </w:t>
       </w:r>
     </w:p>
     <w:p>
@@ -13162,15 +13022,7 @@
         </w:drawing>
       </w:r>
       <w:r>
-        <w:t xml:space="preserve">Pad with </w:t>
-      </w:r>
-      <w:proofErr w:type="gramStart"/>
-      <w:r>
-        <w:t>1 pixel</w:t>
-      </w:r>
-      <w:proofErr w:type="gramEnd"/>
-      <w:r>
-        <w:t xml:space="preserve"> border with 0. What is the output?</w:t>
+        <w:t>Pad with 1 pixel border with 0. What is the output?</w:t>
       </w:r>
     </w:p>
     <w:p>
@@ -13233,15 +13085,7 @@
         <w:ind w:leftChars="0"/>
       </w:pPr>
       <w:r>
-        <w:t xml:space="preserve">With no zero padding, regenerated activation layers shrink too fast. This makes loss of data and make </w:t>
-      </w:r>
-      <w:proofErr w:type="gramStart"/>
-      <w:r>
-        <w:t>doesn’t</w:t>
-      </w:r>
-      <w:proofErr w:type="gramEnd"/>
-      <w:r>
-        <w:t xml:space="preserve"> work well.</w:t>
+        <w:t>With no zero padding, regenerated activation layers shrink too fast. This makes loss of data and make doesn’t work well.</w:t>
       </w:r>
     </w:p>
     <w:p>
@@ -13627,15 +13471,7 @@
         <w:ind w:leftChars="0"/>
       </w:pPr>
       <w:r>
-        <w:t xml:space="preserve">A value can meaning of signal of neuron. </w:t>
-      </w:r>
-      <w:proofErr w:type="gramStart"/>
-      <w:r>
-        <w:t>So</w:t>
-      </w:r>
-      <w:proofErr w:type="gramEnd"/>
-      <w:r>
-        <w:t xml:space="preserve"> we want significant signal.</w:t>
+        <w:t>A value can meaning of signal of neuron. So we want significant signal.</w:t>
       </w:r>
     </w:p>
     <w:p>
@@ -13686,15 +13522,7 @@
       </w:r>
       <w:proofErr w:type="spellEnd"/>
       <w:r>
-        <w:t xml:space="preserve"> result </w:t>
-      </w:r>
-      <w:proofErr w:type="gramStart"/>
-      <w:r>
-        <w:t>output, and</w:t>
-      </w:r>
-      <w:proofErr w:type="gramEnd"/>
-      <w:r>
-        <w:t xml:space="preserve"> put in the vanilla neural network to get score.</w:t>
+        <w:t xml:space="preserve"> result output, and put in the vanilla neural network to get score.</w:t>
       </w:r>
     </w:p>
     <w:p>
@@ -14095,13 +13923,8 @@
         <w:ind w:leftChars="0"/>
       </w:pPr>
       <w:r>
-        <w:t xml:space="preserve">Has a nice interpretation as a saturating ‘firing rate’ of a </w:t>
-      </w:r>
-      <w:proofErr w:type="gramStart"/>
-      <w:r>
-        <w:t>neuron</w:t>
-      </w:r>
-      <w:proofErr w:type="gramEnd"/>
+        <w:t>Has a nice interpretation as a saturating ‘firing rate’ of a neuron</w:t>
+      </w:r>
     </w:p>
     <w:p>
       <w:pPr>
@@ -15324,15 +15147,7 @@
         <w:ind w:leftChars="0"/>
       </w:pPr>
       <w:r>
-        <w:t xml:space="preserve">Try tanh but </w:t>
-      </w:r>
-      <w:proofErr w:type="gramStart"/>
-      <w:r>
-        <w:t>don’t</w:t>
-      </w:r>
-      <w:proofErr w:type="gramEnd"/>
-      <w:r>
-        <w:t xml:space="preserve"> expect much</w:t>
+        <w:t>Try tanh but don’t expect much</w:t>
       </w:r>
     </w:p>
     <w:p>
@@ -15818,15 +15633,7 @@
         <w:ind w:leftChars="0"/>
       </w:pPr>
       <w:r>
-        <w:t xml:space="preserve">As we multiply by this W by small numbers at each layer, this quickly shrinks and collapses all these values. </w:t>
-      </w:r>
-      <w:proofErr w:type="gramStart"/>
-      <w:r>
-        <w:t>So</w:t>
-      </w:r>
-      <w:proofErr w:type="gramEnd"/>
-      <w:r>
-        <w:t xml:space="preserve"> all activation become zero</w:t>
+        <w:t>As we multiply by this W by small numbers at each layer, this quickly shrinks and collapses all these values. So all activation become zero</w:t>
       </w:r>
     </w:p>
     <w:p>
@@ -15968,15 +15775,7 @@
         <w:ind w:leftChars="0"/>
       </w:pPr>
       <w:r>
-        <w:t xml:space="preserve">Almost all neurons completely saturated, either -1 </w:t>
-      </w:r>
-      <w:proofErr w:type="gramStart"/>
-      <w:r>
-        <w:t>and</w:t>
-      </w:r>
-      <w:proofErr w:type="gramEnd"/>
-      <w:r>
-        <w:t xml:space="preserve"> 1.</w:t>
+        <w:t>Almost all neurons completely saturated, either -1 and 1.</w:t>
       </w:r>
     </w:p>
     <w:p>
@@ -16783,26 +16582,10 @@
         <w:ind w:leftChars="0"/>
       </w:pPr>
       <w:r>
-        <w:t xml:space="preserve">We </w:t>
-      </w:r>
-      <w:proofErr w:type="gramStart"/>
-      <w:r>
-        <w:t>can’t</w:t>
-      </w:r>
-      <w:proofErr w:type="gramEnd"/>
-      <w:r>
-        <w:t xml:space="preserve"> </w:t>
-      </w:r>
-      <w:r>
-        <w:t xml:space="preserve">calculate beta/gamma at the test time, so we want to use learned parameter during learning. </w:t>
-      </w:r>
-      <w:proofErr w:type="gramStart"/>
-      <w:r>
-        <w:t>So</w:t>
-      </w:r>
-      <w:proofErr w:type="gramEnd"/>
-      <w:r>
-        <w:t xml:space="preserve"> we use empirical mean and variance at the test time.</w:t>
+        <w:t xml:space="preserve">We can’t </w:t>
+      </w:r>
+      <w:r>
+        <w:t>calculate beta/gamma at the test time, so we want to use learned parameter during learning. So we use empirical mean and variance at the test time.</w:t>
       </w:r>
     </w:p>
     <w:p>
@@ -16922,15 +16705,7 @@
         <w:ind w:leftChars="0"/>
       </w:pPr>
       <w:r>
-        <w:t xml:space="preserve">Loss not going </w:t>
-      </w:r>
-      <w:proofErr w:type="gramStart"/>
-      <w:r>
-        <w:t>down?</w:t>
-      </w:r>
-      <w:proofErr w:type="gramEnd"/>
-      <w:r>
-        <w:t xml:space="preserve"> LR too low, bad initialization</w:t>
+        <w:t>Loss not going down? LR too low, bad initialization</w:t>
       </w:r>
     </w:p>
     <w:p>
@@ -17515,15 +17290,7 @@
         <w:ind w:leftChars="0"/>
       </w:pPr>
       <w:r>
-        <w:t xml:space="preserve">Add additional layer into network and force </w:t>
-      </w:r>
-      <w:proofErr w:type="gramStart"/>
-      <w:r>
-        <w:t>all of</w:t>
-      </w:r>
-      <w:proofErr w:type="gramEnd"/>
-      <w:r>
-        <w:t xml:space="preserve"> the intermediate activations to zero mean % unit variance.</w:t>
+        <w:t>Add additional layer into network and force all of the intermediate activations to zero mean % unit variance.</w:t>
       </w:r>
     </w:p>
     <w:p>
@@ -17537,15 +17304,7 @@
         <w:ind w:leftChars="0"/>
       </w:pPr>
       <w:r>
-        <w:t xml:space="preserve">Mean and standard deviation can be learned by </w:t>
-      </w:r>
-      <w:proofErr w:type="gramStart"/>
-      <w:r>
-        <w:t>small-batch</w:t>
-      </w:r>
-      <w:proofErr w:type="gramEnd"/>
-      <w:r>
-        <w:t xml:space="preserve"> used learning with batch normalization. We can use learned params to test data.</w:t>
+        <w:t>Mean and standard deviation can be learned by small-batch used learning with batch normalization. We can use learned params to test data.</w:t>
       </w:r>
     </w:p>
     <w:p>
@@ -17822,15 +17581,7 @@
         <w:t>S</w:t>
       </w:r>
       <w:r>
-        <w:t xml:space="preserve">GD will be stuck at that </w:t>
-      </w:r>
-      <w:proofErr w:type="gramStart"/>
-      <w:r>
-        <w:t>point, because</w:t>
-      </w:r>
-      <w:proofErr w:type="gramEnd"/>
-      <w:r>
-        <w:t xml:space="preserve"> it has zero gradient.</w:t>
+        <w:t>GD will be stuck at that point, because it has zero gradient.</w:t>
       </w:r>
     </w:p>
     <w:p>
@@ -17843,13 +17594,8 @@
         <w:spacing w:after="0" w:line="276" w:lineRule="auto"/>
         <w:ind w:leftChars="0"/>
       </w:pPr>
-      <w:proofErr w:type="gramStart"/>
-      <w:r>
-        <w:t>Also</w:t>
-      </w:r>
-      <w:proofErr w:type="gramEnd"/>
-      <w:r>
-        <w:t xml:space="preserve"> more common in high dimension</w:t>
+      <w:r>
+        <w:t>Also more common in high dimension</w:t>
       </w:r>
     </w:p>
     <w:p>
@@ -18339,15 +18085,7 @@
         </m:r>
       </m:oMath>
       <w:r>
-        <w:t xml:space="preserve">) gives ‘friction’; </w:t>
-      </w:r>
-      <w:proofErr w:type="gramStart"/>
-      <w:r>
-        <w:t>typically</w:t>
-      </w:r>
-      <w:proofErr w:type="gramEnd"/>
-      <w:r>
-        <w:t xml:space="preserve"> 0.9 or 0.99 (high value)</w:t>
+        <w:t>) gives ‘friction’; typically 0.9 or 0.99 (high value)</w:t>
       </w:r>
     </w:p>
     <w:p>
@@ -19364,15 +19102,7 @@
       </w:r>
       <w:proofErr w:type="spellEnd"/>
       <w:r>
-        <w:t xml:space="preserve"> momentum is kind of incorporating </w:t>
-      </w:r>
-      <w:proofErr w:type="gramStart"/>
-      <w:r>
-        <w:t>some kind of error-correcting</w:t>
-      </w:r>
-      <w:proofErr w:type="gramEnd"/>
-      <w:r>
-        <w:t xml:space="preserve"> between current/previous velocity</w:t>
+        <w:t xml:space="preserve"> momentum is kind of incorporating some kind of error-correcting between current/previous velocity</w:t>
       </w:r>
     </w:p>
     <w:p>
@@ -19415,34 +19145,10 @@
         <w:t>A</w:t>
       </w:r>
       <w:r>
-        <w:t xml:space="preserve">. very sharp minima could be a </w:t>
-      </w:r>
-      <w:proofErr w:type="gramStart"/>
-      <w:r>
-        <w:t>‘bad’ minima</w:t>
-      </w:r>
-      <w:proofErr w:type="gramEnd"/>
-      <w:r>
-        <w:t>, which can overfit our model. I</w:t>
-      </w:r>
-      <w:r>
-        <w:t xml:space="preserve">f more data is </w:t>
-      </w:r>
-      <w:proofErr w:type="gramStart"/>
-      <w:r>
-        <w:t>added,</w:t>
-      </w:r>
-      <w:proofErr w:type="gramEnd"/>
-      <w:r>
-        <w:t xml:space="preserve"> that minima can vanish off. Usually, flat minima </w:t>
-      </w:r>
-      <w:proofErr w:type="gramStart"/>
-      <w:r>
-        <w:t>is</w:t>
-      </w:r>
-      <w:proofErr w:type="gramEnd"/>
-      <w:r>
-        <w:t xml:space="preserve"> more robust to us.</w:t>
+        <w:t>. very sharp minima could be a ‘bad’ minima, which can overfit our model. I</w:t>
+      </w:r>
+      <w:r>
+        <w:t>f more data is added, that minima can vanish off. Usually, flat minima is more robust to us.</w:t>
       </w:r>
     </w:p>
     <w:p>
@@ -19470,15 +19176,7 @@
         <w:ind w:leftChars="0"/>
       </w:pPr>
       <w:r>
-        <w:t xml:space="preserve">We are adding squared gradient </w:t>
-      </w:r>
-      <w:proofErr w:type="gramStart"/>
-      <w:r>
-        <w:t>continuously, and</w:t>
-      </w:r>
-      <w:proofErr w:type="gramEnd"/>
-      <w:r>
-        <w:t xml:space="preserve"> divide current gradient with sqrt of summed squared gradients.</w:t>
+        <w:t>We are adding squared gradient continuously, and divide current gradient with sqrt of summed squared gradients.</w:t>
       </w:r>
     </w:p>
     <w:p>
@@ -19604,15 +19302,7 @@
         <w:ind w:leftChars="0"/>
       </w:pPr>
       <w:r>
-        <w:t xml:space="preserve">If the one has high gradient and another one has small gradient for 2D case, small gradient will </w:t>
-      </w:r>
-      <w:proofErr w:type="gramStart"/>
-      <w:r>
-        <w:t>accelerate</w:t>
-      </w:r>
-      <w:proofErr w:type="gramEnd"/>
-      <w:r>
-        <w:t xml:space="preserve"> and high gradient will slow down.</w:t>
+        <w:t>If the one has high gradient and another one has small gradient for 2D case, small gradient will accelerate and high gradient will slow down.</w:t>
       </w:r>
     </w:p>
     <w:p>
@@ -19657,15 +19347,7 @@
         <w:ind w:leftChars="0"/>
       </w:pPr>
       <w:r>
-        <w:t xml:space="preserve">If the step is big and near saddle point, model can </w:t>
-      </w:r>
-      <w:proofErr w:type="gramStart"/>
-      <w:r>
-        <w:t>stuck</w:t>
-      </w:r>
-      <w:proofErr w:type="gramEnd"/>
-      <w:r>
-        <w:t>.</w:t>
+        <w:t>If the step is big and near saddle point, model can stuck.</w:t>
       </w:r>
     </w:p>
     <w:p>
@@ -19727,13 +19409,8 @@
         <w:spacing w:after="0" w:line="276" w:lineRule="auto"/>
         <w:ind w:leftChars="0"/>
       </w:pPr>
-      <w:proofErr w:type="gramStart"/>
-      <w:r>
-        <w:t>So</w:t>
-      </w:r>
-      <w:proofErr w:type="gramEnd"/>
-      <w:r>
-        <w:t xml:space="preserve"> sum of squared gradients decay.</w:t>
+      <w:r>
+        <w:t>So sum of squared gradients decay.</w:t>
       </w:r>
     </w:p>
     <w:p>
@@ -21298,15 +20975,7 @@
         <w:ind w:leftChars="0"/>
       </w:pPr>
       <w:r>
-        <w:t xml:space="preserve">This </w:t>
-      </w:r>
-      <w:proofErr w:type="gramStart"/>
-      <w:r>
-        <w:t>doesn’t</w:t>
-      </w:r>
-      <w:proofErr w:type="gramEnd"/>
-      <w:r>
-        <w:t xml:space="preserve"> hold far for very large regions</w:t>
+        <w:t>This doesn’t hold far for very large regions</w:t>
       </w:r>
     </w:p>
     <w:p>
@@ -22086,15 +21755,7 @@
         <w:ind w:leftChars="0"/>
       </w:pPr>
       <w:r>
-        <w:t xml:space="preserve">This method </w:t>
-      </w:r>
-      <w:proofErr w:type="gramStart"/>
-      <w:r>
-        <w:t>doesn’t</w:t>
-      </w:r>
-      <w:proofErr w:type="gramEnd"/>
-      <w:r>
-        <w:t xml:space="preserve"> have(or need) learning rate.</w:t>
+        <w:t>This method doesn’t have(or need) learning rate.</w:t>
       </w:r>
     </w:p>
     <w:p>
@@ -22136,7 +21797,13 @@
         <w:ind w:leftChars="0"/>
       </w:pPr>
       <w:r>
-        <w:t>Quasi-Newton methods(BGFS most popular)</w:t>
+        <w:t>Quasi-Newton methods(BF</w:t>
+      </w:r>
+      <w:r>
+        <w:t>G</w:t>
+      </w:r>
+      <w:r>
+        <w:t>S most popular)</w:t>
       </w:r>
     </w:p>
     <w:p>
@@ -22269,15 +21936,7 @@
         <w:t>H</w:t>
       </w:r>
       <w:r>
-        <w:t xml:space="preserve">owever, we </w:t>
-      </w:r>
-      <w:proofErr w:type="gramStart"/>
-      <w:r>
-        <w:t>don’t</w:t>
-      </w:r>
-      <w:proofErr w:type="gramEnd"/>
-      <w:r>
-        <w:t xml:space="preserve"> really care about training error that much. Instead, we really care about unseen data(test data).</w:t>
+        <w:t>owever, we don’t really care about training error that much. Instead, we really care about unseen data(test data).</w:t>
       </w:r>
     </w:p>
     <w:p>
@@ -22341,15 +22000,7 @@
         <w:ind w:leftChars="0"/>
       </w:pPr>
       <w:r>
-        <w:t xml:space="preserve">This method </w:t>
-      </w:r>
-      <w:proofErr w:type="gramStart"/>
-      <w:r>
-        <w:t>enjoy</w:t>
-      </w:r>
-      <w:proofErr w:type="gramEnd"/>
-      <w:r>
-        <w:t xml:space="preserve"> 2% of extra performance</w:t>
+        <w:t>This method enjoy 2% of extra performance</w:t>
       </w:r>
     </w:p>
     <w:p>
@@ -22994,13 +22645,7 @@
                   <w:rPr>
                     <w:rFonts w:ascii="Cambria Math" w:hAnsi="Cambria Math"/>
                   </w:rPr>
-                  <m:t>+</m:t>
-                </m:r>
-                <m:r>
-                  <w:rPr>
-                    <w:rFonts w:ascii="Cambria Math" w:hAnsi="Cambria Math"/>
-                  </w:rPr>
-                  <m:t>|</m:t>
+                  <m:t>+|</m:t>
                 </m:r>
                 <m:sSub>
                   <m:sSubPr>
@@ -23305,13 +22950,7 @@
           <w:rPr>
             <w:rFonts w:ascii="Cambria Math" w:hAnsi="Cambria Math"/>
           </w:rPr>
-          <m:t>y</m:t>
-        </m:r>
-        <m:r>
-          <w:rPr>
-            <w:rFonts w:ascii="Cambria Math" w:hAnsi="Cambria Math"/>
-          </w:rPr>
-          <m:t>=f</m:t>
+          <m:t>y=f</m:t>
         </m:r>
         <m:d>
           <m:dPr>
@@ -24220,13 +23859,8 @@
         <w:ind w:leftChars="0"/>
       </w:pPr>
       <w:r>
-        <w:t xml:space="preserve">Training: add </w:t>
-      </w:r>
-      <w:proofErr w:type="gramStart"/>
-      <w:r>
-        <w:t>some kind of randomness</w:t>
-      </w:r>
-      <w:proofErr w:type="gramEnd"/>
+        <w:t>Training: add some kind of randomness</w:t>
+      </w:r>
     </w:p>
     <w:p>
       <w:pPr>
@@ -24343,13 +23977,8 @@
         <w:spacing w:after="0" w:line="276" w:lineRule="auto"/>
         <w:ind w:leftChars="0"/>
       </w:pPr>
-      <w:proofErr w:type="gramStart"/>
-      <w:r>
-        <w:t>Similar to</w:t>
-      </w:r>
-      <w:proofErr w:type="gramEnd"/>
-      <w:r>
-        <w:t xml:space="preserve"> dropout, but this method randomly zero out some of the values of the weight matrix instead.</w:t>
+      <w:r>
+        <w:t>Similar to dropout, but this method randomly zero out some of the values of the weight matrix instead.</w:t>
       </w:r>
     </w:p>
     <w:p>
@@ -24416,15 +24045,7 @@
         </w:rPr>
       </w:pPr>
       <w:r>
-        <w:t xml:space="preserve">When we have a very deep network, we are going to eliminate some layers and use only some of subsets of networks during </w:t>
-      </w:r>
-      <w:proofErr w:type="gramStart"/>
-      <w:r>
-        <w:t>training, and</w:t>
-      </w:r>
-      <w:proofErr w:type="gramEnd"/>
-      <w:r>
-        <w:t xml:space="preserve"> use all at test time. </w:t>
+        <w:t xml:space="preserve">When we have a very deep network, we are going to eliminate some layers and use only some of subsets of networks during training, and use all at test time. </w:t>
       </w:r>
     </w:p>
     <w:p>
@@ -24588,10 +24209,1479 @@
     <w:p>
       <w:pPr>
         <w:spacing w:after="0" w:line="276" w:lineRule="auto"/>
+      </w:pPr>
+    </w:p>
+    <w:p>
+      <w:pPr>
+        <w:widowControl/>
+        <w:wordWrap/>
+        <w:autoSpaceDE/>
+        <w:autoSpaceDN/>
+      </w:pPr>
+      <w:r>
+        <w:br w:type="page"/>
+      </w:r>
+    </w:p>
+    <w:p>
+      <w:pPr>
+        <w:spacing w:after="0" w:line="276" w:lineRule="auto"/>
+        <w:rPr>
+          <w:b/>
+          <w:bCs/>
+        </w:rPr>
+      </w:pPr>
+      <w:r>
+        <w:rPr>
+          <w:b/>
+          <w:bCs/>
+        </w:rPr>
+        <w:lastRenderedPageBreak/>
+        <w:t>Lecture 8 | Deep Learning Software</w:t>
+      </w:r>
+    </w:p>
+    <w:p>
+      <w:pPr>
+        <w:spacing w:after="0" w:line="276" w:lineRule="auto"/>
+      </w:pPr>
+      <w:r>
         <w:rPr>
           <w:rFonts w:hint="eastAsia"/>
         </w:rPr>
-      </w:pPr>
+        <w:t>C</w:t>
+      </w:r>
+      <w:r>
+        <w:t>PU vs. GPU</w:t>
+      </w:r>
+    </w:p>
+    <w:p>
+      <w:pPr>
+        <w:pStyle w:val="a3"/>
+        <w:numPr>
+          <w:ilvl w:val="0"/>
+          <w:numId w:val="1"/>
+        </w:numPr>
+        <w:spacing w:after="0" w:line="276" w:lineRule="auto"/>
+        <w:ind w:leftChars="0"/>
+      </w:pPr>
+      <w:r>
+        <w:t>CPU; central processing unit</w:t>
+      </w:r>
+    </w:p>
+    <w:p>
+      <w:pPr>
+        <w:pStyle w:val="a3"/>
+        <w:numPr>
+          <w:ilvl w:val="0"/>
+          <w:numId w:val="1"/>
+        </w:numPr>
+        <w:spacing w:after="0" w:line="276" w:lineRule="auto"/>
+        <w:ind w:leftChars="0"/>
+      </w:pPr>
+      <w:r>
+        <w:rPr>
+          <w:rFonts w:hint="eastAsia"/>
+        </w:rPr>
+        <w:t>G</w:t>
+      </w:r>
+      <w:r>
+        <w:t>PU; graphics processing unit</w:t>
+      </w:r>
+    </w:p>
+    <w:p>
+      <w:pPr>
+        <w:pStyle w:val="a3"/>
+        <w:numPr>
+          <w:ilvl w:val="1"/>
+          <w:numId w:val="1"/>
+        </w:numPr>
+        <w:spacing w:after="0" w:line="276" w:lineRule="auto"/>
+        <w:ind w:leftChars="0"/>
+      </w:pPr>
+      <w:r>
+        <w:rPr>
+          <w:rFonts w:hint="eastAsia"/>
+        </w:rPr>
+        <w:t>N</w:t>
+      </w:r>
+      <w:r>
+        <w:t>VIDIA vs. AMD</w:t>
+      </w:r>
+    </w:p>
+    <w:p>
+      <w:pPr>
+        <w:pStyle w:val="a3"/>
+        <w:numPr>
+          <w:ilvl w:val="1"/>
+          <w:numId w:val="1"/>
+        </w:numPr>
+        <w:spacing w:after="0" w:line="276" w:lineRule="auto"/>
+        <w:ind w:leftChars="0"/>
+      </w:pPr>
+      <w:r>
+        <w:t>In deep learning, mostly NVIDIA GPU is used</w:t>
+      </w:r>
+    </w:p>
+    <w:p>
+      <w:pPr>
+        <w:pStyle w:val="a3"/>
+        <w:numPr>
+          <w:ilvl w:val="0"/>
+          <w:numId w:val="1"/>
+        </w:numPr>
+        <w:spacing w:after="0" w:line="276" w:lineRule="auto"/>
+        <w:ind w:leftChars="0"/>
+      </w:pPr>
+      <w:r>
+        <w:t>Difference?</w:t>
+      </w:r>
+    </w:p>
+    <w:p>
+      <w:pPr>
+        <w:pStyle w:val="a3"/>
+        <w:numPr>
+          <w:ilvl w:val="1"/>
+          <w:numId w:val="1"/>
+        </w:numPr>
+        <w:spacing w:after="0" w:line="276" w:lineRule="auto"/>
+        <w:ind w:leftChars="0"/>
+      </w:pPr>
+      <w:r>
+        <w:rPr>
+          <w:rFonts w:hint="eastAsia"/>
+        </w:rPr>
+        <w:t>C</w:t>
+      </w:r>
+      <w:r>
+        <w:t>PU: fewer cores, but each core is much faster and much more capable(works independently); great at sequential tasks</w:t>
+      </w:r>
+    </w:p>
+    <w:p>
+      <w:pPr>
+        <w:pStyle w:val="a3"/>
+        <w:numPr>
+          <w:ilvl w:val="1"/>
+          <w:numId w:val="1"/>
+        </w:numPr>
+        <w:spacing w:after="0" w:line="276" w:lineRule="auto"/>
+        <w:ind w:leftChars="0"/>
+      </w:pPr>
+      <w:r>
+        <w:rPr>
+          <w:rFonts w:hint="eastAsia"/>
+        </w:rPr>
+        <w:t>G</w:t>
+      </w:r>
+      <w:r>
+        <w:t>PU: more cores, but each core is much slower and “dumber”; great for parallel tasks</w:t>
+      </w:r>
+    </w:p>
+    <w:p>
+      <w:pPr>
+        <w:pStyle w:val="a3"/>
+        <w:numPr>
+          <w:ilvl w:val="1"/>
+          <w:numId w:val="1"/>
+        </w:numPr>
+        <w:spacing w:after="0" w:line="276" w:lineRule="auto"/>
+        <w:ind w:leftChars="0"/>
+      </w:pPr>
+      <w:r>
+        <w:rPr>
+          <w:rFonts w:hint="eastAsia"/>
+        </w:rPr>
+        <w:t>C</w:t>
+      </w:r>
+      <w:r>
+        <w:t>PU has cash memories, but it is relatively small.</w:t>
+      </w:r>
+    </w:p>
+    <w:p>
+      <w:pPr>
+        <w:pStyle w:val="a3"/>
+        <w:numPr>
+          <w:ilvl w:val="1"/>
+          <w:numId w:val="1"/>
+        </w:numPr>
+        <w:spacing w:after="0" w:line="276" w:lineRule="auto"/>
+        <w:ind w:leftChars="0"/>
+      </w:pPr>
+      <w:r>
+        <w:rPr>
+          <w:rFonts w:hint="eastAsia"/>
+        </w:rPr>
+        <w:t>G</w:t>
+      </w:r>
+      <w:r>
+        <w:t>PU has own RAM and own hierarchy.</w:t>
+      </w:r>
+    </w:p>
+    <w:p>
+      <w:pPr>
+        <w:pStyle w:val="a3"/>
+        <w:numPr>
+          <w:ilvl w:val="1"/>
+          <w:numId w:val="1"/>
+        </w:numPr>
+        <w:spacing w:after="0" w:line="276" w:lineRule="auto"/>
+        <w:ind w:leftChars="0"/>
+        <w:rPr>
+          <w:rFonts w:hint="eastAsia"/>
+        </w:rPr>
+      </w:pPr>
+      <w:r>
+        <w:t>GPU is good for matrix multiplication(parallel work).</w:t>
+      </w:r>
+    </w:p>
+    <w:p>
+      <w:pPr>
+        <w:pStyle w:val="a3"/>
+        <w:spacing w:after="0" w:line="276" w:lineRule="auto"/>
+        <w:ind w:leftChars="0" w:left="760"/>
+      </w:pPr>
+      <w:r>
+        <w:drawing>
+          <wp:inline distT="0" distB="0" distL="0" distR="0" wp14:anchorId="12D48987" wp14:editId="191D788F">
+            <wp:extent cx="4733459" cy="1584960"/>
+            <wp:effectExtent l="0" t="0" r="0" b="0"/>
+            <wp:docPr id="45" name="그림 45"/>
+            <wp:cNvGraphicFramePr>
+              <a:graphicFrameLocks xmlns:a="http://schemas.openxmlformats.org/drawingml/2006/main" noChangeAspect="1"/>
+            </wp:cNvGraphicFramePr>
+            <a:graphic xmlns:a="http://schemas.openxmlformats.org/drawingml/2006/main">
+              <a:graphicData uri="http://schemas.openxmlformats.org/drawingml/2006/picture">
+                <pic:pic xmlns:pic="http://schemas.openxmlformats.org/drawingml/2006/picture">
+                  <pic:nvPicPr>
+                    <pic:cNvPr id="1" name=""/>
+                    <pic:cNvPicPr/>
+                  </pic:nvPicPr>
+                  <pic:blipFill>
+                    <a:blip r:embed="rId48"/>
+                    <a:stretch>
+                      <a:fillRect/>
+                    </a:stretch>
+                  </pic:blipFill>
+                  <pic:spPr>
+                    <a:xfrm>
+                      <a:off x="0" y="0"/>
+                      <a:ext cx="4757794" cy="1593108"/>
+                    </a:xfrm>
+                    <a:prstGeom prst="rect">
+                      <a:avLst/>
+                    </a:prstGeom>
+                  </pic:spPr>
+                </pic:pic>
+              </a:graphicData>
+            </a:graphic>
+          </wp:inline>
+        </w:drawing>
+      </w:r>
+    </w:p>
+    <w:p>
+      <w:pPr>
+        <w:spacing w:after="0" w:line="276" w:lineRule="auto"/>
+      </w:pPr>
+      <w:r>
+        <w:t>Programming GPUs</w:t>
+      </w:r>
+    </w:p>
+    <w:p>
+      <w:pPr>
+        <w:pStyle w:val="a3"/>
+        <w:numPr>
+          <w:ilvl w:val="0"/>
+          <w:numId w:val="1"/>
+        </w:numPr>
+        <w:spacing w:after="0" w:line="276" w:lineRule="auto"/>
+        <w:ind w:leftChars="0"/>
+      </w:pPr>
+      <w:r>
+        <w:t>CUDA (NVIDIA only)</w:t>
+      </w:r>
+    </w:p>
+    <w:p>
+      <w:pPr>
+        <w:pStyle w:val="a3"/>
+        <w:numPr>
+          <w:ilvl w:val="1"/>
+          <w:numId w:val="1"/>
+        </w:numPr>
+        <w:spacing w:after="0" w:line="276" w:lineRule="auto"/>
+        <w:ind w:leftChars="0"/>
+      </w:pPr>
+      <w:r>
+        <w:t>Write C-like code that runs directly on the GPU</w:t>
+      </w:r>
+    </w:p>
+    <w:p>
+      <w:pPr>
+        <w:pStyle w:val="a3"/>
+        <w:numPr>
+          <w:ilvl w:val="1"/>
+          <w:numId w:val="1"/>
+        </w:numPr>
+        <w:spacing w:after="0" w:line="276" w:lineRule="auto"/>
+        <w:ind w:leftChars="0"/>
+      </w:pPr>
+      <w:r>
+        <w:t xml:space="preserve">Higher-level APIs; </w:t>
+      </w:r>
+      <w:proofErr w:type="spellStart"/>
+      <w:r>
+        <w:t>cuBLAS</w:t>
+      </w:r>
+      <w:proofErr w:type="spellEnd"/>
+      <w:r>
+        <w:t xml:space="preserve">, </w:t>
+      </w:r>
+      <w:proofErr w:type="spellStart"/>
+      <w:r>
+        <w:t>cuFFT</w:t>
+      </w:r>
+      <w:proofErr w:type="spellEnd"/>
+      <w:r>
+        <w:t xml:space="preserve">, </w:t>
+      </w:r>
+      <w:proofErr w:type="spellStart"/>
+      <w:r>
+        <w:rPr>
+          <w:b/>
+          <w:bCs/>
+        </w:rPr>
+        <w:t>cuDNN</w:t>
+      </w:r>
+      <w:proofErr w:type="spellEnd"/>
+      <w:r>
+        <w:t xml:space="preserve">, </w:t>
+      </w:r>
+      <w:proofErr w:type="spellStart"/>
+      <w:r>
+        <w:t>etc</w:t>
+      </w:r>
+      <w:proofErr w:type="spellEnd"/>
+    </w:p>
+    <w:p>
+      <w:pPr>
+        <w:pStyle w:val="a3"/>
+        <w:numPr>
+          <w:ilvl w:val="0"/>
+          <w:numId w:val="1"/>
+        </w:numPr>
+        <w:spacing w:after="0" w:line="276" w:lineRule="auto"/>
+        <w:ind w:leftChars="0"/>
+      </w:pPr>
+      <w:r>
+        <w:t>OpenCL</w:t>
+      </w:r>
+    </w:p>
+    <w:p>
+      <w:pPr>
+        <w:pStyle w:val="a3"/>
+        <w:numPr>
+          <w:ilvl w:val="1"/>
+          <w:numId w:val="1"/>
+        </w:numPr>
+        <w:spacing w:after="0" w:line="276" w:lineRule="auto"/>
+        <w:ind w:leftChars="0"/>
+      </w:pPr>
+      <w:r>
+        <w:t>Similar to CUDA, runs on anything</w:t>
+      </w:r>
+    </w:p>
+    <w:p>
+      <w:pPr>
+        <w:pStyle w:val="a3"/>
+        <w:numPr>
+          <w:ilvl w:val="1"/>
+          <w:numId w:val="1"/>
+        </w:numPr>
+        <w:spacing w:after="0" w:line="276" w:lineRule="auto"/>
+        <w:ind w:leftChars="0"/>
+      </w:pPr>
+      <w:r>
+        <w:t>Usually slower</w:t>
+      </w:r>
+    </w:p>
+    <w:p>
+      <w:pPr>
+        <w:pStyle w:val="a3"/>
+        <w:numPr>
+          <w:ilvl w:val="0"/>
+          <w:numId w:val="1"/>
+        </w:numPr>
+        <w:spacing w:after="0" w:line="276" w:lineRule="auto"/>
+        <w:ind w:leftChars="0"/>
+      </w:pPr>
+      <w:r>
+        <w:t>Udacity: intro to parallel programming</w:t>
+      </w:r>
+    </w:p>
+    <w:p>
+      <w:pPr>
+        <w:pStyle w:val="a3"/>
+        <w:numPr>
+          <w:ilvl w:val="1"/>
+          <w:numId w:val="1"/>
+        </w:numPr>
+        <w:spacing w:after="0" w:line="276" w:lineRule="auto"/>
+        <w:ind w:leftChars="0"/>
+      </w:pPr>
+      <w:r>
+        <w:t>For deep learning just use existing libraries</w:t>
+      </w:r>
+    </w:p>
+    <w:p>
+      <w:pPr>
+        <w:pStyle w:val="a3"/>
+        <w:numPr>
+          <w:ilvl w:val="0"/>
+          <w:numId w:val="1"/>
+        </w:numPr>
+        <w:spacing w:after="0" w:line="276" w:lineRule="auto"/>
+        <w:ind w:leftChars="0"/>
+      </w:pPr>
+      <w:proofErr w:type="spellStart"/>
+      <w:r>
+        <w:rPr>
+          <w:rFonts w:hint="eastAsia"/>
+        </w:rPr>
+        <w:t>c</w:t>
+      </w:r>
+      <w:r>
+        <w:t>uDNN</w:t>
+      </w:r>
+      <w:proofErr w:type="spellEnd"/>
+      <w:r>
+        <w:t xml:space="preserve"> has about 2~3 times better performance than naïve CUDA</w:t>
+      </w:r>
+    </w:p>
+    <w:p>
+      <w:pPr>
+        <w:spacing w:after="0" w:line="276" w:lineRule="auto"/>
+      </w:pPr>
+    </w:p>
+    <w:p>
+      <w:pPr>
+        <w:spacing w:after="0" w:line="276" w:lineRule="auto"/>
+      </w:pPr>
+    </w:p>
+    <w:p>
+      <w:pPr>
+        <w:spacing w:after="0" w:line="276" w:lineRule="auto"/>
+      </w:pPr>
+    </w:p>
+    <w:p>
+      <w:pPr>
+        <w:spacing w:after="0" w:line="276" w:lineRule="auto"/>
+      </w:pPr>
+    </w:p>
+    <w:p>
+      <w:pPr>
+        <w:spacing w:after="0" w:line="276" w:lineRule="auto"/>
+      </w:pPr>
+    </w:p>
+    <w:p>
+      <w:pPr>
+        <w:spacing w:after="0" w:line="276" w:lineRule="auto"/>
+      </w:pPr>
+      <w:r>
+        <w:rPr>
+          <w:rFonts w:hint="eastAsia"/>
+        </w:rPr>
+        <w:lastRenderedPageBreak/>
+        <w:t>D</w:t>
+      </w:r>
+      <w:r>
+        <w:t>eep learning software</w:t>
+      </w:r>
+    </w:p>
+    <w:p>
+      <w:pPr>
+        <w:pStyle w:val="a3"/>
+        <w:numPr>
+          <w:ilvl w:val="0"/>
+          <w:numId w:val="1"/>
+        </w:numPr>
+        <w:spacing w:after="0" w:line="276" w:lineRule="auto"/>
+        <w:ind w:leftChars="0"/>
+      </w:pPr>
+      <w:r>
+        <w:rPr>
+          <w:rFonts w:hint="eastAsia"/>
+        </w:rPr>
+        <w:t>C</w:t>
+      </w:r>
+      <w:r>
+        <w:t>affe (UC Berkeley) -&gt; Caffe2 (Facebook)</w:t>
+      </w:r>
+    </w:p>
+    <w:p>
+      <w:pPr>
+        <w:pStyle w:val="a3"/>
+        <w:numPr>
+          <w:ilvl w:val="0"/>
+          <w:numId w:val="1"/>
+        </w:numPr>
+        <w:spacing w:after="0" w:line="276" w:lineRule="auto"/>
+        <w:ind w:leftChars="0"/>
+      </w:pPr>
+      <w:r>
+        <w:rPr>
+          <w:rFonts w:hint="eastAsia"/>
+        </w:rPr>
+        <w:t>T</w:t>
+      </w:r>
+      <w:r>
+        <w:t xml:space="preserve">orch (NYU/Facebook) -&gt; </w:t>
+      </w:r>
+      <w:proofErr w:type="spellStart"/>
+      <w:r>
+        <w:t>PyTorch</w:t>
+      </w:r>
+      <w:proofErr w:type="spellEnd"/>
+      <w:r>
+        <w:t xml:space="preserve"> (Facebook)</w:t>
+      </w:r>
+    </w:p>
+    <w:p>
+      <w:pPr>
+        <w:pStyle w:val="a3"/>
+        <w:numPr>
+          <w:ilvl w:val="0"/>
+          <w:numId w:val="1"/>
+        </w:numPr>
+        <w:spacing w:after="0" w:line="276" w:lineRule="auto"/>
+        <w:ind w:leftChars="0"/>
+      </w:pPr>
+      <w:r>
+        <w:t>Theano (U Montreal) -&gt; TensorFlow (Google)</w:t>
+      </w:r>
+    </w:p>
+    <w:p>
+      <w:pPr>
+        <w:pStyle w:val="a3"/>
+        <w:numPr>
+          <w:ilvl w:val="0"/>
+          <w:numId w:val="1"/>
+        </w:numPr>
+        <w:spacing w:after="0" w:line="276" w:lineRule="auto"/>
+        <w:ind w:leftChars="0"/>
+      </w:pPr>
+      <w:r>
+        <w:t>Paddle (Baidu)</w:t>
+      </w:r>
+    </w:p>
+    <w:p>
+      <w:pPr>
+        <w:pStyle w:val="a3"/>
+        <w:numPr>
+          <w:ilvl w:val="0"/>
+          <w:numId w:val="1"/>
+        </w:numPr>
+        <w:spacing w:after="0" w:line="276" w:lineRule="auto"/>
+        <w:ind w:leftChars="0"/>
+      </w:pPr>
+      <w:r>
+        <w:rPr>
+          <w:rFonts w:hint="eastAsia"/>
+        </w:rPr>
+        <w:t>C</w:t>
+      </w:r>
+      <w:r>
+        <w:t>NTK (Microsoft)</w:t>
+      </w:r>
+    </w:p>
+    <w:p>
+      <w:pPr>
+        <w:pStyle w:val="a3"/>
+        <w:numPr>
+          <w:ilvl w:val="0"/>
+          <w:numId w:val="1"/>
+        </w:numPr>
+        <w:spacing w:after="0" w:line="276" w:lineRule="auto"/>
+        <w:ind w:leftChars="0"/>
+      </w:pPr>
+      <w:proofErr w:type="spellStart"/>
+      <w:r>
+        <w:rPr>
+          <w:rFonts w:hint="eastAsia"/>
+        </w:rPr>
+        <w:t>M</w:t>
+      </w:r>
+      <w:r>
+        <w:t>XNet</w:t>
+      </w:r>
+      <w:proofErr w:type="spellEnd"/>
+      <w:r>
+        <w:t xml:space="preserve"> (Amazon)</w:t>
+      </w:r>
+    </w:p>
+    <w:p>
+      <w:pPr>
+        <w:pStyle w:val="a3"/>
+        <w:numPr>
+          <w:ilvl w:val="0"/>
+          <w:numId w:val="1"/>
+        </w:numPr>
+        <w:spacing w:after="0" w:line="276" w:lineRule="auto"/>
+        <w:ind w:leftChars="0"/>
+      </w:pPr>
+      <w:proofErr w:type="spellStart"/>
+      <w:r>
+        <w:t>Etc</w:t>
+      </w:r>
+      <w:proofErr w:type="spellEnd"/>
+    </w:p>
+    <w:p>
+      <w:pPr>
+        <w:spacing w:after="0" w:line="276" w:lineRule="auto"/>
+      </w:pPr>
+      <w:r>
+        <w:t>Point of deep learning frameworks</w:t>
+      </w:r>
+    </w:p>
+    <w:p>
+      <w:pPr>
+        <w:pStyle w:val="a3"/>
+        <w:numPr>
+          <w:ilvl w:val="0"/>
+          <w:numId w:val="1"/>
+        </w:numPr>
+        <w:spacing w:after="0" w:line="276" w:lineRule="auto"/>
+        <w:ind w:leftChars="0"/>
+      </w:pPr>
+      <w:r>
+        <w:t>Quick to develop and test new ideas</w:t>
+      </w:r>
+    </w:p>
+    <w:p>
+      <w:pPr>
+        <w:pStyle w:val="a3"/>
+        <w:numPr>
+          <w:ilvl w:val="0"/>
+          <w:numId w:val="1"/>
+        </w:numPr>
+        <w:spacing w:after="0" w:line="276" w:lineRule="auto"/>
+        <w:ind w:leftChars="0"/>
+      </w:pPr>
+      <w:r>
+        <w:t>Automatically compute gradients</w:t>
+      </w:r>
+    </w:p>
+    <w:p>
+      <w:pPr>
+        <w:pStyle w:val="a3"/>
+        <w:numPr>
+          <w:ilvl w:val="0"/>
+          <w:numId w:val="1"/>
+        </w:numPr>
+        <w:spacing w:after="0" w:line="276" w:lineRule="auto"/>
+        <w:ind w:leftChars="0"/>
+      </w:pPr>
+      <w:r>
+        <w:t xml:space="preserve">Run it all efficiently on GPU (wrap </w:t>
+      </w:r>
+      <w:proofErr w:type="spellStart"/>
+      <w:r>
+        <w:t>cuDNN</w:t>
+      </w:r>
+      <w:proofErr w:type="spellEnd"/>
+      <w:r>
+        <w:t xml:space="preserve">, </w:t>
+      </w:r>
+      <w:proofErr w:type="spellStart"/>
+      <w:r>
+        <w:t>cuBLAS</w:t>
+      </w:r>
+      <w:proofErr w:type="spellEnd"/>
+      <w:r>
+        <w:t xml:space="preserve">, </w:t>
+      </w:r>
+      <w:proofErr w:type="spellStart"/>
+      <w:r>
+        <w:t>etc</w:t>
+      </w:r>
+      <w:proofErr w:type="spellEnd"/>
+      <w:r>
+        <w:t>)</w:t>
+      </w:r>
+    </w:p>
+    <w:p>
+      <w:pPr>
+        <w:spacing w:after="0" w:line="276" w:lineRule="auto"/>
+      </w:pPr>
+      <w:r>
+        <w:t>T</w:t>
+      </w:r>
+      <w:r>
+        <w:t>en</w:t>
+      </w:r>
+      <w:r>
+        <w:t>sorFlow: neural net (Pre-2.0 ver.)</w:t>
+      </w:r>
+    </w:p>
+    <w:p>
+      <w:pPr>
+        <w:pStyle w:val="a3"/>
+        <w:numPr>
+          <w:ilvl w:val="0"/>
+          <w:numId w:val="1"/>
+        </w:numPr>
+        <w:spacing w:after="0" w:line="276" w:lineRule="auto"/>
+        <w:ind w:leftChars="0"/>
+      </w:pPr>
+      <w:r>
+        <w:t>First, define computational graph. Then run the graph many times.</w:t>
+      </w:r>
+    </w:p>
+    <w:p>
+      <w:pPr>
+        <w:pStyle w:val="a3"/>
+        <w:numPr>
+          <w:ilvl w:val="0"/>
+          <w:numId w:val="1"/>
+        </w:numPr>
+        <w:spacing w:after="0" w:line="276" w:lineRule="auto"/>
+        <w:ind w:leftChars="0"/>
+      </w:pPr>
+      <w:r>
+        <w:t>Create placeholders for input x, weights w1, w2 and targets y.</w:t>
+      </w:r>
+    </w:p>
+    <w:p>
+      <w:pPr>
+        <w:pStyle w:val="a3"/>
+        <w:numPr>
+          <w:ilvl w:val="1"/>
+          <w:numId w:val="1"/>
+        </w:numPr>
+        <w:spacing w:after="0" w:line="276" w:lineRule="auto"/>
+        <w:ind w:leftChars="0"/>
+      </w:pPr>
+      <w:r>
+        <w:t>Different at TensorFlow 2.0 version</w:t>
+      </w:r>
+    </w:p>
+    <w:p>
+      <w:pPr>
+        <w:pStyle w:val="a3"/>
+        <w:numPr>
+          <w:ilvl w:val="0"/>
+          <w:numId w:val="1"/>
+        </w:numPr>
+        <w:spacing w:after="0" w:line="276" w:lineRule="auto"/>
+        <w:ind w:leftChars="0"/>
+      </w:pPr>
+      <w:r>
+        <w:t>Forward pass: compute prediction for y and loss(L2 distance)</w:t>
+      </w:r>
+    </w:p>
+    <w:p>
+      <w:pPr>
+        <w:pStyle w:val="a3"/>
+        <w:numPr>
+          <w:ilvl w:val="1"/>
+          <w:numId w:val="1"/>
+        </w:numPr>
+        <w:spacing w:after="0" w:line="276" w:lineRule="auto"/>
+        <w:ind w:leftChars="0"/>
+      </w:pPr>
+      <w:r>
+        <w:t>This phase is just building graph, so there is no computation</w:t>
+      </w:r>
+    </w:p>
+    <w:p>
+      <w:pPr>
+        <w:pStyle w:val="a3"/>
+        <w:numPr>
+          <w:ilvl w:val="0"/>
+          <w:numId w:val="1"/>
+        </w:numPr>
+        <w:spacing w:after="0" w:line="276" w:lineRule="auto"/>
+        <w:ind w:leftChars="0"/>
+      </w:pPr>
+      <w:r>
+        <w:t>Tell TF to compute loss of gradient with respect w1 and w2</w:t>
+      </w:r>
+    </w:p>
+    <w:p>
+      <w:pPr>
+        <w:pStyle w:val="a3"/>
+        <w:numPr>
+          <w:ilvl w:val="1"/>
+          <w:numId w:val="1"/>
+        </w:numPr>
+        <w:spacing w:after="0" w:line="276" w:lineRule="auto"/>
+        <w:ind w:leftChars="0"/>
+      </w:pPr>
+      <w:r>
+        <w:t>N</w:t>
+      </w:r>
+      <w:r>
+        <w:t>o computation</w:t>
+      </w:r>
+    </w:p>
+    <w:p>
+      <w:pPr>
+        <w:pStyle w:val="a3"/>
+        <w:numPr>
+          <w:ilvl w:val="0"/>
+          <w:numId w:val="1"/>
+        </w:numPr>
+        <w:spacing w:after="0" w:line="276" w:lineRule="auto"/>
+        <w:ind w:leftChars="0"/>
+      </w:pPr>
+      <w:r>
+        <w:t>Enter a session and actually run the graph</w:t>
+      </w:r>
+    </w:p>
+    <w:p>
+      <w:pPr>
+        <w:pStyle w:val="a3"/>
+        <w:numPr>
+          <w:ilvl w:val="1"/>
+          <w:numId w:val="1"/>
+        </w:numPr>
+        <w:spacing w:after="0" w:line="276" w:lineRule="auto"/>
+        <w:ind w:leftChars="0"/>
+      </w:pPr>
+      <w:r>
+        <w:t xml:space="preserve">Create </w:t>
+      </w:r>
+      <w:proofErr w:type="spellStart"/>
+      <w:r>
+        <w:t>numpy</w:t>
+      </w:r>
+      <w:proofErr w:type="spellEnd"/>
+      <w:r>
+        <w:t xml:space="preserve"> arrays to fill the placeholders</w:t>
+      </w:r>
+    </w:p>
+    <w:p>
+      <w:pPr>
+        <w:pStyle w:val="a3"/>
+        <w:numPr>
+          <w:ilvl w:val="0"/>
+          <w:numId w:val="1"/>
+        </w:numPr>
+        <w:spacing w:after="0" w:line="276" w:lineRule="auto"/>
+        <w:ind w:leftChars="0"/>
+      </w:pPr>
+      <w:r>
+        <w:t>Run the graph</w:t>
+      </w:r>
+    </w:p>
+    <w:p>
+      <w:pPr>
+        <w:pStyle w:val="a3"/>
+        <w:numPr>
+          <w:ilvl w:val="1"/>
+          <w:numId w:val="1"/>
+        </w:numPr>
+        <w:spacing w:after="0" w:line="276" w:lineRule="auto"/>
+        <w:ind w:leftChars="0"/>
+      </w:pPr>
+      <w:r>
+        <w:t xml:space="preserve">Feed in the </w:t>
+      </w:r>
+      <w:proofErr w:type="spellStart"/>
+      <w:r>
+        <w:t>numpy</w:t>
+      </w:r>
+      <w:proofErr w:type="spellEnd"/>
+      <w:r>
+        <w:t xml:space="preserve"> arrays for x, y, w1, w2</w:t>
+      </w:r>
+    </w:p>
+    <w:p>
+      <w:pPr>
+        <w:pStyle w:val="a3"/>
+        <w:numPr>
+          <w:ilvl w:val="1"/>
+          <w:numId w:val="1"/>
+        </w:numPr>
+        <w:spacing w:after="0" w:line="276" w:lineRule="auto"/>
+        <w:ind w:leftChars="0"/>
+      </w:pPr>
+      <w:r>
+        <w:t xml:space="preserve">Get </w:t>
+      </w:r>
+      <w:proofErr w:type="spellStart"/>
+      <w:r>
+        <w:t>numpy</w:t>
+      </w:r>
+      <w:proofErr w:type="spellEnd"/>
+      <w:r>
+        <w:t xml:space="preserve"> arrays for loss, grad_w1, grad_w2</w:t>
+      </w:r>
+    </w:p>
+    <w:p>
+      <w:pPr>
+        <w:pStyle w:val="a3"/>
+        <w:numPr>
+          <w:ilvl w:val="0"/>
+          <w:numId w:val="1"/>
+        </w:numPr>
+        <w:spacing w:after="0" w:line="276" w:lineRule="auto"/>
+        <w:ind w:leftChars="0"/>
+      </w:pPr>
+      <w:r>
+        <w:t>Train the network</w:t>
+      </w:r>
+    </w:p>
+    <w:p>
+      <w:pPr>
+        <w:pStyle w:val="a3"/>
+        <w:numPr>
+          <w:ilvl w:val="1"/>
+          <w:numId w:val="1"/>
+        </w:numPr>
+        <w:spacing w:after="0" w:line="276" w:lineRule="auto"/>
+        <w:ind w:leftChars="0"/>
+      </w:pPr>
+      <w:r>
+        <w:t>Run the graph over and over, use gradients to update weights</w:t>
+      </w:r>
+    </w:p>
+    <w:p>
+      <w:pPr>
+        <w:pStyle w:val="a3"/>
+        <w:numPr>
+          <w:ilvl w:val="0"/>
+          <w:numId w:val="1"/>
+        </w:numPr>
+        <w:spacing w:after="0" w:line="276" w:lineRule="auto"/>
+        <w:ind w:leftChars="0"/>
+      </w:pPr>
+      <w:r>
+        <w:t>Problem</w:t>
+      </w:r>
+    </w:p>
+    <w:p>
+      <w:pPr>
+        <w:pStyle w:val="a3"/>
+        <w:numPr>
+          <w:ilvl w:val="1"/>
+          <w:numId w:val="1"/>
+        </w:numPr>
+        <w:spacing w:after="0" w:line="276" w:lineRule="auto"/>
+        <w:ind w:leftChars="0"/>
+      </w:pPr>
+      <w:r>
+        <w:t>Copying weights between CPU/GPU each step</w:t>
+      </w:r>
+    </w:p>
+    <w:p>
+      <w:pPr>
+        <w:pStyle w:val="a3"/>
+        <w:numPr>
+          <w:ilvl w:val="0"/>
+          <w:numId w:val="1"/>
+        </w:numPr>
+        <w:spacing w:after="0" w:line="276" w:lineRule="auto"/>
+        <w:ind w:leftChars="0"/>
+      </w:pPr>
+      <w:r>
+        <w:t>Solution</w:t>
+      </w:r>
+    </w:p>
+    <w:p>
+      <w:pPr>
+        <w:pStyle w:val="a3"/>
+        <w:numPr>
+          <w:ilvl w:val="1"/>
+          <w:numId w:val="1"/>
+        </w:numPr>
+        <w:spacing w:after="0" w:line="276" w:lineRule="auto"/>
+        <w:ind w:leftChars="0"/>
+      </w:pPr>
+      <w:r>
+        <w:t>We can change w1, w2 to variable which remains in graph(GPU)</w:t>
+      </w:r>
+    </w:p>
+    <w:p>
+      <w:pPr>
+        <w:pStyle w:val="a3"/>
+        <w:numPr>
+          <w:ilvl w:val="1"/>
+          <w:numId w:val="1"/>
+        </w:numPr>
+        <w:spacing w:after="0" w:line="276" w:lineRule="auto"/>
+        <w:ind w:leftChars="0"/>
+      </w:pPr>
+      <w:r>
+        <w:t>Add assign operations to update w1, w2 as part of the graph</w:t>
+      </w:r>
+    </w:p>
+    <w:p>
+      <w:pPr>
+        <w:pStyle w:val="a3"/>
+        <w:numPr>
+          <w:ilvl w:val="0"/>
+          <w:numId w:val="1"/>
+        </w:numPr>
+        <w:spacing w:after="0" w:line="276" w:lineRule="auto"/>
+        <w:ind w:leftChars="0"/>
+      </w:pPr>
+      <w:proofErr w:type="spellStart"/>
+      <w:r>
+        <w:rPr>
+          <w:rFonts w:hint="eastAsia"/>
+        </w:rPr>
+        <w:t>K</w:t>
+      </w:r>
+      <w:r>
+        <w:t>eras</w:t>
+      </w:r>
+      <w:proofErr w:type="spellEnd"/>
+      <w:r>
+        <w:t>: high-level wrapper</w:t>
+      </w:r>
+    </w:p>
+    <w:p>
+      <w:pPr>
+        <w:spacing w:after="0" w:line="276" w:lineRule="auto"/>
+      </w:pPr>
+    </w:p>
+    <w:p>
+      <w:pPr>
+        <w:spacing w:after="0" w:line="276" w:lineRule="auto"/>
+      </w:pPr>
+      <w:proofErr w:type="spellStart"/>
+      <w:r>
+        <w:rPr>
+          <w:rFonts w:hint="eastAsia"/>
+        </w:rPr>
+        <w:lastRenderedPageBreak/>
+        <w:t>P</w:t>
+      </w:r>
+      <w:r>
+        <w:t>yTorch</w:t>
+      </w:r>
+      <w:proofErr w:type="spellEnd"/>
+    </w:p>
+    <w:p>
+      <w:pPr>
+        <w:pStyle w:val="a3"/>
+        <w:numPr>
+          <w:ilvl w:val="0"/>
+          <w:numId w:val="1"/>
+        </w:numPr>
+        <w:spacing w:after="0" w:line="276" w:lineRule="auto"/>
+        <w:ind w:leftChars="0"/>
+      </w:pPr>
+      <w:r>
+        <w:t>Three levels of abstraction</w:t>
+      </w:r>
+    </w:p>
+    <w:p>
+      <w:pPr>
+        <w:pStyle w:val="a3"/>
+        <w:numPr>
+          <w:ilvl w:val="1"/>
+          <w:numId w:val="1"/>
+        </w:numPr>
+        <w:spacing w:after="0" w:line="276" w:lineRule="auto"/>
+        <w:ind w:leftChars="0"/>
+      </w:pPr>
+      <w:r>
+        <w:t xml:space="preserve">Tensor: imperative </w:t>
+      </w:r>
+      <w:proofErr w:type="spellStart"/>
+      <w:r>
+        <w:t>ndarray</w:t>
+      </w:r>
+      <w:proofErr w:type="spellEnd"/>
+      <w:r>
+        <w:t xml:space="preserve">, but runs on GPU -&gt; same to </w:t>
+      </w:r>
+      <w:proofErr w:type="spellStart"/>
+      <w:r>
+        <w:t>numpy</w:t>
+      </w:r>
+      <w:proofErr w:type="spellEnd"/>
+      <w:r>
+        <w:t xml:space="preserve"> array of TF</w:t>
+      </w:r>
+    </w:p>
+    <w:p>
+      <w:pPr>
+        <w:pStyle w:val="a3"/>
+        <w:numPr>
+          <w:ilvl w:val="1"/>
+          <w:numId w:val="1"/>
+        </w:numPr>
+        <w:spacing w:after="0" w:line="276" w:lineRule="auto"/>
+        <w:ind w:leftChars="0"/>
+      </w:pPr>
+      <w:r>
+        <w:t xml:space="preserve">Variable: node in a computational graph; stores data and gradient -&gt; tensor, </w:t>
+      </w:r>
+      <w:proofErr w:type="spellStart"/>
+      <w:r>
+        <w:t>variablr</w:t>
+      </w:r>
+      <w:proofErr w:type="spellEnd"/>
+      <w:r>
+        <w:t>, placeholder of TF</w:t>
+      </w:r>
+    </w:p>
+    <w:p>
+      <w:pPr>
+        <w:pStyle w:val="a3"/>
+        <w:numPr>
+          <w:ilvl w:val="1"/>
+          <w:numId w:val="1"/>
+        </w:numPr>
+        <w:spacing w:after="0" w:line="276" w:lineRule="auto"/>
+        <w:ind w:leftChars="0"/>
+      </w:pPr>
+      <w:r>
+        <w:t xml:space="preserve">Module: a neural network layer; may store state or learnable weights -&gt; </w:t>
+      </w:r>
+      <w:proofErr w:type="spellStart"/>
+      <w:r>
+        <w:t>tf.layers</w:t>
+      </w:r>
+      <w:proofErr w:type="spellEnd"/>
+      <w:r>
+        <w:t xml:space="preserve">, </w:t>
+      </w:r>
+      <w:proofErr w:type="spellStart"/>
+      <w:r>
+        <w:t>TFSlim</w:t>
+      </w:r>
+      <w:proofErr w:type="spellEnd"/>
+      <w:r>
+        <w:t xml:space="preserve">, </w:t>
+      </w:r>
+      <w:proofErr w:type="spellStart"/>
+      <w:r>
+        <w:t>TFLearn</w:t>
+      </w:r>
+      <w:proofErr w:type="spellEnd"/>
+      <w:r>
+        <w:t>, Sonnet, … of TF</w:t>
+      </w:r>
+    </w:p>
+    <w:p>
+      <w:pPr>
+        <w:pStyle w:val="a3"/>
+        <w:numPr>
+          <w:ilvl w:val="0"/>
+          <w:numId w:val="1"/>
+        </w:numPr>
+        <w:spacing w:after="0" w:line="276" w:lineRule="auto"/>
+        <w:ind w:leftChars="0"/>
+      </w:pPr>
+      <w:r>
+        <w:t>Major difference with TensorFlow</w:t>
+      </w:r>
+    </w:p>
+    <w:p>
+      <w:pPr>
+        <w:pStyle w:val="a3"/>
+        <w:numPr>
+          <w:ilvl w:val="1"/>
+          <w:numId w:val="1"/>
+        </w:numPr>
+        <w:spacing w:after="0" w:line="276" w:lineRule="auto"/>
+        <w:ind w:leftChars="0"/>
+      </w:pPr>
+      <w:proofErr w:type="spellStart"/>
+      <w:r>
+        <w:rPr>
+          <w:rFonts w:hint="eastAsia"/>
+        </w:rPr>
+        <w:t>P</w:t>
+      </w:r>
+      <w:r>
+        <w:t>yTorch</w:t>
+      </w:r>
+      <w:proofErr w:type="spellEnd"/>
+      <w:r>
+        <w:t xml:space="preserve"> runs on GPU</w:t>
+      </w:r>
+    </w:p>
+    <w:p>
+      <w:pPr>
+        <w:spacing w:after="0" w:line="276" w:lineRule="auto"/>
+      </w:pPr>
+      <w:r>
+        <w:t>Static vs. Dynamic graphs</w:t>
+      </w:r>
+    </w:p>
+    <w:p>
+      <w:pPr>
+        <w:pStyle w:val="a3"/>
+        <w:numPr>
+          <w:ilvl w:val="0"/>
+          <w:numId w:val="1"/>
+        </w:numPr>
+        <w:spacing w:after="0" w:line="276" w:lineRule="auto"/>
+        <w:ind w:leftChars="0"/>
+      </w:pPr>
+      <w:r>
+        <w:t>TensorFlow: build graph once, then run many time (static)</w:t>
+      </w:r>
+    </w:p>
+    <w:p>
+      <w:pPr>
+        <w:pStyle w:val="a3"/>
+        <w:numPr>
+          <w:ilvl w:val="0"/>
+          <w:numId w:val="1"/>
+        </w:numPr>
+        <w:spacing w:after="0" w:line="276" w:lineRule="auto"/>
+        <w:ind w:leftChars="0"/>
+      </w:pPr>
+      <w:proofErr w:type="spellStart"/>
+      <w:r>
+        <w:rPr>
+          <w:rFonts w:hint="eastAsia"/>
+        </w:rPr>
+        <w:t>P</w:t>
+      </w:r>
+      <w:r>
+        <w:t>yTorch</w:t>
+      </w:r>
+      <w:proofErr w:type="spellEnd"/>
+      <w:r>
+        <w:t>: each forward pass defines a new graph (dynamic)</w:t>
+      </w:r>
+    </w:p>
+    <w:p>
+      <w:pPr>
+        <w:pStyle w:val="a3"/>
+        <w:numPr>
+          <w:ilvl w:val="0"/>
+          <w:numId w:val="1"/>
+        </w:numPr>
+        <w:spacing w:after="0" w:line="276" w:lineRule="auto"/>
+        <w:ind w:leftChars="0"/>
+      </w:pPr>
+      <w:r>
+        <w:t>With static graphs, framework can optimize the graph before it runs</w:t>
+      </w:r>
+    </w:p>
+    <w:p>
+      <w:pPr>
+        <w:pStyle w:val="a3"/>
+        <w:numPr>
+          <w:ilvl w:val="0"/>
+          <w:numId w:val="1"/>
+        </w:numPr>
+        <w:spacing w:after="0" w:line="276" w:lineRule="auto"/>
+        <w:ind w:leftChars="0"/>
+      </w:pPr>
+      <w:r>
+        <w:t>Serialization</w:t>
+      </w:r>
+    </w:p>
+    <w:p>
+      <w:pPr>
+        <w:pStyle w:val="a3"/>
+        <w:numPr>
+          <w:ilvl w:val="1"/>
+          <w:numId w:val="1"/>
+        </w:numPr>
+        <w:spacing w:after="0" w:line="276" w:lineRule="auto"/>
+        <w:ind w:leftChars="0"/>
+      </w:pPr>
+      <w:r>
+        <w:t xml:space="preserve">Static: </w:t>
+      </w:r>
+      <w:r>
+        <w:t>Once graph is built, can</w:t>
+      </w:r>
+      <w:r>
+        <w:t xml:space="preserve"> </w:t>
+      </w:r>
+      <w:r>
+        <w:t>serialize it and run it</w:t>
+      </w:r>
+      <w:r>
+        <w:t xml:space="preserve"> </w:t>
+      </w:r>
+      <w:r>
+        <w:t>without the code that</w:t>
+      </w:r>
+      <w:r>
+        <w:t xml:space="preserve"> </w:t>
+      </w:r>
+      <w:r>
+        <w:t>built the graph</w:t>
+      </w:r>
+    </w:p>
+    <w:p>
+      <w:pPr>
+        <w:pStyle w:val="a3"/>
+        <w:numPr>
+          <w:ilvl w:val="1"/>
+          <w:numId w:val="1"/>
+        </w:numPr>
+        <w:spacing w:after="0" w:line="276" w:lineRule="auto"/>
+        <w:ind w:leftChars="0"/>
+      </w:pPr>
+      <w:r>
+        <w:t xml:space="preserve">Dynamic: </w:t>
+      </w:r>
+      <w:r>
+        <w:t>Graph building and execution</w:t>
+      </w:r>
+      <w:r>
+        <w:t xml:space="preserve"> </w:t>
+      </w:r>
+      <w:r>
+        <w:t>are intertwined, so always</w:t>
+      </w:r>
+      <w:r>
+        <w:t xml:space="preserve"> </w:t>
+      </w:r>
+      <w:r>
+        <w:t>need to keep code around</w:t>
+      </w:r>
+      <w:r>
+        <w:t>.</w:t>
+      </w:r>
+    </w:p>
+    <w:p>
+      <w:pPr>
+        <w:pStyle w:val="a3"/>
+        <w:numPr>
+          <w:ilvl w:val="0"/>
+          <w:numId w:val="1"/>
+        </w:numPr>
+        <w:spacing w:after="0" w:line="276" w:lineRule="auto"/>
+        <w:ind w:leftChars="0"/>
+      </w:pPr>
+      <w:r>
+        <w:t>Conditional &amp; loops</w:t>
+      </w:r>
+    </w:p>
+    <w:p>
+      <w:pPr>
+        <w:pStyle w:val="a3"/>
+        <w:numPr>
+          <w:ilvl w:val="1"/>
+          <w:numId w:val="1"/>
+        </w:numPr>
+        <w:spacing w:after="0" w:line="276" w:lineRule="auto"/>
+        <w:ind w:leftChars="0"/>
+      </w:pPr>
+      <w:r>
+        <w:t>Very simple for dynamic graph(</w:t>
+      </w:r>
+      <w:proofErr w:type="spellStart"/>
+      <w:r>
+        <w:t>PyTorch</w:t>
+      </w:r>
+      <w:proofErr w:type="spellEnd"/>
+      <w:r>
+        <w:t>)</w:t>
+      </w:r>
+    </w:p>
+    <w:p>
+      <w:pPr>
+        <w:pStyle w:val="a3"/>
+        <w:numPr>
+          <w:ilvl w:val="1"/>
+          <w:numId w:val="1"/>
+        </w:numPr>
+        <w:spacing w:after="0" w:line="276" w:lineRule="auto"/>
+        <w:ind w:leftChars="0"/>
+      </w:pPr>
+      <w:r>
+        <w:t>For static, we build graph only once, so we need special conditional case graphs. Almost making new language.</w:t>
+      </w:r>
+    </w:p>
+    <w:p>
+      <w:pPr>
+        <w:spacing w:after="0" w:line="276" w:lineRule="auto"/>
+      </w:pPr>
+      <w:r>
+        <w:t>Dynamic graph applications</w:t>
+      </w:r>
+    </w:p>
+    <w:p>
+      <w:pPr>
+        <w:pStyle w:val="a3"/>
+        <w:numPr>
+          <w:ilvl w:val="0"/>
+          <w:numId w:val="1"/>
+        </w:numPr>
+        <w:spacing w:after="0" w:line="276" w:lineRule="auto"/>
+        <w:ind w:leftChars="0"/>
+      </w:pPr>
+      <w:r>
+        <w:t>Recurrent networks</w:t>
+      </w:r>
+    </w:p>
+    <w:p>
+      <w:pPr>
+        <w:pStyle w:val="a3"/>
+        <w:numPr>
+          <w:ilvl w:val="0"/>
+          <w:numId w:val="1"/>
+        </w:numPr>
+        <w:spacing w:after="0" w:line="276" w:lineRule="auto"/>
+        <w:ind w:leftChars="0"/>
+      </w:pPr>
+      <w:r>
+        <w:t>Recursive networks</w:t>
+      </w:r>
+    </w:p>
+    <w:p>
+      <w:pPr>
+        <w:pStyle w:val="a3"/>
+        <w:numPr>
+          <w:ilvl w:val="0"/>
+          <w:numId w:val="1"/>
+        </w:numPr>
+        <w:spacing w:after="0" w:line="276" w:lineRule="auto"/>
+        <w:ind w:leftChars="0"/>
+      </w:pPr>
+      <w:r>
+        <w:t>Modular networks</w:t>
+      </w:r>
+    </w:p>
+    <w:p>
+      <w:pPr>
+        <w:spacing w:after="0" w:line="276" w:lineRule="auto"/>
+      </w:pPr>
+      <w:r>
+        <w:rPr>
+          <w:rFonts w:hint="eastAsia"/>
+        </w:rPr>
+        <w:t>C</w:t>
+      </w:r>
+      <w:r>
+        <w:t>affe</w:t>
+      </w:r>
+    </w:p>
+    <w:p>
+      <w:pPr>
+        <w:pStyle w:val="a3"/>
+        <w:numPr>
+          <w:ilvl w:val="0"/>
+          <w:numId w:val="1"/>
+        </w:numPr>
+        <w:spacing w:after="0" w:line="276" w:lineRule="auto"/>
+        <w:ind w:leftChars="0"/>
+        <w:rPr>
+          <w:rFonts w:hint="eastAsia"/>
+        </w:rPr>
+      </w:pPr>
+      <w:r>
+        <w:t xml:space="preserve">Core written with C++, has python &amp; </w:t>
+      </w:r>
+      <w:proofErr w:type="spellStart"/>
+      <w:r>
+        <w:t>matlab</w:t>
+      </w:r>
+      <w:proofErr w:type="spellEnd"/>
+      <w:r>
+        <w:t xml:space="preserve"> binding </w:t>
+      </w:r>
     </w:p>
     <w:sectPr>
       <w:pgSz w:w="11906" w:h="16838"/>
@@ -25757,7 +26847,7 @@
 </file>
 
 <file path=customXml/itemProps1.xml><?xml version="1.0" encoding="utf-8"?>
-<ds:datastoreItem xmlns:ds="http://schemas.openxmlformats.org/officeDocument/2006/customXml" ds:itemID="{FFFED985-D59E-4BD0-8CC4-9008EF69D3D1}">
+<ds:datastoreItem xmlns:ds="http://schemas.openxmlformats.org/officeDocument/2006/customXml" ds:itemID="{253B10AB-E53D-43B1-A12C-D620F04802B7}">
   <ds:schemaRefs>
     <ds:schemaRef ds:uri="http://schemas.openxmlformats.org/officeDocument/2006/bibliography"/>
   </ds:schemaRefs>

</xml_diff>